<commit_message>
scrum d'equipe, resultas de scrum poker
</commit_message>
<xml_diff>
--- a/Scrum 1/Journalisation/JounalDeBord_PatDaoust.docx
+++ b/Scrum 1/Journalisation/JounalDeBord_PatDaoust.docx
@@ -1118,7 +1118,23 @@
           <w:rFonts w:ascii="Calibri" w:hAnsi="Calibri" w:cs="Calibri"/>
           <w:lang w:val="fr-FR"/>
         </w:rPr>
-        <w:t xml:space="preserve"> simple, a revoir avec l’équipe et chef de projet</w:t>
+        <w:t xml:space="preserve"> simple, </w:t>
+      </w:r>
+      <w:proofErr w:type="spellStart"/>
+      <w:r>
+        <w:rPr>
+          <w:rFonts w:ascii="Calibri" w:hAnsi="Calibri" w:cs="Calibri"/>
+          <w:lang w:val="fr-FR"/>
+        </w:rPr>
+        <w:t>a</w:t>
+      </w:r>
+      <w:proofErr w:type="spellEnd"/>
+      <w:r>
+        <w:rPr>
+          <w:rFonts w:ascii="Calibri" w:hAnsi="Calibri" w:cs="Calibri"/>
+          <w:lang w:val="fr-FR"/>
+        </w:rPr>
+        <w:t xml:space="preserve"> revoir avec l’équipe et chef de projet</w:t>
       </w:r>
     </w:p>
     <w:p>
@@ -1167,6 +1183,13 @@
         </w:rPr>
         <w:t xml:space="preserve"> </w:t>
       </w:r>
+      <w:r>
+        <w:rPr>
+          <w:rFonts w:ascii="Calibri" w:hAnsi="Calibri" w:cs="Calibri"/>
+          <w:lang w:val="fr-FR"/>
+        </w:rPr>
+        <w:t>10 avril</w:t>
+      </w:r>
     </w:p>
     <w:p>
       <w:pPr>
@@ -1188,6 +1211,27 @@
         <w:t>temps:</w:t>
       </w:r>
       <w:proofErr w:type="gramEnd"/>
+      <w:r>
+        <w:rPr>
+          <w:rFonts w:ascii="Calibri" w:hAnsi="Calibri" w:cs="Calibri"/>
+          <w:lang w:val="fr-FR"/>
+        </w:rPr>
+        <w:t xml:space="preserve"> 11h</w:t>
+      </w:r>
+      <w:r>
+        <w:rPr>
+          <w:rFonts w:ascii="Calibri" w:hAnsi="Calibri" w:cs="Calibri"/>
+          <w:lang w:val="fr-FR"/>
+        </w:rPr>
+        <w:t>-</w:t>
+      </w:r>
+      <w:r>
+        <w:rPr>
+          <w:rFonts w:ascii="Calibri" w:hAnsi="Calibri" w:cs="Calibri"/>
+          <w:lang w:val="fr-FR"/>
+        </w:rPr>
+        <w:t>12h :30</w:t>
+      </w:r>
     </w:p>
     <w:p>
       <w:pPr>
@@ -1215,6 +1259,54 @@
           <w:lang w:val="fr-FR"/>
         </w:rPr>
         <w:t xml:space="preserve"> </w:t>
+      </w:r>
+      <w:proofErr w:type="spellStart"/>
+      <w:r>
+        <w:rPr>
+          <w:rFonts w:ascii="Calibri" w:hAnsi="Calibri" w:cs="Calibri"/>
+          <w:lang w:val="fr-FR"/>
+        </w:rPr>
+        <w:t>scrum</w:t>
+      </w:r>
+      <w:proofErr w:type="spellEnd"/>
+      <w:r>
+        <w:rPr>
+          <w:rFonts w:ascii="Calibri" w:hAnsi="Calibri" w:cs="Calibri"/>
+          <w:lang w:val="fr-FR"/>
+        </w:rPr>
+        <w:t xml:space="preserve">, discussion de groupe sur le </w:t>
+      </w:r>
+      <w:proofErr w:type="spellStart"/>
+      <w:r>
+        <w:rPr>
+          <w:rFonts w:ascii="Calibri" w:hAnsi="Calibri" w:cs="Calibri"/>
+          <w:lang w:val="fr-FR"/>
+        </w:rPr>
+        <w:t>project</w:t>
+      </w:r>
+      <w:proofErr w:type="spellEnd"/>
+      <w:r>
+        <w:rPr>
+          <w:rFonts w:ascii="Calibri" w:hAnsi="Calibri" w:cs="Calibri"/>
+          <w:lang w:val="fr-FR"/>
+        </w:rPr>
+        <w:t xml:space="preserve">, </w:t>
+      </w:r>
+      <w:proofErr w:type="spellStart"/>
+      <w:r>
+        <w:rPr>
+          <w:rFonts w:ascii="Calibri" w:hAnsi="Calibri" w:cs="Calibri"/>
+          <w:lang w:val="fr-FR"/>
+        </w:rPr>
+        <w:t>scrum</w:t>
+      </w:r>
+      <w:proofErr w:type="spellEnd"/>
+      <w:r>
+        <w:rPr>
+          <w:rFonts w:ascii="Calibri" w:hAnsi="Calibri" w:cs="Calibri"/>
+          <w:lang w:val="fr-FR"/>
+        </w:rPr>
+        <w:t xml:space="preserve"> poker</w:t>
       </w:r>
     </w:p>
     <w:p>

</xml_diff>

<commit_message>
implementation du code, regles 2 a 7. creation des fichier JSON de test
</commit_message>
<xml_diff>
--- a/Scrum 1/Journalisation/JounalDeBord_PatDaoust.docx
+++ b/Scrum 1/Journalisation/JounalDeBord_PatDaoust.docx
@@ -1106,14 +1106,21 @@
           <w:rFonts w:ascii="Calibri" w:hAnsi="Calibri" w:cs="Calibri"/>
           <w:lang w:val="fr-FR"/>
         </w:rPr>
-        <w:t xml:space="preserve">ouverture de l’explorateur de solution avec bouton « ouvrire « , encodage des </w:t>
-      </w:r>
-      <w:r>
-        <w:rPr>
-          <w:rFonts w:ascii="Calibri" w:hAnsi="Calibri" w:cs="Calibri"/>
-          <w:lang w:val="fr-FR"/>
-        </w:rPr>
-        <w:t>règles de logique</w:t>
+        <w:t xml:space="preserve">ouverture de l’explorateur de solution avec bouton « ouvrire « , encodage de </w:t>
+      </w:r>
+      <w:r>
+        <w:rPr>
+          <w:rFonts w:ascii="Calibri" w:hAnsi="Calibri" w:cs="Calibri"/>
+          <w:lang w:val="fr-FR"/>
+        </w:rPr>
+        <w:t>règle de logique</w:t>
+      </w:r>
+      <w:r>
+        <w:rPr>
+          <w:rFonts w:ascii="Calibri" w:hAnsi="Calibri" w:cs="Calibri"/>
+          <w:lang w:val="fr-FR"/>
+        </w:rPr>
+        <w:t xml:space="preserve"> 1</w:t>
       </w:r>
     </w:p>
     <w:p>
@@ -1133,6 +1140,13 @@
           <w:lang w:val="fr-FR"/>
         </w:rPr>
         <w:t>deroulement:</w:t>
+      </w:r>
+      <w:r>
+        <w:rPr>
+          <w:rFonts w:ascii="Calibri" w:hAnsi="Calibri" w:cs="Calibri"/>
+          <w:lang w:val="fr-FR"/>
+        </w:rPr>
+        <w:t xml:space="preserve"> frustrant de trouver les bonne façons de travailler le fichier JSON, mais je crois que c’est maintenant bien, a voir la prochaine session de travaille</w:t>
       </w:r>
     </w:p>
     <w:p>
@@ -1173,6 +1187,13 @@
         <w:lastRenderedPageBreak/>
         <w:t xml:space="preserve">date: </w:t>
       </w:r>
+      <w:r>
+        <w:rPr>
+          <w:rFonts w:ascii="Calibri" w:hAnsi="Calibri" w:cs="Calibri"/>
+          <w:lang w:val="fr-FR"/>
+        </w:rPr>
+        <w:t>12 avril</w:t>
+      </w:r>
     </w:p>
     <w:p>
       <w:pPr>
@@ -1192,24 +1213,108 @@
         </w:rPr>
         <w:t>temps:</w:t>
       </w:r>
-    </w:p>
-    <w:p>
-      <w:pPr>
-        <w:autoSpaceDE w:val="0"/>
-        <w:autoSpaceDN w:val="0"/>
-        <w:adjustRightInd w:val="0"/>
-        <w:spacing w:after="200" w:line="276" w:lineRule="auto"/>
-        <w:rPr>
-          <w:rFonts w:ascii="Calibri" w:hAnsi="Calibri" w:cs="Calibri"/>
-          <w:lang w:val="fr-FR"/>
-        </w:rPr>
-      </w:pPr>
-      <w:r>
-        <w:rPr>
-          <w:rFonts w:ascii="Calibri" w:hAnsi="Calibri" w:cs="Calibri"/>
-          <w:lang w:val="fr-FR"/>
-        </w:rPr>
-        <w:t xml:space="preserve">fait: </w:t>
+      <w:r>
+        <w:rPr>
+          <w:rFonts w:ascii="Calibri" w:hAnsi="Calibri" w:cs="Calibri"/>
+          <w:lang w:val="fr-FR"/>
+        </w:rPr>
+        <w:t xml:space="preserve"> 10h00-</w:t>
+      </w:r>
+    </w:p>
+    <w:p>
+      <w:pPr>
+        <w:autoSpaceDE w:val="0"/>
+        <w:autoSpaceDN w:val="0"/>
+        <w:adjustRightInd w:val="0"/>
+        <w:spacing w:after="200" w:line="276" w:lineRule="auto"/>
+        <w:rPr>
+          <w:rFonts w:ascii="Calibri" w:hAnsi="Calibri" w:cs="Calibri"/>
+          <w:lang w:val="fr-FR"/>
+        </w:rPr>
+      </w:pPr>
+      <w:r>
+        <w:rPr>
+          <w:rFonts w:ascii="Calibri" w:hAnsi="Calibri" w:cs="Calibri"/>
+          <w:lang w:val="fr-FR"/>
+        </w:rPr>
+        <w:t>fait:</w:t>
+      </w:r>
+      <w:r>
+        <w:rPr>
+          <w:rFonts w:ascii="Calibri" w:hAnsi="Calibri" w:cs="Calibri"/>
+          <w:lang w:val="fr-FR"/>
+        </w:rPr>
+        <w:t xml:space="preserve"> </w:t>
+      </w:r>
+      <w:r>
+        <w:rPr>
+          <w:rFonts w:ascii="Calibri" w:hAnsi="Calibri" w:cs="Calibri"/>
+          <w:lang w:val="fr-FR"/>
+        </w:rPr>
+        <w:t>création</w:t>
+      </w:r>
+      <w:r>
+        <w:rPr>
+          <w:rFonts w:ascii="Calibri" w:hAnsi="Calibri" w:cs="Calibri"/>
+          <w:lang w:val="fr-FR"/>
+        </w:rPr>
+        <w:t xml:space="preserve"> de 8 fichier JSON de test (7 </w:t>
+      </w:r>
+      <w:r>
+        <w:rPr>
+          <w:rFonts w:ascii="Calibri" w:hAnsi="Calibri" w:cs="Calibri"/>
+          <w:lang w:val="fr-FR"/>
+        </w:rPr>
+        <w:t>règles</w:t>
+      </w:r>
+      <w:r>
+        <w:rPr>
+          <w:rFonts w:ascii="Calibri" w:hAnsi="Calibri" w:cs="Calibri"/>
+          <w:lang w:val="fr-FR"/>
+        </w:rPr>
+        <w:t xml:space="preserve"> et correct),</w:t>
+      </w:r>
+      <w:r>
+        <w:rPr>
+          <w:rFonts w:ascii="Calibri" w:hAnsi="Calibri" w:cs="Calibri"/>
+          <w:lang w:val="fr-FR"/>
+        </w:rPr>
+        <w:t xml:space="preserve"> </w:t>
+      </w:r>
+      <w:r>
+        <w:rPr>
+          <w:rFonts w:ascii="Calibri" w:hAnsi="Calibri" w:cs="Calibri"/>
+          <w:lang w:val="fr-FR"/>
+        </w:rPr>
+        <w:t xml:space="preserve">encodage de règle de logique </w:t>
+      </w:r>
+      <w:r>
+        <w:rPr>
+          <w:rFonts w:ascii="Calibri" w:hAnsi="Calibri" w:cs="Calibri"/>
+          <w:lang w:val="fr-FR"/>
+        </w:rPr>
+        <w:t>2</w:t>
+      </w:r>
+      <w:r>
+        <w:rPr>
+          <w:rFonts w:ascii="Calibri" w:hAnsi="Calibri" w:cs="Calibri"/>
+          <w:lang w:val="fr-FR"/>
+        </w:rPr>
+        <w:t>, 3</w:t>
+      </w:r>
+      <w:r>
+        <w:rPr>
+          <w:rFonts w:ascii="Calibri" w:hAnsi="Calibri" w:cs="Calibri"/>
+          <w:lang w:val="fr-FR"/>
+        </w:rPr>
+        <w:t>, 4, 5</w:t>
+      </w:r>
+      <w:r>
+        <w:rPr>
+          <w:rFonts w:ascii="Calibri" w:hAnsi="Calibri" w:cs="Calibri"/>
+          <w:lang w:val="fr-FR"/>
+        </w:rPr>
+        <w:t>,6 ,7</w:t>
       </w:r>
     </w:p>
     <w:p>
@@ -1229,6 +1334,13 @@
           <w:lang w:val="fr-FR"/>
         </w:rPr>
         <w:t>deroulement:</w:t>
+      </w:r>
+      <w:r>
+        <w:rPr>
+          <w:rFonts w:ascii="Calibri" w:hAnsi="Calibri" w:cs="Calibri"/>
+          <w:lang w:val="fr-FR"/>
+        </w:rPr>
+        <w:t xml:space="preserve"> simple</w:t>
       </w:r>
     </w:p>
     <w:p>

</xml_diff>

<commit_message>
correction de numero d'employe pour les administrateurs
</commit_message>
<xml_diff>
--- a/Scrum 1/Journalisation/JounalDeBord_PatDaoust.docx
+++ b/Scrum 1/Journalisation/JounalDeBord_PatDaoust.docx
@@ -1220,6 +1220,13 @@
         </w:rPr>
         <w:t xml:space="preserve"> 10h00-</w:t>
       </w:r>
+      <w:r>
+        <w:rPr>
+          <w:rFonts w:ascii="Calibri" w:hAnsi="Calibri" w:cs="Calibri"/>
+          <w:lang w:val="fr-FR"/>
+        </w:rPr>
+        <w:t>12h30</w:t>
+      </w:r>
     </w:p>
     <w:p>
       <w:pPr>
@@ -1286,14 +1293,7 @@
           <w:rFonts w:ascii="Calibri" w:hAnsi="Calibri" w:cs="Calibri"/>
           <w:lang w:val="fr-FR"/>
         </w:rPr>
-        <w:t xml:space="preserve">encodage de règle de logique </w:t>
-      </w:r>
-      <w:r>
-        <w:rPr>
-          <w:rFonts w:ascii="Calibri" w:hAnsi="Calibri" w:cs="Calibri"/>
-          <w:lang w:val="fr-FR"/>
-        </w:rPr>
-        <w:t>2</w:t>
+        <w:t>encodage de règle de logique 2</w:t>
       </w:r>
       <w:r>
         <w:rPr>
@@ -1380,6 +1380,13 @@
         </w:rPr>
         <w:t xml:space="preserve">date: </w:t>
       </w:r>
+      <w:r>
+        <w:rPr>
+          <w:rFonts w:ascii="Calibri" w:hAnsi="Calibri" w:cs="Calibri"/>
+          <w:lang w:val="fr-FR"/>
+        </w:rPr>
+        <w:t>13 avril</w:t>
+      </w:r>
     </w:p>
     <w:p>
       <w:pPr>
@@ -1399,6 +1406,13 @@
         </w:rPr>
         <w:t>temps:</w:t>
       </w:r>
+      <w:r>
+        <w:rPr>
+          <w:rFonts w:ascii="Calibri" w:hAnsi="Calibri" w:cs="Calibri"/>
+          <w:lang w:val="fr-FR"/>
+        </w:rPr>
+        <w:t xml:space="preserve"> 14h00-</w:t>
+      </w:r>
     </w:p>
     <w:p>
       <w:pPr>
@@ -1417,6 +1431,13 @@
           <w:lang w:val="fr-FR"/>
         </w:rPr>
         <w:t xml:space="preserve">fait: </w:t>
+      </w:r>
+      <w:r>
+        <w:rPr>
+          <w:rFonts w:ascii="Calibri" w:hAnsi="Calibri" w:cs="Calibri"/>
+          <w:lang w:val="fr-FR"/>
+        </w:rPr>
+        <w:t>validation de l’interface login et export du fichier de rapport</w:t>
       </w:r>
     </w:p>
     <w:p>

</xml_diff>

<commit_message>
journal de bord Pat
</commit_message>
<xml_diff>
--- a/Scrum 1/Journalisation/JounalDeBord_PatDaoust.docx
+++ b/Scrum 1/Journalisation/JounalDeBord_PatDaoust.docx
@@ -126,6 +126,7 @@
         </w:rPr>
         <w:t xml:space="preserve">première demi de formation de </w:t>
       </w:r>
+      <w:proofErr w:type="spellStart"/>
       <w:r>
         <w:rPr>
           <w:rFonts w:ascii="Calibri" w:hAnsi="Calibri" w:cs="Calibri"/>
@@ -133,6 +134,7 @@
         </w:rPr>
         <w:t>openclassrooms</w:t>
       </w:r>
+      <w:proofErr w:type="spellEnd"/>
       <w:r>
         <w:rPr>
           <w:rFonts w:ascii="Calibri" w:hAnsi="Calibri" w:cs="Calibri"/>
@@ -159,12 +161,21 @@
           <w:lang w:val="fr-FR"/>
         </w:rPr>
       </w:pPr>
-      <w:r>
-        <w:rPr>
-          <w:rFonts w:ascii="Calibri" w:hAnsi="Calibri" w:cs="Calibri"/>
-          <w:lang w:val="fr-FR"/>
-        </w:rPr>
-        <w:t>deroulement:</w:t>
+      <w:proofErr w:type="spellStart"/>
+      <w:r>
+        <w:rPr>
+          <w:rFonts w:ascii="Calibri" w:hAnsi="Calibri" w:cs="Calibri"/>
+          <w:lang w:val="fr-FR"/>
+        </w:rPr>
+        <w:t>deroulement</w:t>
+      </w:r>
+      <w:proofErr w:type="spellEnd"/>
+      <w:r>
+        <w:rPr>
+          <w:rFonts w:ascii="Calibri" w:hAnsi="Calibri" w:cs="Calibri"/>
+          <w:lang w:val="fr-FR"/>
+        </w:rPr>
+        <w:t>:</w:t>
       </w:r>
       <w:r>
         <w:rPr>
@@ -258,13 +269,23 @@
         </w:rPr>
         <w:t xml:space="preserve">fait: </w:t>
       </w:r>
-      <w:r>
-        <w:rPr>
-          <w:rFonts w:ascii="Calibri" w:hAnsi="Calibri" w:cs="Calibri"/>
-          <w:lang w:val="fr-FR"/>
-        </w:rPr>
-        <w:t xml:space="preserve">deuxieme demi de formation de </w:t>
-      </w:r>
+      <w:proofErr w:type="spellStart"/>
+      <w:r>
+        <w:rPr>
+          <w:rFonts w:ascii="Calibri" w:hAnsi="Calibri" w:cs="Calibri"/>
+          <w:lang w:val="fr-FR"/>
+        </w:rPr>
+        <w:t>deuxieme</w:t>
+      </w:r>
+      <w:proofErr w:type="spellEnd"/>
+      <w:r>
+        <w:rPr>
+          <w:rFonts w:ascii="Calibri" w:hAnsi="Calibri" w:cs="Calibri"/>
+          <w:lang w:val="fr-FR"/>
+        </w:rPr>
+        <w:t xml:space="preserve"> demi de formation de </w:t>
+      </w:r>
+      <w:proofErr w:type="spellStart"/>
       <w:r>
         <w:rPr>
           <w:rFonts w:ascii="Calibri" w:hAnsi="Calibri" w:cs="Calibri"/>
@@ -272,6 +293,7 @@
         </w:rPr>
         <w:t>openclassrooms</w:t>
       </w:r>
+      <w:proofErr w:type="spellEnd"/>
       <w:r>
         <w:rPr>
           <w:rFonts w:ascii="Calibri" w:hAnsi="Calibri" w:cs="Calibri"/>
@@ -298,12 +320,21 @@
           <w:lang w:val="fr-FR"/>
         </w:rPr>
       </w:pPr>
-      <w:r>
-        <w:rPr>
-          <w:rFonts w:ascii="Calibri" w:hAnsi="Calibri" w:cs="Calibri"/>
-          <w:lang w:val="fr-FR"/>
-        </w:rPr>
-        <w:t>deroulement:</w:t>
+      <w:proofErr w:type="spellStart"/>
+      <w:r>
+        <w:rPr>
+          <w:rFonts w:ascii="Calibri" w:hAnsi="Calibri" w:cs="Calibri"/>
+          <w:lang w:val="fr-FR"/>
+        </w:rPr>
+        <w:t>deroulement</w:t>
+      </w:r>
+      <w:proofErr w:type="spellEnd"/>
+      <w:r>
+        <w:rPr>
+          <w:rFonts w:ascii="Calibri" w:hAnsi="Calibri" w:cs="Calibri"/>
+          <w:lang w:val="fr-FR"/>
+        </w:rPr>
+        <w:t>:</w:t>
       </w:r>
       <w:r>
         <w:rPr>
@@ -414,26 +445,51 @@
           <w:rFonts w:ascii="Calibri" w:hAnsi="Calibri" w:cs="Calibri"/>
           <w:lang w:val="fr-FR"/>
         </w:rPr>
-        <w:t>consultation de groupe, setup de github, planification des taches</w:t>
-      </w:r>
-    </w:p>
-    <w:p>
-      <w:pPr>
-        <w:autoSpaceDE w:val="0"/>
-        <w:autoSpaceDN w:val="0"/>
-        <w:adjustRightInd w:val="0"/>
-        <w:spacing w:after="200" w:line="276" w:lineRule="auto"/>
-        <w:rPr>
-          <w:rFonts w:ascii="Calibri" w:hAnsi="Calibri" w:cs="Calibri"/>
-          <w:lang w:val="fr-FR"/>
-        </w:rPr>
-      </w:pPr>
-      <w:r>
-        <w:rPr>
-          <w:rFonts w:ascii="Calibri" w:hAnsi="Calibri" w:cs="Calibri"/>
-          <w:lang w:val="fr-FR"/>
-        </w:rPr>
-        <w:t>deroulement:</w:t>
+        <w:t xml:space="preserve">consultation de groupe, setup de </w:t>
+      </w:r>
+      <w:proofErr w:type="spellStart"/>
+      <w:r>
+        <w:rPr>
+          <w:rFonts w:ascii="Calibri" w:hAnsi="Calibri" w:cs="Calibri"/>
+          <w:lang w:val="fr-FR"/>
+        </w:rPr>
+        <w:t>github</w:t>
+      </w:r>
+      <w:proofErr w:type="spellEnd"/>
+      <w:r>
+        <w:rPr>
+          <w:rFonts w:ascii="Calibri" w:hAnsi="Calibri" w:cs="Calibri"/>
+          <w:lang w:val="fr-FR"/>
+        </w:rPr>
+        <w:t>, planification des taches</w:t>
+      </w:r>
+    </w:p>
+    <w:p>
+      <w:pPr>
+        <w:autoSpaceDE w:val="0"/>
+        <w:autoSpaceDN w:val="0"/>
+        <w:adjustRightInd w:val="0"/>
+        <w:spacing w:after="200" w:line="276" w:lineRule="auto"/>
+        <w:rPr>
+          <w:rFonts w:ascii="Calibri" w:hAnsi="Calibri" w:cs="Calibri"/>
+          <w:lang w:val="fr-FR"/>
+        </w:rPr>
+      </w:pPr>
+      <w:proofErr w:type="spellStart"/>
+      <w:r>
+        <w:rPr>
+          <w:rFonts w:ascii="Calibri" w:hAnsi="Calibri" w:cs="Calibri"/>
+          <w:lang w:val="fr-FR"/>
+        </w:rPr>
+        <w:t>deroulement</w:t>
+      </w:r>
+      <w:proofErr w:type="spellEnd"/>
+      <w:r>
+        <w:rPr>
+          <w:rFonts w:ascii="Calibri" w:hAnsi="Calibri" w:cs="Calibri"/>
+          <w:lang w:val="fr-FR"/>
+        </w:rPr>
+        <w:t>:</w:t>
       </w:r>
     </w:p>
     <w:p>
@@ -525,31 +581,81 @@
         </w:rPr>
         <w:t xml:space="preserve">fait: </w:t>
       </w:r>
-      <w:r>
-        <w:rPr>
-          <w:rFonts w:ascii="Calibri" w:hAnsi="Calibri" w:cs="Calibri"/>
-          <w:lang w:val="fr-FR"/>
-        </w:rPr>
-        <w:t>regarner et note les 2 videos : scrum et agile</w:t>
-      </w:r>
-    </w:p>
-    <w:p>
-      <w:pPr>
-        <w:autoSpaceDE w:val="0"/>
-        <w:autoSpaceDN w:val="0"/>
-        <w:adjustRightInd w:val="0"/>
-        <w:spacing w:after="200" w:line="276" w:lineRule="auto"/>
-        <w:rPr>
-          <w:rFonts w:ascii="Calibri" w:hAnsi="Calibri" w:cs="Calibri"/>
-          <w:lang w:val="fr-FR"/>
-        </w:rPr>
-      </w:pPr>
-      <w:r>
-        <w:rPr>
-          <w:rFonts w:ascii="Calibri" w:hAnsi="Calibri" w:cs="Calibri"/>
-          <w:lang w:val="fr-FR"/>
-        </w:rPr>
-        <w:t>deroulement:</w:t>
+      <w:proofErr w:type="spellStart"/>
+      <w:r>
+        <w:rPr>
+          <w:rFonts w:ascii="Calibri" w:hAnsi="Calibri" w:cs="Calibri"/>
+          <w:lang w:val="fr-FR"/>
+        </w:rPr>
+        <w:t>regarner</w:t>
+      </w:r>
+      <w:proofErr w:type="spellEnd"/>
+      <w:r>
+        <w:rPr>
+          <w:rFonts w:ascii="Calibri" w:hAnsi="Calibri" w:cs="Calibri"/>
+          <w:lang w:val="fr-FR"/>
+        </w:rPr>
+        <w:t xml:space="preserve"> et note les 2 </w:t>
+      </w:r>
+      <w:proofErr w:type="spellStart"/>
+      <w:r>
+        <w:rPr>
+          <w:rFonts w:ascii="Calibri" w:hAnsi="Calibri" w:cs="Calibri"/>
+          <w:lang w:val="fr-FR"/>
+        </w:rPr>
+        <w:t>videos</w:t>
+      </w:r>
+      <w:proofErr w:type="spellEnd"/>
+      <w:r>
+        <w:rPr>
+          <w:rFonts w:ascii="Calibri" w:hAnsi="Calibri" w:cs="Calibri"/>
+          <w:lang w:val="fr-FR"/>
+        </w:rPr>
+        <w:t xml:space="preserve"> : </w:t>
+      </w:r>
+      <w:proofErr w:type="spellStart"/>
+      <w:r>
+        <w:rPr>
+          <w:rFonts w:ascii="Calibri" w:hAnsi="Calibri" w:cs="Calibri"/>
+          <w:lang w:val="fr-FR"/>
+        </w:rPr>
+        <w:t>scrum</w:t>
+      </w:r>
+      <w:proofErr w:type="spellEnd"/>
+      <w:r>
+        <w:rPr>
+          <w:rFonts w:ascii="Calibri" w:hAnsi="Calibri" w:cs="Calibri"/>
+          <w:lang w:val="fr-FR"/>
+        </w:rPr>
+        <w:t xml:space="preserve"> et agile</w:t>
+      </w:r>
+    </w:p>
+    <w:p>
+      <w:pPr>
+        <w:autoSpaceDE w:val="0"/>
+        <w:autoSpaceDN w:val="0"/>
+        <w:adjustRightInd w:val="0"/>
+        <w:spacing w:after="200" w:line="276" w:lineRule="auto"/>
+        <w:rPr>
+          <w:rFonts w:ascii="Calibri" w:hAnsi="Calibri" w:cs="Calibri"/>
+          <w:lang w:val="fr-FR"/>
+        </w:rPr>
+      </w:pPr>
+      <w:proofErr w:type="spellStart"/>
+      <w:r>
+        <w:rPr>
+          <w:rFonts w:ascii="Calibri" w:hAnsi="Calibri" w:cs="Calibri"/>
+          <w:lang w:val="fr-FR"/>
+        </w:rPr>
+        <w:t>deroulement</w:t>
+      </w:r>
+      <w:proofErr w:type="spellEnd"/>
+      <w:r>
+        <w:rPr>
+          <w:rFonts w:ascii="Calibri" w:hAnsi="Calibri" w:cs="Calibri"/>
+          <w:lang w:val="fr-FR"/>
+        </w:rPr>
+        <w:t>:</w:t>
       </w:r>
     </w:p>
     <w:p>
@@ -662,6 +768,7 @@
         </w:rPr>
         <w:t xml:space="preserve">première ébauche du résumé </w:t>
       </w:r>
+      <w:proofErr w:type="spellStart"/>
       <w:r>
         <w:rPr>
           <w:rFonts w:ascii="Calibri" w:hAnsi="Calibri" w:cs="Calibri"/>
@@ -669,6 +776,7 @@
         </w:rPr>
         <w:t>scrum</w:t>
       </w:r>
+      <w:proofErr w:type="spellEnd"/>
       <w:r>
         <w:rPr>
           <w:rFonts w:ascii="Calibri" w:hAnsi="Calibri" w:cs="Calibri"/>
@@ -688,12 +796,21 @@
           <w:lang w:val="fr-FR"/>
         </w:rPr>
       </w:pPr>
-      <w:r>
-        <w:rPr>
-          <w:rFonts w:ascii="Calibri" w:hAnsi="Calibri" w:cs="Calibri"/>
-          <w:lang w:val="fr-FR"/>
-        </w:rPr>
-        <w:t>deroulement:</w:t>
+      <w:proofErr w:type="spellStart"/>
+      <w:r>
+        <w:rPr>
+          <w:rFonts w:ascii="Calibri" w:hAnsi="Calibri" w:cs="Calibri"/>
+          <w:lang w:val="fr-FR"/>
+        </w:rPr>
+        <w:t>deroulement</w:t>
+      </w:r>
+      <w:proofErr w:type="spellEnd"/>
+      <w:r>
+        <w:rPr>
+          <w:rFonts w:ascii="Calibri" w:hAnsi="Calibri" w:cs="Calibri"/>
+          <w:lang w:val="fr-FR"/>
+        </w:rPr>
+        <w:t>:</w:t>
       </w:r>
     </w:p>
     <w:p>
@@ -825,33 +942,74 @@
           <w:rFonts w:ascii="Calibri" w:hAnsi="Calibri" w:cs="Calibri"/>
           <w:lang w:val="fr-FR"/>
         </w:rPr>
-        <w:t> : aniliser initial, diagramme, descriptions textuelle</w:t>
-      </w:r>
-    </w:p>
-    <w:p>
-      <w:pPr>
-        <w:autoSpaceDE w:val="0"/>
-        <w:autoSpaceDN w:val="0"/>
-        <w:adjustRightInd w:val="0"/>
-        <w:spacing w:after="200" w:line="276" w:lineRule="auto"/>
-        <w:rPr>
-          <w:rFonts w:ascii="Calibri" w:hAnsi="Calibri" w:cs="Calibri"/>
-          <w:lang w:val="fr-FR"/>
-        </w:rPr>
-      </w:pPr>
-      <w:r>
-        <w:rPr>
-          <w:rFonts w:ascii="Calibri" w:hAnsi="Calibri" w:cs="Calibri"/>
-          <w:lang w:val="fr-FR"/>
-        </w:rPr>
-        <w:t>deroulement:</w:t>
-      </w:r>
-      <w:r>
-        <w:rPr>
-          <w:rFonts w:ascii="Calibri" w:hAnsi="Calibri" w:cs="Calibri"/>
-          <w:lang w:val="fr-FR"/>
-        </w:rPr>
-        <w:t xml:space="preserve"> simple, a revoir avec l’équipe et chef de projet</w:t>
+        <w:t xml:space="preserve"> : </w:t>
+      </w:r>
+      <w:proofErr w:type="spellStart"/>
+      <w:r>
+        <w:rPr>
+          <w:rFonts w:ascii="Calibri" w:hAnsi="Calibri" w:cs="Calibri"/>
+          <w:lang w:val="fr-FR"/>
+        </w:rPr>
+        <w:t>aniliser</w:t>
+      </w:r>
+      <w:proofErr w:type="spellEnd"/>
+      <w:r>
+        <w:rPr>
+          <w:rFonts w:ascii="Calibri" w:hAnsi="Calibri" w:cs="Calibri"/>
+          <w:lang w:val="fr-FR"/>
+        </w:rPr>
+        <w:t xml:space="preserve"> initial, diagramme, descriptions textuelle</w:t>
+      </w:r>
+    </w:p>
+    <w:p>
+      <w:pPr>
+        <w:autoSpaceDE w:val="0"/>
+        <w:autoSpaceDN w:val="0"/>
+        <w:adjustRightInd w:val="0"/>
+        <w:spacing w:after="200" w:line="276" w:lineRule="auto"/>
+        <w:rPr>
+          <w:rFonts w:ascii="Calibri" w:hAnsi="Calibri" w:cs="Calibri"/>
+          <w:lang w:val="fr-FR"/>
+        </w:rPr>
+      </w:pPr>
+      <w:proofErr w:type="spellStart"/>
+      <w:r>
+        <w:rPr>
+          <w:rFonts w:ascii="Calibri" w:hAnsi="Calibri" w:cs="Calibri"/>
+          <w:lang w:val="fr-FR"/>
+        </w:rPr>
+        <w:t>deroulement</w:t>
+      </w:r>
+      <w:proofErr w:type="spellEnd"/>
+      <w:r>
+        <w:rPr>
+          <w:rFonts w:ascii="Calibri" w:hAnsi="Calibri" w:cs="Calibri"/>
+          <w:lang w:val="fr-FR"/>
+        </w:rPr>
+        <w:t>:</w:t>
+      </w:r>
+      <w:r>
+        <w:rPr>
+          <w:rFonts w:ascii="Calibri" w:hAnsi="Calibri" w:cs="Calibri"/>
+          <w:lang w:val="fr-FR"/>
+        </w:rPr>
+        <w:t xml:space="preserve"> simple, </w:t>
+      </w:r>
+      <w:proofErr w:type="spellStart"/>
+      <w:r>
+        <w:rPr>
+          <w:rFonts w:ascii="Calibri" w:hAnsi="Calibri" w:cs="Calibri"/>
+          <w:lang w:val="fr-FR"/>
+        </w:rPr>
+        <w:t>a</w:t>
+      </w:r>
+      <w:proofErr w:type="spellEnd"/>
+      <w:r>
+        <w:rPr>
+          <w:rFonts w:ascii="Calibri" w:hAnsi="Calibri" w:cs="Calibri"/>
+          <w:lang w:val="fr-FR"/>
+        </w:rPr>
+        <w:t xml:space="preserve"> revoir avec l’équipe et chef de projet</w:t>
       </w:r>
     </w:p>
     <w:p>
@@ -957,31 +1115,65 @@
         </w:rPr>
         <w:t xml:space="preserve">fait: </w:t>
       </w:r>
-      <w:r>
-        <w:rPr>
-          <w:rFonts w:ascii="Calibri" w:hAnsi="Calibri" w:cs="Calibri"/>
-          <w:lang w:val="fr-FR"/>
-        </w:rPr>
-        <w:t>scrum, discussion de groupe sur le projet, scrum poker</w:t>
-      </w:r>
-    </w:p>
-    <w:p>
-      <w:pPr>
-        <w:autoSpaceDE w:val="0"/>
-        <w:autoSpaceDN w:val="0"/>
-        <w:adjustRightInd w:val="0"/>
-        <w:spacing w:after="200" w:line="276" w:lineRule="auto"/>
-        <w:rPr>
-          <w:rFonts w:ascii="Calibri" w:hAnsi="Calibri" w:cs="Calibri"/>
-          <w:lang w:val="fr-FR"/>
-        </w:rPr>
-      </w:pPr>
-      <w:r>
-        <w:rPr>
-          <w:rFonts w:ascii="Calibri" w:hAnsi="Calibri" w:cs="Calibri"/>
-          <w:lang w:val="fr-FR"/>
-        </w:rPr>
-        <w:t>deroulement:</w:t>
+      <w:proofErr w:type="spellStart"/>
+      <w:r>
+        <w:rPr>
+          <w:rFonts w:ascii="Calibri" w:hAnsi="Calibri" w:cs="Calibri"/>
+          <w:lang w:val="fr-FR"/>
+        </w:rPr>
+        <w:t>scrum</w:t>
+      </w:r>
+      <w:proofErr w:type="spellEnd"/>
+      <w:r>
+        <w:rPr>
+          <w:rFonts w:ascii="Calibri" w:hAnsi="Calibri" w:cs="Calibri"/>
+          <w:lang w:val="fr-FR"/>
+        </w:rPr>
+        <w:t xml:space="preserve">, discussion de groupe sur le projet, </w:t>
+      </w:r>
+      <w:proofErr w:type="spellStart"/>
+      <w:r>
+        <w:rPr>
+          <w:rFonts w:ascii="Calibri" w:hAnsi="Calibri" w:cs="Calibri"/>
+          <w:lang w:val="fr-FR"/>
+        </w:rPr>
+        <w:t>scrum</w:t>
+      </w:r>
+      <w:proofErr w:type="spellEnd"/>
+      <w:r>
+        <w:rPr>
+          <w:rFonts w:ascii="Calibri" w:hAnsi="Calibri" w:cs="Calibri"/>
+          <w:lang w:val="fr-FR"/>
+        </w:rPr>
+        <w:t xml:space="preserve"> poker</w:t>
+      </w:r>
+    </w:p>
+    <w:p>
+      <w:pPr>
+        <w:autoSpaceDE w:val="0"/>
+        <w:autoSpaceDN w:val="0"/>
+        <w:adjustRightInd w:val="0"/>
+        <w:spacing w:after="200" w:line="276" w:lineRule="auto"/>
+        <w:rPr>
+          <w:rFonts w:ascii="Calibri" w:hAnsi="Calibri" w:cs="Calibri"/>
+          <w:lang w:val="fr-FR"/>
+        </w:rPr>
+      </w:pPr>
+      <w:proofErr w:type="spellStart"/>
+      <w:r>
+        <w:rPr>
+          <w:rFonts w:ascii="Calibri" w:hAnsi="Calibri" w:cs="Calibri"/>
+          <w:lang w:val="fr-FR"/>
+        </w:rPr>
+        <w:t>deroulement</w:t>
+      </w:r>
+      <w:proofErr w:type="spellEnd"/>
+      <w:r>
+        <w:rPr>
+          <w:rFonts w:ascii="Calibri" w:hAnsi="Calibri" w:cs="Calibri"/>
+          <w:lang w:val="fr-FR"/>
+        </w:rPr>
+        <w:t>:</w:t>
       </w:r>
     </w:p>
     <w:p>
@@ -1106,7 +1298,23 @@
           <w:rFonts w:ascii="Calibri" w:hAnsi="Calibri" w:cs="Calibri"/>
           <w:lang w:val="fr-FR"/>
         </w:rPr>
-        <w:t xml:space="preserve">ouverture de l’explorateur de solution avec bouton « ouvrire « , encodage de </w:t>
+        <w:t>ouverture de l’explorateur de solution avec bouton « </w:t>
+      </w:r>
+      <w:proofErr w:type="spellStart"/>
+      <w:r>
+        <w:rPr>
+          <w:rFonts w:ascii="Calibri" w:hAnsi="Calibri" w:cs="Calibri"/>
+          <w:lang w:val="fr-FR"/>
+        </w:rPr>
+        <w:t>ouvrire</w:t>
+      </w:r>
+      <w:proofErr w:type="spellEnd"/>
+      <w:r>
+        <w:rPr>
+          <w:rFonts w:ascii="Calibri" w:hAnsi="Calibri" w:cs="Calibri"/>
+          <w:lang w:val="fr-FR"/>
+        </w:rPr>
+        <w:t xml:space="preserve"> « , encodage de </w:t>
       </w:r>
       <w:r>
         <w:rPr>
@@ -1134,12 +1342,21 @@
           <w:lang w:val="fr-FR"/>
         </w:rPr>
       </w:pPr>
-      <w:r>
-        <w:rPr>
-          <w:rFonts w:ascii="Calibri" w:hAnsi="Calibri" w:cs="Calibri"/>
-          <w:lang w:val="fr-FR"/>
-        </w:rPr>
-        <w:t>deroulement:</w:t>
+      <w:proofErr w:type="spellStart"/>
+      <w:r>
+        <w:rPr>
+          <w:rFonts w:ascii="Calibri" w:hAnsi="Calibri" w:cs="Calibri"/>
+          <w:lang w:val="fr-FR"/>
+        </w:rPr>
+        <w:t>deroulement</w:t>
+      </w:r>
+      <w:proofErr w:type="spellEnd"/>
+      <w:r>
+        <w:rPr>
+          <w:rFonts w:ascii="Calibri" w:hAnsi="Calibri" w:cs="Calibri"/>
+          <w:lang w:val="fr-FR"/>
+        </w:rPr>
+        <w:t>:</w:t>
       </w:r>
       <w:r>
         <w:rPr>
@@ -1328,12 +1545,21 @@
           <w:lang w:val="fr-FR"/>
         </w:rPr>
       </w:pPr>
-      <w:r>
-        <w:rPr>
-          <w:rFonts w:ascii="Calibri" w:hAnsi="Calibri" w:cs="Calibri"/>
-          <w:lang w:val="fr-FR"/>
-        </w:rPr>
-        <w:t>deroulement:</w:t>
+      <w:proofErr w:type="spellStart"/>
+      <w:r>
+        <w:rPr>
+          <w:rFonts w:ascii="Calibri" w:hAnsi="Calibri" w:cs="Calibri"/>
+          <w:lang w:val="fr-FR"/>
+        </w:rPr>
+        <w:t>deroulement</w:t>
+      </w:r>
+      <w:proofErr w:type="spellEnd"/>
+      <w:r>
+        <w:rPr>
+          <w:rFonts w:ascii="Calibri" w:hAnsi="Calibri" w:cs="Calibri"/>
+          <w:lang w:val="fr-FR"/>
+        </w:rPr>
+        <w:t>:</w:t>
       </w:r>
       <w:r>
         <w:rPr>
@@ -1413,6 +1639,13 @@
         </w:rPr>
         <w:t xml:space="preserve"> 14h00-</w:t>
       </w:r>
+      <w:r>
+        <w:rPr>
+          <w:rFonts w:ascii="Calibri" w:hAnsi="Calibri" w:cs="Calibri"/>
+          <w:lang w:val="fr-FR"/>
+        </w:rPr>
+        <w:t>16h45</w:t>
+      </w:r>
     </w:p>
     <w:p>
       <w:pPr>
@@ -1439,24 +1672,40 @@
         </w:rPr>
         <w:t>validation de l’interface login et export du fichier de rapport</w:t>
       </w:r>
-    </w:p>
-    <w:p>
-      <w:pPr>
-        <w:autoSpaceDE w:val="0"/>
-        <w:autoSpaceDN w:val="0"/>
-        <w:adjustRightInd w:val="0"/>
-        <w:spacing w:after="200" w:line="276" w:lineRule="auto"/>
-        <w:rPr>
-          <w:rFonts w:ascii="Calibri" w:hAnsi="Calibri" w:cs="Calibri"/>
-          <w:lang w:val="fr-FR"/>
-        </w:rPr>
-      </w:pPr>
-      <w:r>
-        <w:rPr>
-          <w:rFonts w:ascii="Calibri" w:hAnsi="Calibri" w:cs="Calibri"/>
-          <w:lang w:val="fr-FR"/>
-        </w:rPr>
-        <w:t>deroulement:</w:t>
+      <w:r>
+        <w:rPr>
+          <w:rFonts w:ascii="Calibri" w:hAnsi="Calibri" w:cs="Calibri"/>
+          <w:lang w:val="fr-FR"/>
+        </w:rPr>
+        <w:t>, assemblage du cahier des charges</w:t>
+      </w:r>
+    </w:p>
+    <w:p>
+      <w:pPr>
+        <w:autoSpaceDE w:val="0"/>
+        <w:autoSpaceDN w:val="0"/>
+        <w:adjustRightInd w:val="0"/>
+        <w:spacing w:after="200" w:line="276" w:lineRule="auto"/>
+        <w:rPr>
+          <w:rFonts w:ascii="Calibri" w:hAnsi="Calibri" w:cs="Calibri"/>
+          <w:lang w:val="fr-FR"/>
+        </w:rPr>
+      </w:pPr>
+      <w:proofErr w:type="spellStart"/>
+      <w:r>
+        <w:rPr>
+          <w:rFonts w:ascii="Calibri" w:hAnsi="Calibri" w:cs="Calibri"/>
+          <w:lang w:val="fr-FR"/>
+        </w:rPr>
+        <w:t>deroulement</w:t>
+      </w:r>
+      <w:proofErr w:type="spellEnd"/>
+      <w:r>
+        <w:rPr>
+          <w:rFonts w:ascii="Calibri" w:hAnsi="Calibri" w:cs="Calibri"/>
+          <w:lang w:val="fr-FR"/>
+        </w:rPr>
+        <w:t>:</w:t>
       </w:r>
     </w:p>
     <w:p>
@@ -1546,12 +1795,21 @@
           <w:lang w:val="fr-FR"/>
         </w:rPr>
       </w:pPr>
-      <w:r>
-        <w:rPr>
-          <w:rFonts w:ascii="Calibri" w:hAnsi="Calibri" w:cs="Calibri"/>
-          <w:lang w:val="fr-FR"/>
-        </w:rPr>
-        <w:t>deroulement:</w:t>
+      <w:proofErr w:type="spellStart"/>
+      <w:r>
+        <w:rPr>
+          <w:rFonts w:ascii="Calibri" w:hAnsi="Calibri" w:cs="Calibri"/>
+          <w:lang w:val="fr-FR"/>
+        </w:rPr>
+        <w:t>deroulement</w:t>
+      </w:r>
+      <w:proofErr w:type="spellEnd"/>
+      <w:r>
+        <w:rPr>
+          <w:rFonts w:ascii="Calibri" w:hAnsi="Calibri" w:cs="Calibri"/>
+          <w:lang w:val="fr-FR"/>
+        </w:rPr>
+        <w:t>:</w:t>
       </w:r>
     </w:p>
     <w:p>
@@ -1641,12 +1899,21 @@
           <w:lang w:val="fr-FR"/>
         </w:rPr>
       </w:pPr>
-      <w:r>
-        <w:rPr>
-          <w:rFonts w:ascii="Calibri" w:hAnsi="Calibri" w:cs="Calibri"/>
-          <w:lang w:val="fr-FR"/>
-        </w:rPr>
-        <w:t>deroulement:</w:t>
+      <w:proofErr w:type="spellStart"/>
+      <w:r>
+        <w:rPr>
+          <w:rFonts w:ascii="Calibri" w:hAnsi="Calibri" w:cs="Calibri"/>
+          <w:lang w:val="fr-FR"/>
+        </w:rPr>
+        <w:t>deroulement</w:t>
+      </w:r>
+      <w:proofErr w:type="spellEnd"/>
+      <w:r>
+        <w:rPr>
+          <w:rFonts w:ascii="Calibri" w:hAnsi="Calibri" w:cs="Calibri"/>
+          <w:lang w:val="fr-FR"/>
+        </w:rPr>
+        <w:t>:</w:t>
       </w:r>
     </w:p>
     <w:p>
@@ -1737,12 +2004,21 @@
           <w:lang w:val="fr-FR"/>
         </w:rPr>
       </w:pPr>
-      <w:r>
-        <w:rPr>
-          <w:rFonts w:ascii="Calibri" w:hAnsi="Calibri" w:cs="Calibri"/>
-          <w:lang w:val="fr-FR"/>
-        </w:rPr>
-        <w:t>deroulement:</w:t>
+      <w:proofErr w:type="spellStart"/>
+      <w:r>
+        <w:rPr>
+          <w:rFonts w:ascii="Calibri" w:hAnsi="Calibri" w:cs="Calibri"/>
+          <w:lang w:val="fr-FR"/>
+        </w:rPr>
+        <w:t>deroulement</w:t>
+      </w:r>
+      <w:proofErr w:type="spellEnd"/>
+      <w:r>
+        <w:rPr>
+          <w:rFonts w:ascii="Calibri" w:hAnsi="Calibri" w:cs="Calibri"/>
+          <w:lang w:val="fr-FR"/>
+        </w:rPr>
+        <w:t>:</w:t>
       </w:r>
     </w:p>
     <w:p>
@@ -1820,12 +2096,21 @@
           <w:lang w:val="fr-FR"/>
         </w:rPr>
       </w:pPr>
-      <w:r>
-        <w:rPr>
-          <w:rFonts w:ascii="Calibri" w:hAnsi="Calibri" w:cs="Calibri"/>
-          <w:lang w:val="fr-FR"/>
-        </w:rPr>
-        <w:t>deroulement:</w:t>
+      <w:proofErr w:type="spellStart"/>
+      <w:r>
+        <w:rPr>
+          <w:rFonts w:ascii="Calibri" w:hAnsi="Calibri" w:cs="Calibri"/>
+          <w:lang w:val="fr-FR"/>
+        </w:rPr>
+        <w:t>deroulement</w:t>
+      </w:r>
+      <w:proofErr w:type="spellEnd"/>
+      <w:r>
+        <w:rPr>
+          <w:rFonts w:ascii="Calibri" w:hAnsi="Calibri" w:cs="Calibri"/>
+          <w:lang w:val="fr-FR"/>
+        </w:rPr>
+        <w:t>:</w:t>
       </w:r>
     </w:p>
     <w:p>
@@ -1915,12 +2200,21 @@
           <w:lang w:val="fr-FR"/>
         </w:rPr>
       </w:pPr>
-      <w:r>
-        <w:rPr>
-          <w:rFonts w:ascii="Calibri" w:hAnsi="Calibri" w:cs="Calibri"/>
-          <w:lang w:val="fr-FR"/>
-        </w:rPr>
-        <w:t>deroulement:</w:t>
+      <w:proofErr w:type="spellStart"/>
+      <w:r>
+        <w:rPr>
+          <w:rFonts w:ascii="Calibri" w:hAnsi="Calibri" w:cs="Calibri"/>
+          <w:lang w:val="fr-FR"/>
+        </w:rPr>
+        <w:t>deroulement</w:t>
+      </w:r>
+      <w:proofErr w:type="spellEnd"/>
+      <w:r>
+        <w:rPr>
+          <w:rFonts w:ascii="Calibri" w:hAnsi="Calibri" w:cs="Calibri"/>
+          <w:lang w:val="fr-FR"/>
+        </w:rPr>
+        <w:t>:</w:t>
       </w:r>
     </w:p>
     <w:p>
@@ -2010,12 +2304,21 @@
           <w:lang w:val="fr-FR"/>
         </w:rPr>
       </w:pPr>
-      <w:r>
-        <w:rPr>
-          <w:rFonts w:ascii="Calibri" w:hAnsi="Calibri" w:cs="Calibri"/>
-          <w:lang w:val="fr-FR"/>
-        </w:rPr>
-        <w:t>deroulement:</w:t>
+      <w:proofErr w:type="spellStart"/>
+      <w:r>
+        <w:rPr>
+          <w:rFonts w:ascii="Calibri" w:hAnsi="Calibri" w:cs="Calibri"/>
+          <w:lang w:val="fr-FR"/>
+        </w:rPr>
+        <w:t>deroulement</w:t>
+      </w:r>
+      <w:proofErr w:type="spellEnd"/>
+      <w:r>
+        <w:rPr>
+          <w:rFonts w:ascii="Calibri" w:hAnsi="Calibri" w:cs="Calibri"/>
+          <w:lang w:val="fr-FR"/>
+        </w:rPr>
+        <w:t>:</w:t>
       </w:r>
     </w:p>
     <w:p>
@@ -2105,12 +2408,21 @@
           <w:lang w:val="fr-FR"/>
         </w:rPr>
       </w:pPr>
-      <w:r>
-        <w:rPr>
-          <w:rFonts w:ascii="Calibri" w:hAnsi="Calibri" w:cs="Calibri"/>
-          <w:lang w:val="fr-FR"/>
-        </w:rPr>
-        <w:t>deroulement:</w:t>
+      <w:proofErr w:type="spellStart"/>
+      <w:r>
+        <w:rPr>
+          <w:rFonts w:ascii="Calibri" w:hAnsi="Calibri" w:cs="Calibri"/>
+          <w:lang w:val="fr-FR"/>
+        </w:rPr>
+        <w:t>deroulement</w:t>
+      </w:r>
+      <w:proofErr w:type="spellEnd"/>
+      <w:r>
+        <w:rPr>
+          <w:rFonts w:ascii="Calibri" w:hAnsi="Calibri" w:cs="Calibri"/>
+          <w:lang w:val="fr-FR"/>
+        </w:rPr>
+        <w:t>:</w:t>
       </w:r>
     </w:p>
     <w:p>
@@ -2200,12 +2512,21 @@
           <w:lang w:val="fr-FR"/>
         </w:rPr>
       </w:pPr>
-      <w:r>
-        <w:rPr>
-          <w:rFonts w:ascii="Calibri" w:hAnsi="Calibri" w:cs="Calibri"/>
-          <w:lang w:val="fr-FR"/>
-        </w:rPr>
-        <w:t>deroulement:</w:t>
+      <w:proofErr w:type="spellStart"/>
+      <w:r>
+        <w:rPr>
+          <w:rFonts w:ascii="Calibri" w:hAnsi="Calibri" w:cs="Calibri"/>
+          <w:lang w:val="fr-FR"/>
+        </w:rPr>
+        <w:t>deroulement</w:t>
+      </w:r>
+      <w:proofErr w:type="spellEnd"/>
+      <w:r>
+        <w:rPr>
+          <w:rFonts w:ascii="Calibri" w:hAnsi="Calibri" w:cs="Calibri"/>
+          <w:lang w:val="fr-FR"/>
+        </w:rPr>
+        <w:t>:</w:t>
       </w:r>
     </w:p>
     <w:p>
@@ -2295,12 +2616,21 @@
           <w:lang w:val="fr-FR"/>
         </w:rPr>
       </w:pPr>
-      <w:r>
-        <w:rPr>
-          <w:rFonts w:ascii="Calibri" w:hAnsi="Calibri" w:cs="Calibri"/>
-          <w:lang w:val="fr-FR"/>
-        </w:rPr>
-        <w:t>deroulement:</w:t>
+      <w:proofErr w:type="spellStart"/>
+      <w:r>
+        <w:rPr>
+          <w:rFonts w:ascii="Calibri" w:hAnsi="Calibri" w:cs="Calibri"/>
+          <w:lang w:val="fr-FR"/>
+        </w:rPr>
+        <w:t>deroulement</w:t>
+      </w:r>
+      <w:proofErr w:type="spellEnd"/>
+      <w:r>
+        <w:rPr>
+          <w:rFonts w:ascii="Calibri" w:hAnsi="Calibri" w:cs="Calibri"/>
+          <w:lang w:val="fr-FR"/>
+        </w:rPr>
+        <w:t>:</w:t>
       </w:r>
     </w:p>
     <w:p>
@@ -2390,12 +2720,21 @@
           <w:lang w:val="fr-FR"/>
         </w:rPr>
       </w:pPr>
-      <w:r>
-        <w:rPr>
-          <w:rFonts w:ascii="Calibri" w:hAnsi="Calibri" w:cs="Calibri"/>
-          <w:lang w:val="fr-FR"/>
-        </w:rPr>
-        <w:t>deroulement:</w:t>
+      <w:proofErr w:type="spellStart"/>
+      <w:r>
+        <w:rPr>
+          <w:rFonts w:ascii="Calibri" w:hAnsi="Calibri" w:cs="Calibri"/>
+          <w:lang w:val="fr-FR"/>
+        </w:rPr>
+        <w:t>deroulement</w:t>
+      </w:r>
+      <w:proofErr w:type="spellEnd"/>
+      <w:r>
+        <w:rPr>
+          <w:rFonts w:ascii="Calibri" w:hAnsi="Calibri" w:cs="Calibri"/>
+          <w:lang w:val="fr-FR"/>
+        </w:rPr>
+        <w:t>:</w:t>
       </w:r>
     </w:p>
     <w:p>
@@ -2485,12 +2824,21 @@
           <w:lang w:val="fr-FR"/>
         </w:rPr>
       </w:pPr>
-      <w:r>
-        <w:rPr>
-          <w:rFonts w:ascii="Calibri" w:hAnsi="Calibri" w:cs="Calibri"/>
-          <w:lang w:val="fr-FR"/>
-        </w:rPr>
-        <w:t>deroulement:</w:t>
+      <w:proofErr w:type="spellStart"/>
+      <w:r>
+        <w:rPr>
+          <w:rFonts w:ascii="Calibri" w:hAnsi="Calibri" w:cs="Calibri"/>
+          <w:lang w:val="fr-FR"/>
+        </w:rPr>
+        <w:t>deroulement</w:t>
+      </w:r>
+      <w:proofErr w:type="spellEnd"/>
+      <w:r>
+        <w:rPr>
+          <w:rFonts w:ascii="Calibri" w:hAnsi="Calibri" w:cs="Calibri"/>
+          <w:lang w:val="fr-FR"/>
+        </w:rPr>
+        <w:t>:</w:t>
       </w:r>
     </w:p>
     <w:p>
@@ -2581,12 +2929,21 @@
           <w:lang w:val="fr-FR"/>
         </w:rPr>
       </w:pPr>
-      <w:r>
-        <w:rPr>
-          <w:rFonts w:ascii="Calibri" w:hAnsi="Calibri" w:cs="Calibri"/>
-          <w:lang w:val="fr-FR"/>
-        </w:rPr>
-        <w:t>deroulement:</w:t>
+      <w:proofErr w:type="spellStart"/>
+      <w:r>
+        <w:rPr>
+          <w:rFonts w:ascii="Calibri" w:hAnsi="Calibri" w:cs="Calibri"/>
+          <w:lang w:val="fr-FR"/>
+        </w:rPr>
+        <w:t>deroulement</w:t>
+      </w:r>
+      <w:proofErr w:type="spellEnd"/>
+      <w:r>
+        <w:rPr>
+          <w:rFonts w:ascii="Calibri" w:hAnsi="Calibri" w:cs="Calibri"/>
+          <w:lang w:val="fr-FR"/>
+        </w:rPr>
+        <w:t>:</w:t>
       </w:r>
     </w:p>
     <w:p>
@@ -2676,12 +3033,21 @@
           <w:lang w:val="fr-FR"/>
         </w:rPr>
       </w:pPr>
-      <w:r>
-        <w:rPr>
-          <w:rFonts w:ascii="Calibri" w:hAnsi="Calibri" w:cs="Calibri"/>
-          <w:lang w:val="fr-FR"/>
-        </w:rPr>
-        <w:t>deroulement:</w:t>
+      <w:proofErr w:type="spellStart"/>
+      <w:r>
+        <w:rPr>
+          <w:rFonts w:ascii="Calibri" w:hAnsi="Calibri" w:cs="Calibri"/>
+          <w:lang w:val="fr-FR"/>
+        </w:rPr>
+        <w:t>deroulement</w:t>
+      </w:r>
+      <w:proofErr w:type="spellEnd"/>
+      <w:r>
+        <w:rPr>
+          <w:rFonts w:ascii="Calibri" w:hAnsi="Calibri" w:cs="Calibri"/>
+          <w:lang w:val="fr-FR"/>
+        </w:rPr>
+        <w:t>:</w:t>
       </w:r>
     </w:p>
     <w:p>
@@ -2771,12 +3137,21 @@
           <w:lang w:val="fr-FR"/>
         </w:rPr>
       </w:pPr>
-      <w:r>
-        <w:rPr>
-          <w:rFonts w:ascii="Calibri" w:hAnsi="Calibri" w:cs="Calibri"/>
-          <w:lang w:val="fr-FR"/>
-        </w:rPr>
-        <w:t>deroulement:</w:t>
+      <w:proofErr w:type="spellStart"/>
+      <w:r>
+        <w:rPr>
+          <w:rFonts w:ascii="Calibri" w:hAnsi="Calibri" w:cs="Calibri"/>
+          <w:lang w:val="fr-FR"/>
+        </w:rPr>
+        <w:t>deroulement</w:t>
+      </w:r>
+      <w:proofErr w:type="spellEnd"/>
+      <w:r>
+        <w:rPr>
+          <w:rFonts w:ascii="Calibri" w:hAnsi="Calibri" w:cs="Calibri"/>
+          <w:lang w:val="fr-FR"/>
+        </w:rPr>
+        <w:t>:</w:t>
       </w:r>
     </w:p>
     <w:p>
@@ -2866,12 +3241,21 @@
           <w:lang w:val="fr-FR"/>
         </w:rPr>
       </w:pPr>
-      <w:r>
-        <w:rPr>
-          <w:rFonts w:ascii="Calibri" w:hAnsi="Calibri" w:cs="Calibri"/>
-          <w:lang w:val="fr-FR"/>
-        </w:rPr>
-        <w:t>deroulement:</w:t>
+      <w:proofErr w:type="spellStart"/>
+      <w:r>
+        <w:rPr>
+          <w:rFonts w:ascii="Calibri" w:hAnsi="Calibri" w:cs="Calibri"/>
+          <w:lang w:val="fr-FR"/>
+        </w:rPr>
+        <w:t>deroulement</w:t>
+      </w:r>
+      <w:proofErr w:type="spellEnd"/>
+      <w:r>
+        <w:rPr>
+          <w:rFonts w:ascii="Calibri" w:hAnsi="Calibri" w:cs="Calibri"/>
+          <w:lang w:val="fr-FR"/>
+        </w:rPr>
+        <w:t>:</w:t>
       </w:r>
     </w:p>
     <w:p>
@@ -2961,13 +3345,22 @@
           <w:lang w:val="fr-FR"/>
         </w:rPr>
       </w:pPr>
+      <w:proofErr w:type="spellStart"/>
       <w:r>
         <w:rPr>
           <w:rFonts w:ascii="Calibri" w:hAnsi="Calibri" w:cs="Calibri"/>
           <w:lang w:val="fr-FR"/>
         </w:rPr>
         <w:lastRenderedPageBreak/>
-        <w:t>deroulement:</w:t>
+        <w:t>deroulement</w:t>
+      </w:r>
+      <w:proofErr w:type="spellEnd"/>
+      <w:r>
+        <w:rPr>
+          <w:rFonts w:ascii="Calibri" w:hAnsi="Calibri" w:cs="Calibri"/>
+          <w:lang w:val="fr-FR"/>
+        </w:rPr>
+        <w:t>:</w:t>
       </w:r>
     </w:p>
     <w:p>
@@ -3057,12 +3450,21 @@
           <w:lang w:val="fr-FR"/>
         </w:rPr>
       </w:pPr>
-      <w:r>
-        <w:rPr>
-          <w:rFonts w:ascii="Calibri" w:hAnsi="Calibri" w:cs="Calibri"/>
-          <w:lang w:val="fr-FR"/>
-        </w:rPr>
-        <w:t>deroulement:</w:t>
+      <w:proofErr w:type="spellStart"/>
+      <w:r>
+        <w:rPr>
+          <w:rFonts w:ascii="Calibri" w:hAnsi="Calibri" w:cs="Calibri"/>
+          <w:lang w:val="fr-FR"/>
+        </w:rPr>
+        <w:t>deroulement</w:t>
+      </w:r>
+      <w:proofErr w:type="spellEnd"/>
+      <w:r>
+        <w:rPr>
+          <w:rFonts w:ascii="Calibri" w:hAnsi="Calibri" w:cs="Calibri"/>
+          <w:lang w:val="fr-FR"/>
+        </w:rPr>
+        <w:t>:</w:t>
       </w:r>
     </w:p>
     <w:p>
@@ -3152,12 +3554,21 @@
           <w:lang w:val="fr-FR"/>
         </w:rPr>
       </w:pPr>
-      <w:r>
-        <w:rPr>
-          <w:rFonts w:ascii="Calibri" w:hAnsi="Calibri" w:cs="Calibri"/>
-          <w:lang w:val="fr-FR"/>
-        </w:rPr>
-        <w:t>deroulement:</w:t>
+      <w:proofErr w:type="spellStart"/>
+      <w:r>
+        <w:rPr>
+          <w:rFonts w:ascii="Calibri" w:hAnsi="Calibri" w:cs="Calibri"/>
+          <w:lang w:val="fr-FR"/>
+        </w:rPr>
+        <w:t>deroulement</w:t>
+      </w:r>
+      <w:proofErr w:type="spellEnd"/>
+      <w:r>
+        <w:rPr>
+          <w:rFonts w:ascii="Calibri" w:hAnsi="Calibri" w:cs="Calibri"/>
+          <w:lang w:val="fr-FR"/>
+        </w:rPr>
+        <w:t>:</w:t>
       </w:r>
     </w:p>
     <w:p>

</xml_diff>

<commit_message>
journal de bord d'equipe avec capture d'ecrant
</commit_message>
<xml_diff>
--- a/Scrum 1/Journalisation/JounalDeBord_PatDaoust.docx
+++ b/Scrum 1/Journalisation/JounalDeBord_PatDaoust.docx
@@ -60,12 +60,21 @@
           <w:lang w:val="fr-FR"/>
         </w:rPr>
       </w:pPr>
-      <w:r>
-        <w:rPr>
-          <w:rFonts w:ascii="Calibri" w:hAnsi="Calibri" w:cs="Calibri"/>
-          <w:lang w:val="fr-FR"/>
-        </w:rPr>
-        <w:t xml:space="preserve">date: </w:t>
+      <w:proofErr w:type="gramStart"/>
+      <w:r>
+        <w:rPr>
+          <w:rFonts w:ascii="Calibri" w:hAnsi="Calibri" w:cs="Calibri"/>
+          <w:lang w:val="fr-FR"/>
+        </w:rPr>
+        <w:t>date:</w:t>
+      </w:r>
+      <w:proofErr w:type="gramEnd"/>
+      <w:r>
+        <w:rPr>
+          <w:rFonts w:ascii="Calibri" w:hAnsi="Calibri" w:cs="Calibri"/>
+          <w:lang w:val="fr-FR"/>
+        </w:rPr>
+        <w:t xml:space="preserve"> </w:t>
       </w:r>
       <w:r>
         <w:rPr>
@@ -86,6 +95,7 @@
           <w:lang w:val="fr-FR"/>
         </w:rPr>
       </w:pPr>
+      <w:proofErr w:type="gramStart"/>
       <w:r>
         <w:rPr>
           <w:rFonts w:ascii="Calibri" w:hAnsi="Calibri" w:cs="Calibri"/>
@@ -93,6 +103,7 @@
         </w:rPr>
         <w:t>temps:</w:t>
       </w:r>
+      <w:proofErr w:type="gramEnd"/>
       <w:r>
         <w:rPr>
           <w:rFonts w:ascii="Calibri" w:hAnsi="Calibri" w:cs="Calibri"/>
@@ -112,12 +123,21 @@
           <w:lang w:val="fr-FR"/>
         </w:rPr>
       </w:pPr>
-      <w:r>
-        <w:rPr>
-          <w:rFonts w:ascii="Calibri" w:hAnsi="Calibri" w:cs="Calibri"/>
-          <w:lang w:val="fr-FR"/>
-        </w:rPr>
-        <w:t xml:space="preserve">fait: </w:t>
+      <w:proofErr w:type="gramStart"/>
+      <w:r>
+        <w:rPr>
+          <w:rFonts w:ascii="Calibri" w:hAnsi="Calibri" w:cs="Calibri"/>
+          <w:lang w:val="fr-FR"/>
+        </w:rPr>
+        <w:t>fait:</w:t>
+      </w:r>
+      <w:proofErr w:type="gramEnd"/>
+      <w:r>
+        <w:rPr>
+          <w:rFonts w:ascii="Calibri" w:hAnsi="Calibri" w:cs="Calibri"/>
+          <w:lang w:val="fr-FR"/>
+        </w:rPr>
+        <w:t xml:space="preserve"> </w:t>
       </w:r>
       <w:r>
         <w:rPr>
@@ -162,6 +182,7 @@
         </w:rPr>
       </w:pPr>
       <w:proofErr w:type="spellStart"/>
+      <w:proofErr w:type="gramStart"/>
       <w:r>
         <w:rPr>
           <w:rFonts w:ascii="Calibri" w:hAnsi="Calibri" w:cs="Calibri"/>
@@ -177,6 +198,7 @@
         </w:rPr>
         <w:t>:</w:t>
       </w:r>
+      <w:proofErr w:type="gramEnd"/>
       <w:r>
         <w:rPr>
           <w:rFonts w:ascii="Calibri" w:hAnsi="Calibri" w:cs="Calibri"/>
@@ -210,12 +232,21 @@
           <w:lang w:val="fr-FR"/>
         </w:rPr>
       </w:pPr>
-      <w:r>
-        <w:rPr>
-          <w:rFonts w:ascii="Calibri" w:hAnsi="Calibri" w:cs="Calibri"/>
-          <w:lang w:val="fr-FR"/>
-        </w:rPr>
-        <w:t xml:space="preserve">date: </w:t>
+      <w:proofErr w:type="gramStart"/>
+      <w:r>
+        <w:rPr>
+          <w:rFonts w:ascii="Calibri" w:hAnsi="Calibri" w:cs="Calibri"/>
+          <w:lang w:val="fr-FR"/>
+        </w:rPr>
+        <w:t>date:</w:t>
+      </w:r>
+      <w:proofErr w:type="gramEnd"/>
+      <w:r>
+        <w:rPr>
+          <w:rFonts w:ascii="Calibri" w:hAnsi="Calibri" w:cs="Calibri"/>
+          <w:lang w:val="fr-FR"/>
+        </w:rPr>
+        <w:t xml:space="preserve"> </w:t>
       </w:r>
       <w:r>
         <w:rPr>
@@ -236,6 +267,7 @@
           <w:lang w:val="fr-FR"/>
         </w:rPr>
       </w:pPr>
+      <w:proofErr w:type="gramStart"/>
       <w:r>
         <w:rPr>
           <w:rFonts w:ascii="Calibri" w:hAnsi="Calibri" w:cs="Calibri"/>
@@ -243,6 +275,7 @@
         </w:rPr>
         <w:t>temps:</w:t>
       </w:r>
+      <w:proofErr w:type="gramEnd"/>
       <w:r>
         <w:rPr>
           <w:rFonts w:ascii="Calibri" w:hAnsi="Calibri" w:cs="Calibri"/>
@@ -262,12 +295,21 @@
           <w:lang w:val="fr-FR"/>
         </w:rPr>
       </w:pPr>
-      <w:r>
-        <w:rPr>
-          <w:rFonts w:ascii="Calibri" w:hAnsi="Calibri" w:cs="Calibri"/>
-          <w:lang w:val="fr-FR"/>
-        </w:rPr>
-        <w:t xml:space="preserve">fait: </w:t>
+      <w:proofErr w:type="gramStart"/>
+      <w:r>
+        <w:rPr>
+          <w:rFonts w:ascii="Calibri" w:hAnsi="Calibri" w:cs="Calibri"/>
+          <w:lang w:val="fr-FR"/>
+        </w:rPr>
+        <w:t>fait:</w:t>
+      </w:r>
+      <w:proofErr w:type="gramEnd"/>
+      <w:r>
+        <w:rPr>
+          <w:rFonts w:ascii="Calibri" w:hAnsi="Calibri" w:cs="Calibri"/>
+          <w:lang w:val="fr-FR"/>
+        </w:rPr>
+        <w:t xml:space="preserve"> </w:t>
       </w:r>
       <w:proofErr w:type="spellStart"/>
       <w:r>
@@ -321,6 +363,7 @@
         </w:rPr>
       </w:pPr>
       <w:proofErr w:type="spellStart"/>
+      <w:proofErr w:type="gramStart"/>
       <w:r>
         <w:rPr>
           <w:rFonts w:ascii="Calibri" w:hAnsi="Calibri" w:cs="Calibri"/>
@@ -336,6 +379,7 @@
         </w:rPr>
         <w:t>:</w:t>
       </w:r>
+      <w:proofErr w:type="gramEnd"/>
       <w:r>
         <w:rPr>
           <w:rFonts w:ascii="Calibri" w:hAnsi="Calibri" w:cs="Calibri"/>
@@ -381,12 +425,21 @@
           <w:lang w:val="fr-FR"/>
         </w:rPr>
       </w:pPr>
-      <w:r>
-        <w:rPr>
-          <w:rFonts w:ascii="Calibri" w:hAnsi="Calibri" w:cs="Calibri"/>
-          <w:lang w:val="fr-FR"/>
-        </w:rPr>
-        <w:t xml:space="preserve">date: </w:t>
+      <w:proofErr w:type="gramStart"/>
+      <w:r>
+        <w:rPr>
+          <w:rFonts w:ascii="Calibri" w:hAnsi="Calibri" w:cs="Calibri"/>
+          <w:lang w:val="fr-FR"/>
+        </w:rPr>
+        <w:t>date:</w:t>
+      </w:r>
+      <w:proofErr w:type="gramEnd"/>
+      <w:r>
+        <w:rPr>
+          <w:rFonts w:ascii="Calibri" w:hAnsi="Calibri" w:cs="Calibri"/>
+          <w:lang w:val="fr-FR"/>
+        </w:rPr>
+        <w:t xml:space="preserve"> </w:t>
       </w:r>
       <w:r>
         <w:rPr>
@@ -407,6 +460,7 @@
           <w:lang w:val="fr-FR"/>
         </w:rPr>
       </w:pPr>
+      <w:proofErr w:type="gramStart"/>
       <w:r>
         <w:rPr>
           <w:rFonts w:ascii="Calibri" w:hAnsi="Calibri" w:cs="Calibri"/>
@@ -414,6 +468,7 @@
         </w:rPr>
         <w:t>temps:</w:t>
       </w:r>
+      <w:proofErr w:type="gramEnd"/>
       <w:r>
         <w:rPr>
           <w:rFonts w:ascii="Calibri" w:hAnsi="Calibri" w:cs="Calibri"/>
@@ -433,12 +488,21 @@
           <w:lang w:val="fr-FR"/>
         </w:rPr>
       </w:pPr>
-      <w:r>
-        <w:rPr>
-          <w:rFonts w:ascii="Calibri" w:hAnsi="Calibri" w:cs="Calibri"/>
-          <w:lang w:val="fr-FR"/>
-        </w:rPr>
-        <w:t xml:space="preserve">fait: </w:t>
+      <w:proofErr w:type="gramStart"/>
+      <w:r>
+        <w:rPr>
+          <w:rFonts w:ascii="Calibri" w:hAnsi="Calibri" w:cs="Calibri"/>
+          <w:lang w:val="fr-FR"/>
+        </w:rPr>
+        <w:t>fait:</w:t>
+      </w:r>
+      <w:proofErr w:type="gramEnd"/>
+      <w:r>
+        <w:rPr>
+          <w:rFonts w:ascii="Calibri" w:hAnsi="Calibri" w:cs="Calibri"/>
+          <w:lang w:val="fr-FR"/>
+        </w:rPr>
+        <w:t xml:space="preserve"> </w:t>
       </w:r>
       <w:r>
         <w:rPr>
@@ -476,6 +540,7 @@
         </w:rPr>
       </w:pPr>
       <w:proofErr w:type="spellStart"/>
+      <w:proofErr w:type="gramStart"/>
       <w:r>
         <w:rPr>
           <w:rFonts w:ascii="Calibri" w:hAnsi="Calibri" w:cs="Calibri"/>
@@ -491,43 +556,53 @@
         </w:rPr>
         <w:t>:</w:t>
       </w:r>
-    </w:p>
-    <w:p>
-      <w:pPr>
-        <w:autoSpaceDE w:val="0"/>
-        <w:autoSpaceDN w:val="0"/>
-        <w:adjustRightInd w:val="0"/>
-        <w:spacing w:after="200" w:line="276" w:lineRule="auto"/>
-        <w:rPr>
-          <w:rFonts w:ascii="Calibri" w:hAnsi="Calibri" w:cs="Calibri"/>
-          <w:lang w:val="fr-FR"/>
-        </w:rPr>
-      </w:pPr>
-    </w:p>
-    <w:p>
-      <w:pPr>
-        <w:rPr>
-          <w:lang w:val="fr-FR"/>
-        </w:rPr>
-      </w:pPr>
-    </w:p>
-    <w:p>
-      <w:pPr>
-        <w:autoSpaceDE w:val="0"/>
-        <w:autoSpaceDN w:val="0"/>
-        <w:adjustRightInd w:val="0"/>
-        <w:spacing w:after="200" w:line="276" w:lineRule="auto"/>
-        <w:rPr>
-          <w:rFonts w:ascii="Calibri" w:hAnsi="Calibri" w:cs="Calibri"/>
-          <w:lang w:val="fr-FR"/>
-        </w:rPr>
-      </w:pPr>
-      <w:r>
-        <w:rPr>
-          <w:rFonts w:ascii="Calibri" w:hAnsi="Calibri" w:cs="Calibri"/>
-          <w:lang w:val="fr-FR"/>
-        </w:rPr>
-        <w:t xml:space="preserve">date: </w:t>
+      <w:proofErr w:type="gramEnd"/>
+    </w:p>
+    <w:p>
+      <w:pPr>
+        <w:autoSpaceDE w:val="0"/>
+        <w:autoSpaceDN w:val="0"/>
+        <w:adjustRightInd w:val="0"/>
+        <w:spacing w:after="200" w:line="276" w:lineRule="auto"/>
+        <w:rPr>
+          <w:rFonts w:ascii="Calibri" w:hAnsi="Calibri" w:cs="Calibri"/>
+          <w:lang w:val="fr-FR"/>
+        </w:rPr>
+      </w:pPr>
+    </w:p>
+    <w:p>
+      <w:pPr>
+        <w:rPr>
+          <w:lang w:val="fr-FR"/>
+        </w:rPr>
+      </w:pPr>
+    </w:p>
+    <w:p>
+      <w:pPr>
+        <w:autoSpaceDE w:val="0"/>
+        <w:autoSpaceDN w:val="0"/>
+        <w:adjustRightInd w:val="0"/>
+        <w:spacing w:after="200" w:line="276" w:lineRule="auto"/>
+        <w:rPr>
+          <w:rFonts w:ascii="Calibri" w:hAnsi="Calibri" w:cs="Calibri"/>
+          <w:lang w:val="fr-FR"/>
+        </w:rPr>
+      </w:pPr>
+      <w:proofErr w:type="gramStart"/>
+      <w:r>
+        <w:rPr>
+          <w:rFonts w:ascii="Calibri" w:hAnsi="Calibri" w:cs="Calibri"/>
+          <w:lang w:val="fr-FR"/>
+        </w:rPr>
+        <w:t>date:</w:t>
+      </w:r>
+      <w:proofErr w:type="gramEnd"/>
+      <w:r>
+        <w:rPr>
+          <w:rFonts w:ascii="Calibri" w:hAnsi="Calibri" w:cs="Calibri"/>
+          <w:lang w:val="fr-FR"/>
+        </w:rPr>
+        <w:t xml:space="preserve"> </w:t>
       </w:r>
       <w:r>
         <w:rPr>
@@ -548,6 +623,7 @@
           <w:lang w:val="fr-FR"/>
         </w:rPr>
       </w:pPr>
+      <w:proofErr w:type="gramStart"/>
       <w:r>
         <w:rPr>
           <w:rFonts w:ascii="Calibri" w:hAnsi="Calibri" w:cs="Calibri"/>
@@ -555,6 +631,7 @@
         </w:rPr>
         <w:t>temps:</w:t>
       </w:r>
+      <w:proofErr w:type="gramEnd"/>
       <w:r>
         <w:rPr>
           <w:rFonts w:ascii="Calibri" w:hAnsi="Calibri" w:cs="Calibri"/>
@@ -574,12 +651,21 @@
           <w:lang w:val="fr-FR"/>
         </w:rPr>
       </w:pPr>
-      <w:r>
-        <w:rPr>
-          <w:rFonts w:ascii="Calibri" w:hAnsi="Calibri" w:cs="Calibri"/>
-          <w:lang w:val="fr-FR"/>
-        </w:rPr>
-        <w:t xml:space="preserve">fait: </w:t>
+      <w:proofErr w:type="gramStart"/>
+      <w:r>
+        <w:rPr>
+          <w:rFonts w:ascii="Calibri" w:hAnsi="Calibri" w:cs="Calibri"/>
+          <w:lang w:val="fr-FR"/>
+        </w:rPr>
+        <w:t>fait:</w:t>
+      </w:r>
+      <w:proofErr w:type="gramEnd"/>
+      <w:r>
+        <w:rPr>
+          <w:rFonts w:ascii="Calibri" w:hAnsi="Calibri" w:cs="Calibri"/>
+          <w:lang w:val="fr-FR"/>
+        </w:rPr>
+        <w:t xml:space="preserve"> </w:t>
       </w:r>
       <w:proofErr w:type="spellStart"/>
       <w:r>
@@ -642,6 +728,7 @@
         </w:rPr>
       </w:pPr>
       <w:proofErr w:type="spellStart"/>
+      <w:proofErr w:type="gramStart"/>
       <w:r>
         <w:rPr>
           <w:rFonts w:ascii="Calibri" w:hAnsi="Calibri" w:cs="Calibri"/>
@@ -657,43 +744,53 @@
         </w:rPr>
         <w:t>:</w:t>
       </w:r>
-    </w:p>
-    <w:p>
-      <w:pPr>
-        <w:autoSpaceDE w:val="0"/>
-        <w:autoSpaceDN w:val="0"/>
-        <w:adjustRightInd w:val="0"/>
-        <w:spacing w:after="200" w:line="276" w:lineRule="auto"/>
-        <w:rPr>
-          <w:rFonts w:ascii="Calibri" w:hAnsi="Calibri" w:cs="Calibri"/>
-          <w:lang w:val="fr-FR"/>
-        </w:rPr>
-      </w:pPr>
-    </w:p>
-    <w:p>
-      <w:pPr>
-        <w:rPr>
-          <w:lang w:val="fr-FR"/>
-        </w:rPr>
-      </w:pPr>
-    </w:p>
-    <w:p>
-      <w:pPr>
-        <w:autoSpaceDE w:val="0"/>
-        <w:autoSpaceDN w:val="0"/>
-        <w:adjustRightInd w:val="0"/>
-        <w:spacing w:after="200" w:line="276" w:lineRule="auto"/>
-        <w:rPr>
-          <w:rFonts w:ascii="Calibri" w:hAnsi="Calibri" w:cs="Calibri"/>
-          <w:lang w:val="fr-FR"/>
-        </w:rPr>
-      </w:pPr>
-      <w:r>
-        <w:rPr>
-          <w:rFonts w:ascii="Calibri" w:hAnsi="Calibri" w:cs="Calibri"/>
-          <w:lang w:val="fr-FR"/>
-        </w:rPr>
-        <w:t xml:space="preserve">date: </w:t>
+      <w:proofErr w:type="gramEnd"/>
+    </w:p>
+    <w:p>
+      <w:pPr>
+        <w:autoSpaceDE w:val="0"/>
+        <w:autoSpaceDN w:val="0"/>
+        <w:adjustRightInd w:val="0"/>
+        <w:spacing w:after="200" w:line="276" w:lineRule="auto"/>
+        <w:rPr>
+          <w:rFonts w:ascii="Calibri" w:hAnsi="Calibri" w:cs="Calibri"/>
+          <w:lang w:val="fr-FR"/>
+        </w:rPr>
+      </w:pPr>
+    </w:p>
+    <w:p>
+      <w:pPr>
+        <w:rPr>
+          <w:lang w:val="fr-FR"/>
+        </w:rPr>
+      </w:pPr>
+    </w:p>
+    <w:p>
+      <w:pPr>
+        <w:autoSpaceDE w:val="0"/>
+        <w:autoSpaceDN w:val="0"/>
+        <w:adjustRightInd w:val="0"/>
+        <w:spacing w:after="200" w:line="276" w:lineRule="auto"/>
+        <w:rPr>
+          <w:rFonts w:ascii="Calibri" w:hAnsi="Calibri" w:cs="Calibri"/>
+          <w:lang w:val="fr-FR"/>
+        </w:rPr>
+      </w:pPr>
+      <w:proofErr w:type="gramStart"/>
+      <w:r>
+        <w:rPr>
+          <w:rFonts w:ascii="Calibri" w:hAnsi="Calibri" w:cs="Calibri"/>
+          <w:lang w:val="fr-FR"/>
+        </w:rPr>
+        <w:t>date:</w:t>
+      </w:r>
+      <w:proofErr w:type="gramEnd"/>
+      <w:r>
+        <w:rPr>
+          <w:rFonts w:ascii="Calibri" w:hAnsi="Calibri" w:cs="Calibri"/>
+          <w:lang w:val="fr-FR"/>
+        </w:rPr>
+        <w:t xml:space="preserve"> </w:t>
       </w:r>
       <w:r>
         <w:rPr>
@@ -714,6 +811,7 @@
           <w:lang w:val="fr-FR"/>
         </w:rPr>
       </w:pPr>
+      <w:proofErr w:type="gramStart"/>
       <w:r>
         <w:rPr>
           <w:rFonts w:ascii="Calibri" w:hAnsi="Calibri" w:cs="Calibri"/>
@@ -721,6 +819,7 @@
         </w:rPr>
         <w:t>temps:</w:t>
       </w:r>
+      <w:proofErr w:type="gramEnd"/>
       <w:r>
         <w:rPr>
           <w:rFonts w:ascii="Calibri" w:hAnsi="Calibri" w:cs="Calibri"/>
@@ -747,6 +846,7 @@
           <w:lang w:val="fr-FR"/>
         </w:rPr>
       </w:pPr>
+      <w:proofErr w:type="gramStart"/>
       <w:r>
         <w:rPr>
           <w:rFonts w:ascii="Calibri" w:hAnsi="Calibri" w:cs="Calibri"/>
@@ -754,6 +854,7 @@
         </w:rPr>
         <w:t>fait:</w:t>
       </w:r>
+      <w:proofErr w:type="gramEnd"/>
       <w:r>
         <w:rPr>
           <w:rFonts w:ascii="Calibri" w:hAnsi="Calibri" w:cs="Calibri"/>
@@ -797,6 +898,7 @@
         </w:rPr>
       </w:pPr>
       <w:proofErr w:type="spellStart"/>
+      <w:proofErr w:type="gramStart"/>
       <w:r>
         <w:rPr>
           <w:rFonts w:ascii="Calibri" w:hAnsi="Calibri" w:cs="Calibri"/>
@@ -812,43 +914,53 @@
         </w:rPr>
         <w:t>:</w:t>
       </w:r>
-    </w:p>
-    <w:p>
-      <w:pPr>
-        <w:autoSpaceDE w:val="0"/>
-        <w:autoSpaceDN w:val="0"/>
-        <w:adjustRightInd w:val="0"/>
-        <w:spacing w:after="200" w:line="276" w:lineRule="auto"/>
-        <w:rPr>
-          <w:rFonts w:ascii="Calibri" w:hAnsi="Calibri" w:cs="Calibri"/>
-          <w:lang w:val="fr-FR"/>
-        </w:rPr>
-      </w:pPr>
-    </w:p>
-    <w:p>
-      <w:pPr>
-        <w:rPr>
-          <w:lang w:val="fr-FR"/>
-        </w:rPr>
-      </w:pPr>
-    </w:p>
-    <w:p>
-      <w:pPr>
-        <w:autoSpaceDE w:val="0"/>
-        <w:autoSpaceDN w:val="0"/>
-        <w:adjustRightInd w:val="0"/>
-        <w:spacing w:after="200" w:line="276" w:lineRule="auto"/>
-        <w:rPr>
-          <w:rFonts w:ascii="Calibri" w:hAnsi="Calibri" w:cs="Calibri"/>
-          <w:lang w:val="fr-FR"/>
-        </w:rPr>
-      </w:pPr>
-      <w:r>
-        <w:rPr>
-          <w:rFonts w:ascii="Calibri" w:hAnsi="Calibri" w:cs="Calibri"/>
-          <w:lang w:val="fr-FR"/>
-        </w:rPr>
-        <w:t xml:space="preserve">date: </w:t>
+      <w:proofErr w:type="gramEnd"/>
+    </w:p>
+    <w:p>
+      <w:pPr>
+        <w:autoSpaceDE w:val="0"/>
+        <w:autoSpaceDN w:val="0"/>
+        <w:adjustRightInd w:val="0"/>
+        <w:spacing w:after="200" w:line="276" w:lineRule="auto"/>
+        <w:rPr>
+          <w:rFonts w:ascii="Calibri" w:hAnsi="Calibri" w:cs="Calibri"/>
+          <w:lang w:val="fr-FR"/>
+        </w:rPr>
+      </w:pPr>
+    </w:p>
+    <w:p>
+      <w:pPr>
+        <w:rPr>
+          <w:lang w:val="fr-FR"/>
+        </w:rPr>
+      </w:pPr>
+    </w:p>
+    <w:p>
+      <w:pPr>
+        <w:autoSpaceDE w:val="0"/>
+        <w:autoSpaceDN w:val="0"/>
+        <w:adjustRightInd w:val="0"/>
+        <w:spacing w:after="200" w:line="276" w:lineRule="auto"/>
+        <w:rPr>
+          <w:rFonts w:ascii="Calibri" w:hAnsi="Calibri" w:cs="Calibri"/>
+          <w:lang w:val="fr-FR"/>
+        </w:rPr>
+      </w:pPr>
+      <w:proofErr w:type="gramStart"/>
+      <w:r>
+        <w:rPr>
+          <w:rFonts w:ascii="Calibri" w:hAnsi="Calibri" w:cs="Calibri"/>
+          <w:lang w:val="fr-FR"/>
+        </w:rPr>
+        <w:t>date:</w:t>
+      </w:r>
+      <w:proofErr w:type="gramEnd"/>
+      <w:r>
+        <w:rPr>
+          <w:rFonts w:ascii="Calibri" w:hAnsi="Calibri" w:cs="Calibri"/>
+          <w:lang w:val="fr-FR"/>
+        </w:rPr>
+        <w:t xml:space="preserve"> </w:t>
       </w:r>
       <w:r>
         <w:rPr>
@@ -869,6 +981,7 @@
           <w:lang w:val="fr-FR"/>
         </w:rPr>
       </w:pPr>
+      <w:proofErr w:type="gramStart"/>
       <w:r>
         <w:rPr>
           <w:rFonts w:ascii="Calibri" w:hAnsi="Calibri" w:cs="Calibri"/>
@@ -876,6 +989,7 @@
         </w:rPr>
         <w:t>temps:</w:t>
       </w:r>
+      <w:proofErr w:type="gramEnd"/>
       <w:r>
         <w:rPr>
           <w:rFonts w:ascii="Calibri" w:hAnsi="Calibri" w:cs="Calibri"/>
@@ -916,12 +1030,21 @@
           <w:lang w:val="fr-FR"/>
         </w:rPr>
       </w:pPr>
-      <w:r>
-        <w:rPr>
-          <w:rFonts w:ascii="Calibri" w:hAnsi="Calibri" w:cs="Calibri"/>
-          <w:lang w:val="fr-FR"/>
-        </w:rPr>
-        <w:t xml:space="preserve">fait: </w:t>
+      <w:proofErr w:type="gramStart"/>
+      <w:r>
+        <w:rPr>
+          <w:rFonts w:ascii="Calibri" w:hAnsi="Calibri" w:cs="Calibri"/>
+          <w:lang w:val="fr-FR"/>
+        </w:rPr>
+        <w:t>fait:</w:t>
+      </w:r>
+      <w:proofErr w:type="gramEnd"/>
+      <w:r>
+        <w:rPr>
+          <w:rFonts w:ascii="Calibri" w:hAnsi="Calibri" w:cs="Calibri"/>
+          <w:lang w:val="fr-FR"/>
+        </w:rPr>
+        <w:t xml:space="preserve"> </w:t>
       </w:r>
       <w:r>
         <w:rPr>
@@ -973,6 +1096,7 @@
         </w:rPr>
       </w:pPr>
       <w:proofErr w:type="spellStart"/>
+      <w:proofErr w:type="gramStart"/>
       <w:r>
         <w:rPr>
           <w:rFonts w:ascii="Calibri" w:hAnsi="Calibri" w:cs="Calibri"/>
@@ -988,6 +1112,7 @@
         </w:rPr>
         <w:t>:</w:t>
       </w:r>
+      <w:proofErr w:type="gramEnd"/>
       <w:r>
         <w:rPr>
           <w:rFonts w:ascii="Calibri" w:hAnsi="Calibri" w:cs="Calibri"/>
@@ -1042,12 +1167,21 @@
           <w:lang w:val="fr-FR"/>
         </w:rPr>
       </w:pPr>
-      <w:r>
-        <w:rPr>
-          <w:rFonts w:ascii="Calibri" w:hAnsi="Calibri" w:cs="Calibri"/>
-          <w:lang w:val="fr-FR"/>
-        </w:rPr>
-        <w:t xml:space="preserve">date: </w:t>
+      <w:proofErr w:type="gramStart"/>
+      <w:r>
+        <w:rPr>
+          <w:rFonts w:ascii="Calibri" w:hAnsi="Calibri" w:cs="Calibri"/>
+          <w:lang w:val="fr-FR"/>
+        </w:rPr>
+        <w:t>date:</w:t>
+      </w:r>
+      <w:proofErr w:type="gramEnd"/>
+      <w:r>
+        <w:rPr>
+          <w:rFonts w:ascii="Calibri" w:hAnsi="Calibri" w:cs="Calibri"/>
+          <w:lang w:val="fr-FR"/>
+        </w:rPr>
+        <w:t xml:space="preserve"> </w:t>
       </w:r>
       <w:r>
         <w:rPr>
@@ -1068,6 +1202,7 @@
           <w:lang w:val="fr-FR"/>
         </w:rPr>
       </w:pPr>
+      <w:proofErr w:type="gramStart"/>
       <w:r>
         <w:rPr>
           <w:rFonts w:ascii="Calibri" w:hAnsi="Calibri" w:cs="Calibri"/>
@@ -1075,6 +1210,7 @@
         </w:rPr>
         <w:t>temps:</w:t>
       </w:r>
+      <w:proofErr w:type="gramEnd"/>
       <w:r>
         <w:rPr>
           <w:rFonts w:ascii="Calibri" w:hAnsi="Calibri" w:cs="Calibri"/>
@@ -1108,12 +1244,21 @@
           <w:lang w:val="fr-FR"/>
         </w:rPr>
       </w:pPr>
-      <w:r>
-        <w:rPr>
-          <w:rFonts w:ascii="Calibri" w:hAnsi="Calibri" w:cs="Calibri"/>
-          <w:lang w:val="fr-FR"/>
-        </w:rPr>
-        <w:t xml:space="preserve">fait: </w:t>
+      <w:proofErr w:type="gramStart"/>
+      <w:r>
+        <w:rPr>
+          <w:rFonts w:ascii="Calibri" w:hAnsi="Calibri" w:cs="Calibri"/>
+          <w:lang w:val="fr-FR"/>
+        </w:rPr>
+        <w:t>fait:</w:t>
+      </w:r>
+      <w:proofErr w:type="gramEnd"/>
+      <w:r>
+        <w:rPr>
+          <w:rFonts w:ascii="Calibri" w:hAnsi="Calibri" w:cs="Calibri"/>
+          <w:lang w:val="fr-FR"/>
+        </w:rPr>
+        <w:t xml:space="preserve"> </w:t>
       </w:r>
       <w:proofErr w:type="spellStart"/>
       <w:r>
@@ -1160,6 +1305,7 @@
         </w:rPr>
       </w:pPr>
       <w:proofErr w:type="spellStart"/>
+      <w:proofErr w:type="gramStart"/>
       <w:r>
         <w:rPr>
           <w:rFonts w:ascii="Calibri" w:hAnsi="Calibri" w:cs="Calibri"/>
@@ -1175,43 +1321,53 @@
         </w:rPr>
         <w:t>:</w:t>
       </w:r>
-    </w:p>
-    <w:p>
-      <w:pPr>
-        <w:autoSpaceDE w:val="0"/>
-        <w:autoSpaceDN w:val="0"/>
-        <w:adjustRightInd w:val="0"/>
-        <w:spacing w:after="200" w:line="276" w:lineRule="auto"/>
-        <w:rPr>
-          <w:rFonts w:ascii="Calibri" w:hAnsi="Calibri" w:cs="Calibri"/>
-          <w:lang w:val="fr-FR"/>
-        </w:rPr>
-      </w:pPr>
-    </w:p>
-    <w:p>
-      <w:pPr>
-        <w:rPr>
-          <w:lang w:val="fr-FR"/>
-        </w:rPr>
-      </w:pPr>
-    </w:p>
-    <w:p>
-      <w:pPr>
-        <w:autoSpaceDE w:val="0"/>
-        <w:autoSpaceDN w:val="0"/>
-        <w:adjustRightInd w:val="0"/>
-        <w:spacing w:after="200" w:line="276" w:lineRule="auto"/>
-        <w:rPr>
-          <w:rFonts w:ascii="Calibri" w:hAnsi="Calibri" w:cs="Calibri"/>
-          <w:lang w:val="fr-FR"/>
-        </w:rPr>
-      </w:pPr>
-      <w:r>
-        <w:rPr>
-          <w:rFonts w:ascii="Calibri" w:hAnsi="Calibri" w:cs="Calibri"/>
-          <w:lang w:val="fr-FR"/>
-        </w:rPr>
-        <w:t xml:space="preserve">date: </w:t>
+      <w:proofErr w:type="gramEnd"/>
+    </w:p>
+    <w:p>
+      <w:pPr>
+        <w:autoSpaceDE w:val="0"/>
+        <w:autoSpaceDN w:val="0"/>
+        <w:adjustRightInd w:val="0"/>
+        <w:spacing w:after="200" w:line="276" w:lineRule="auto"/>
+        <w:rPr>
+          <w:rFonts w:ascii="Calibri" w:hAnsi="Calibri" w:cs="Calibri"/>
+          <w:lang w:val="fr-FR"/>
+        </w:rPr>
+      </w:pPr>
+    </w:p>
+    <w:p>
+      <w:pPr>
+        <w:rPr>
+          <w:lang w:val="fr-FR"/>
+        </w:rPr>
+      </w:pPr>
+    </w:p>
+    <w:p>
+      <w:pPr>
+        <w:autoSpaceDE w:val="0"/>
+        <w:autoSpaceDN w:val="0"/>
+        <w:adjustRightInd w:val="0"/>
+        <w:spacing w:after="200" w:line="276" w:lineRule="auto"/>
+        <w:rPr>
+          <w:rFonts w:ascii="Calibri" w:hAnsi="Calibri" w:cs="Calibri"/>
+          <w:lang w:val="fr-FR"/>
+        </w:rPr>
+      </w:pPr>
+      <w:proofErr w:type="gramStart"/>
+      <w:r>
+        <w:rPr>
+          <w:rFonts w:ascii="Calibri" w:hAnsi="Calibri" w:cs="Calibri"/>
+          <w:lang w:val="fr-FR"/>
+        </w:rPr>
+        <w:t>date:</w:t>
+      </w:r>
+      <w:proofErr w:type="gramEnd"/>
+      <w:r>
+        <w:rPr>
+          <w:rFonts w:ascii="Calibri" w:hAnsi="Calibri" w:cs="Calibri"/>
+          <w:lang w:val="fr-FR"/>
+        </w:rPr>
+        <w:t xml:space="preserve"> </w:t>
       </w:r>
       <w:r>
         <w:rPr>
@@ -1232,6 +1388,7 @@
           <w:lang w:val="fr-FR"/>
         </w:rPr>
       </w:pPr>
+      <w:proofErr w:type="gramStart"/>
       <w:r>
         <w:rPr>
           <w:rFonts w:ascii="Calibri" w:hAnsi="Calibri" w:cs="Calibri"/>
@@ -1239,6 +1396,7 @@
         </w:rPr>
         <w:t>temps:</w:t>
       </w:r>
+      <w:proofErr w:type="gramEnd"/>
       <w:r>
         <w:rPr>
           <w:rFonts w:ascii="Calibri" w:hAnsi="Calibri" w:cs="Calibri"/>
@@ -1279,12 +1437,21 @@
           <w:lang w:val="fr-FR"/>
         </w:rPr>
       </w:pPr>
-      <w:r>
-        <w:rPr>
-          <w:rFonts w:ascii="Calibri" w:hAnsi="Calibri" w:cs="Calibri"/>
-          <w:lang w:val="fr-FR"/>
-        </w:rPr>
-        <w:t xml:space="preserve">fait: </w:t>
+      <w:proofErr w:type="gramStart"/>
+      <w:r>
+        <w:rPr>
+          <w:rFonts w:ascii="Calibri" w:hAnsi="Calibri" w:cs="Calibri"/>
+          <w:lang w:val="fr-FR"/>
+        </w:rPr>
+        <w:t>fait:</w:t>
+      </w:r>
+      <w:proofErr w:type="gramEnd"/>
+      <w:r>
+        <w:rPr>
+          <w:rFonts w:ascii="Calibri" w:hAnsi="Calibri" w:cs="Calibri"/>
+          <w:lang w:val="fr-FR"/>
+        </w:rPr>
+        <w:t xml:space="preserve"> </w:t>
       </w:r>
       <w:r>
         <w:rPr>
@@ -1343,6 +1510,7 @@
         </w:rPr>
       </w:pPr>
       <w:proofErr w:type="spellStart"/>
+      <w:proofErr w:type="gramStart"/>
       <w:r>
         <w:rPr>
           <w:rFonts w:ascii="Calibri" w:hAnsi="Calibri" w:cs="Calibri"/>
@@ -1358,6 +1526,7 @@
         </w:rPr>
         <w:t>:</w:t>
       </w:r>
+      <w:proofErr w:type="gramEnd"/>
       <w:r>
         <w:rPr>
           <w:rFonts w:ascii="Calibri" w:hAnsi="Calibri" w:cs="Calibri"/>
@@ -1396,13 +1565,22 @@
           <w:lang w:val="fr-FR"/>
         </w:rPr>
       </w:pPr>
+      <w:proofErr w:type="gramStart"/>
       <w:r>
         <w:rPr>
           <w:rFonts w:ascii="Calibri" w:hAnsi="Calibri" w:cs="Calibri"/>
           <w:lang w:val="fr-FR"/>
         </w:rPr>
         <w:lastRenderedPageBreak/>
-        <w:t xml:space="preserve">date: </w:t>
+        <w:t>date:</w:t>
+      </w:r>
+      <w:proofErr w:type="gramEnd"/>
+      <w:r>
+        <w:rPr>
+          <w:rFonts w:ascii="Calibri" w:hAnsi="Calibri" w:cs="Calibri"/>
+          <w:lang w:val="fr-FR"/>
+        </w:rPr>
+        <w:t xml:space="preserve"> </w:t>
       </w:r>
       <w:r>
         <w:rPr>
@@ -1423,6 +1601,7 @@
           <w:lang w:val="fr-FR"/>
         </w:rPr>
       </w:pPr>
+      <w:proofErr w:type="gramStart"/>
       <w:r>
         <w:rPr>
           <w:rFonts w:ascii="Calibri" w:hAnsi="Calibri" w:cs="Calibri"/>
@@ -1430,6 +1609,7 @@
         </w:rPr>
         <w:t>temps:</w:t>
       </w:r>
+      <w:proofErr w:type="gramEnd"/>
       <w:r>
         <w:rPr>
           <w:rFonts w:ascii="Calibri" w:hAnsi="Calibri" w:cs="Calibri"/>
@@ -1456,6 +1636,7 @@
           <w:lang w:val="fr-FR"/>
         </w:rPr>
       </w:pPr>
+      <w:proofErr w:type="gramStart"/>
       <w:r>
         <w:rPr>
           <w:rFonts w:ascii="Calibri" w:hAnsi="Calibri" w:cs="Calibri"/>
@@ -1463,6 +1644,7 @@
         </w:rPr>
         <w:t>fait:</w:t>
       </w:r>
+      <w:proofErr w:type="gramEnd"/>
       <w:r>
         <w:rPr>
           <w:rFonts w:ascii="Calibri" w:hAnsi="Calibri" w:cs="Calibri"/>
@@ -1546,6 +1728,7 @@
         </w:rPr>
       </w:pPr>
       <w:proofErr w:type="spellStart"/>
+      <w:proofErr w:type="gramStart"/>
       <w:r>
         <w:rPr>
           <w:rFonts w:ascii="Calibri" w:hAnsi="Calibri" w:cs="Calibri"/>
@@ -1561,6 +1744,7 @@
         </w:rPr>
         <w:t>:</w:t>
       </w:r>
+      <w:proofErr w:type="gramEnd"/>
       <w:r>
         <w:rPr>
           <w:rFonts w:ascii="Calibri" w:hAnsi="Calibri" w:cs="Calibri"/>
@@ -1599,12 +1783,21 @@
           <w:lang w:val="fr-FR"/>
         </w:rPr>
       </w:pPr>
-      <w:r>
-        <w:rPr>
-          <w:rFonts w:ascii="Calibri" w:hAnsi="Calibri" w:cs="Calibri"/>
-          <w:lang w:val="fr-FR"/>
-        </w:rPr>
-        <w:t xml:space="preserve">date: </w:t>
+      <w:proofErr w:type="gramStart"/>
+      <w:r>
+        <w:rPr>
+          <w:rFonts w:ascii="Calibri" w:hAnsi="Calibri" w:cs="Calibri"/>
+          <w:lang w:val="fr-FR"/>
+        </w:rPr>
+        <w:t>date:</w:t>
+      </w:r>
+      <w:proofErr w:type="gramEnd"/>
+      <w:r>
+        <w:rPr>
+          <w:rFonts w:ascii="Calibri" w:hAnsi="Calibri" w:cs="Calibri"/>
+          <w:lang w:val="fr-FR"/>
+        </w:rPr>
+        <w:t xml:space="preserve"> </w:t>
       </w:r>
       <w:r>
         <w:rPr>
@@ -1625,6 +1818,7 @@
           <w:lang w:val="fr-FR"/>
         </w:rPr>
       </w:pPr>
+      <w:proofErr w:type="gramStart"/>
       <w:r>
         <w:rPr>
           <w:rFonts w:ascii="Calibri" w:hAnsi="Calibri" w:cs="Calibri"/>
@@ -1632,6 +1826,7 @@
         </w:rPr>
         <w:t>temps:</w:t>
       </w:r>
+      <w:proofErr w:type="gramEnd"/>
       <w:r>
         <w:rPr>
           <w:rFonts w:ascii="Calibri" w:hAnsi="Calibri" w:cs="Calibri"/>
@@ -1658,12 +1853,21 @@
           <w:lang w:val="fr-FR"/>
         </w:rPr>
       </w:pPr>
-      <w:r>
-        <w:rPr>
-          <w:rFonts w:ascii="Calibri" w:hAnsi="Calibri" w:cs="Calibri"/>
-          <w:lang w:val="fr-FR"/>
-        </w:rPr>
-        <w:t xml:space="preserve">fait: </w:t>
+      <w:proofErr w:type="gramStart"/>
+      <w:r>
+        <w:rPr>
+          <w:rFonts w:ascii="Calibri" w:hAnsi="Calibri" w:cs="Calibri"/>
+          <w:lang w:val="fr-FR"/>
+        </w:rPr>
+        <w:t>fait:</w:t>
+      </w:r>
+      <w:proofErr w:type="gramEnd"/>
+      <w:r>
+        <w:rPr>
+          <w:rFonts w:ascii="Calibri" w:hAnsi="Calibri" w:cs="Calibri"/>
+          <w:lang w:val="fr-FR"/>
+        </w:rPr>
+        <w:t xml:space="preserve"> </w:t>
       </w:r>
       <w:r>
         <w:rPr>
@@ -1692,6 +1896,7 @@
         </w:rPr>
       </w:pPr>
       <w:proofErr w:type="spellStart"/>
+      <w:proofErr w:type="gramStart"/>
       <w:r>
         <w:rPr>
           <w:rFonts w:ascii="Calibri" w:hAnsi="Calibri" w:cs="Calibri"/>
@@ -1707,56 +1912,74 @@
         </w:rPr>
         <w:t>:</w:t>
       </w:r>
-    </w:p>
-    <w:p>
-      <w:pPr>
-        <w:autoSpaceDE w:val="0"/>
-        <w:autoSpaceDN w:val="0"/>
-        <w:adjustRightInd w:val="0"/>
-        <w:spacing w:after="200" w:line="276" w:lineRule="auto"/>
-        <w:rPr>
-          <w:rFonts w:ascii="Calibri" w:hAnsi="Calibri" w:cs="Calibri"/>
-          <w:lang w:val="fr-FR"/>
-        </w:rPr>
-      </w:pPr>
-    </w:p>
-    <w:p>
-      <w:pPr>
-        <w:rPr>
-          <w:lang w:val="fr-FR"/>
-        </w:rPr>
-      </w:pPr>
-    </w:p>
-    <w:p>
-      <w:pPr>
-        <w:autoSpaceDE w:val="0"/>
-        <w:autoSpaceDN w:val="0"/>
-        <w:adjustRightInd w:val="0"/>
-        <w:spacing w:after="200" w:line="276" w:lineRule="auto"/>
-        <w:rPr>
-          <w:rFonts w:ascii="Calibri" w:hAnsi="Calibri" w:cs="Calibri"/>
-          <w:lang w:val="fr-FR"/>
-        </w:rPr>
-      </w:pPr>
-      <w:r>
-        <w:rPr>
-          <w:rFonts w:ascii="Calibri" w:hAnsi="Calibri" w:cs="Calibri"/>
-          <w:lang w:val="fr-FR"/>
-        </w:rPr>
-        <w:t xml:space="preserve">date: </w:t>
-      </w:r>
-    </w:p>
-    <w:p>
-      <w:pPr>
-        <w:autoSpaceDE w:val="0"/>
-        <w:autoSpaceDN w:val="0"/>
-        <w:adjustRightInd w:val="0"/>
-        <w:spacing w:after="200" w:line="276" w:lineRule="auto"/>
-        <w:rPr>
-          <w:rFonts w:ascii="Calibri" w:hAnsi="Calibri" w:cs="Calibri"/>
-          <w:lang w:val="fr-FR"/>
-        </w:rPr>
-      </w:pPr>
+      <w:proofErr w:type="gramEnd"/>
+    </w:p>
+    <w:p>
+      <w:pPr>
+        <w:autoSpaceDE w:val="0"/>
+        <w:autoSpaceDN w:val="0"/>
+        <w:adjustRightInd w:val="0"/>
+        <w:spacing w:after="200" w:line="276" w:lineRule="auto"/>
+        <w:rPr>
+          <w:rFonts w:ascii="Calibri" w:hAnsi="Calibri" w:cs="Calibri"/>
+          <w:lang w:val="fr-FR"/>
+        </w:rPr>
+      </w:pPr>
+    </w:p>
+    <w:p>
+      <w:pPr>
+        <w:rPr>
+          <w:lang w:val="fr-FR"/>
+        </w:rPr>
+      </w:pPr>
+    </w:p>
+    <w:p>
+      <w:pPr>
+        <w:autoSpaceDE w:val="0"/>
+        <w:autoSpaceDN w:val="0"/>
+        <w:adjustRightInd w:val="0"/>
+        <w:spacing w:after="200" w:line="276" w:lineRule="auto"/>
+        <w:rPr>
+          <w:rFonts w:ascii="Calibri" w:hAnsi="Calibri" w:cs="Calibri"/>
+          <w:lang w:val="fr-FR"/>
+        </w:rPr>
+      </w:pPr>
+      <w:proofErr w:type="gramStart"/>
+      <w:r>
+        <w:rPr>
+          <w:rFonts w:ascii="Calibri" w:hAnsi="Calibri" w:cs="Calibri"/>
+          <w:lang w:val="fr-FR"/>
+        </w:rPr>
+        <w:t>date:</w:t>
+      </w:r>
+      <w:proofErr w:type="gramEnd"/>
+      <w:r>
+        <w:rPr>
+          <w:rFonts w:ascii="Calibri" w:hAnsi="Calibri" w:cs="Calibri"/>
+          <w:lang w:val="fr-FR"/>
+        </w:rPr>
+        <w:t xml:space="preserve"> </w:t>
+      </w:r>
+      <w:r>
+        <w:rPr>
+          <w:rFonts w:ascii="Calibri" w:hAnsi="Calibri" w:cs="Calibri"/>
+          <w:lang w:val="fr-FR"/>
+        </w:rPr>
+        <w:t>14 avril</w:t>
+      </w:r>
+    </w:p>
+    <w:p>
+      <w:pPr>
+        <w:autoSpaceDE w:val="0"/>
+        <w:autoSpaceDN w:val="0"/>
+        <w:adjustRightInd w:val="0"/>
+        <w:spacing w:after="200" w:line="276" w:lineRule="auto"/>
+        <w:rPr>
+          <w:rFonts w:ascii="Calibri" w:hAnsi="Calibri" w:cs="Calibri"/>
+          <w:lang w:val="fr-FR"/>
+        </w:rPr>
+      </w:pPr>
+      <w:proofErr w:type="gramStart"/>
       <w:r>
         <w:rPr>
           <w:rFonts w:ascii="Calibri" w:hAnsi="Calibri" w:cs="Calibri"/>
@@ -1764,43 +1987,98 @@
         </w:rPr>
         <w:t>temps:</w:t>
       </w:r>
-    </w:p>
-    <w:p>
-      <w:pPr>
-        <w:autoSpaceDE w:val="0"/>
-        <w:autoSpaceDN w:val="0"/>
-        <w:adjustRightInd w:val="0"/>
-        <w:spacing w:after="200" w:line="276" w:lineRule="auto"/>
-        <w:rPr>
-          <w:rFonts w:ascii="Calibri" w:hAnsi="Calibri" w:cs="Calibri"/>
-          <w:lang w:val="fr-FR"/>
-        </w:rPr>
-      </w:pPr>
-      <w:r>
-        <w:rPr>
-          <w:rFonts w:ascii="Calibri" w:hAnsi="Calibri" w:cs="Calibri"/>
-          <w:lang w:val="fr-FR"/>
-        </w:rPr>
-        <w:t xml:space="preserve">fait: </w:t>
-      </w:r>
-    </w:p>
-    <w:p>
-      <w:pPr>
-        <w:autoSpaceDE w:val="0"/>
-        <w:autoSpaceDN w:val="0"/>
-        <w:adjustRightInd w:val="0"/>
-        <w:spacing w:after="200" w:line="276" w:lineRule="auto"/>
-        <w:rPr>
-          <w:rFonts w:ascii="Calibri" w:hAnsi="Calibri" w:cs="Calibri"/>
-          <w:lang w:val="fr-FR"/>
-        </w:rPr>
-      </w:pPr>
+      <w:proofErr w:type="gramEnd"/>
+      <w:r>
+        <w:rPr>
+          <w:rFonts w:ascii="Calibri" w:hAnsi="Calibri" w:cs="Calibri"/>
+          <w:lang w:val="fr-FR"/>
+        </w:rPr>
+        <w:t xml:space="preserve"> 8h30-</w:t>
+      </w:r>
+      <w:r>
+        <w:rPr>
+          <w:rFonts w:ascii="Calibri" w:hAnsi="Calibri" w:cs="Calibri"/>
+          <w:lang w:val="fr-FR"/>
+        </w:rPr>
+        <w:t>10h15</w:t>
+      </w:r>
+    </w:p>
+    <w:p>
+      <w:pPr>
+        <w:autoSpaceDE w:val="0"/>
+        <w:autoSpaceDN w:val="0"/>
+        <w:adjustRightInd w:val="0"/>
+        <w:spacing w:after="200" w:line="276" w:lineRule="auto"/>
+        <w:rPr>
+          <w:rFonts w:ascii="Calibri" w:hAnsi="Calibri" w:cs="Calibri"/>
+          <w:lang w:val="fr-FR"/>
+        </w:rPr>
+      </w:pPr>
+      <w:proofErr w:type="gramStart"/>
+      <w:r>
+        <w:rPr>
+          <w:rFonts w:ascii="Calibri" w:hAnsi="Calibri" w:cs="Calibri"/>
+          <w:lang w:val="fr-FR"/>
+        </w:rPr>
+        <w:t>fait:</w:t>
+      </w:r>
+      <w:proofErr w:type="gramEnd"/>
+      <w:r>
+        <w:rPr>
+          <w:rFonts w:ascii="Calibri" w:hAnsi="Calibri" w:cs="Calibri"/>
+          <w:lang w:val="fr-FR"/>
+        </w:rPr>
+        <w:t xml:space="preserve"> </w:t>
+      </w:r>
+      <w:r>
+        <w:rPr>
+          <w:rFonts w:ascii="Calibri" w:hAnsi="Calibri" w:cs="Calibri"/>
+          <w:lang w:val="fr-FR"/>
+        </w:rPr>
+        <w:t xml:space="preserve">validation de JIRA du </w:t>
+      </w:r>
       <w:proofErr w:type="spellStart"/>
       <w:r>
         <w:rPr>
           <w:rFonts w:ascii="Calibri" w:hAnsi="Calibri" w:cs="Calibri"/>
           <w:lang w:val="fr-FR"/>
         </w:rPr>
+        <w:t>scrum</w:t>
+      </w:r>
+      <w:proofErr w:type="spellEnd"/>
+      <w:r>
+        <w:rPr>
+          <w:rFonts w:ascii="Calibri" w:hAnsi="Calibri" w:cs="Calibri"/>
+          <w:lang w:val="fr-FR"/>
+        </w:rPr>
+        <w:t xml:space="preserve"> 1</w:t>
+      </w:r>
+      <w:r>
+        <w:rPr>
+          <w:rFonts w:ascii="Calibri" w:hAnsi="Calibri" w:cs="Calibri"/>
+          <w:lang w:val="fr-FR"/>
+        </w:rPr>
+        <w:t>, captures d‘écran</w:t>
+      </w:r>
+    </w:p>
+    <w:p>
+      <w:pPr>
+        <w:autoSpaceDE w:val="0"/>
+        <w:autoSpaceDN w:val="0"/>
+        <w:adjustRightInd w:val="0"/>
+        <w:spacing w:after="200" w:line="276" w:lineRule="auto"/>
+        <w:rPr>
+          <w:rFonts w:ascii="Calibri" w:hAnsi="Calibri" w:cs="Calibri"/>
+          <w:lang w:val="fr-FR"/>
+        </w:rPr>
+      </w:pPr>
+      <w:proofErr w:type="spellStart"/>
+      <w:proofErr w:type="gramStart"/>
+      <w:r>
+        <w:rPr>
+          <w:rFonts w:ascii="Calibri" w:hAnsi="Calibri" w:cs="Calibri"/>
+          <w:lang w:val="fr-FR"/>
+        </w:rPr>
         <w:t>deroulement</w:t>
       </w:r>
       <w:proofErr w:type="spellEnd"/>
@@ -1811,56 +2089,67 @@
         </w:rPr>
         <w:t>:</w:t>
       </w:r>
-    </w:p>
-    <w:p>
-      <w:pPr>
-        <w:autoSpaceDE w:val="0"/>
-        <w:autoSpaceDN w:val="0"/>
-        <w:adjustRightInd w:val="0"/>
-        <w:spacing w:after="200" w:line="276" w:lineRule="auto"/>
-        <w:rPr>
-          <w:rFonts w:ascii="Calibri" w:hAnsi="Calibri" w:cs="Calibri"/>
-          <w:lang w:val="fr-FR"/>
-        </w:rPr>
-      </w:pPr>
-    </w:p>
-    <w:p>
-      <w:pPr>
-        <w:rPr>
-          <w:lang w:val="fr-FR"/>
-        </w:rPr>
-      </w:pPr>
-    </w:p>
-    <w:p>
-      <w:pPr>
-        <w:autoSpaceDE w:val="0"/>
-        <w:autoSpaceDN w:val="0"/>
-        <w:adjustRightInd w:val="0"/>
-        <w:spacing w:after="200" w:line="276" w:lineRule="auto"/>
-        <w:rPr>
-          <w:rFonts w:ascii="Calibri" w:hAnsi="Calibri" w:cs="Calibri"/>
-          <w:lang w:val="fr-FR"/>
-        </w:rPr>
-      </w:pPr>
-      <w:r>
-        <w:rPr>
-          <w:rFonts w:ascii="Calibri" w:hAnsi="Calibri" w:cs="Calibri"/>
-          <w:lang w:val="fr-FR"/>
-        </w:rPr>
-        <w:t xml:space="preserve">date: </w:t>
-      </w:r>
-    </w:p>
-    <w:p>
-      <w:pPr>
-        <w:autoSpaceDE w:val="0"/>
-        <w:autoSpaceDN w:val="0"/>
-        <w:adjustRightInd w:val="0"/>
-        <w:spacing w:after="200" w:line="276" w:lineRule="auto"/>
-        <w:rPr>
-          <w:rFonts w:ascii="Calibri" w:hAnsi="Calibri" w:cs="Calibri"/>
-          <w:lang w:val="fr-FR"/>
-        </w:rPr>
-      </w:pPr>
+      <w:proofErr w:type="gramEnd"/>
+    </w:p>
+    <w:p>
+      <w:pPr>
+        <w:autoSpaceDE w:val="0"/>
+        <w:autoSpaceDN w:val="0"/>
+        <w:adjustRightInd w:val="0"/>
+        <w:spacing w:after="200" w:line="276" w:lineRule="auto"/>
+        <w:rPr>
+          <w:rFonts w:ascii="Calibri" w:hAnsi="Calibri" w:cs="Calibri"/>
+          <w:lang w:val="fr-FR"/>
+        </w:rPr>
+      </w:pPr>
+    </w:p>
+    <w:p>
+      <w:pPr>
+        <w:rPr>
+          <w:lang w:val="fr-FR"/>
+        </w:rPr>
+      </w:pPr>
+    </w:p>
+    <w:p>
+      <w:pPr>
+        <w:autoSpaceDE w:val="0"/>
+        <w:autoSpaceDN w:val="0"/>
+        <w:adjustRightInd w:val="0"/>
+        <w:spacing w:after="200" w:line="276" w:lineRule="auto"/>
+        <w:rPr>
+          <w:rFonts w:ascii="Calibri" w:hAnsi="Calibri" w:cs="Calibri"/>
+          <w:lang w:val="fr-FR"/>
+        </w:rPr>
+      </w:pPr>
+      <w:proofErr w:type="gramStart"/>
+      <w:r>
+        <w:rPr>
+          <w:rFonts w:ascii="Calibri" w:hAnsi="Calibri" w:cs="Calibri"/>
+          <w:lang w:val="fr-FR"/>
+        </w:rPr>
+        <w:t>date:</w:t>
+      </w:r>
+      <w:proofErr w:type="gramEnd"/>
+      <w:r>
+        <w:rPr>
+          <w:rFonts w:ascii="Calibri" w:hAnsi="Calibri" w:cs="Calibri"/>
+          <w:lang w:val="fr-FR"/>
+        </w:rPr>
+        <w:t xml:space="preserve"> </w:t>
+      </w:r>
+    </w:p>
+    <w:p>
+      <w:pPr>
+        <w:autoSpaceDE w:val="0"/>
+        <w:autoSpaceDN w:val="0"/>
+        <w:adjustRightInd w:val="0"/>
+        <w:spacing w:after="200" w:line="276" w:lineRule="auto"/>
+        <w:rPr>
+          <w:rFonts w:ascii="Calibri" w:hAnsi="Calibri" w:cs="Calibri"/>
+          <w:lang w:val="fr-FR"/>
+        </w:rPr>
+      </w:pPr>
+      <w:proofErr w:type="gramStart"/>
       <w:r>
         <w:rPr>
           <w:rFonts w:ascii="Calibri" w:hAnsi="Calibri" w:cs="Calibri"/>
@@ -1868,24 +2157,34 @@
         </w:rPr>
         <w:t>temps:</w:t>
       </w:r>
-    </w:p>
-    <w:p>
-      <w:pPr>
-        <w:autoSpaceDE w:val="0"/>
-        <w:autoSpaceDN w:val="0"/>
-        <w:adjustRightInd w:val="0"/>
-        <w:spacing w:after="200" w:line="276" w:lineRule="auto"/>
-        <w:rPr>
-          <w:rFonts w:ascii="Calibri" w:hAnsi="Calibri" w:cs="Calibri"/>
-          <w:lang w:val="fr-FR"/>
-        </w:rPr>
-      </w:pPr>
-      <w:r>
-        <w:rPr>
-          <w:rFonts w:ascii="Calibri" w:hAnsi="Calibri" w:cs="Calibri"/>
-          <w:lang w:val="fr-FR"/>
-        </w:rPr>
-        <w:t xml:space="preserve">fait: </w:t>
+      <w:proofErr w:type="gramEnd"/>
+    </w:p>
+    <w:p>
+      <w:pPr>
+        <w:autoSpaceDE w:val="0"/>
+        <w:autoSpaceDN w:val="0"/>
+        <w:adjustRightInd w:val="0"/>
+        <w:spacing w:after="200" w:line="276" w:lineRule="auto"/>
+        <w:rPr>
+          <w:rFonts w:ascii="Calibri" w:hAnsi="Calibri" w:cs="Calibri"/>
+          <w:lang w:val="fr-FR"/>
+        </w:rPr>
+      </w:pPr>
+      <w:proofErr w:type="gramStart"/>
+      <w:r>
+        <w:rPr>
+          <w:rFonts w:ascii="Calibri" w:hAnsi="Calibri" w:cs="Calibri"/>
+          <w:lang w:val="fr-FR"/>
+        </w:rPr>
+        <w:t>fait:</w:t>
+      </w:r>
+      <w:proofErr w:type="gramEnd"/>
+      <w:r>
+        <w:rPr>
+          <w:rFonts w:ascii="Calibri" w:hAnsi="Calibri" w:cs="Calibri"/>
+          <w:lang w:val="fr-FR"/>
+        </w:rPr>
+        <w:t xml:space="preserve"> </w:t>
       </w:r>
     </w:p>
     <w:p>
@@ -1900,6 +2199,7 @@
         </w:rPr>
       </w:pPr>
       <w:proofErr w:type="spellStart"/>
+      <w:proofErr w:type="gramStart"/>
       <w:r>
         <w:rPr>
           <w:rFonts w:ascii="Calibri" w:hAnsi="Calibri" w:cs="Calibri"/>
@@ -1915,56 +2215,67 @@
         </w:rPr>
         <w:t>:</w:t>
       </w:r>
-    </w:p>
-    <w:p>
-      <w:pPr>
-        <w:autoSpaceDE w:val="0"/>
-        <w:autoSpaceDN w:val="0"/>
-        <w:adjustRightInd w:val="0"/>
-        <w:spacing w:after="200" w:line="276" w:lineRule="auto"/>
-        <w:rPr>
-          <w:rFonts w:ascii="Calibri" w:hAnsi="Calibri" w:cs="Calibri"/>
-          <w:lang w:val="fr-FR"/>
-        </w:rPr>
-      </w:pPr>
-    </w:p>
-    <w:p>
-      <w:pPr>
-        <w:rPr>
-          <w:lang w:val="fr-FR"/>
-        </w:rPr>
-      </w:pPr>
-    </w:p>
-    <w:p>
-      <w:pPr>
-        <w:autoSpaceDE w:val="0"/>
-        <w:autoSpaceDN w:val="0"/>
-        <w:adjustRightInd w:val="0"/>
-        <w:spacing w:after="200" w:line="276" w:lineRule="auto"/>
-        <w:rPr>
-          <w:rFonts w:ascii="Calibri" w:hAnsi="Calibri" w:cs="Calibri"/>
-          <w:lang w:val="fr-FR"/>
-        </w:rPr>
-      </w:pPr>
-      <w:r>
-        <w:rPr>
-          <w:rFonts w:ascii="Calibri" w:hAnsi="Calibri" w:cs="Calibri"/>
-          <w:lang w:val="fr-FR"/>
-        </w:rPr>
-        <w:t xml:space="preserve">date: </w:t>
-      </w:r>
-    </w:p>
-    <w:p>
-      <w:pPr>
-        <w:autoSpaceDE w:val="0"/>
-        <w:autoSpaceDN w:val="0"/>
-        <w:adjustRightInd w:val="0"/>
-        <w:spacing w:after="200" w:line="276" w:lineRule="auto"/>
-        <w:rPr>
-          <w:rFonts w:ascii="Calibri" w:hAnsi="Calibri" w:cs="Calibri"/>
-          <w:lang w:val="fr-FR"/>
-        </w:rPr>
-      </w:pPr>
+      <w:proofErr w:type="gramEnd"/>
+    </w:p>
+    <w:p>
+      <w:pPr>
+        <w:autoSpaceDE w:val="0"/>
+        <w:autoSpaceDN w:val="0"/>
+        <w:adjustRightInd w:val="0"/>
+        <w:spacing w:after="200" w:line="276" w:lineRule="auto"/>
+        <w:rPr>
+          <w:rFonts w:ascii="Calibri" w:hAnsi="Calibri" w:cs="Calibri"/>
+          <w:lang w:val="fr-FR"/>
+        </w:rPr>
+      </w:pPr>
+    </w:p>
+    <w:p>
+      <w:pPr>
+        <w:rPr>
+          <w:lang w:val="fr-FR"/>
+        </w:rPr>
+      </w:pPr>
+    </w:p>
+    <w:p>
+      <w:pPr>
+        <w:autoSpaceDE w:val="0"/>
+        <w:autoSpaceDN w:val="0"/>
+        <w:adjustRightInd w:val="0"/>
+        <w:spacing w:after="200" w:line="276" w:lineRule="auto"/>
+        <w:rPr>
+          <w:rFonts w:ascii="Calibri" w:hAnsi="Calibri" w:cs="Calibri"/>
+          <w:lang w:val="fr-FR"/>
+        </w:rPr>
+      </w:pPr>
+      <w:proofErr w:type="gramStart"/>
+      <w:r>
+        <w:rPr>
+          <w:rFonts w:ascii="Calibri" w:hAnsi="Calibri" w:cs="Calibri"/>
+          <w:lang w:val="fr-FR"/>
+        </w:rPr>
+        <w:t>date:</w:t>
+      </w:r>
+      <w:proofErr w:type="gramEnd"/>
+      <w:r>
+        <w:rPr>
+          <w:rFonts w:ascii="Calibri" w:hAnsi="Calibri" w:cs="Calibri"/>
+          <w:lang w:val="fr-FR"/>
+        </w:rPr>
+        <w:t xml:space="preserve"> </w:t>
+      </w:r>
+    </w:p>
+    <w:p>
+      <w:pPr>
+        <w:autoSpaceDE w:val="0"/>
+        <w:autoSpaceDN w:val="0"/>
+        <w:adjustRightInd w:val="0"/>
+        <w:spacing w:after="200" w:line="276" w:lineRule="auto"/>
+        <w:rPr>
+          <w:rFonts w:ascii="Calibri" w:hAnsi="Calibri" w:cs="Calibri"/>
+          <w:lang w:val="fr-FR"/>
+        </w:rPr>
+      </w:pPr>
+      <w:proofErr w:type="gramStart"/>
       <w:r>
         <w:rPr>
           <w:rFonts w:ascii="Calibri" w:hAnsi="Calibri" w:cs="Calibri"/>
@@ -1972,25 +2283,35 @@
         </w:rPr>
         <w:t>temps:</w:t>
       </w:r>
-    </w:p>
-    <w:p>
-      <w:pPr>
-        <w:autoSpaceDE w:val="0"/>
-        <w:autoSpaceDN w:val="0"/>
-        <w:adjustRightInd w:val="0"/>
-        <w:spacing w:after="200" w:line="276" w:lineRule="auto"/>
-        <w:rPr>
-          <w:rFonts w:ascii="Calibri" w:hAnsi="Calibri" w:cs="Calibri"/>
-          <w:lang w:val="fr-FR"/>
-        </w:rPr>
-      </w:pPr>
+      <w:proofErr w:type="gramEnd"/>
+    </w:p>
+    <w:p>
+      <w:pPr>
+        <w:autoSpaceDE w:val="0"/>
+        <w:autoSpaceDN w:val="0"/>
+        <w:adjustRightInd w:val="0"/>
+        <w:spacing w:after="200" w:line="276" w:lineRule="auto"/>
+        <w:rPr>
+          <w:rFonts w:ascii="Calibri" w:hAnsi="Calibri" w:cs="Calibri"/>
+          <w:lang w:val="fr-FR"/>
+        </w:rPr>
+      </w:pPr>
+      <w:proofErr w:type="gramStart"/>
       <w:r>
         <w:rPr>
           <w:rFonts w:ascii="Calibri" w:hAnsi="Calibri" w:cs="Calibri"/>
           <w:lang w:val="fr-FR"/>
         </w:rPr>
         <w:lastRenderedPageBreak/>
-        <w:t xml:space="preserve">fait: </w:t>
+        <w:t>fait:</w:t>
+      </w:r>
+      <w:proofErr w:type="gramEnd"/>
+      <w:r>
+        <w:rPr>
+          <w:rFonts w:ascii="Calibri" w:hAnsi="Calibri" w:cs="Calibri"/>
+          <w:lang w:val="fr-FR"/>
+        </w:rPr>
+        <w:t xml:space="preserve"> </w:t>
       </w:r>
     </w:p>
     <w:p>
@@ -2005,6 +2326,7 @@
         </w:rPr>
       </w:pPr>
       <w:proofErr w:type="spellStart"/>
+      <w:proofErr w:type="gramStart"/>
       <w:r>
         <w:rPr>
           <w:rFonts w:ascii="Calibri" w:hAnsi="Calibri" w:cs="Calibri"/>
@@ -2020,44 +2342,55 @@
         </w:rPr>
         <w:t>:</w:t>
       </w:r>
-    </w:p>
-    <w:p>
-      <w:pPr>
-        <w:rPr>
-          <w:lang w:val="fr-FR"/>
-        </w:rPr>
-      </w:pPr>
-    </w:p>
-    <w:p>
-      <w:pPr>
-        <w:autoSpaceDE w:val="0"/>
-        <w:autoSpaceDN w:val="0"/>
-        <w:adjustRightInd w:val="0"/>
-        <w:spacing w:after="200" w:line="276" w:lineRule="auto"/>
-        <w:rPr>
-          <w:rFonts w:ascii="Calibri" w:hAnsi="Calibri" w:cs="Calibri"/>
-          <w:lang w:val="fr-FR"/>
-        </w:rPr>
-      </w:pPr>
-      <w:r>
-        <w:rPr>
-          <w:rFonts w:ascii="Calibri" w:hAnsi="Calibri" w:cs="Calibri"/>
-          <w:lang w:val="fr-FR"/>
-        </w:rPr>
-        <w:t xml:space="preserve">date: </w:t>
-      </w:r>
-    </w:p>
-    <w:p>
-      <w:pPr>
-        <w:autoSpaceDE w:val="0"/>
-        <w:autoSpaceDN w:val="0"/>
-        <w:adjustRightInd w:val="0"/>
-        <w:spacing w:after="200" w:line="276" w:lineRule="auto"/>
-        <w:rPr>
-          <w:rFonts w:ascii="Calibri" w:hAnsi="Calibri" w:cs="Calibri"/>
-          <w:lang w:val="fr-FR"/>
-        </w:rPr>
-      </w:pPr>
+      <w:proofErr w:type="gramEnd"/>
+    </w:p>
+    <w:p>
+      <w:pPr>
+        <w:rPr>
+          <w:lang w:val="fr-FR"/>
+        </w:rPr>
+      </w:pPr>
+    </w:p>
+    <w:p>
+      <w:pPr>
+        <w:autoSpaceDE w:val="0"/>
+        <w:autoSpaceDN w:val="0"/>
+        <w:adjustRightInd w:val="0"/>
+        <w:spacing w:after="200" w:line="276" w:lineRule="auto"/>
+        <w:rPr>
+          <w:rFonts w:ascii="Calibri" w:hAnsi="Calibri" w:cs="Calibri"/>
+          <w:lang w:val="fr-FR"/>
+        </w:rPr>
+      </w:pPr>
+      <w:proofErr w:type="gramStart"/>
+      <w:r>
+        <w:rPr>
+          <w:rFonts w:ascii="Calibri" w:hAnsi="Calibri" w:cs="Calibri"/>
+          <w:lang w:val="fr-FR"/>
+        </w:rPr>
+        <w:t>date:</w:t>
+      </w:r>
+      <w:proofErr w:type="gramEnd"/>
+      <w:r>
+        <w:rPr>
+          <w:rFonts w:ascii="Calibri" w:hAnsi="Calibri" w:cs="Calibri"/>
+          <w:lang w:val="fr-FR"/>
+        </w:rPr>
+        <w:t xml:space="preserve"> </w:t>
+      </w:r>
+    </w:p>
+    <w:p>
+      <w:pPr>
+        <w:autoSpaceDE w:val="0"/>
+        <w:autoSpaceDN w:val="0"/>
+        <w:adjustRightInd w:val="0"/>
+        <w:spacing w:after="200" w:line="276" w:lineRule="auto"/>
+        <w:rPr>
+          <w:rFonts w:ascii="Calibri" w:hAnsi="Calibri" w:cs="Calibri"/>
+          <w:lang w:val="fr-FR"/>
+        </w:rPr>
+      </w:pPr>
+      <w:proofErr w:type="gramStart"/>
       <w:r>
         <w:rPr>
           <w:rFonts w:ascii="Calibri" w:hAnsi="Calibri" w:cs="Calibri"/>
@@ -2065,24 +2398,34 @@
         </w:rPr>
         <w:t>temps:</w:t>
       </w:r>
-    </w:p>
-    <w:p>
-      <w:pPr>
-        <w:autoSpaceDE w:val="0"/>
-        <w:autoSpaceDN w:val="0"/>
-        <w:adjustRightInd w:val="0"/>
-        <w:spacing w:after="200" w:line="276" w:lineRule="auto"/>
-        <w:rPr>
-          <w:rFonts w:ascii="Calibri" w:hAnsi="Calibri" w:cs="Calibri"/>
-          <w:lang w:val="fr-FR"/>
-        </w:rPr>
-      </w:pPr>
-      <w:r>
-        <w:rPr>
-          <w:rFonts w:ascii="Calibri" w:hAnsi="Calibri" w:cs="Calibri"/>
-          <w:lang w:val="fr-FR"/>
-        </w:rPr>
-        <w:t xml:space="preserve">fait: </w:t>
+      <w:proofErr w:type="gramEnd"/>
+    </w:p>
+    <w:p>
+      <w:pPr>
+        <w:autoSpaceDE w:val="0"/>
+        <w:autoSpaceDN w:val="0"/>
+        <w:adjustRightInd w:val="0"/>
+        <w:spacing w:after="200" w:line="276" w:lineRule="auto"/>
+        <w:rPr>
+          <w:rFonts w:ascii="Calibri" w:hAnsi="Calibri" w:cs="Calibri"/>
+          <w:lang w:val="fr-FR"/>
+        </w:rPr>
+      </w:pPr>
+      <w:proofErr w:type="gramStart"/>
+      <w:r>
+        <w:rPr>
+          <w:rFonts w:ascii="Calibri" w:hAnsi="Calibri" w:cs="Calibri"/>
+          <w:lang w:val="fr-FR"/>
+        </w:rPr>
+        <w:t>fait:</w:t>
+      </w:r>
+      <w:proofErr w:type="gramEnd"/>
+      <w:r>
+        <w:rPr>
+          <w:rFonts w:ascii="Calibri" w:hAnsi="Calibri" w:cs="Calibri"/>
+          <w:lang w:val="fr-FR"/>
+        </w:rPr>
+        <w:t xml:space="preserve"> </w:t>
       </w:r>
     </w:p>
     <w:p>
@@ -2097,6 +2440,7 @@
         </w:rPr>
       </w:pPr>
       <w:proofErr w:type="spellStart"/>
+      <w:proofErr w:type="gramStart"/>
       <w:r>
         <w:rPr>
           <w:rFonts w:ascii="Calibri" w:hAnsi="Calibri" w:cs="Calibri"/>
@@ -2112,56 +2456,67 @@
         </w:rPr>
         <w:t>:</w:t>
       </w:r>
-    </w:p>
-    <w:p>
-      <w:pPr>
-        <w:autoSpaceDE w:val="0"/>
-        <w:autoSpaceDN w:val="0"/>
-        <w:adjustRightInd w:val="0"/>
-        <w:spacing w:after="200" w:line="276" w:lineRule="auto"/>
-        <w:rPr>
-          <w:rFonts w:ascii="Calibri" w:hAnsi="Calibri" w:cs="Calibri"/>
-          <w:lang w:val="fr-FR"/>
-        </w:rPr>
-      </w:pPr>
-    </w:p>
-    <w:p>
-      <w:pPr>
-        <w:rPr>
-          <w:lang w:val="fr-FR"/>
-        </w:rPr>
-      </w:pPr>
-    </w:p>
-    <w:p>
-      <w:pPr>
-        <w:autoSpaceDE w:val="0"/>
-        <w:autoSpaceDN w:val="0"/>
-        <w:adjustRightInd w:val="0"/>
-        <w:spacing w:after="200" w:line="276" w:lineRule="auto"/>
-        <w:rPr>
-          <w:rFonts w:ascii="Calibri" w:hAnsi="Calibri" w:cs="Calibri"/>
-          <w:lang w:val="fr-FR"/>
-        </w:rPr>
-      </w:pPr>
-      <w:r>
-        <w:rPr>
-          <w:rFonts w:ascii="Calibri" w:hAnsi="Calibri" w:cs="Calibri"/>
-          <w:lang w:val="fr-FR"/>
-        </w:rPr>
-        <w:t xml:space="preserve">date: </w:t>
-      </w:r>
-    </w:p>
-    <w:p>
-      <w:pPr>
-        <w:autoSpaceDE w:val="0"/>
-        <w:autoSpaceDN w:val="0"/>
-        <w:adjustRightInd w:val="0"/>
-        <w:spacing w:after="200" w:line="276" w:lineRule="auto"/>
-        <w:rPr>
-          <w:rFonts w:ascii="Calibri" w:hAnsi="Calibri" w:cs="Calibri"/>
-          <w:lang w:val="fr-FR"/>
-        </w:rPr>
-      </w:pPr>
+      <w:proofErr w:type="gramEnd"/>
+    </w:p>
+    <w:p>
+      <w:pPr>
+        <w:autoSpaceDE w:val="0"/>
+        <w:autoSpaceDN w:val="0"/>
+        <w:adjustRightInd w:val="0"/>
+        <w:spacing w:after="200" w:line="276" w:lineRule="auto"/>
+        <w:rPr>
+          <w:rFonts w:ascii="Calibri" w:hAnsi="Calibri" w:cs="Calibri"/>
+          <w:lang w:val="fr-FR"/>
+        </w:rPr>
+      </w:pPr>
+    </w:p>
+    <w:p>
+      <w:pPr>
+        <w:rPr>
+          <w:lang w:val="fr-FR"/>
+        </w:rPr>
+      </w:pPr>
+    </w:p>
+    <w:p>
+      <w:pPr>
+        <w:autoSpaceDE w:val="0"/>
+        <w:autoSpaceDN w:val="0"/>
+        <w:adjustRightInd w:val="0"/>
+        <w:spacing w:after="200" w:line="276" w:lineRule="auto"/>
+        <w:rPr>
+          <w:rFonts w:ascii="Calibri" w:hAnsi="Calibri" w:cs="Calibri"/>
+          <w:lang w:val="fr-FR"/>
+        </w:rPr>
+      </w:pPr>
+      <w:proofErr w:type="gramStart"/>
+      <w:r>
+        <w:rPr>
+          <w:rFonts w:ascii="Calibri" w:hAnsi="Calibri" w:cs="Calibri"/>
+          <w:lang w:val="fr-FR"/>
+        </w:rPr>
+        <w:t>date:</w:t>
+      </w:r>
+      <w:proofErr w:type="gramEnd"/>
+      <w:r>
+        <w:rPr>
+          <w:rFonts w:ascii="Calibri" w:hAnsi="Calibri" w:cs="Calibri"/>
+          <w:lang w:val="fr-FR"/>
+        </w:rPr>
+        <w:t xml:space="preserve"> </w:t>
+      </w:r>
+    </w:p>
+    <w:p>
+      <w:pPr>
+        <w:autoSpaceDE w:val="0"/>
+        <w:autoSpaceDN w:val="0"/>
+        <w:adjustRightInd w:val="0"/>
+        <w:spacing w:after="200" w:line="276" w:lineRule="auto"/>
+        <w:rPr>
+          <w:rFonts w:ascii="Calibri" w:hAnsi="Calibri" w:cs="Calibri"/>
+          <w:lang w:val="fr-FR"/>
+        </w:rPr>
+      </w:pPr>
+      <w:proofErr w:type="gramStart"/>
       <w:r>
         <w:rPr>
           <w:rFonts w:ascii="Calibri" w:hAnsi="Calibri" w:cs="Calibri"/>
@@ -2169,24 +2524,34 @@
         </w:rPr>
         <w:t>temps:</w:t>
       </w:r>
-    </w:p>
-    <w:p>
-      <w:pPr>
-        <w:autoSpaceDE w:val="0"/>
-        <w:autoSpaceDN w:val="0"/>
-        <w:adjustRightInd w:val="0"/>
-        <w:spacing w:after="200" w:line="276" w:lineRule="auto"/>
-        <w:rPr>
-          <w:rFonts w:ascii="Calibri" w:hAnsi="Calibri" w:cs="Calibri"/>
-          <w:lang w:val="fr-FR"/>
-        </w:rPr>
-      </w:pPr>
-      <w:r>
-        <w:rPr>
-          <w:rFonts w:ascii="Calibri" w:hAnsi="Calibri" w:cs="Calibri"/>
-          <w:lang w:val="fr-FR"/>
-        </w:rPr>
-        <w:t xml:space="preserve">fait: </w:t>
+      <w:proofErr w:type="gramEnd"/>
+    </w:p>
+    <w:p>
+      <w:pPr>
+        <w:autoSpaceDE w:val="0"/>
+        <w:autoSpaceDN w:val="0"/>
+        <w:adjustRightInd w:val="0"/>
+        <w:spacing w:after="200" w:line="276" w:lineRule="auto"/>
+        <w:rPr>
+          <w:rFonts w:ascii="Calibri" w:hAnsi="Calibri" w:cs="Calibri"/>
+          <w:lang w:val="fr-FR"/>
+        </w:rPr>
+      </w:pPr>
+      <w:proofErr w:type="gramStart"/>
+      <w:r>
+        <w:rPr>
+          <w:rFonts w:ascii="Calibri" w:hAnsi="Calibri" w:cs="Calibri"/>
+          <w:lang w:val="fr-FR"/>
+        </w:rPr>
+        <w:t>fait:</w:t>
+      </w:r>
+      <w:proofErr w:type="gramEnd"/>
+      <w:r>
+        <w:rPr>
+          <w:rFonts w:ascii="Calibri" w:hAnsi="Calibri" w:cs="Calibri"/>
+          <w:lang w:val="fr-FR"/>
+        </w:rPr>
+        <w:t xml:space="preserve"> </w:t>
       </w:r>
     </w:p>
     <w:p>
@@ -2201,6 +2566,7 @@
         </w:rPr>
       </w:pPr>
       <w:proofErr w:type="spellStart"/>
+      <w:proofErr w:type="gramStart"/>
       <w:r>
         <w:rPr>
           <w:rFonts w:ascii="Calibri" w:hAnsi="Calibri" w:cs="Calibri"/>
@@ -2216,56 +2582,67 @@
         </w:rPr>
         <w:t>:</w:t>
       </w:r>
-    </w:p>
-    <w:p>
-      <w:pPr>
-        <w:autoSpaceDE w:val="0"/>
-        <w:autoSpaceDN w:val="0"/>
-        <w:adjustRightInd w:val="0"/>
-        <w:spacing w:after="200" w:line="276" w:lineRule="auto"/>
-        <w:rPr>
-          <w:rFonts w:ascii="Calibri" w:hAnsi="Calibri" w:cs="Calibri"/>
-          <w:lang w:val="fr-FR"/>
-        </w:rPr>
-      </w:pPr>
-    </w:p>
-    <w:p>
-      <w:pPr>
-        <w:rPr>
-          <w:lang w:val="fr-FR"/>
-        </w:rPr>
-      </w:pPr>
-    </w:p>
-    <w:p>
-      <w:pPr>
-        <w:autoSpaceDE w:val="0"/>
-        <w:autoSpaceDN w:val="0"/>
-        <w:adjustRightInd w:val="0"/>
-        <w:spacing w:after="200" w:line="276" w:lineRule="auto"/>
-        <w:rPr>
-          <w:rFonts w:ascii="Calibri" w:hAnsi="Calibri" w:cs="Calibri"/>
-          <w:lang w:val="fr-FR"/>
-        </w:rPr>
-      </w:pPr>
-      <w:r>
-        <w:rPr>
-          <w:rFonts w:ascii="Calibri" w:hAnsi="Calibri" w:cs="Calibri"/>
-          <w:lang w:val="fr-FR"/>
-        </w:rPr>
-        <w:t xml:space="preserve">date: </w:t>
-      </w:r>
-    </w:p>
-    <w:p>
-      <w:pPr>
-        <w:autoSpaceDE w:val="0"/>
-        <w:autoSpaceDN w:val="0"/>
-        <w:adjustRightInd w:val="0"/>
-        <w:spacing w:after="200" w:line="276" w:lineRule="auto"/>
-        <w:rPr>
-          <w:rFonts w:ascii="Calibri" w:hAnsi="Calibri" w:cs="Calibri"/>
-          <w:lang w:val="fr-FR"/>
-        </w:rPr>
-      </w:pPr>
+      <w:proofErr w:type="gramEnd"/>
+    </w:p>
+    <w:p>
+      <w:pPr>
+        <w:autoSpaceDE w:val="0"/>
+        <w:autoSpaceDN w:val="0"/>
+        <w:adjustRightInd w:val="0"/>
+        <w:spacing w:after="200" w:line="276" w:lineRule="auto"/>
+        <w:rPr>
+          <w:rFonts w:ascii="Calibri" w:hAnsi="Calibri" w:cs="Calibri"/>
+          <w:lang w:val="fr-FR"/>
+        </w:rPr>
+      </w:pPr>
+    </w:p>
+    <w:p>
+      <w:pPr>
+        <w:rPr>
+          <w:lang w:val="fr-FR"/>
+        </w:rPr>
+      </w:pPr>
+    </w:p>
+    <w:p>
+      <w:pPr>
+        <w:autoSpaceDE w:val="0"/>
+        <w:autoSpaceDN w:val="0"/>
+        <w:adjustRightInd w:val="0"/>
+        <w:spacing w:after="200" w:line="276" w:lineRule="auto"/>
+        <w:rPr>
+          <w:rFonts w:ascii="Calibri" w:hAnsi="Calibri" w:cs="Calibri"/>
+          <w:lang w:val="fr-FR"/>
+        </w:rPr>
+      </w:pPr>
+      <w:proofErr w:type="gramStart"/>
+      <w:r>
+        <w:rPr>
+          <w:rFonts w:ascii="Calibri" w:hAnsi="Calibri" w:cs="Calibri"/>
+          <w:lang w:val="fr-FR"/>
+        </w:rPr>
+        <w:t>date:</w:t>
+      </w:r>
+      <w:proofErr w:type="gramEnd"/>
+      <w:r>
+        <w:rPr>
+          <w:rFonts w:ascii="Calibri" w:hAnsi="Calibri" w:cs="Calibri"/>
+          <w:lang w:val="fr-FR"/>
+        </w:rPr>
+        <w:t xml:space="preserve"> </w:t>
+      </w:r>
+    </w:p>
+    <w:p>
+      <w:pPr>
+        <w:autoSpaceDE w:val="0"/>
+        <w:autoSpaceDN w:val="0"/>
+        <w:adjustRightInd w:val="0"/>
+        <w:spacing w:after="200" w:line="276" w:lineRule="auto"/>
+        <w:rPr>
+          <w:rFonts w:ascii="Calibri" w:hAnsi="Calibri" w:cs="Calibri"/>
+          <w:lang w:val="fr-FR"/>
+        </w:rPr>
+      </w:pPr>
+      <w:proofErr w:type="gramStart"/>
       <w:r>
         <w:rPr>
           <w:rFonts w:ascii="Calibri" w:hAnsi="Calibri" w:cs="Calibri"/>
@@ -2273,24 +2650,34 @@
         </w:rPr>
         <w:t>temps:</w:t>
       </w:r>
-    </w:p>
-    <w:p>
-      <w:pPr>
-        <w:autoSpaceDE w:val="0"/>
-        <w:autoSpaceDN w:val="0"/>
-        <w:adjustRightInd w:val="0"/>
-        <w:spacing w:after="200" w:line="276" w:lineRule="auto"/>
-        <w:rPr>
-          <w:rFonts w:ascii="Calibri" w:hAnsi="Calibri" w:cs="Calibri"/>
-          <w:lang w:val="fr-FR"/>
-        </w:rPr>
-      </w:pPr>
-      <w:r>
-        <w:rPr>
-          <w:rFonts w:ascii="Calibri" w:hAnsi="Calibri" w:cs="Calibri"/>
-          <w:lang w:val="fr-FR"/>
-        </w:rPr>
-        <w:t xml:space="preserve">fait: </w:t>
+      <w:proofErr w:type="gramEnd"/>
+    </w:p>
+    <w:p>
+      <w:pPr>
+        <w:autoSpaceDE w:val="0"/>
+        <w:autoSpaceDN w:val="0"/>
+        <w:adjustRightInd w:val="0"/>
+        <w:spacing w:after="200" w:line="276" w:lineRule="auto"/>
+        <w:rPr>
+          <w:rFonts w:ascii="Calibri" w:hAnsi="Calibri" w:cs="Calibri"/>
+          <w:lang w:val="fr-FR"/>
+        </w:rPr>
+      </w:pPr>
+      <w:proofErr w:type="gramStart"/>
+      <w:r>
+        <w:rPr>
+          <w:rFonts w:ascii="Calibri" w:hAnsi="Calibri" w:cs="Calibri"/>
+          <w:lang w:val="fr-FR"/>
+        </w:rPr>
+        <w:t>fait:</w:t>
+      </w:r>
+      <w:proofErr w:type="gramEnd"/>
+      <w:r>
+        <w:rPr>
+          <w:rFonts w:ascii="Calibri" w:hAnsi="Calibri" w:cs="Calibri"/>
+          <w:lang w:val="fr-FR"/>
+        </w:rPr>
+        <w:t xml:space="preserve"> </w:t>
       </w:r>
     </w:p>
     <w:p>
@@ -2305,6 +2692,7 @@
         </w:rPr>
       </w:pPr>
       <w:proofErr w:type="spellStart"/>
+      <w:proofErr w:type="gramStart"/>
       <w:r>
         <w:rPr>
           <w:rFonts w:ascii="Calibri" w:hAnsi="Calibri" w:cs="Calibri"/>
@@ -2320,56 +2708,67 @@
         </w:rPr>
         <w:t>:</w:t>
       </w:r>
-    </w:p>
-    <w:p>
-      <w:pPr>
-        <w:autoSpaceDE w:val="0"/>
-        <w:autoSpaceDN w:val="0"/>
-        <w:adjustRightInd w:val="0"/>
-        <w:spacing w:after="200" w:line="276" w:lineRule="auto"/>
-        <w:rPr>
-          <w:rFonts w:ascii="Calibri" w:hAnsi="Calibri" w:cs="Calibri"/>
-          <w:lang w:val="fr-FR"/>
-        </w:rPr>
-      </w:pPr>
-    </w:p>
-    <w:p>
-      <w:pPr>
-        <w:rPr>
-          <w:lang w:val="fr-FR"/>
-        </w:rPr>
-      </w:pPr>
-    </w:p>
-    <w:p>
-      <w:pPr>
-        <w:autoSpaceDE w:val="0"/>
-        <w:autoSpaceDN w:val="0"/>
-        <w:adjustRightInd w:val="0"/>
-        <w:spacing w:after="200" w:line="276" w:lineRule="auto"/>
-        <w:rPr>
-          <w:rFonts w:ascii="Calibri" w:hAnsi="Calibri" w:cs="Calibri"/>
-          <w:lang w:val="fr-FR"/>
-        </w:rPr>
-      </w:pPr>
-      <w:r>
-        <w:rPr>
-          <w:rFonts w:ascii="Calibri" w:hAnsi="Calibri" w:cs="Calibri"/>
-          <w:lang w:val="fr-FR"/>
-        </w:rPr>
-        <w:t xml:space="preserve">date: </w:t>
-      </w:r>
-    </w:p>
-    <w:p>
-      <w:pPr>
-        <w:autoSpaceDE w:val="0"/>
-        <w:autoSpaceDN w:val="0"/>
-        <w:adjustRightInd w:val="0"/>
-        <w:spacing w:after="200" w:line="276" w:lineRule="auto"/>
-        <w:rPr>
-          <w:rFonts w:ascii="Calibri" w:hAnsi="Calibri" w:cs="Calibri"/>
-          <w:lang w:val="fr-FR"/>
-        </w:rPr>
-      </w:pPr>
+      <w:proofErr w:type="gramEnd"/>
+    </w:p>
+    <w:p>
+      <w:pPr>
+        <w:autoSpaceDE w:val="0"/>
+        <w:autoSpaceDN w:val="0"/>
+        <w:adjustRightInd w:val="0"/>
+        <w:spacing w:after="200" w:line="276" w:lineRule="auto"/>
+        <w:rPr>
+          <w:rFonts w:ascii="Calibri" w:hAnsi="Calibri" w:cs="Calibri"/>
+          <w:lang w:val="fr-FR"/>
+        </w:rPr>
+      </w:pPr>
+    </w:p>
+    <w:p>
+      <w:pPr>
+        <w:rPr>
+          <w:lang w:val="fr-FR"/>
+        </w:rPr>
+      </w:pPr>
+    </w:p>
+    <w:p>
+      <w:pPr>
+        <w:autoSpaceDE w:val="0"/>
+        <w:autoSpaceDN w:val="0"/>
+        <w:adjustRightInd w:val="0"/>
+        <w:spacing w:after="200" w:line="276" w:lineRule="auto"/>
+        <w:rPr>
+          <w:rFonts w:ascii="Calibri" w:hAnsi="Calibri" w:cs="Calibri"/>
+          <w:lang w:val="fr-FR"/>
+        </w:rPr>
+      </w:pPr>
+      <w:proofErr w:type="gramStart"/>
+      <w:r>
+        <w:rPr>
+          <w:rFonts w:ascii="Calibri" w:hAnsi="Calibri" w:cs="Calibri"/>
+          <w:lang w:val="fr-FR"/>
+        </w:rPr>
+        <w:t>date:</w:t>
+      </w:r>
+      <w:proofErr w:type="gramEnd"/>
+      <w:r>
+        <w:rPr>
+          <w:rFonts w:ascii="Calibri" w:hAnsi="Calibri" w:cs="Calibri"/>
+          <w:lang w:val="fr-FR"/>
+        </w:rPr>
+        <w:t xml:space="preserve"> </w:t>
+      </w:r>
+    </w:p>
+    <w:p>
+      <w:pPr>
+        <w:autoSpaceDE w:val="0"/>
+        <w:autoSpaceDN w:val="0"/>
+        <w:adjustRightInd w:val="0"/>
+        <w:spacing w:after="200" w:line="276" w:lineRule="auto"/>
+        <w:rPr>
+          <w:rFonts w:ascii="Calibri" w:hAnsi="Calibri" w:cs="Calibri"/>
+          <w:lang w:val="fr-FR"/>
+        </w:rPr>
+      </w:pPr>
+      <w:proofErr w:type="gramStart"/>
       <w:r>
         <w:rPr>
           <w:rFonts w:ascii="Calibri" w:hAnsi="Calibri" w:cs="Calibri"/>
@@ -2377,24 +2776,34 @@
         </w:rPr>
         <w:t>temps:</w:t>
       </w:r>
-    </w:p>
-    <w:p>
-      <w:pPr>
-        <w:autoSpaceDE w:val="0"/>
-        <w:autoSpaceDN w:val="0"/>
-        <w:adjustRightInd w:val="0"/>
-        <w:spacing w:after="200" w:line="276" w:lineRule="auto"/>
-        <w:rPr>
-          <w:rFonts w:ascii="Calibri" w:hAnsi="Calibri" w:cs="Calibri"/>
-          <w:lang w:val="fr-FR"/>
-        </w:rPr>
-      </w:pPr>
-      <w:r>
-        <w:rPr>
-          <w:rFonts w:ascii="Calibri" w:hAnsi="Calibri" w:cs="Calibri"/>
-          <w:lang w:val="fr-FR"/>
-        </w:rPr>
-        <w:t xml:space="preserve">fait: </w:t>
+      <w:proofErr w:type="gramEnd"/>
+    </w:p>
+    <w:p>
+      <w:pPr>
+        <w:autoSpaceDE w:val="0"/>
+        <w:autoSpaceDN w:val="0"/>
+        <w:adjustRightInd w:val="0"/>
+        <w:spacing w:after="200" w:line="276" w:lineRule="auto"/>
+        <w:rPr>
+          <w:rFonts w:ascii="Calibri" w:hAnsi="Calibri" w:cs="Calibri"/>
+          <w:lang w:val="fr-FR"/>
+        </w:rPr>
+      </w:pPr>
+      <w:proofErr w:type="gramStart"/>
+      <w:r>
+        <w:rPr>
+          <w:rFonts w:ascii="Calibri" w:hAnsi="Calibri" w:cs="Calibri"/>
+          <w:lang w:val="fr-FR"/>
+        </w:rPr>
+        <w:t>fait:</w:t>
+      </w:r>
+      <w:proofErr w:type="gramEnd"/>
+      <w:r>
+        <w:rPr>
+          <w:rFonts w:ascii="Calibri" w:hAnsi="Calibri" w:cs="Calibri"/>
+          <w:lang w:val="fr-FR"/>
+        </w:rPr>
+        <w:t xml:space="preserve"> </w:t>
       </w:r>
     </w:p>
     <w:p>
@@ -2409,6 +2818,7 @@
         </w:rPr>
       </w:pPr>
       <w:proofErr w:type="spellStart"/>
+      <w:proofErr w:type="gramStart"/>
       <w:r>
         <w:rPr>
           <w:rFonts w:ascii="Calibri" w:hAnsi="Calibri" w:cs="Calibri"/>
@@ -2424,56 +2834,67 @@
         </w:rPr>
         <w:t>:</w:t>
       </w:r>
-    </w:p>
-    <w:p>
-      <w:pPr>
-        <w:autoSpaceDE w:val="0"/>
-        <w:autoSpaceDN w:val="0"/>
-        <w:adjustRightInd w:val="0"/>
-        <w:spacing w:after="200" w:line="276" w:lineRule="auto"/>
-        <w:rPr>
-          <w:rFonts w:ascii="Calibri" w:hAnsi="Calibri" w:cs="Calibri"/>
-          <w:lang w:val="fr-FR"/>
-        </w:rPr>
-      </w:pPr>
-    </w:p>
-    <w:p>
-      <w:pPr>
-        <w:rPr>
-          <w:lang w:val="fr-FR"/>
-        </w:rPr>
-      </w:pPr>
-    </w:p>
-    <w:p>
-      <w:pPr>
-        <w:autoSpaceDE w:val="0"/>
-        <w:autoSpaceDN w:val="0"/>
-        <w:adjustRightInd w:val="0"/>
-        <w:spacing w:after="200" w:line="276" w:lineRule="auto"/>
-        <w:rPr>
-          <w:rFonts w:ascii="Calibri" w:hAnsi="Calibri" w:cs="Calibri"/>
-          <w:lang w:val="fr-FR"/>
-        </w:rPr>
-      </w:pPr>
-      <w:r>
-        <w:rPr>
-          <w:rFonts w:ascii="Calibri" w:hAnsi="Calibri" w:cs="Calibri"/>
-          <w:lang w:val="fr-FR"/>
-        </w:rPr>
-        <w:t xml:space="preserve">date: </w:t>
-      </w:r>
-    </w:p>
-    <w:p>
-      <w:pPr>
-        <w:autoSpaceDE w:val="0"/>
-        <w:autoSpaceDN w:val="0"/>
-        <w:adjustRightInd w:val="0"/>
-        <w:spacing w:after="200" w:line="276" w:lineRule="auto"/>
-        <w:rPr>
-          <w:rFonts w:ascii="Calibri" w:hAnsi="Calibri" w:cs="Calibri"/>
-          <w:lang w:val="fr-FR"/>
-        </w:rPr>
-      </w:pPr>
+      <w:proofErr w:type="gramEnd"/>
+    </w:p>
+    <w:p>
+      <w:pPr>
+        <w:autoSpaceDE w:val="0"/>
+        <w:autoSpaceDN w:val="0"/>
+        <w:adjustRightInd w:val="0"/>
+        <w:spacing w:after="200" w:line="276" w:lineRule="auto"/>
+        <w:rPr>
+          <w:rFonts w:ascii="Calibri" w:hAnsi="Calibri" w:cs="Calibri"/>
+          <w:lang w:val="fr-FR"/>
+        </w:rPr>
+      </w:pPr>
+    </w:p>
+    <w:p>
+      <w:pPr>
+        <w:rPr>
+          <w:lang w:val="fr-FR"/>
+        </w:rPr>
+      </w:pPr>
+    </w:p>
+    <w:p>
+      <w:pPr>
+        <w:autoSpaceDE w:val="0"/>
+        <w:autoSpaceDN w:val="0"/>
+        <w:adjustRightInd w:val="0"/>
+        <w:spacing w:after="200" w:line="276" w:lineRule="auto"/>
+        <w:rPr>
+          <w:rFonts w:ascii="Calibri" w:hAnsi="Calibri" w:cs="Calibri"/>
+          <w:lang w:val="fr-FR"/>
+        </w:rPr>
+      </w:pPr>
+      <w:proofErr w:type="gramStart"/>
+      <w:r>
+        <w:rPr>
+          <w:rFonts w:ascii="Calibri" w:hAnsi="Calibri" w:cs="Calibri"/>
+          <w:lang w:val="fr-FR"/>
+        </w:rPr>
+        <w:t>date:</w:t>
+      </w:r>
+      <w:proofErr w:type="gramEnd"/>
+      <w:r>
+        <w:rPr>
+          <w:rFonts w:ascii="Calibri" w:hAnsi="Calibri" w:cs="Calibri"/>
+          <w:lang w:val="fr-FR"/>
+        </w:rPr>
+        <w:t xml:space="preserve"> </w:t>
+      </w:r>
+    </w:p>
+    <w:p>
+      <w:pPr>
+        <w:autoSpaceDE w:val="0"/>
+        <w:autoSpaceDN w:val="0"/>
+        <w:adjustRightInd w:val="0"/>
+        <w:spacing w:after="200" w:line="276" w:lineRule="auto"/>
+        <w:rPr>
+          <w:rFonts w:ascii="Calibri" w:hAnsi="Calibri" w:cs="Calibri"/>
+          <w:lang w:val="fr-FR"/>
+        </w:rPr>
+      </w:pPr>
+      <w:proofErr w:type="gramStart"/>
       <w:r>
         <w:rPr>
           <w:rFonts w:ascii="Calibri" w:hAnsi="Calibri" w:cs="Calibri"/>
@@ -2481,24 +2902,34 @@
         </w:rPr>
         <w:t>temps:</w:t>
       </w:r>
-    </w:p>
-    <w:p>
-      <w:pPr>
-        <w:autoSpaceDE w:val="0"/>
-        <w:autoSpaceDN w:val="0"/>
-        <w:adjustRightInd w:val="0"/>
-        <w:spacing w:after="200" w:line="276" w:lineRule="auto"/>
-        <w:rPr>
-          <w:rFonts w:ascii="Calibri" w:hAnsi="Calibri" w:cs="Calibri"/>
-          <w:lang w:val="fr-FR"/>
-        </w:rPr>
-      </w:pPr>
-      <w:r>
-        <w:rPr>
-          <w:rFonts w:ascii="Calibri" w:hAnsi="Calibri" w:cs="Calibri"/>
-          <w:lang w:val="fr-FR"/>
-        </w:rPr>
-        <w:t xml:space="preserve">fait: </w:t>
+      <w:proofErr w:type="gramEnd"/>
+    </w:p>
+    <w:p>
+      <w:pPr>
+        <w:autoSpaceDE w:val="0"/>
+        <w:autoSpaceDN w:val="0"/>
+        <w:adjustRightInd w:val="0"/>
+        <w:spacing w:after="200" w:line="276" w:lineRule="auto"/>
+        <w:rPr>
+          <w:rFonts w:ascii="Calibri" w:hAnsi="Calibri" w:cs="Calibri"/>
+          <w:lang w:val="fr-FR"/>
+        </w:rPr>
+      </w:pPr>
+      <w:proofErr w:type="gramStart"/>
+      <w:r>
+        <w:rPr>
+          <w:rFonts w:ascii="Calibri" w:hAnsi="Calibri" w:cs="Calibri"/>
+          <w:lang w:val="fr-FR"/>
+        </w:rPr>
+        <w:t>fait:</w:t>
+      </w:r>
+      <w:proofErr w:type="gramEnd"/>
+      <w:r>
+        <w:rPr>
+          <w:rFonts w:ascii="Calibri" w:hAnsi="Calibri" w:cs="Calibri"/>
+          <w:lang w:val="fr-FR"/>
+        </w:rPr>
+        <w:t xml:space="preserve"> </w:t>
       </w:r>
     </w:p>
     <w:p>
@@ -2513,6 +2944,7 @@
         </w:rPr>
       </w:pPr>
       <w:proofErr w:type="spellStart"/>
+      <w:proofErr w:type="gramStart"/>
       <w:r>
         <w:rPr>
           <w:rFonts w:ascii="Calibri" w:hAnsi="Calibri" w:cs="Calibri"/>
@@ -2528,56 +2960,67 @@
         </w:rPr>
         <w:t>:</w:t>
       </w:r>
-    </w:p>
-    <w:p>
-      <w:pPr>
-        <w:autoSpaceDE w:val="0"/>
-        <w:autoSpaceDN w:val="0"/>
-        <w:adjustRightInd w:val="0"/>
-        <w:spacing w:after="200" w:line="276" w:lineRule="auto"/>
-        <w:rPr>
-          <w:rFonts w:ascii="Calibri" w:hAnsi="Calibri" w:cs="Calibri"/>
-          <w:lang w:val="fr-FR"/>
-        </w:rPr>
-      </w:pPr>
-    </w:p>
-    <w:p>
-      <w:pPr>
-        <w:rPr>
-          <w:lang w:val="fr-FR"/>
-        </w:rPr>
-      </w:pPr>
-    </w:p>
-    <w:p>
-      <w:pPr>
-        <w:autoSpaceDE w:val="0"/>
-        <w:autoSpaceDN w:val="0"/>
-        <w:adjustRightInd w:val="0"/>
-        <w:spacing w:after="200" w:line="276" w:lineRule="auto"/>
-        <w:rPr>
-          <w:rFonts w:ascii="Calibri" w:hAnsi="Calibri" w:cs="Calibri"/>
-          <w:lang w:val="fr-FR"/>
-        </w:rPr>
-      </w:pPr>
-      <w:r>
-        <w:rPr>
-          <w:rFonts w:ascii="Calibri" w:hAnsi="Calibri" w:cs="Calibri"/>
-          <w:lang w:val="fr-FR"/>
-        </w:rPr>
-        <w:t xml:space="preserve">date: </w:t>
-      </w:r>
-    </w:p>
-    <w:p>
-      <w:pPr>
-        <w:autoSpaceDE w:val="0"/>
-        <w:autoSpaceDN w:val="0"/>
-        <w:adjustRightInd w:val="0"/>
-        <w:spacing w:after="200" w:line="276" w:lineRule="auto"/>
-        <w:rPr>
-          <w:rFonts w:ascii="Calibri" w:hAnsi="Calibri" w:cs="Calibri"/>
-          <w:lang w:val="fr-FR"/>
-        </w:rPr>
-      </w:pPr>
+      <w:proofErr w:type="gramEnd"/>
+    </w:p>
+    <w:p>
+      <w:pPr>
+        <w:autoSpaceDE w:val="0"/>
+        <w:autoSpaceDN w:val="0"/>
+        <w:adjustRightInd w:val="0"/>
+        <w:spacing w:after="200" w:line="276" w:lineRule="auto"/>
+        <w:rPr>
+          <w:rFonts w:ascii="Calibri" w:hAnsi="Calibri" w:cs="Calibri"/>
+          <w:lang w:val="fr-FR"/>
+        </w:rPr>
+      </w:pPr>
+    </w:p>
+    <w:p>
+      <w:pPr>
+        <w:rPr>
+          <w:lang w:val="fr-FR"/>
+        </w:rPr>
+      </w:pPr>
+    </w:p>
+    <w:p>
+      <w:pPr>
+        <w:autoSpaceDE w:val="0"/>
+        <w:autoSpaceDN w:val="0"/>
+        <w:adjustRightInd w:val="0"/>
+        <w:spacing w:after="200" w:line="276" w:lineRule="auto"/>
+        <w:rPr>
+          <w:rFonts w:ascii="Calibri" w:hAnsi="Calibri" w:cs="Calibri"/>
+          <w:lang w:val="fr-FR"/>
+        </w:rPr>
+      </w:pPr>
+      <w:proofErr w:type="gramStart"/>
+      <w:r>
+        <w:rPr>
+          <w:rFonts w:ascii="Calibri" w:hAnsi="Calibri" w:cs="Calibri"/>
+          <w:lang w:val="fr-FR"/>
+        </w:rPr>
+        <w:t>date:</w:t>
+      </w:r>
+      <w:proofErr w:type="gramEnd"/>
+      <w:r>
+        <w:rPr>
+          <w:rFonts w:ascii="Calibri" w:hAnsi="Calibri" w:cs="Calibri"/>
+          <w:lang w:val="fr-FR"/>
+        </w:rPr>
+        <w:t xml:space="preserve"> </w:t>
+      </w:r>
+    </w:p>
+    <w:p>
+      <w:pPr>
+        <w:autoSpaceDE w:val="0"/>
+        <w:autoSpaceDN w:val="0"/>
+        <w:adjustRightInd w:val="0"/>
+        <w:spacing w:after="200" w:line="276" w:lineRule="auto"/>
+        <w:rPr>
+          <w:rFonts w:ascii="Calibri" w:hAnsi="Calibri" w:cs="Calibri"/>
+          <w:lang w:val="fr-FR"/>
+        </w:rPr>
+      </w:pPr>
+      <w:proofErr w:type="gramStart"/>
       <w:r>
         <w:rPr>
           <w:rFonts w:ascii="Calibri" w:hAnsi="Calibri" w:cs="Calibri"/>
@@ -2585,24 +3028,34 @@
         </w:rPr>
         <w:t>temps:</w:t>
       </w:r>
-    </w:p>
-    <w:p>
-      <w:pPr>
-        <w:autoSpaceDE w:val="0"/>
-        <w:autoSpaceDN w:val="0"/>
-        <w:adjustRightInd w:val="0"/>
-        <w:spacing w:after="200" w:line="276" w:lineRule="auto"/>
-        <w:rPr>
-          <w:rFonts w:ascii="Calibri" w:hAnsi="Calibri" w:cs="Calibri"/>
-          <w:lang w:val="fr-FR"/>
-        </w:rPr>
-      </w:pPr>
-      <w:r>
-        <w:rPr>
-          <w:rFonts w:ascii="Calibri" w:hAnsi="Calibri" w:cs="Calibri"/>
-          <w:lang w:val="fr-FR"/>
-        </w:rPr>
-        <w:t xml:space="preserve">fait: </w:t>
+      <w:proofErr w:type="gramEnd"/>
+    </w:p>
+    <w:p>
+      <w:pPr>
+        <w:autoSpaceDE w:val="0"/>
+        <w:autoSpaceDN w:val="0"/>
+        <w:adjustRightInd w:val="0"/>
+        <w:spacing w:after="200" w:line="276" w:lineRule="auto"/>
+        <w:rPr>
+          <w:rFonts w:ascii="Calibri" w:hAnsi="Calibri" w:cs="Calibri"/>
+          <w:lang w:val="fr-FR"/>
+        </w:rPr>
+      </w:pPr>
+      <w:proofErr w:type="gramStart"/>
+      <w:r>
+        <w:rPr>
+          <w:rFonts w:ascii="Calibri" w:hAnsi="Calibri" w:cs="Calibri"/>
+          <w:lang w:val="fr-FR"/>
+        </w:rPr>
+        <w:t>fait:</w:t>
+      </w:r>
+      <w:proofErr w:type="gramEnd"/>
+      <w:r>
+        <w:rPr>
+          <w:rFonts w:ascii="Calibri" w:hAnsi="Calibri" w:cs="Calibri"/>
+          <w:lang w:val="fr-FR"/>
+        </w:rPr>
+        <w:t xml:space="preserve"> </w:t>
       </w:r>
     </w:p>
     <w:p>
@@ -2617,6 +3070,7 @@
         </w:rPr>
       </w:pPr>
       <w:proofErr w:type="spellStart"/>
+      <w:proofErr w:type="gramStart"/>
       <w:r>
         <w:rPr>
           <w:rFonts w:ascii="Calibri" w:hAnsi="Calibri" w:cs="Calibri"/>
@@ -2632,56 +3086,67 @@
         </w:rPr>
         <w:t>:</w:t>
       </w:r>
-    </w:p>
-    <w:p>
-      <w:pPr>
-        <w:autoSpaceDE w:val="0"/>
-        <w:autoSpaceDN w:val="0"/>
-        <w:adjustRightInd w:val="0"/>
-        <w:spacing w:after="200" w:line="276" w:lineRule="auto"/>
-        <w:rPr>
-          <w:rFonts w:ascii="Calibri" w:hAnsi="Calibri" w:cs="Calibri"/>
-          <w:lang w:val="fr-FR"/>
-        </w:rPr>
-      </w:pPr>
-    </w:p>
-    <w:p>
-      <w:pPr>
-        <w:rPr>
-          <w:lang w:val="fr-FR"/>
-        </w:rPr>
-      </w:pPr>
-    </w:p>
-    <w:p>
-      <w:pPr>
-        <w:autoSpaceDE w:val="0"/>
-        <w:autoSpaceDN w:val="0"/>
-        <w:adjustRightInd w:val="0"/>
-        <w:spacing w:after="200" w:line="276" w:lineRule="auto"/>
-        <w:rPr>
-          <w:rFonts w:ascii="Calibri" w:hAnsi="Calibri" w:cs="Calibri"/>
-          <w:lang w:val="fr-FR"/>
-        </w:rPr>
-      </w:pPr>
-      <w:r>
-        <w:rPr>
-          <w:rFonts w:ascii="Calibri" w:hAnsi="Calibri" w:cs="Calibri"/>
-          <w:lang w:val="fr-FR"/>
-        </w:rPr>
-        <w:t xml:space="preserve">date: </w:t>
-      </w:r>
-    </w:p>
-    <w:p>
-      <w:pPr>
-        <w:autoSpaceDE w:val="0"/>
-        <w:autoSpaceDN w:val="0"/>
-        <w:adjustRightInd w:val="0"/>
-        <w:spacing w:after="200" w:line="276" w:lineRule="auto"/>
-        <w:rPr>
-          <w:rFonts w:ascii="Calibri" w:hAnsi="Calibri" w:cs="Calibri"/>
-          <w:lang w:val="fr-FR"/>
-        </w:rPr>
-      </w:pPr>
+      <w:proofErr w:type="gramEnd"/>
+    </w:p>
+    <w:p>
+      <w:pPr>
+        <w:autoSpaceDE w:val="0"/>
+        <w:autoSpaceDN w:val="0"/>
+        <w:adjustRightInd w:val="0"/>
+        <w:spacing w:after="200" w:line="276" w:lineRule="auto"/>
+        <w:rPr>
+          <w:rFonts w:ascii="Calibri" w:hAnsi="Calibri" w:cs="Calibri"/>
+          <w:lang w:val="fr-FR"/>
+        </w:rPr>
+      </w:pPr>
+    </w:p>
+    <w:p>
+      <w:pPr>
+        <w:rPr>
+          <w:lang w:val="fr-FR"/>
+        </w:rPr>
+      </w:pPr>
+    </w:p>
+    <w:p>
+      <w:pPr>
+        <w:autoSpaceDE w:val="0"/>
+        <w:autoSpaceDN w:val="0"/>
+        <w:adjustRightInd w:val="0"/>
+        <w:spacing w:after="200" w:line="276" w:lineRule="auto"/>
+        <w:rPr>
+          <w:rFonts w:ascii="Calibri" w:hAnsi="Calibri" w:cs="Calibri"/>
+          <w:lang w:val="fr-FR"/>
+        </w:rPr>
+      </w:pPr>
+      <w:proofErr w:type="gramStart"/>
+      <w:r>
+        <w:rPr>
+          <w:rFonts w:ascii="Calibri" w:hAnsi="Calibri" w:cs="Calibri"/>
+          <w:lang w:val="fr-FR"/>
+        </w:rPr>
+        <w:t>date:</w:t>
+      </w:r>
+      <w:proofErr w:type="gramEnd"/>
+      <w:r>
+        <w:rPr>
+          <w:rFonts w:ascii="Calibri" w:hAnsi="Calibri" w:cs="Calibri"/>
+          <w:lang w:val="fr-FR"/>
+        </w:rPr>
+        <w:t xml:space="preserve"> </w:t>
+      </w:r>
+    </w:p>
+    <w:p>
+      <w:pPr>
+        <w:autoSpaceDE w:val="0"/>
+        <w:autoSpaceDN w:val="0"/>
+        <w:adjustRightInd w:val="0"/>
+        <w:spacing w:after="200" w:line="276" w:lineRule="auto"/>
+        <w:rPr>
+          <w:rFonts w:ascii="Calibri" w:hAnsi="Calibri" w:cs="Calibri"/>
+          <w:lang w:val="fr-FR"/>
+        </w:rPr>
+      </w:pPr>
+      <w:proofErr w:type="gramStart"/>
       <w:r>
         <w:rPr>
           <w:rFonts w:ascii="Calibri" w:hAnsi="Calibri" w:cs="Calibri"/>
@@ -2689,24 +3154,34 @@
         </w:rPr>
         <w:t>temps:</w:t>
       </w:r>
-    </w:p>
-    <w:p>
-      <w:pPr>
-        <w:autoSpaceDE w:val="0"/>
-        <w:autoSpaceDN w:val="0"/>
-        <w:adjustRightInd w:val="0"/>
-        <w:spacing w:after="200" w:line="276" w:lineRule="auto"/>
-        <w:rPr>
-          <w:rFonts w:ascii="Calibri" w:hAnsi="Calibri" w:cs="Calibri"/>
-          <w:lang w:val="fr-FR"/>
-        </w:rPr>
-      </w:pPr>
-      <w:r>
-        <w:rPr>
-          <w:rFonts w:ascii="Calibri" w:hAnsi="Calibri" w:cs="Calibri"/>
-          <w:lang w:val="fr-FR"/>
-        </w:rPr>
-        <w:t xml:space="preserve">fait: </w:t>
+      <w:proofErr w:type="gramEnd"/>
+    </w:p>
+    <w:p>
+      <w:pPr>
+        <w:autoSpaceDE w:val="0"/>
+        <w:autoSpaceDN w:val="0"/>
+        <w:adjustRightInd w:val="0"/>
+        <w:spacing w:after="200" w:line="276" w:lineRule="auto"/>
+        <w:rPr>
+          <w:rFonts w:ascii="Calibri" w:hAnsi="Calibri" w:cs="Calibri"/>
+          <w:lang w:val="fr-FR"/>
+        </w:rPr>
+      </w:pPr>
+      <w:proofErr w:type="gramStart"/>
+      <w:r>
+        <w:rPr>
+          <w:rFonts w:ascii="Calibri" w:hAnsi="Calibri" w:cs="Calibri"/>
+          <w:lang w:val="fr-FR"/>
+        </w:rPr>
+        <w:t>fait:</w:t>
+      </w:r>
+      <w:proofErr w:type="gramEnd"/>
+      <w:r>
+        <w:rPr>
+          <w:rFonts w:ascii="Calibri" w:hAnsi="Calibri" w:cs="Calibri"/>
+          <w:lang w:val="fr-FR"/>
+        </w:rPr>
+        <w:t xml:space="preserve"> </w:t>
       </w:r>
     </w:p>
     <w:p>
@@ -2721,6 +3196,7 @@
         </w:rPr>
       </w:pPr>
       <w:proofErr w:type="spellStart"/>
+      <w:proofErr w:type="gramStart"/>
       <w:r>
         <w:rPr>
           <w:rFonts w:ascii="Calibri" w:hAnsi="Calibri" w:cs="Calibri"/>
@@ -2736,56 +3212,67 @@
         </w:rPr>
         <w:t>:</w:t>
       </w:r>
-    </w:p>
-    <w:p>
-      <w:pPr>
-        <w:autoSpaceDE w:val="0"/>
-        <w:autoSpaceDN w:val="0"/>
-        <w:adjustRightInd w:val="0"/>
-        <w:spacing w:after="200" w:line="276" w:lineRule="auto"/>
-        <w:rPr>
-          <w:rFonts w:ascii="Calibri" w:hAnsi="Calibri" w:cs="Calibri"/>
-          <w:lang w:val="fr-FR"/>
-        </w:rPr>
-      </w:pPr>
-    </w:p>
-    <w:p>
-      <w:pPr>
-        <w:rPr>
-          <w:lang w:val="fr-FR"/>
-        </w:rPr>
-      </w:pPr>
-    </w:p>
-    <w:p>
-      <w:pPr>
-        <w:autoSpaceDE w:val="0"/>
-        <w:autoSpaceDN w:val="0"/>
-        <w:adjustRightInd w:val="0"/>
-        <w:spacing w:after="200" w:line="276" w:lineRule="auto"/>
-        <w:rPr>
-          <w:rFonts w:ascii="Calibri" w:hAnsi="Calibri" w:cs="Calibri"/>
-          <w:lang w:val="fr-FR"/>
-        </w:rPr>
-      </w:pPr>
-      <w:r>
-        <w:rPr>
-          <w:rFonts w:ascii="Calibri" w:hAnsi="Calibri" w:cs="Calibri"/>
-          <w:lang w:val="fr-FR"/>
-        </w:rPr>
-        <w:t xml:space="preserve">date: </w:t>
-      </w:r>
-    </w:p>
-    <w:p>
-      <w:pPr>
-        <w:autoSpaceDE w:val="0"/>
-        <w:autoSpaceDN w:val="0"/>
-        <w:adjustRightInd w:val="0"/>
-        <w:spacing w:after="200" w:line="276" w:lineRule="auto"/>
-        <w:rPr>
-          <w:rFonts w:ascii="Calibri" w:hAnsi="Calibri" w:cs="Calibri"/>
-          <w:lang w:val="fr-FR"/>
-        </w:rPr>
-      </w:pPr>
+      <w:proofErr w:type="gramEnd"/>
+    </w:p>
+    <w:p>
+      <w:pPr>
+        <w:autoSpaceDE w:val="0"/>
+        <w:autoSpaceDN w:val="0"/>
+        <w:adjustRightInd w:val="0"/>
+        <w:spacing w:after="200" w:line="276" w:lineRule="auto"/>
+        <w:rPr>
+          <w:rFonts w:ascii="Calibri" w:hAnsi="Calibri" w:cs="Calibri"/>
+          <w:lang w:val="fr-FR"/>
+        </w:rPr>
+      </w:pPr>
+    </w:p>
+    <w:p>
+      <w:pPr>
+        <w:rPr>
+          <w:lang w:val="fr-FR"/>
+        </w:rPr>
+      </w:pPr>
+    </w:p>
+    <w:p>
+      <w:pPr>
+        <w:autoSpaceDE w:val="0"/>
+        <w:autoSpaceDN w:val="0"/>
+        <w:adjustRightInd w:val="0"/>
+        <w:spacing w:after="200" w:line="276" w:lineRule="auto"/>
+        <w:rPr>
+          <w:rFonts w:ascii="Calibri" w:hAnsi="Calibri" w:cs="Calibri"/>
+          <w:lang w:val="fr-FR"/>
+        </w:rPr>
+      </w:pPr>
+      <w:proofErr w:type="gramStart"/>
+      <w:r>
+        <w:rPr>
+          <w:rFonts w:ascii="Calibri" w:hAnsi="Calibri" w:cs="Calibri"/>
+          <w:lang w:val="fr-FR"/>
+        </w:rPr>
+        <w:t>date:</w:t>
+      </w:r>
+      <w:proofErr w:type="gramEnd"/>
+      <w:r>
+        <w:rPr>
+          <w:rFonts w:ascii="Calibri" w:hAnsi="Calibri" w:cs="Calibri"/>
+          <w:lang w:val="fr-FR"/>
+        </w:rPr>
+        <w:t xml:space="preserve"> </w:t>
+      </w:r>
+    </w:p>
+    <w:p>
+      <w:pPr>
+        <w:autoSpaceDE w:val="0"/>
+        <w:autoSpaceDN w:val="0"/>
+        <w:adjustRightInd w:val="0"/>
+        <w:spacing w:after="200" w:line="276" w:lineRule="auto"/>
+        <w:rPr>
+          <w:rFonts w:ascii="Calibri" w:hAnsi="Calibri" w:cs="Calibri"/>
+          <w:lang w:val="fr-FR"/>
+        </w:rPr>
+      </w:pPr>
+      <w:proofErr w:type="gramStart"/>
       <w:r>
         <w:rPr>
           <w:rFonts w:ascii="Calibri" w:hAnsi="Calibri" w:cs="Calibri"/>
@@ -2793,24 +3280,34 @@
         </w:rPr>
         <w:t>temps:</w:t>
       </w:r>
-    </w:p>
-    <w:p>
-      <w:pPr>
-        <w:autoSpaceDE w:val="0"/>
-        <w:autoSpaceDN w:val="0"/>
-        <w:adjustRightInd w:val="0"/>
-        <w:spacing w:after="200" w:line="276" w:lineRule="auto"/>
-        <w:rPr>
-          <w:rFonts w:ascii="Calibri" w:hAnsi="Calibri" w:cs="Calibri"/>
-          <w:lang w:val="fr-FR"/>
-        </w:rPr>
-      </w:pPr>
-      <w:r>
-        <w:rPr>
-          <w:rFonts w:ascii="Calibri" w:hAnsi="Calibri" w:cs="Calibri"/>
-          <w:lang w:val="fr-FR"/>
-        </w:rPr>
-        <w:t xml:space="preserve">fait: </w:t>
+      <w:proofErr w:type="gramEnd"/>
+    </w:p>
+    <w:p>
+      <w:pPr>
+        <w:autoSpaceDE w:val="0"/>
+        <w:autoSpaceDN w:val="0"/>
+        <w:adjustRightInd w:val="0"/>
+        <w:spacing w:after="200" w:line="276" w:lineRule="auto"/>
+        <w:rPr>
+          <w:rFonts w:ascii="Calibri" w:hAnsi="Calibri" w:cs="Calibri"/>
+          <w:lang w:val="fr-FR"/>
+        </w:rPr>
+      </w:pPr>
+      <w:proofErr w:type="gramStart"/>
+      <w:r>
+        <w:rPr>
+          <w:rFonts w:ascii="Calibri" w:hAnsi="Calibri" w:cs="Calibri"/>
+          <w:lang w:val="fr-FR"/>
+        </w:rPr>
+        <w:t>fait:</w:t>
+      </w:r>
+      <w:proofErr w:type="gramEnd"/>
+      <w:r>
+        <w:rPr>
+          <w:rFonts w:ascii="Calibri" w:hAnsi="Calibri" w:cs="Calibri"/>
+          <w:lang w:val="fr-FR"/>
+        </w:rPr>
+        <w:t xml:space="preserve"> </w:t>
       </w:r>
     </w:p>
     <w:p>
@@ -2825,6 +3322,7 @@
         </w:rPr>
       </w:pPr>
       <w:proofErr w:type="spellStart"/>
+      <w:proofErr w:type="gramStart"/>
       <w:r>
         <w:rPr>
           <w:rFonts w:ascii="Calibri" w:hAnsi="Calibri" w:cs="Calibri"/>
@@ -2840,56 +3338,67 @@
         </w:rPr>
         <w:t>:</w:t>
       </w:r>
-    </w:p>
-    <w:p>
-      <w:pPr>
-        <w:autoSpaceDE w:val="0"/>
-        <w:autoSpaceDN w:val="0"/>
-        <w:adjustRightInd w:val="0"/>
-        <w:spacing w:after="200" w:line="276" w:lineRule="auto"/>
-        <w:rPr>
-          <w:rFonts w:ascii="Calibri" w:hAnsi="Calibri" w:cs="Calibri"/>
-          <w:lang w:val="fr-FR"/>
-        </w:rPr>
-      </w:pPr>
-    </w:p>
-    <w:p>
-      <w:pPr>
-        <w:rPr>
-          <w:lang w:val="fr-FR"/>
-        </w:rPr>
-      </w:pPr>
-    </w:p>
-    <w:p>
-      <w:pPr>
-        <w:autoSpaceDE w:val="0"/>
-        <w:autoSpaceDN w:val="0"/>
-        <w:adjustRightInd w:val="0"/>
-        <w:spacing w:after="200" w:line="276" w:lineRule="auto"/>
-        <w:rPr>
-          <w:rFonts w:ascii="Calibri" w:hAnsi="Calibri" w:cs="Calibri"/>
-          <w:lang w:val="fr-FR"/>
-        </w:rPr>
-      </w:pPr>
-      <w:r>
-        <w:rPr>
-          <w:rFonts w:ascii="Calibri" w:hAnsi="Calibri" w:cs="Calibri"/>
-          <w:lang w:val="fr-FR"/>
-        </w:rPr>
-        <w:t xml:space="preserve">date: </w:t>
-      </w:r>
-    </w:p>
-    <w:p>
-      <w:pPr>
-        <w:autoSpaceDE w:val="0"/>
-        <w:autoSpaceDN w:val="0"/>
-        <w:adjustRightInd w:val="0"/>
-        <w:spacing w:after="200" w:line="276" w:lineRule="auto"/>
-        <w:rPr>
-          <w:rFonts w:ascii="Calibri" w:hAnsi="Calibri" w:cs="Calibri"/>
-          <w:lang w:val="fr-FR"/>
-        </w:rPr>
-      </w:pPr>
+      <w:proofErr w:type="gramEnd"/>
+    </w:p>
+    <w:p>
+      <w:pPr>
+        <w:autoSpaceDE w:val="0"/>
+        <w:autoSpaceDN w:val="0"/>
+        <w:adjustRightInd w:val="0"/>
+        <w:spacing w:after="200" w:line="276" w:lineRule="auto"/>
+        <w:rPr>
+          <w:rFonts w:ascii="Calibri" w:hAnsi="Calibri" w:cs="Calibri"/>
+          <w:lang w:val="fr-FR"/>
+        </w:rPr>
+      </w:pPr>
+    </w:p>
+    <w:p>
+      <w:pPr>
+        <w:rPr>
+          <w:lang w:val="fr-FR"/>
+        </w:rPr>
+      </w:pPr>
+    </w:p>
+    <w:p>
+      <w:pPr>
+        <w:autoSpaceDE w:val="0"/>
+        <w:autoSpaceDN w:val="0"/>
+        <w:adjustRightInd w:val="0"/>
+        <w:spacing w:after="200" w:line="276" w:lineRule="auto"/>
+        <w:rPr>
+          <w:rFonts w:ascii="Calibri" w:hAnsi="Calibri" w:cs="Calibri"/>
+          <w:lang w:val="fr-FR"/>
+        </w:rPr>
+      </w:pPr>
+      <w:proofErr w:type="gramStart"/>
+      <w:r>
+        <w:rPr>
+          <w:rFonts w:ascii="Calibri" w:hAnsi="Calibri" w:cs="Calibri"/>
+          <w:lang w:val="fr-FR"/>
+        </w:rPr>
+        <w:t>date:</w:t>
+      </w:r>
+      <w:proofErr w:type="gramEnd"/>
+      <w:r>
+        <w:rPr>
+          <w:rFonts w:ascii="Calibri" w:hAnsi="Calibri" w:cs="Calibri"/>
+          <w:lang w:val="fr-FR"/>
+        </w:rPr>
+        <w:t xml:space="preserve"> </w:t>
+      </w:r>
+    </w:p>
+    <w:p>
+      <w:pPr>
+        <w:autoSpaceDE w:val="0"/>
+        <w:autoSpaceDN w:val="0"/>
+        <w:adjustRightInd w:val="0"/>
+        <w:spacing w:after="200" w:line="276" w:lineRule="auto"/>
+        <w:rPr>
+          <w:rFonts w:ascii="Calibri" w:hAnsi="Calibri" w:cs="Calibri"/>
+          <w:lang w:val="fr-FR"/>
+        </w:rPr>
+      </w:pPr>
+      <w:proofErr w:type="gramStart"/>
       <w:r>
         <w:rPr>
           <w:rFonts w:ascii="Calibri" w:hAnsi="Calibri" w:cs="Calibri"/>
@@ -2898,24 +3407,34 @@
         <w:lastRenderedPageBreak/>
         <w:t>temps:</w:t>
       </w:r>
-    </w:p>
-    <w:p>
-      <w:pPr>
-        <w:autoSpaceDE w:val="0"/>
-        <w:autoSpaceDN w:val="0"/>
-        <w:adjustRightInd w:val="0"/>
-        <w:spacing w:after="200" w:line="276" w:lineRule="auto"/>
-        <w:rPr>
-          <w:rFonts w:ascii="Calibri" w:hAnsi="Calibri" w:cs="Calibri"/>
-          <w:lang w:val="fr-FR"/>
-        </w:rPr>
-      </w:pPr>
-      <w:r>
-        <w:rPr>
-          <w:rFonts w:ascii="Calibri" w:hAnsi="Calibri" w:cs="Calibri"/>
-          <w:lang w:val="fr-FR"/>
-        </w:rPr>
-        <w:t xml:space="preserve">fait: </w:t>
+      <w:proofErr w:type="gramEnd"/>
+    </w:p>
+    <w:p>
+      <w:pPr>
+        <w:autoSpaceDE w:val="0"/>
+        <w:autoSpaceDN w:val="0"/>
+        <w:adjustRightInd w:val="0"/>
+        <w:spacing w:after="200" w:line="276" w:lineRule="auto"/>
+        <w:rPr>
+          <w:rFonts w:ascii="Calibri" w:hAnsi="Calibri" w:cs="Calibri"/>
+          <w:lang w:val="fr-FR"/>
+        </w:rPr>
+      </w:pPr>
+      <w:proofErr w:type="gramStart"/>
+      <w:r>
+        <w:rPr>
+          <w:rFonts w:ascii="Calibri" w:hAnsi="Calibri" w:cs="Calibri"/>
+          <w:lang w:val="fr-FR"/>
+        </w:rPr>
+        <w:t>fait:</w:t>
+      </w:r>
+      <w:proofErr w:type="gramEnd"/>
+      <w:r>
+        <w:rPr>
+          <w:rFonts w:ascii="Calibri" w:hAnsi="Calibri" w:cs="Calibri"/>
+          <w:lang w:val="fr-FR"/>
+        </w:rPr>
+        <w:t xml:space="preserve"> </w:t>
       </w:r>
     </w:p>
     <w:p>
@@ -2930,6 +3449,7 @@
         </w:rPr>
       </w:pPr>
       <w:proofErr w:type="spellStart"/>
+      <w:proofErr w:type="gramStart"/>
       <w:r>
         <w:rPr>
           <w:rFonts w:ascii="Calibri" w:hAnsi="Calibri" w:cs="Calibri"/>
@@ -2945,56 +3465,67 @@
         </w:rPr>
         <w:t>:</w:t>
       </w:r>
-    </w:p>
-    <w:p>
-      <w:pPr>
-        <w:autoSpaceDE w:val="0"/>
-        <w:autoSpaceDN w:val="0"/>
-        <w:adjustRightInd w:val="0"/>
-        <w:spacing w:after="200" w:line="276" w:lineRule="auto"/>
-        <w:rPr>
-          <w:rFonts w:ascii="Calibri" w:hAnsi="Calibri" w:cs="Calibri"/>
-          <w:lang w:val="fr-FR"/>
-        </w:rPr>
-      </w:pPr>
-    </w:p>
-    <w:p>
-      <w:pPr>
-        <w:rPr>
-          <w:lang w:val="fr-FR"/>
-        </w:rPr>
-      </w:pPr>
-    </w:p>
-    <w:p>
-      <w:pPr>
-        <w:autoSpaceDE w:val="0"/>
-        <w:autoSpaceDN w:val="0"/>
-        <w:adjustRightInd w:val="0"/>
-        <w:spacing w:after="200" w:line="276" w:lineRule="auto"/>
-        <w:rPr>
-          <w:rFonts w:ascii="Calibri" w:hAnsi="Calibri" w:cs="Calibri"/>
-          <w:lang w:val="fr-FR"/>
-        </w:rPr>
-      </w:pPr>
-      <w:r>
-        <w:rPr>
-          <w:rFonts w:ascii="Calibri" w:hAnsi="Calibri" w:cs="Calibri"/>
-          <w:lang w:val="fr-FR"/>
-        </w:rPr>
-        <w:t xml:space="preserve">date: </w:t>
-      </w:r>
-    </w:p>
-    <w:p>
-      <w:pPr>
-        <w:autoSpaceDE w:val="0"/>
-        <w:autoSpaceDN w:val="0"/>
-        <w:adjustRightInd w:val="0"/>
-        <w:spacing w:after="200" w:line="276" w:lineRule="auto"/>
-        <w:rPr>
-          <w:rFonts w:ascii="Calibri" w:hAnsi="Calibri" w:cs="Calibri"/>
-          <w:lang w:val="fr-FR"/>
-        </w:rPr>
-      </w:pPr>
+      <w:proofErr w:type="gramEnd"/>
+    </w:p>
+    <w:p>
+      <w:pPr>
+        <w:autoSpaceDE w:val="0"/>
+        <w:autoSpaceDN w:val="0"/>
+        <w:adjustRightInd w:val="0"/>
+        <w:spacing w:after="200" w:line="276" w:lineRule="auto"/>
+        <w:rPr>
+          <w:rFonts w:ascii="Calibri" w:hAnsi="Calibri" w:cs="Calibri"/>
+          <w:lang w:val="fr-FR"/>
+        </w:rPr>
+      </w:pPr>
+    </w:p>
+    <w:p>
+      <w:pPr>
+        <w:rPr>
+          <w:lang w:val="fr-FR"/>
+        </w:rPr>
+      </w:pPr>
+    </w:p>
+    <w:p>
+      <w:pPr>
+        <w:autoSpaceDE w:val="0"/>
+        <w:autoSpaceDN w:val="0"/>
+        <w:adjustRightInd w:val="0"/>
+        <w:spacing w:after="200" w:line="276" w:lineRule="auto"/>
+        <w:rPr>
+          <w:rFonts w:ascii="Calibri" w:hAnsi="Calibri" w:cs="Calibri"/>
+          <w:lang w:val="fr-FR"/>
+        </w:rPr>
+      </w:pPr>
+      <w:proofErr w:type="gramStart"/>
+      <w:r>
+        <w:rPr>
+          <w:rFonts w:ascii="Calibri" w:hAnsi="Calibri" w:cs="Calibri"/>
+          <w:lang w:val="fr-FR"/>
+        </w:rPr>
+        <w:t>date:</w:t>
+      </w:r>
+      <w:proofErr w:type="gramEnd"/>
+      <w:r>
+        <w:rPr>
+          <w:rFonts w:ascii="Calibri" w:hAnsi="Calibri" w:cs="Calibri"/>
+          <w:lang w:val="fr-FR"/>
+        </w:rPr>
+        <w:t xml:space="preserve"> </w:t>
+      </w:r>
+    </w:p>
+    <w:p>
+      <w:pPr>
+        <w:autoSpaceDE w:val="0"/>
+        <w:autoSpaceDN w:val="0"/>
+        <w:adjustRightInd w:val="0"/>
+        <w:spacing w:after="200" w:line="276" w:lineRule="auto"/>
+        <w:rPr>
+          <w:rFonts w:ascii="Calibri" w:hAnsi="Calibri" w:cs="Calibri"/>
+          <w:lang w:val="fr-FR"/>
+        </w:rPr>
+      </w:pPr>
+      <w:proofErr w:type="gramStart"/>
       <w:r>
         <w:rPr>
           <w:rFonts w:ascii="Calibri" w:hAnsi="Calibri" w:cs="Calibri"/>
@@ -3002,24 +3533,34 @@
         </w:rPr>
         <w:t>temps:</w:t>
       </w:r>
-    </w:p>
-    <w:p>
-      <w:pPr>
-        <w:autoSpaceDE w:val="0"/>
-        <w:autoSpaceDN w:val="0"/>
-        <w:adjustRightInd w:val="0"/>
-        <w:spacing w:after="200" w:line="276" w:lineRule="auto"/>
-        <w:rPr>
-          <w:rFonts w:ascii="Calibri" w:hAnsi="Calibri" w:cs="Calibri"/>
-          <w:lang w:val="fr-FR"/>
-        </w:rPr>
-      </w:pPr>
-      <w:r>
-        <w:rPr>
-          <w:rFonts w:ascii="Calibri" w:hAnsi="Calibri" w:cs="Calibri"/>
-          <w:lang w:val="fr-FR"/>
-        </w:rPr>
-        <w:t xml:space="preserve">fait: </w:t>
+      <w:proofErr w:type="gramEnd"/>
+    </w:p>
+    <w:p>
+      <w:pPr>
+        <w:autoSpaceDE w:val="0"/>
+        <w:autoSpaceDN w:val="0"/>
+        <w:adjustRightInd w:val="0"/>
+        <w:spacing w:after="200" w:line="276" w:lineRule="auto"/>
+        <w:rPr>
+          <w:rFonts w:ascii="Calibri" w:hAnsi="Calibri" w:cs="Calibri"/>
+          <w:lang w:val="fr-FR"/>
+        </w:rPr>
+      </w:pPr>
+      <w:proofErr w:type="gramStart"/>
+      <w:r>
+        <w:rPr>
+          <w:rFonts w:ascii="Calibri" w:hAnsi="Calibri" w:cs="Calibri"/>
+          <w:lang w:val="fr-FR"/>
+        </w:rPr>
+        <w:t>fait:</w:t>
+      </w:r>
+      <w:proofErr w:type="gramEnd"/>
+      <w:r>
+        <w:rPr>
+          <w:rFonts w:ascii="Calibri" w:hAnsi="Calibri" w:cs="Calibri"/>
+          <w:lang w:val="fr-FR"/>
+        </w:rPr>
+        <w:t xml:space="preserve"> </w:t>
       </w:r>
     </w:p>
     <w:p>
@@ -3034,6 +3575,7 @@
         </w:rPr>
       </w:pPr>
       <w:proofErr w:type="spellStart"/>
+      <w:proofErr w:type="gramStart"/>
       <w:r>
         <w:rPr>
           <w:rFonts w:ascii="Calibri" w:hAnsi="Calibri" w:cs="Calibri"/>
@@ -3049,56 +3591,67 @@
         </w:rPr>
         <w:t>:</w:t>
       </w:r>
-    </w:p>
-    <w:p>
-      <w:pPr>
-        <w:autoSpaceDE w:val="0"/>
-        <w:autoSpaceDN w:val="0"/>
-        <w:adjustRightInd w:val="0"/>
-        <w:spacing w:after="200" w:line="276" w:lineRule="auto"/>
-        <w:rPr>
-          <w:rFonts w:ascii="Calibri" w:hAnsi="Calibri" w:cs="Calibri"/>
-          <w:lang w:val="fr-FR"/>
-        </w:rPr>
-      </w:pPr>
-    </w:p>
-    <w:p>
-      <w:pPr>
-        <w:rPr>
-          <w:lang w:val="fr-FR"/>
-        </w:rPr>
-      </w:pPr>
-    </w:p>
-    <w:p>
-      <w:pPr>
-        <w:autoSpaceDE w:val="0"/>
-        <w:autoSpaceDN w:val="0"/>
-        <w:adjustRightInd w:val="0"/>
-        <w:spacing w:after="200" w:line="276" w:lineRule="auto"/>
-        <w:rPr>
-          <w:rFonts w:ascii="Calibri" w:hAnsi="Calibri" w:cs="Calibri"/>
-          <w:lang w:val="fr-FR"/>
-        </w:rPr>
-      </w:pPr>
-      <w:r>
-        <w:rPr>
-          <w:rFonts w:ascii="Calibri" w:hAnsi="Calibri" w:cs="Calibri"/>
-          <w:lang w:val="fr-FR"/>
-        </w:rPr>
-        <w:t xml:space="preserve">date: </w:t>
-      </w:r>
-    </w:p>
-    <w:p>
-      <w:pPr>
-        <w:autoSpaceDE w:val="0"/>
-        <w:autoSpaceDN w:val="0"/>
-        <w:adjustRightInd w:val="0"/>
-        <w:spacing w:after="200" w:line="276" w:lineRule="auto"/>
-        <w:rPr>
-          <w:rFonts w:ascii="Calibri" w:hAnsi="Calibri" w:cs="Calibri"/>
-          <w:lang w:val="fr-FR"/>
-        </w:rPr>
-      </w:pPr>
+      <w:proofErr w:type="gramEnd"/>
+    </w:p>
+    <w:p>
+      <w:pPr>
+        <w:autoSpaceDE w:val="0"/>
+        <w:autoSpaceDN w:val="0"/>
+        <w:adjustRightInd w:val="0"/>
+        <w:spacing w:after="200" w:line="276" w:lineRule="auto"/>
+        <w:rPr>
+          <w:rFonts w:ascii="Calibri" w:hAnsi="Calibri" w:cs="Calibri"/>
+          <w:lang w:val="fr-FR"/>
+        </w:rPr>
+      </w:pPr>
+    </w:p>
+    <w:p>
+      <w:pPr>
+        <w:rPr>
+          <w:lang w:val="fr-FR"/>
+        </w:rPr>
+      </w:pPr>
+    </w:p>
+    <w:p>
+      <w:pPr>
+        <w:autoSpaceDE w:val="0"/>
+        <w:autoSpaceDN w:val="0"/>
+        <w:adjustRightInd w:val="0"/>
+        <w:spacing w:after="200" w:line="276" w:lineRule="auto"/>
+        <w:rPr>
+          <w:rFonts w:ascii="Calibri" w:hAnsi="Calibri" w:cs="Calibri"/>
+          <w:lang w:val="fr-FR"/>
+        </w:rPr>
+      </w:pPr>
+      <w:proofErr w:type="gramStart"/>
+      <w:r>
+        <w:rPr>
+          <w:rFonts w:ascii="Calibri" w:hAnsi="Calibri" w:cs="Calibri"/>
+          <w:lang w:val="fr-FR"/>
+        </w:rPr>
+        <w:t>date:</w:t>
+      </w:r>
+      <w:proofErr w:type="gramEnd"/>
+      <w:r>
+        <w:rPr>
+          <w:rFonts w:ascii="Calibri" w:hAnsi="Calibri" w:cs="Calibri"/>
+          <w:lang w:val="fr-FR"/>
+        </w:rPr>
+        <w:t xml:space="preserve"> </w:t>
+      </w:r>
+    </w:p>
+    <w:p>
+      <w:pPr>
+        <w:autoSpaceDE w:val="0"/>
+        <w:autoSpaceDN w:val="0"/>
+        <w:adjustRightInd w:val="0"/>
+        <w:spacing w:after="200" w:line="276" w:lineRule="auto"/>
+        <w:rPr>
+          <w:rFonts w:ascii="Calibri" w:hAnsi="Calibri" w:cs="Calibri"/>
+          <w:lang w:val="fr-FR"/>
+        </w:rPr>
+      </w:pPr>
+      <w:proofErr w:type="gramStart"/>
       <w:r>
         <w:rPr>
           <w:rFonts w:ascii="Calibri" w:hAnsi="Calibri" w:cs="Calibri"/>
@@ -3106,24 +3659,34 @@
         </w:rPr>
         <w:t>temps:</w:t>
       </w:r>
-    </w:p>
-    <w:p>
-      <w:pPr>
-        <w:autoSpaceDE w:val="0"/>
-        <w:autoSpaceDN w:val="0"/>
-        <w:adjustRightInd w:val="0"/>
-        <w:spacing w:after="200" w:line="276" w:lineRule="auto"/>
-        <w:rPr>
-          <w:rFonts w:ascii="Calibri" w:hAnsi="Calibri" w:cs="Calibri"/>
-          <w:lang w:val="fr-FR"/>
-        </w:rPr>
-      </w:pPr>
-      <w:r>
-        <w:rPr>
-          <w:rFonts w:ascii="Calibri" w:hAnsi="Calibri" w:cs="Calibri"/>
-          <w:lang w:val="fr-FR"/>
-        </w:rPr>
-        <w:t xml:space="preserve">fait: </w:t>
+      <w:proofErr w:type="gramEnd"/>
+    </w:p>
+    <w:p>
+      <w:pPr>
+        <w:autoSpaceDE w:val="0"/>
+        <w:autoSpaceDN w:val="0"/>
+        <w:adjustRightInd w:val="0"/>
+        <w:spacing w:after="200" w:line="276" w:lineRule="auto"/>
+        <w:rPr>
+          <w:rFonts w:ascii="Calibri" w:hAnsi="Calibri" w:cs="Calibri"/>
+          <w:lang w:val="fr-FR"/>
+        </w:rPr>
+      </w:pPr>
+      <w:proofErr w:type="gramStart"/>
+      <w:r>
+        <w:rPr>
+          <w:rFonts w:ascii="Calibri" w:hAnsi="Calibri" w:cs="Calibri"/>
+          <w:lang w:val="fr-FR"/>
+        </w:rPr>
+        <w:t>fait:</w:t>
+      </w:r>
+      <w:proofErr w:type="gramEnd"/>
+      <w:r>
+        <w:rPr>
+          <w:rFonts w:ascii="Calibri" w:hAnsi="Calibri" w:cs="Calibri"/>
+          <w:lang w:val="fr-FR"/>
+        </w:rPr>
+        <w:t xml:space="preserve"> </w:t>
       </w:r>
     </w:p>
     <w:p>
@@ -3138,6 +3701,7 @@
         </w:rPr>
       </w:pPr>
       <w:proofErr w:type="spellStart"/>
+      <w:proofErr w:type="gramStart"/>
       <w:r>
         <w:rPr>
           <w:rFonts w:ascii="Calibri" w:hAnsi="Calibri" w:cs="Calibri"/>
@@ -3153,56 +3717,67 @@
         </w:rPr>
         <w:t>:</w:t>
       </w:r>
-    </w:p>
-    <w:p>
-      <w:pPr>
-        <w:autoSpaceDE w:val="0"/>
-        <w:autoSpaceDN w:val="0"/>
-        <w:adjustRightInd w:val="0"/>
-        <w:spacing w:after="200" w:line="276" w:lineRule="auto"/>
-        <w:rPr>
-          <w:rFonts w:ascii="Calibri" w:hAnsi="Calibri" w:cs="Calibri"/>
-          <w:lang w:val="fr-FR"/>
-        </w:rPr>
-      </w:pPr>
-    </w:p>
-    <w:p>
-      <w:pPr>
-        <w:rPr>
-          <w:lang w:val="fr-FR"/>
-        </w:rPr>
-      </w:pPr>
-    </w:p>
-    <w:p>
-      <w:pPr>
-        <w:autoSpaceDE w:val="0"/>
-        <w:autoSpaceDN w:val="0"/>
-        <w:adjustRightInd w:val="0"/>
-        <w:spacing w:after="200" w:line="276" w:lineRule="auto"/>
-        <w:rPr>
-          <w:rFonts w:ascii="Calibri" w:hAnsi="Calibri" w:cs="Calibri"/>
-          <w:lang w:val="fr-FR"/>
-        </w:rPr>
-      </w:pPr>
-      <w:r>
-        <w:rPr>
-          <w:rFonts w:ascii="Calibri" w:hAnsi="Calibri" w:cs="Calibri"/>
-          <w:lang w:val="fr-FR"/>
-        </w:rPr>
-        <w:t xml:space="preserve">date: </w:t>
-      </w:r>
-    </w:p>
-    <w:p>
-      <w:pPr>
-        <w:autoSpaceDE w:val="0"/>
-        <w:autoSpaceDN w:val="0"/>
-        <w:adjustRightInd w:val="0"/>
-        <w:spacing w:after="200" w:line="276" w:lineRule="auto"/>
-        <w:rPr>
-          <w:rFonts w:ascii="Calibri" w:hAnsi="Calibri" w:cs="Calibri"/>
-          <w:lang w:val="fr-FR"/>
-        </w:rPr>
-      </w:pPr>
+      <w:proofErr w:type="gramEnd"/>
+    </w:p>
+    <w:p>
+      <w:pPr>
+        <w:autoSpaceDE w:val="0"/>
+        <w:autoSpaceDN w:val="0"/>
+        <w:adjustRightInd w:val="0"/>
+        <w:spacing w:after="200" w:line="276" w:lineRule="auto"/>
+        <w:rPr>
+          <w:rFonts w:ascii="Calibri" w:hAnsi="Calibri" w:cs="Calibri"/>
+          <w:lang w:val="fr-FR"/>
+        </w:rPr>
+      </w:pPr>
+    </w:p>
+    <w:p>
+      <w:pPr>
+        <w:rPr>
+          <w:lang w:val="fr-FR"/>
+        </w:rPr>
+      </w:pPr>
+    </w:p>
+    <w:p>
+      <w:pPr>
+        <w:autoSpaceDE w:val="0"/>
+        <w:autoSpaceDN w:val="0"/>
+        <w:adjustRightInd w:val="0"/>
+        <w:spacing w:after="200" w:line="276" w:lineRule="auto"/>
+        <w:rPr>
+          <w:rFonts w:ascii="Calibri" w:hAnsi="Calibri" w:cs="Calibri"/>
+          <w:lang w:val="fr-FR"/>
+        </w:rPr>
+      </w:pPr>
+      <w:proofErr w:type="gramStart"/>
+      <w:r>
+        <w:rPr>
+          <w:rFonts w:ascii="Calibri" w:hAnsi="Calibri" w:cs="Calibri"/>
+          <w:lang w:val="fr-FR"/>
+        </w:rPr>
+        <w:t>date:</w:t>
+      </w:r>
+      <w:proofErr w:type="gramEnd"/>
+      <w:r>
+        <w:rPr>
+          <w:rFonts w:ascii="Calibri" w:hAnsi="Calibri" w:cs="Calibri"/>
+          <w:lang w:val="fr-FR"/>
+        </w:rPr>
+        <w:t xml:space="preserve"> </w:t>
+      </w:r>
+    </w:p>
+    <w:p>
+      <w:pPr>
+        <w:autoSpaceDE w:val="0"/>
+        <w:autoSpaceDN w:val="0"/>
+        <w:adjustRightInd w:val="0"/>
+        <w:spacing w:after="200" w:line="276" w:lineRule="auto"/>
+        <w:rPr>
+          <w:rFonts w:ascii="Calibri" w:hAnsi="Calibri" w:cs="Calibri"/>
+          <w:lang w:val="fr-FR"/>
+        </w:rPr>
+      </w:pPr>
+      <w:proofErr w:type="gramStart"/>
       <w:r>
         <w:rPr>
           <w:rFonts w:ascii="Calibri" w:hAnsi="Calibri" w:cs="Calibri"/>
@@ -3210,24 +3785,34 @@
         </w:rPr>
         <w:t>temps:</w:t>
       </w:r>
-    </w:p>
-    <w:p>
-      <w:pPr>
-        <w:autoSpaceDE w:val="0"/>
-        <w:autoSpaceDN w:val="0"/>
-        <w:adjustRightInd w:val="0"/>
-        <w:spacing w:after="200" w:line="276" w:lineRule="auto"/>
-        <w:rPr>
-          <w:rFonts w:ascii="Calibri" w:hAnsi="Calibri" w:cs="Calibri"/>
-          <w:lang w:val="fr-FR"/>
-        </w:rPr>
-      </w:pPr>
-      <w:r>
-        <w:rPr>
-          <w:rFonts w:ascii="Calibri" w:hAnsi="Calibri" w:cs="Calibri"/>
-          <w:lang w:val="fr-FR"/>
-        </w:rPr>
-        <w:t xml:space="preserve">fait: </w:t>
+      <w:proofErr w:type="gramEnd"/>
+    </w:p>
+    <w:p>
+      <w:pPr>
+        <w:autoSpaceDE w:val="0"/>
+        <w:autoSpaceDN w:val="0"/>
+        <w:adjustRightInd w:val="0"/>
+        <w:spacing w:after="200" w:line="276" w:lineRule="auto"/>
+        <w:rPr>
+          <w:rFonts w:ascii="Calibri" w:hAnsi="Calibri" w:cs="Calibri"/>
+          <w:lang w:val="fr-FR"/>
+        </w:rPr>
+      </w:pPr>
+      <w:proofErr w:type="gramStart"/>
+      <w:r>
+        <w:rPr>
+          <w:rFonts w:ascii="Calibri" w:hAnsi="Calibri" w:cs="Calibri"/>
+          <w:lang w:val="fr-FR"/>
+        </w:rPr>
+        <w:t>fait:</w:t>
+      </w:r>
+      <w:proofErr w:type="gramEnd"/>
+      <w:r>
+        <w:rPr>
+          <w:rFonts w:ascii="Calibri" w:hAnsi="Calibri" w:cs="Calibri"/>
+          <w:lang w:val="fr-FR"/>
+        </w:rPr>
+        <w:t xml:space="preserve"> </w:t>
       </w:r>
     </w:p>
     <w:p>
@@ -3242,6 +3827,7 @@
         </w:rPr>
       </w:pPr>
       <w:proofErr w:type="spellStart"/>
+      <w:proofErr w:type="gramStart"/>
       <w:r>
         <w:rPr>
           <w:rFonts w:ascii="Calibri" w:hAnsi="Calibri" w:cs="Calibri"/>
@@ -3257,56 +3843,67 @@
         </w:rPr>
         <w:t>:</w:t>
       </w:r>
-    </w:p>
-    <w:p>
-      <w:pPr>
-        <w:autoSpaceDE w:val="0"/>
-        <w:autoSpaceDN w:val="0"/>
-        <w:adjustRightInd w:val="0"/>
-        <w:spacing w:after="200" w:line="276" w:lineRule="auto"/>
-        <w:rPr>
-          <w:rFonts w:ascii="Calibri" w:hAnsi="Calibri" w:cs="Calibri"/>
-          <w:lang w:val="fr-FR"/>
-        </w:rPr>
-      </w:pPr>
-    </w:p>
-    <w:p>
-      <w:pPr>
-        <w:rPr>
-          <w:lang w:val="fr-FR"/>
-        </w:rPr>
-      </w:pPr>
-    </w:p>
-    <w:p>
-      <w:pPr>
-        <w:autoSpaceDE w:val="0"/>
-        <w:autoSpaceDN w:val="0"/>
-        <w:adjustRightInd w:val="0"/>
-        <w:spacing w:after="200" w:line="276" w:lineRule="auto"/>
-        <w:rPr>
-          <w:rFonts w:ascii="Calibri" w:hAnsi="Calibri" w:cs="Calibri"/>
-          <w:lang w:val="fr-FR"/>
-        </w:rPr>
-      </w:pPr>
-      <w:r>
-        <w:rPr>
-          <w:rFonts w:ascii="Calibri" w:hAnsi="Calibri" w:cs="Calibri"/>
-          <w:lang w:val="fr-FR"/>
-        </w:rPr>
-        <w:t xml:space="preserve">date: </w:t>
-      </w:r>
-    </w:p>
-    <w:p>
-      <w:pPr>
-        <w:autoSpaceDE w:val="0"/>
-        <w:autoSpaceDN w:val="0"/>
-        <w:adjustRightInd w:val="0"/>
-        <w:spacing w:after="200" w:line="276" w:lineRule="auto"/>
-        <w:rPr>
-          <w:rFonts w:ascii="Calibri" w:hAnsi="Calibri" w:cs="Calibri"/>
-          <w:lang w:val="fr-FR"/>
-        </w:rPr>
-      </w:pPr>
+      <w:proofErr w:type="gramEnd"/>
+    </w:p>
+    <w:p>
+      <w:pPr>
+        <w:autoSpaceDE w:val="0"/>
+        <w:autoSpaceDN w:val="0"/>
+        <w:adjustRightInd w:val="0"/>
+        <w:spacing w:after="200" w:line="276" w:lineRule="auto"/>
+        <w:rPr>
+          <w:rFonts w:ascii="Calibri" w:hAnsi="Calibri" w:cs="Calibri"/>
+          <w:lang w:val="fr-FR"/>
+        </w:rPr>
+      </w:pPr>
+    </w:p>
+    <w:p>
+      <w:pPr>
+        <w:rPr>
+          <w:lang w:val="fr-FR"/>
+        </w:rPr>
+      </w:pPr>
+    </w:p>
+    <w:p>
+      <w:pPr>
+        <w:autoSpaceDE w:val="0"/>
+        <w:autoSpaceDN w:val="0"/>
+        <w:adjustRightInd w:val="0"/>
+        <w:spacing w:after="200" w:line="276" w:lineRule="auto"/>
+        <w:rPr>
+          <w:rFonts w:ascii="Calibri" w:hAnsi="Calibri" w:cs="Calibri"/>
+          <w:lang w:val="fr-FR"/>
+        </w:rPr>
+      </w:pPr>
+      <w:proofErr w:type="gramStart"/>
+      <w:r>
+        <w:rPr>
+          <w:rFonts w:ascii="Calibri" w:hAnsi="Calibri" w:cs="Calibri"/>
+          <w:lang w:val="fr-FR"/>
+        </w:rPr>
+        <w:t>date:</w:t>
+      </w:r>
+      <w:proofErr w:type="gramEnd"/>
+      <w:r>
+        <w:rPr>
+          <w:rFonts w:ascii="Calibri" w:hAnsi="Calibri" w:cs="Calibri"/>
+          <w:lang w:val="fr-FR"/>
+        </w:rPr>
+        <w:t xml:space="preserve"> </w:t>
+      </w:r>
+    </w:p>
+    <w:p>
+      <w:pPr>
+        <w:autoSpaceDE w:val="0"/>
+        <w:autoSpaceDN w:val="0"/>
+        <w:adjustRightInd w:val="0"/>
+        <w:spacing w:after="200" w:line="276" w:lineRule="auto"/>
+        <w:rPr>
+          <w:rFonts w:ascii="Calibri" w:hAnsi="Calibri" w:cs="Calibri"/>
+          <w:lang w:val="fr-FR"/>
+        </w:rPr>
+      </w:pPr>
+      <w:proofErr w:type="gramStart"/>
       <w:r>
         <w:rPr>
           <w:rFonts w:ascii="Calibri" w:hAnsi="Calibri" w:cs="Calibri"/>
@@ -3314,24 +3911,34 @@
         </w:rPr>
         <w:t>temps:</w:t>
       </w:r>
-    </w:p>
-    <w:p>
-      <w:pPr>
-        <w:autoSpaceDE w:val="0"/>
-        <w:autoSpaceDN w:val="0"/>
-        <w:adjustRightInd w:val="0"/>
-        <w:spacing w:after="200" w:line="276" w:lineRule="auto"/>
-        <w:rPr>
-          <w:rFonts w:ascii="Calibri" w:hAnsi="Calibri" w:cs="Calibri"/>
-          <w:lang w:val="fr-FR"/>
-        </w:rPr>
-      </w:pPr>
-      <w:r>
-        <w:rPr>
-          <w:rFonts w:ascii="Calibri" w:hAnsi="Calibri" w:cs="Calibri"/>
-          <w:lang w:val="fr-FR"/>
-        </w:rPr>
-        <w:t xml:space="preserve">fait: </w:t>
+      <w:proofErr w:type="gramEnd"/>
+    </w:p>
+    <w:p>
+      <w:pPr>
+        <w:autoSpaceDE w:val="0"/>
+        <w:autoSpaceDN w:val="0"/>
+        <w:adjustRightInd w:val="0"/>
+        <w:spacing w:after="200" w:line="276" w:lineRule="auto"/>
+        <w:rPr>
+          <w:rFonts w:ascii="Calibri" w:hAnsi="Calibri" w:cs="Calibri"/>
+          <w:lang w:val="fr-FR"/>
+        </w:rPr>
+      </w:pPr>
+      <w:proofErr w:type="gramStart"/>
+      <w:r>
+        <w:rPr>
+          <w:rFonts w:ascii="Calibri" w:hAnsi="Calibri" w:cs="Calibri"/>
+          <w:lang w:val="fr-FR"/>
+        </w:rPr>
+        <w:t>fait:</w:t>
+      </w:r>
+      <w:proofErr w:type="gramEnd"/>
+      <w:r>
+        <w:rPr>
+          <w:rFonts w:ascii="Calibri" w:hAnsi="Calibri" w:cs="Calibri"/>
+          <w:lang w:val="fr-FR"/>
+        </w:rPr>
+        <w:t xml:space="preserve"> </w:t>
       </w:r>
     </w:p>
     <w:p>
@@ -3346,6 +3953,7 @@
         </w:rPr>
       </w:pPr>
       <w:proofErr w:type="spellStart"/>
+      <w:proofErr w:type="gramStart"/>
       <w:r>
         <w:rPr>
           <w:rFonts w:ascii="Calibri" w:hAnsi="Calibri" w:cs="Calibri"/>
@@ -3362,56 +3970,67 @@
         </w:rPr>
         <w:t>:</w:t>
       </w:r>
-    </w:p>
-    <w:p>
-      <w:pPr>
-        <w:autoSpaceDE w:val="0"/>
-        <w:autoSpaceDN w:val="0"/>
-        <w:adjustRightInd w:val="0"/>
-        <w:spacing w:after="200" w:line="276" w:lineRule="auto"/>
-        <w:rPr>
-          <w:rFonts w:ascii="Calibri" w:hAnsi="Calibri" w:cs="Calibri"/>
-          <w:lang w:val="fr-FR"/>
-        </w:rPr>
-      </w:pPr>
-    </w:p>
-    <w:p>
-      <w:pPr>
-        <w:rPr>
-          <w:lang w:val="fr-FR"/>
-        </w:rPr>
-      </w:pPr>
-    </w:p>
-    <w:p>
-      <w:pPr>
-        <w:autoSpaceDE w:val="0"/>
-        <w:autoSpaceDN w:val="0"/>
-        <w:adjustRightInd w:val="0"/>
-        <w:spacing w:after="200" w:line="276" w:lineRule="auto"/>
-        <w:rPr>
-          <w:rFonts w:ascii="Calibri" w:hAnsi="Calibri" w:cs="Calibri"/>
-          <w:lang w:val="fr-FR"/>
-        </w:rPr>
-      </w:pPr>
-      <w:r>
-        <w:rPr>
-          <w:rFonts w:ascii="Calibri" w:hAnsi="Calibri" w:cs="Calibri"/>
-          <w:lang w:val="fr-FR"/>
-        </w:rPr>
-        <w:t xml:space="preserve">date: </w:t>
-      </w:r>
-    </w:p>
-    <w:p>
-      <w:pPr>
-        <w:autoSpaceDE w:val="0"/>
-        <w:autoSpaceDN w:val="0"/>
-        <w:adjustRightInd w:val="0"/>
-        <w:spacing w:after="200" w:line="276" w:lineRule="auto"/>
-        <w:rPr>
-          <w:rFonts w:ascii="Calibri" w:hAnsi="Calibri" w:cs="Calibri"/>
-          <w:lang w:val="fr-FR"/>
-        </w:rPr>
-      </w:pPr>
+      <w:proofErr w:type="gramEnd"/>
+    </w:p>
+    <w:p>
+      <w:pPr>
+        <w:autoSpaceDE w:val="0"/>
+        <w:autoSpaceDN w:val="0"/>
+        <w:adjustRightInd w:val="0"/>
+        <w:spacing w:after="200" w:line="276" w:lineRule="auto"/>
+        <w:rPr>
+          <w:rFonts w:ascii="Calibri" w:hAnsi="Calibri" w:cs="Calibri"/>
+          <w:lang w:val="fr-FR"/>
+        </w:rPr>
+      </w:pPr>
+    </w:p>
+    <w:p>
+      <w:pPr>
+        <w:rPr>
+          <w:lang w:val="fr-FR"/>
+        </w:rPr>
+      </w:pPr>
+    </w:p>
+    <w:p>
+      <w:pPr>
+        <w:autoSpaceDE w:val="0"/>
+        <w:autoSpaceDN w:val="0"/>
+        <w:adjustRightInd w:val="0"/>
+        <w:spacing w:after="200" w:line="276" w:lineRule="auto"/>
+        <w:rPr>
+          <w:rFonts w:ascii="Calibri" w:hAnsi="Calibri" w:cs="Calibri"/>
+          <w:lang w:val="fr-FR"/>
+        </w:rPr>
+      </w:pPr>
+      <w:proofErr w:type="gramStart"/>
+      <w:r>
+        <w:rPr>
+          <w:rFonts w:ascii="Calibri" w:hAnsi="Calibri" w:cs="Calibri"/>
+          <w:lang w:val="fr-FR"/>
+        </w:rPr>
+        <w:t>date:</w:t>
+      </w:r>
+      <w:proofErr w:type="gramEnd"/>
+      <w:r>
+        <w:rPr>
+          <w:rFonts w:ascii="Calibri" w:hAnsi="Calibri" w:cs="Calibri"/>
+          <w:lang w:val="fr-FR"/>
+        </w:rPr>
+        <w:t xml:space="preserve"> </w:t>
+      </w:r>
+    </w:p>
+    <w:p>
+      <w:pPr>
+        <w:autoSpaceDE w:val="0"/>
+        <w:autoSpaceDN w:val="0"/>
+        <w:adjustRightInd w:val="0"/>
+        <w:spacing w:after="200" w:line="276" w:lineRule="auto"/>
+        <w:rPr>
+          <w:rFonts w:ascii="Calibri" w:hAnsi="Calibri" w:cs="Calibri"/>
+          <w:lang w:val="fr-FR"/>
+        </w:rPr>
+      </w:pPr>
+      <w:proofErr w:type="gramStart"/>
       <w:r>
         <w:rPr>
           <w:rFonts w:ascii="Calibri" w:hAnsi="Calibri" w:cs="Calibri"/>
@@ -3419,24 +4038,34 @@
         </w:rPr>
         <w:t>temps:</w:t>
       </w:r>
-    </w:p>
-    <w:p>
-      <w:pPr>
-        <w:autoSpaceDE w:val="0"/>
-        <w:autoSpaceDN w:val="0"/>
-        <w:adjustRightInd w:val="0"/>
-        <w:spacing w:after="200" w:line="276" w:lineRule="auto"/>
-        <w:rPr>
-          <w:rFonts w:ascii="Calibri" w:hAnsi="Calibri" w:cs="Calibri"/>
-          <w:lang w:val="fr-FR"/>
-        </w:rPr>
-      </w:pPr>
-      <w:r>
-        <w:rPr>
-          <w:rFonts w:ascii="Calibri" w:hAnsi="Calibri" w:cs="Calibri"/>
-          <w:lang w:val="fr-FR"/>
-        </w:rPr>
-        <w:t xml:space="preserve">fait: </w:t>
+      <w:proofErr w:type="gramEnd"/>
+    </w:p>
+    <w:p>
+      <w:pPr>
+        <w:autoSpaceDE w:val="0"/>
+        <w:autoSpaceDN w:val="0"/>
+        <w:adjustRightInd w:val="0"/>
+        <w:spacing w:after="200" w:line="276" w:lineRule="auto"/>
+        <w:rPr>
+          <w:rFonts w:ascii="Calibri" w:hAnsi="Calibri" w:cs="Calibri"/>
+          <w:lang w:val="fr-FR"/>
+        </w:rPr>
+      </w:pPr>
+      <w:proofErr w:type="gramStart"/>
+      <w:r>
+        <w:rPr>
+          <w:rFonts w:ascii="Calibri" w:hAnsi="Calibri" w:cs="Calibri"/>
+          <w:lang w:val="fr-FR"/>
+        </w:rPr>
+        <w:t>fait:</w:t>
+      </w:r>
+      <w:proofErr w:type="gramEnd"/>
+      <w:r>
+        <w:rPr>
+          <w:rFonts w:ascii="Calibri" w:hAnsi="Calibri" w:cs="Calibri"/>
+          <w:lang w:val="fr-FR"/>
+        </w:rPr>
+        <w:t xml:space="preserve"> </w:t>
       </w:r>
     </w:p>
     <w:p>
@@ -3451,6 +4080,7 @@
         </w:rPr>
       </w:pPr>
       <w:proofErr w:type="spellStart"/>
+      <w:proofErr w:type="gramStart"/>
       <w:r>
         <w:rPr>
           <w:rFonts w:ascii="Calibri" w:hAnsi="Calibri" w:cs="Calibri"/>
@@ -3466,56 +4096,67 @@
         </w:rPr>
         <w:t>:</w:t>
       </w:r>
-    </w:p>
-    <w:p>
-      <w:pPr>
-        <w:autoSpaceDE w:val="0"/>
-        <w:autoSpaceDN w:val="0"/>
-        <w:adjustRightInd w:val="0"/>
-        <w:spacing w:after="200" w:line="276" w:lineRule="auto"/>
-        <w:rPr>
-          <w:rFonts w:ascii="Calibri" w:hAnsi="Calibri" w:cs="Calibri"/>
-          <w:lang w:val="fr-FR"/>
-        </w:rPr>
-      </w:pPr>
-    </w:p>
-    <w:p>
-      <w:pPr>
-        <w:rPr>
-          <w:lang w:val="fr-FR"/>
-        </w:rPr>
-      </w:pPr>
-    </w:p>
-    <w:p>
-      <w:pPr>
-        <w:autoSpaceDE w:val="0"/>
-        <w:autoSpaceDN w:val="0"/>
-        <w:adjustRightInd w:val="0"/>
-        <w:spacing w:after="200" w:line="276" w:lineRule="auto"/>
-        <w:rPr>
-          <w:rFonts w:ascii="Calibri" w:hAnsi="Calibri" w:cs="Calibri"/>
-          <w:lang w:val="fr-FR"/>
-        </w:rPr>
-      </w:pPr>
-      <w:r>
-        <w:rPr>
-          <w:rFonts w:ascii="Calibri" w:hAnsi="Calibri" w:cs="Calibri"/>
-          <w:lang w:val="fr-FR"/>
-        </w:rPr>
-        <w:t xml:space="preserve">date: </w:t>
-      </w:r>
-    </w:p>
-    <w:p>
-      <w:pPr>
-        <w:autoSpaceDE w:val="0"/>
-        <w:autoSpaceDN w:val="0"/>
-        <w:adjustRightInd w:val="0"/>
-        <w:spacing w:after="200" w:line="276" w:lineRule="auto"/>
-        <w:rPr>
-          <w:rFonts w:ascii="Calibri" w:hAnsi="Calibri" w:cs="Calibri"/>
-          <w:lang w:val="fr-FR"/>
-        </w:rPr>
-      </w:pPr>
+      <w:proofErr w:type="gramEnd"/>
+    </w:p>
+    <w:p>
+      <w:pPr>
+        <w:autoSpaceDE w:val="0"/>
+        <w:autoSpaceDN w:val="0"/>
+        <w:adjustRightInd w:val="0"/>
+        <w:spacing w:after="200" w:line="276" w:lineRule="auto"/>
+        <w:rPr>
+          <w:rFonts w:ascii="Calibri" w:hAnsi="Calibri" w:cs="Calibri"/>
+          <w:lang w:val="fr-FR"/>
+        </w:rPr>
+      </w:pPr>
+    </w:p>
+    <w:p>
+      <w:pPr>
+        <w:rPr>
+          <w:lang w:val="fr-FR"/>
+        </w:rPr>
+      </w:pPr>
+    </w:p>
+    <w:p>
+      <w:pPr>
+        <w:autoSpaceDE w:val="0"/>
+        <w:autoSpaceDN w:val="0"/>
+        <w:adjustRightInd w:val="0"/>
+        <w:spacing w:after="200" w:line="276" w:lineRule="auto"/>
+        <w:rPr>
+          <w:rFonts w:ascii="Calibri" w:hAnsi="Calibri" w:cs="Calibri"/>
+          <w:lang w:val="fr-FR"/>
+        </w:rPr>
+      </w:pPr>
+      <w:proofErr w:type="gramStart"/>
+      <w:r>
+        <w:rPr>
+          <w:rFonts w:ascii="Calibri" w:hAnsi="Calibri" w:cs="Calibri"/>
+          <w:lang w:val="fr-FR"/>
+        </w:rPr>
+        <w:t>date:</w:t>
+      </w:r>
+      <w:proofErr w:type="gramEnd"/>
+      <w:r>
+        <w:rPr>
+          <w:rFonts w:ascii="Calibri" w:hAnsi="Calibri" w:cs="Calibri"/>
+          <w:lang w:val="fr-FR"/>
+        </w:rPr>
+        <w:t xml:space="preserve"> </w:t>
+      </w:r>
+    </w:p>
+    <w:p>
+      <w:pPr>
+        <w:autoSpaceDE w:val="0"/>
+        <w:autoSpaceDN w:val="0"/>
+        <w:adjustRightInd w:val="0"/>
+        <w:spacing w:after="200" w:line="276" w:lineRule="auto"/>
+        <w:rPr>
+          <w:rFonts w:ascii="Calibri" w:hAnsi="Calibri" w:cs="Calibri"/>
+          <w:lang w:val="fr-FR"/>
+        </w:rPr>
+      </w:pPr>
+      <w:proofErr w:type="gramStart"/>
       <w:r>
         <w:rPr>
           <w:rFonts w:ascii="Calibri" w:hAnsi="Calibri" w:cs="Calibri"/>
@@ -3523,24 +4164,34 @@
         </w:rPr>
         <w:t>temps:</w:t>
       </w:r>
-    </w:p>
-    <w:p>
-      <w:pPr>
-        <w:autoSpaceDE w:val="0"/>
-        <w:autoSpaceDN w:val="0"/>
-        <w:adjustRightInd w:val="0"/>
-        <w:spacing w:after="200" w:line="276" w:lineRule="auto"/>
-        <w:rPr>
-          <w:rFonts w:ascii="Calibri" w:hAnsi="Calibri" w:cs="Calibri"/>
-          <w:lang w:val="fr-FR"/>
-        </w:rPr>
-      </w:pPr>
-      <w:r>
-        <w:rPr>
-          <w:rFonts w:ascii="Calibri" w:hAnsi="Calibri" w:cs="Calibri"/>
-          <w:lang w:val="fr-FR"/>
-        </w:rPr>
-        <w:t xml:space="preserve">fait: </w:t>
+      <w:proofErr w:type="gramEnd"/>
+    </w:p>
+    <w:p>
+      <w:pPr>
+        <w:autoSpaceDE w:val="0"/>
+        <w:autoSpaceDN w:val="0"/>
+        <w:adjustRightInd w:val="0"/>
+        <w:spacing w:after="200" w:line="276" w:lineRule="auto"/>
+        <w:rPr>
+          <w:rFonts w:ascii="Calibri" w:hAnsi="Calibri" w:cs="Calibri"/>
+          <w:lang w:val="fr-FR"/>
+        </w:rPr>
+      </w:pPr>
+      <w:proofErr w:type="gramStart"/>
+      <w:r>
+        <w:rPr>
+          <w:rFonts w:ascii="Calibri" w:hAnsi="Calibri" w:cs="Calibri"/>
+          <w:lang w:val="fr-FR"/>
+        </w:rPr>
+        <w:t>fait:</w:t>
+      </w:r>
+      <w:proofErr w:type="gramEnd"/>
+      <w:r>
+        <w:rPr>
+          <w:rFonts w:ascii="Calibri" w:hAnsi="Calibri" w:cs="Calibri"/>
+          <w:lang w:val="fr-FR"/>
+        </w:rPr>
+        <w:t xml:space="preserve"> </w:t>
       </w:r>
     </w:p>
     <w:p>
@@ -3555,6 +4206,7 @@
         </w:rPr>
       </w:pPr>
       <w:proofErr w:type="spellStart"/>
+      <w:proofErr w:type="gramStart"/>
       <w:r>
         <w:rPr>
           <w:rFonts w:ascii="Calibri" w:hAnsi="Calibri" w:cs="Calibri"/>
@@ -3570,6 +4222,7 @@
         </w:rPr>
         <w:t>:</w:t>
       </w:r>
+      <w:proofErr w:type="gramEnd"/>
     </w:p>
     <w:p>
       <w:pPr>

</xml_diff>

<commit_message>
refactorizing regles de logique metier en functions
</commit_message>
<xml_diff>
--- a/Scrum 1/Journalisation/JounalDeBord_PatDaoust.docx
+++ b/Scrum 1/Journalisation/JounalDeBord_PatDaoust.docx
@@ -60,12 +60,21 @@
           <w:lang w:val="fr-FR"/>
         </w:rPr>
       </w:pPr>
-      <w:r>
-        <w:rPr>
-          <w:rFonts w:ascii="Calibri" w:hAnsi="Calibri" w:cs="Calibri"/>
-          <w:lang w:val="fr-FR"/>
-        </w:rPr>
-        <w:t xml:space="preserve">date: </w:t>
+      <w:proofErr w:type="gramStart"/>
+      <w:r>
+        <w:rPr>
+          <w:rFonts w:ascii="Calibri" w:hAnsi="Calibri" w:cs="Calibri"/>
+          <w:lang w:val="fr-FR"/>
+        </w:rPr>
+        <w:t>date:</w:t>
+      </w:r>
+      <w:proofErr w:type="gramEnd"/>
+      <w:r>
+        <w:rPr>
+          <w:rFonts w:ascii="Calibri" w:hAnsi="Calibri" w:cs="Calibri"/>
+          <w:lang w:val="fr-FR"/>
+        </w:rPr>
+        <w:t xml:space="preserve"> </w:t>
       </w:r>
       <w:r>
         <w:rPr>
@@ -86,6 +95,7 @@
           <w:lang w:val="fr-FR"/>
         </w:rPr>
       </w:pPr>
+      <w:proofErr w:type="gramStart"/>
       <w:r>
         <w:rPr>
           <w:rFonts w:ascii="Calibri" w:hAnsi="Calibri" w:cs="Calibri"/>
@@ -93,6 +103,7 @@
         </w:rPr>
         <w:t>temps:</w:t>
       </w:r>
+      <w:proofErr w:type="gramEnd"/>
       <w:r>
         <w:rPr>
           <w:rFonts w:ascii="Calibri" w:hAnsi="Calibri" w:cs="Calibri"/>
@@ -112,12 +123,21 @@
           <w:lang w:val="fr-FR"/>
         </w:rPr>
       </w:pPr>
-      <w:r>
-        <w:rPr>
-          <w:rFonts w:ascii="Calibri" w:hAnsi="Calibri" w:cs="Calibri"/>
-          <w:lang w:val="fr-FR"/>
-        </w:rPr>
-        <w:t xml:space="preserve">fait: </w:t>
+      <w:proofErr w:type="gramStart"/>
+      <w:r>
+        <w:rPr>
+          <w:rFonts w:ascii="Calibri" w:hAnsi="Calibri" w:cs="Calibri"/>
+          <w:lang w:val="fr-FR"/>
+        </w:rPr>
+        <w:t>fait:</w:t>
+      </w:r>
+      <w:proofErr w:type="gramEnd"/>
+      <w:r>
+        <w:rPr>
+          <w:rFonts w:ascii="Calibri" w:hAnsi="Calibri" w:cs="Calibri"/>
+          <w:lang w:val="fr-FR"/>
+        </w:rPr>
+        <w:t xml:space="preserve"> </w:t>
       </w:r>
       <w:r>
         <w:rPr>
@@ -162,6 +182,7 @@
         </w:rPr>
       </w:pPr>
       <w:proofErr w:type="spellStart"/>
+      <w:proofErr w:type="gramStart"/>
       <w:r>
         <w:rPr>
           <w:rFonts w:ascii="Calibri" w:hAnsi="Calibri" w:cs="Calibri"/>
@@ -177,6 +198,7 @@
         </w:rPr>
         <w:t>:</w:t>
       </w:r>
+      <w:proofErr w:type="gramEnd"/>
       <w:r>
         <w:rPr>
           <w:rFonts w:ascii="Calibri" w:hAnsi="Calibri" w:cs="Calibri"/>
@@ -210,12 +232,21 @@
           <w:lang w:val="fr-FR"/>
         </w:rPr>
       </w:pPr>
-      <w:r>
-        <w:rPr>
-          <w:rFonts w:ascii="Calibri" w:hAnsi="Calibri" w:cs="Calibri"/>
-          <w:lang w:val="fr-FR"/>
-        </w:rPr>
-        <w:t xml:space="preserve">date: </w:t>
+      <w:proofErr w:type="gramStart"/>
+      <w:r>
+        <w:rPr>
+          <w:rFonts w:ascii="Calibri" w:hAnsi="Calibri" w:cs="Calibri"/>
+          <w:lang w:val="fr-FR"/>
+        </w:rPr>
+        <w:t>date:</w:t>
+      </w:r>
+      <w:proofErr w:type="gramEnd"/>
+      <w:r>
+        <w:rPr>
+          <w:rFonts w:ascii="Calibri" w:hAnsi="Calibri" w:cs="Calibri"/>
+          <w:lang w:val="fr-FR"/>
+        </w:rPr>
+        <w:t xml:space="preserve"> </w:t>
       </w:r>
       <w:r>
         <w:rPr>
@@ -236,6 +267,7 @@
           <w:lang w:val="fr-FR"/>
         </w:rPr>
       </w:pPr>
+      <w:proofErr w:type="gramStart"/>
       <w:r>
         <w:rPr>
           <w:rFonts w:ascii="Calibri" w:hAnsi="Calibri" w:cs="Calibri"/>
@@ -243,6 +275,7 @@
         </w:rPr>
         <w:t>temps:</w:t>
       </w:r>
+      <w:proofErr w:type="gramEnd"/>
       <w:r>
         <w:rPr>
           <w:rFonts w:ascii="Calibri" w:hAnsi="Calibri" w:cs="Calibri"/>
@@ -262,12 +295,21 @@
           <w:lang w:val="fr-FR"/>
         </w:rPr>
       </w:pPr>
-      <w:r>
-        <w:rPr>
-          <w:rFonts w:ascii="Calibri" w:hAnsi="Calibri" w:cs="Calibri"/>
-          <w:lang w:val="fr-FR"/>
-        </w:rPr>
-        <w:t xml:space="preserve">fait: </w:t>
+      <w:proofErr w:type="gramStart"/>
+      <w:r>
+        <w:rPr>
+          <w:rFonts w:ascii="Calibri" w:hAnsi="Calibri" w:cs="Calibri"/>
+          <w:lang w:val="fr-FR"/>
+        </w:rPr>
+        <w:t>fait:</w:t>
+      </w:r>
+      <w:proofErr w:type="gramEnd"/>
+      <w:r>
+        <w:rPr>
+          <w:rFonts w:ascii="Calibri" w:hAnsi="Calibri" w:cs="Calibri"/>
+          <w:lang w:val="fr-FR"/>
+        </w:rPr>
+        <w:t xml:space="preserve"> </w:t>
       </w:r>
       <w:proofErr w:type="spellStart"/>
       <w:r>
@@ -321,6 +363,7 @@
         </w:rPr>
       </w:pPr>
       <w:proofErr w:type="spellStart"/>
+      <w:proofErr w:type="gramStart"/>
       <w:r>
         <w:rPr>
           <w:rFonts w:ascii="Calibri" w:hAnsi="Calibri" w:cs="Calibri"/>
@@ -336,6 +379,7 @@
         </w:rPr>
         <w:t>:</w:t>
       </w:r>
+      <w:proofErr w:type="gramEnd"/>
       <w:r>
         <w:rPr>
           <w:rFonts w:ascii="Calibri" w:hAnsi="Calibri" w:cs="Calibri"/>
@@ -381,12 +425,21 @@
           <w:lang w:val="fr-FR"/>
         </w:rPr>
       </w:pPr>
-      <w:r>
-        <w:rPr>
-          <w:rFonts w:ascii="Calibri" w:hAnsi="Calibri" w:cs="Calibri"/>
-          <w:lang w:val="fr-FR"/>
-        </w:rPr>
-        <w:t xml:space="preserve">date: </w:t>
+      <w:proofErr w:type="gramStart"/>
+      <w:r>
+        <w:rPr>
+          <w:rFonts w:ascii="Calibri" w:hAnsi="Calibri" w:cs="Calibri"/>
+          <w:lang w:val="fr-FR"/>
+        </w:rPr>
+        <w:t>date:</w:t>
+      </w:r>
+      <w:proofErr w:type="gramEnd"/>
+      <w:r>
+        <w:rPr>
+          <w:rFonts w:ascii="Calibri" w:hAnsi="Calibri" w:cs="Calibri"/>
+          <w:lang w:val="fr-FR"/>
+        </w:rPr>
+        <w:t xml:space="preserve"> </w:t>
       </w:r>
       <w:r>
         <w:rPr>
@@ -407,6 +460,7 @@
           <w:lang w:val="fr-FR"/>
         </w:rPr>
       </w:pPr>
+      <w:proofErr w:type="gramStart"/>
       <w:r>
         <w:rPr>
           <w:rFonts w:ascii="Calibri" w:hAnsi="Calibri" w:cs="Calibri"/>
@@ -414,6 +468,7 @@
         </w:rPr>
         <w:t>temps:</w:t>
       </w:r>
+      <w:proofErr w:type="gramEnd"/>
       <w:r>
         <w:rPr>
           <w:rFonts w:ascii="Calibri" w:hAnsi="Calibri" w:cs="Calibri"/>
@@ -433,12 +488,21 @@
           <w:lang w:val="fr-FR"/>
         </w:rPr>
       </w:pPr>
-      <w:r>
-        <w:rPr>
-          <w:rFonts w:ascii="Calibri" w:hAnsi="Calibri" w:cs="Calibri"/>
-          <w:lang w:val="fr-FR"/>
-        </w:rPr>
-        <w:t xml:space="preserve">fait: </w:t>
+      <w:proofErr w:type="gramStart"/>
+      <w:r>
+        <w:rPr>
+          <w:rFonts w:ascii="Calibri" w:hAnsi="Calibri" w:cs="Calibri"/>
+          <w:lang w:val="fr-FR"/>
+        </w:rPr>
+        <w:t>fait:</w:t>
+      </w:r>
+      <w:proofErr w:type="gramEnd"/>
+      <w:r>
+        <w:rPr>
+          <w:rFonts w:ascii="Calibri" w:hAnsi="Calibri" w:cs="Calibri"/>
+          <w:lang w:val="fr-FR"/>
+        </w:rPr>
+        <w:t xml:space="preserve"> </w:t>
       </w:r>
       <w:r>
         <w:rPr>
@@ -476,6 +540,7 @@
         </w:rPr>
       </w:pPr>
       <w:proofErr w:type="spellStart"/>
+      <w:proofErr w:type="gramStart"/>
       <w:r>
         <w:rPr>
           <w:rFonts w:ascii="Calibri" w:hAnsi="Calibri" w:cs="Calibri"/>
@@ -491,43 +556,53 @@
         </w:rPr>
         <w:t>:</w:t>
       </w:r>
-    </w:p>
-    <w:p>
-      <w:pPr>
-        <w:autoSpaceDE w:val="0"/>
-        <w:autoSpaceDN w:val="0"/>
-        <w:adjustRightInd w:val="0"/>
-        <w:spacing w:after="200" w:line="276" w:lineRule="auto"/>
-        <w:rPr>
-          <w:rFonts w:ascii="Calibri" w:hAnsi="Calibri" w:cs="Calibri"/>
-          <w:lang w:val="fr-FR"/>
-        </w:rPr>
-      </w:pPr>
-    </w:p>
-    <w:p>
-      <w:pPr>
-        <w:rPr>
-          <w:lang w:val="fr-FR"/>
-        </w:rPr>
-      </w:pPr>
-    </w:p>
-    <w:p>
-      <w:pPr>
-        <w:autoSpaceDE w:val="0"/>
-        <w:autoSpaceDN w:val="0"/>
-        <w:adjustRightInd w:val="0"/>
-        <w:spacing w:after="200" w:line="276" w:lineRule="auto"/>
-        <w:rPr>
-          <w:rFonts w:ascii="Calibri" w:hAnsi="Calibri" w:cs="Calibri"/>
-          <w:lang w:val="fr-FR"/>
-        </w:rPr>
-      </w:pPr>
-      <w:r>
-        <w:rPr>
-          <w:rFonts w:ascii="Calibri" w:hAnsi="Calibri" w:cs="Calibri"/>
-          <w:lang w:val="fr-FR"/>
-        </w:rPr>
-        <w:t xml:space="preserve">date: </w:t>
+      <w:proofErr w:type="gramEnd"/>
+    </w:p>
+    <w:p>
+      <w:pPr>
+        <w:autoSpaceDE w:val="0"/>
+        <w:autoSpaceDN w:val="0"/>
+        <w:adjustRightInd w:val="0"/>
+        <w:spacing w:after="200" w:line="276" w:lineRule="auto"/>
+        <w:rPr>
+          <w:rFonts w:ascii="Calibri" w:hAnsi="Calibri" w:cs="Calibri"/>
+          <w:lang w:val="fr-FR"/>
+        </w:rPr>
+      </w:pPr>
+    </w:p>
+    <w:p>
+      <w:pPr>
+        <w:rPr>
+          <w:lang w:val="fr-FR"/>
+        </w:rPr>
+      </w:pPr>
+    </w:p>
+    <w:p>
+      <w:pPr>
+        <w:autoSpaceDE w:val="0"/>
+        <w:autoSpaceDN w:val="0"/>
+        <w:adjustRightInd w:val="0"/>
+        <w:spacing w:after="200" w:line="276" w:lineRule="auto"/>
+        <w:rPr>
+          <w:rFonts w:ascii="Calibri" w:hAnsi="Calibri" w:cs="Calibri"/>
+          <w:lang w:val="fr-FR"/>
+        </w:rPr>
+      </w:pPr>
+      <w:proofErr w:type="gramStart"/>
+      <w:r>
+        <w:rPr>
+          <w:rFonts w:ascii="Calibri" w:hAnsi="Calibri" w:cs="Calibri"/>
+          <w:lang w:val="fr-FR"/>
+        </w:rPr>
+        <w:t>date:</w:t>
+      </w:r>
+      <w:proofErr w:type="gramEnd"/>
+      <w:r>
+        <w:rPr>
+          <w:rFonts w:ascii="Calibri" w:hAnsi="Calibri" w:cs="Calibri"/>
+          <w:lang w:val="fr-FR"/>
+        </w:rPr>
+        <w:t xml:space="preserve"> </w:t>
       </w:r>
       <w:r>
         <w:rPr>
@@ -548,6 +623,7 @@
           <w:lang w:val="fr-FR"/>
         </w:rPr>
       </w:pPr>
+      <w:proofErr w:type="gramStart"/>
       <w:r>
         <w:rPr>
           <w:rFonts w:ascii="Calibri" w:hAnsi="Calibri" w:cs="Calibri"/>
@@ -555,6 +631,7 @@
         </w:rPr>
         <w:t>temps:</w:t>
       </w:r>
+      <w:proofErr w:type="gramEnd"/>
       <w:r>
         <w:rPr>
           <w:rFonts w:ascii="Calibri" w:hAnsi="Calibri" w:cs="Calibri"/>
@@ -574,12 +651,21 @@
           <w:lang w:val="fr-FR"/>
         </w:rPr>
       </w:pPr>
-      <w:r>
-        <w:rPr>
-          <w:rFonts w:ascii="Calibri" w:hAnsi="Calibri" w:cs="Calibri"/>
-          <w:lang w:val="fr-FR"/>
-        </w:rPr>
-        <w:t xml:space="preserve">fait: </w:t>
+      <w:proofErr w:type="gramStart"/>
+      <w:r>
+        <w:rPr>
+          <w:rFonts w:ascii="Calibri" w:hAnsi="Calibri" w:cs="Calibri"/>
+          <w:lang w:val="fr-FR"/>
+        </w:rPr>
+        <w:t>fait:</w:t>
+      </w:r>
+      <w:proofErr w:type="gramEnd"/>
+      <w:r>
+        <w:rPr>
+          <w:rFonts w:ascii="Calibri" w:hAnsi="Calibri" w:cs="Calibri"/>
+          <w:lang w:val="fr-FR"/>
+        </w:rPr>
+        <w:t xml:space="preserve"> </w:t>
       </w:r>
       <w:proofErr w:type="spellStart"/>
       <w:r>
@@ -642,6 +728,7 @@
         </w:rPr>
       </w:pPr>
       <w:proofErr w:type="spellStart"/>
+      <w:proofErr w:type="gramStart"/>
       <w:r>
         <w:rPr>
           <w:rFonts w:ascii="Calibri" w:hAnsi="Calibri" w:cs="Calibri"/>
@@ -657,43 +744,53 @@
         </w:rPr>
         <w:t>:</w:t>
       </w:r>
-    </w:p>
-    <w:p>
-      <w:pPr>
-        <w:autoSpaceDE w:val="0"/>
-        <w:autoSpaceDN w:val="0"/>
-        <w:adjustRightInd w:val="0"/>
-        <w:spacing w:after="200" w:line="276" w:lineRule="auto"/>
-        <w:rPr>
-          <w:rFonts w:ascii="Calibri" w:hAnsi="Calibri" w:cs="Calibri"/>
-          <w:lang w:val="fr-FR"/>
-        </w:rPr>
-      </w:pPr>
-    </w:p>
-    <w:p>
-      <w:pPr>
-        <w:rPr>
-          <w:lang w:val="fr-FR"/>
-        </w:rPr>
-      </w:pPr>
-    </w:p>
-    <w:p>
-      <w:pPr>
-        <w:autoSpaceDE w:val="0"/>
-        <w:autoSpaceDN w:val="0"/>
-        <w:adjustRightInd w:val="0"/>
-        <w:spacing w:after="200" w:line="276" w:lineRule="auto"/>
-        <w:rPr>
-          <w:rFonts w:ascii="Calibri" w:hAnsi="Calibri" w:cs="Calibri"/>
-          <w:lang w:val="fr-FR"/>
-        </w:rPr>
-      </w:pPr>
-      <w:r>
-        <w:rPr>
-          <w:rFonts w:ascii="Calibri" w:hAnsi="Calibri" w:cs="Calibri"/>
-          <w:lang w:val="fr-FR"/>
-        </w:rPr>
-        <w:t xml:space="preserve">date: </w:t>
+      <w:proofErr w:type="gramEnd"/>
+    </w:p>
+    <w:p>
+      <w:pPr>
+        <w:autoSpaceDE w:val="0"/>
+        <w:autoSpaceDN w:val="0"/>
+        <w:adjustRightInd w:val="0"/>
+        <w:spacing w:after="200" w:line="276" w:lineRule="auto"/>
+        <w:rPr>
+          <w:rFonts w:ascii="Calibri" w:hAnsi="Calibri" w:cs="Calibri"/>
+          <w:lang w:val="fr-FR"/>
+        </w:rPr>
+      </w:pPr>
+    </w:p>
+    <w:p>
+      <w:pPr>
+        <w:rPr>
+          <w:lang w:val="fr-FR"/>
+        </w:rPr>
+      </w:pPr>
+    </w:p>
+    <w:p>
+      <w:pPr>
+        <w:autoSpaceDE w:val="0"/>
+        <w:autoSpaceDN w:val="0"/>
+        <w:adjustRightInd w:val="0"/>
+        <w:spacing w:after="200" w:line="276" w:lineRule="auto"/>
+        <w:rPr>
+          <w:rFonts w:ascii="Calibri" w:hAnsi="Calibri" w:cs="Calibri"/>
+          <w:lang w:val="fr-FR"/>
+        </w:rPr>
+      </w:pPr>
+      <w:proofErr w:type="gramStart"/>
+      <w:r>
+        <w:rPr>
+          <w:rFonts w:ascii="Calibri" w:hAnsi="Calibri" w:cs="Calibri"/>
+          <w:lang w:val="fr-FR"/>
+        </w:rPr>
+        <w:t>date:</w:t>
+      </w:r>
+      <w:proofErr w:type="gramEnd"/>
+      <w:r>
+        <w:rPr>
+          <w:rFonts w:ascii="Calibri" w:hAnsi="Calibri" w:cs="Calibri"/>
+          <w:lang w:val="fr-FR"/>
+        </w:rPr>
+        <w:t xml:space="preserve"> </w:t>
       </w:r>
       <w:r>
         <w:rPr>
@@ -714,6 +811,7 @@
           <w:lang w:val="fr-FR"/>
         </w:rPr>
       </w:pPr>
+      <w:proofErr w:type="gramStart"/>
       <w:r>
         <w:rPr>
           <w:rFonts w:ascii="Calibri" w:hAnsi="Calibri" w:cs="Calibri"/>
@@ -721,6 +819,7 @@
         </w:rPr>
         <w:t>temps:</w:t>
       </w:r>
+      <w:proofErr w:type="gramEnd"/>
       <w:r>
         <w:rPr>
           <w:rFonts w:ascii="Calibri" w:hAnsi="Calibri" w:cs="Calibri"/>
@@ -747,6 +846,7 @@
           <w:lang w:val="fr-FR"/>
         </w:rPr>
       </w:pPr>
+      <w:proofErr w:type="gramStart"/>
       <w:r>
         <w:rPr>
           <w:rFonts w:ascii="Calibri" w:hAnsi="Calibri" w:cs="Calibri"/>
@@ -754,6 +854,7 @@
         </w:rPr>
         <w:t>fait:</w:t>
       </w:r>
+      <w:proofErr w:type="gramEnd"/>
       <w:r>
         <w:rPr>
           <w:rFonts w:ascii="Calibri" w:hAnsi="Calibri" w:cs="Calibri"/>
@@ -797,6 +898,7 @@
         </w:rPr>
       </w:pPr>
       <w:proofErr w:type="spellStart"/>
+      <w:proofErr w:type="gramStart"/>
       <w:r>
         <w:rPr>
           <w:rFonts w:ascii="Calibri" w:hAnsi="Calibri" w:cs="Calibri"/>
@@ -812,43 +914,53 @@
         </w:rPr>
         <w:t>:</w:t>
       </w:r>
-    </w:p>
-    <w:p>
-      <w:pPr>
-        <w:autoSpaceDE w:val="0"/>
-        <w:autoSpaceDN w:val="0"/>
-        <w:adjustRightInd w:val="0"/>
-        <w:spacing w:after="200" w:line="276" w:lineRule="auto"/>
-        <w:rPr>
-          <w:rFonts w:ascii="Calibri" w:hAnsi="Calibri" w:cs="Calibri"/>
-          <w:lang w:val="fr-FR"/>
-        </w:rPr>
-      </w:pPr>
-    </w:p>
-    <w:p>
-      <w:pPr>
-        <w:rPr>
-          <w:lang w:val="fr-FR"/>
-        </w:rPr>
-      </w:pPr>
-    </w:p>
-    <w:p>
-      <w:pPr>
-        <w:autoSpaceDE w:val="0"/>
-        <w:autoSpaceDN w:val="0"/>
-        <w:adjustRightInd w:val="0"/>
-        <w:spacing w:after="200" w:line="276" w:lineRule="auto"/>
-        <w:rPr>
-          <w:rFonts w:ascii="Calibri" w:hAnsi="Calibri" w:cs="Calibri"/>
-          <w:lang w:val="fr-FR"/>
-        </w:rPr>
-      </w:pPr>
-      <w:r>
-        <w:rPr>
-          <w:rFonts w:ascii="Calibri" w:hAnsi="Calibri" w:cs="Calibri"/>
-          <w:lang w:val="fr-FR"/>
-        </w:rPr>
-        <w:t xml:space="preserve">date: </w:t>
+      <w:proofErr w:type="gramEnd"/>
+    </w:p>
+    <w:p>
+      <w:pPr>
+        <w:autoSpaceDE w:val="0"/>
+        <w:autoSpaceDN w:val="0"/>
+        <w:adjustRightInd w:val="0"/>
+        <w:spacing w:after="200" w:line="276" w:lineRule="auto"/>
+        <w:rPr>
+          <w:rFonts w:ascii="Calibri" w:hAnsi="Calibri" w:cs="Calibri"/>
+          <w:lang w:val="fr-FR"/>
+        </w:rPr>
+      </w:pPr>
+    </w:p>
+    <w:p>
+      <w:pPr>
+        <w:rPr>
+          <w:lang w:val="fr-FR"/>
+        </w:rPr>
+      </w:pPr>
+    </w:p>
+    <w:p>
+      <w:pPr>
+        <w:autoSpaceDE w:val="0"/>
+        <w:autoSpaceDN w:val="0"/>
+        <w:adjustRightInd w:val="0"/>
+        <w:spacing w:after="200" w:line="276" w:lineRule="auto"/>
+        <w:rPr>
+          <w:rFonts w:ascii="Calibri" w:hAnsi="Calibri" w:cs="Calibri"/>
+          <w:lang w:val="fr-FR"/>
+        </w:rPr>
+      </w:pPr>
+      <w:proofErr w:type="gramStart"/>
+      <w:r>
+        <w:rPr>
+          <w:rFonts w:ascii="Calibri" w:hAnsi="Calibri" w:cs="Calibri"/>
+          <w:lang w:val="fr-FR"/>
+        </w:rPr>
+        <w:t>date:</w:t>
+      </w:r>
+      <w:proofErr w:type="gramEnd"/>
+      <w:r>
+        <w:rPr>
+          <w:rFonts w:ascii="Calibri" w:hAnsi="Calibri" w:cs="Calibri"/>
+          <w:lang w:val="fr-FR"/>
+        </w:rPr>
+        <w:t xml:space="preserve"> </w:t>
       </w:r>
       <w:r>
         <w:rPr>
@@ -869,6 +981,7 @@
           <w:lang w:val="fr-FR"/>
         </w:rPr>
       </w:pPr>
+      <w:proofErr w:type="gramStart"/>
       <w:r>
         <w:rPr>
           <w:rFonts w:ascii="Calibri" w:hAnsi="Calibri" w:cs="Calibri"/>
@@ -876,6 +989,7 @@
         </w:rPr>
         <w:t>temps:</w:t>
       </w:r>
+      <w:proofErr w:type="gramEnd"/>
       <w:r>
         <w:rPr>
           <w:rFonts w:ascii="Calibri" w:hAnsi="Calibri" w:cs="Calibri"/>
@@ -916,12 +1030,21 @@
           <w:lang w:val="fr-FR"/>
         </w:rPr>
       </w:pPr>
-      <w:r>
-        <w:rPr>
-          <w:rFonts w:ascii="Calibri" w:hAnsi="Calibri" w:cs="Calibri"/>
-          <w:lang w:val="fr-FR"/>
-        </w:rPr>
-        <w:t xml:space="preserve">fait: </w:t>
+      <w:proofErr w:type="gramStart"/>
+      <w:r>
+        <w:rPr>
+          <w:rFonts w:ascii="Calibri" w:hAnsi="Calibri" w:cs="Calibri"/>
+          <w:lang w:val="fr-FR"/>
+        </w:rPr>
+        <w:t>fait:</w:t>
+      </w:r>
+      <w:proofErr w:type="gramEnd"/>
+      <w:r>
+        <w:rPr>
+          <w:rFonts w:ascii="Calibri" w:hAnsi="Calibri" w:cs="Calibri"/>
+          <w:lang w:val="fr-FR"/>
+        </w:rPr>
+        <w:t xml:space="preserve"> </w:t>
       </w:r>
       <w:r>
         <w:rPr>
@@ -973,6 +1096,7 @@
         </w:rPr>
       </w:pPr>
       <w:proofErr w:type="spellStart"/>
+      <w:proofErr w:type="gramStart"/>
       <w:r>
         <w:rPr>
           <w:rFonts w:ascii="Calibri" w:hAnsi="Calibri" w:cs="Calibri"/>
@@ -988,6 +1112,7 @@
         </w:rPr>
         <w:t>:</w:t>
       </w:r>
+      <w:proofErr w:type="gramEnd"/>
       <w:r>
         <w:rPr>
           <w:rFonts w:ascii="Calibri" w:hAnsi="Calibri" w:cs="Calibri"/>
@@ -1042,12 +1167,21 @@
           <w:lang w:val="fr-FR"/>
         </w:rPr>
       </w:pPr>
-      <w:r>
-        <w:rPr>
-          <w:rFonts w:ascii="Calibri" w:hAnsi="Calibri" w:cs="Calibri"/>
-          <w:lang w:val="fr-FR"/>
-        </w:rPr>
-        <w:t xml:space="preserve">date: </w:t>
+      <w:proofErr w:type="gramStart"/>
+      <w:r>
+        <w:rPr>
+          <w:rFonts w:ascii="Calibri" w:hAnsi="Calibri" w:cs="Calibri"/>
+          <w:lang w:val="fr-FR"/>
+        </w:rPr>
+        <w:t>date:</w:t>
+      </w:r>
+      <w:proofErr w:type="gramEnd"/>
+      <w:r>
+        <w:rPr>
+          <w:rFonts w:ascii="Calibri" w:hAnsi="Calibri" w:cs="Calibri"/>
+          <w:lang w:val="fr-FR"/>
+        </w:rPr>
+        <w:t xml:space="preserve"> </w:t>
       </w:r>
       <w:r>
         <w:rPr>
@@ -1068,6 +1202,7 @@
           <w:lang w:val="fr-FR"/>
         </w:rPr>
       </w:pPr>
+      <w:proofErr w:type="gramStart"/>
       <w:r>
         <w:rPr>
           <w:rFonts w:ascii="Calibri" w:hAnsi="Calibri" w:cs="Calibri"/>
@@ -1075,6 +1210,7 @@
         </w:rPr>
         <w:t>temps:</w:t>
       </w:r>
+      <w:proofErr w:type="gramEnd"/>
       <w:r>
         <w:rPr>
           <w:rFonts w:ascii="Calibri" w:hAnsi="Calibri" w:cs="Calibri"/>
@@ -1108,12 +1244,21 @@
           <w:lang w:val="fr-FR"/>
         </w:rPr>
       </w:pPr>
-      <w:r>
-        <w:rPr>
-          <w:rFonts w:ascii="Calibri" w:hAnsi="Calibri" w:cs="Calibri"/>
-          <w:lang w:val="fr-FR"/>
-        </w:rPr>
-        <w:t xml:space="preserve">fait: </w:t>
+      <w:proofErr w:type="gramStart"/>
+      <w:r>
+        <w:rPr>
+          <w:rFonts w:ascii="Calibri" w:hAnsi="Calibri" w:cs="Calibri"/>
+          <w:lang w:val="fr-FR"/>
+        </w:rPr>
+        <w:t>fait:</w:t>
+      </w:r>
+      <w:proofErr w:type="gramEnd"/>
+      <w:r>
+        <w:rPr>
+          <w:rFonts w:ascii="Calibri" w:hAnsi="Calibri" w:cs="Calibri"/>
+          <w:lang w:val="fr-FR"/>
+        </w:rPr>
+        <w:t xml:space="preserve"> </w:t>
       </w:r>
       <w:proofErr w:type="spellStart"/>
       <w:r>
@@ -1160,6 +1305,7 @@
         </w:rPr>
       </w:pPr>
       <w:proofErr w:type="spellStart"/>
+      <w:proofErr w:type="gramStart"/>
       <w:r>
         <w:rPr>
           <w:rFonts w:ascii="Calibri" w:hAnsi="Calibri" w:cs="Calibri"/>
@@ -1175,43 +1321,53 @@
         </w:rPr>
         <w:t>:</w:t>
       </w:r>
-    </w:p>
-    <w:p>
-      <w:pPr>
-        <w:autoSpaceDE w:val="0"/>
-        <w:autoSpaceDN w:val="0"/>
-        <w:adjustRightInd w:val="0"/>
-        <w:spacing w:after="200" w:line="276" w:lineRule="auto"/>
-        <w:rPr>
-          <w:rFonts w:ascii="Calibri" w:hAnsi="Calibri" w:cs="Calibri"/>
-          <w:lang w:val="fr-FR"/>
-        </w:rPr>
-      </w:pPr>
-    </w:p>
-    <w:p>
-      <w:pPr>
-        <w:rPr>
-          <w:lang w:val="fr-FR"/>
-        </w:rPr>
-      </w:pPr>
-    </w:p>
-    <w:p>
-      <w:pPr>
-        <w:autoSpaceDE w:val="0"/>
-        <w:autoSpaceDN w:val="0"/>
-        <w:adjustRightInd w:val="0"/>
-        <w:spacing w:after="200" w:line="276" w:lineRule="auto"/>
-        <w:rPr>
-          <w:rFonts w:ascii="Calibri" w:hAnsi="Calibri" w:cs="Calibri"/>
-          <w:lang w:val="fr-FR"/>
-        </w:rPr>
-      </w:pPr>
-      <w:r>
-        <w:rPr>
-          <w:rFonts w:ascii="Calibri" w:hAnsi="Calibri" w:cs="Calibri"/>
-          <w:lang w:val="fr-FR"/>
-        </w:rPr>
-        <w:t xml:space="preserve">date: </w:t>
+      <w:proofErr w:type="gramEnd"/>
+    </w:p>
+    <w:p>
+      <w:pPr>
+        <w:autoSpaceDE w:val="0"/>
+        <w:autoSpaceDN w:val="0"/>
+        <w:adjustRightInd w:val="0"/>
+        <w:spacing w:after="200" w:line="276" w:lineRule="auto"/>
+        <w:rPr>
+          <w:rFonts w:ascii="Calibri" w:hAnsi="Calibri" w:cs="Calibri"/>
+          <w:lang w:val="fr-FR"/>
+        </w:rPr>
+      </w:pPr>
+    </w:p>
+    <w:p>
+      <w:pPr>
+        <w:rPr>
+          <w:lang w:val="fr-FR"/>
+        </w:rPr>
+      </w:pPr>
+    </w:p>
+    <w:p>
+      <w:pPr>
+        <w:autoSpaceDE w:val="0"/>
+        <w:autoSpaceDN w:val="0"/>
+        <w:adjustRightInd w:val="0"/>
+        <w:spacing w:after="200" w:line="276" w:lineRule="auto"/>
+        <w:rPr>
+          <w:rFonts w:ascii="Calibri" w:hAnsi="Calibri" w:cs="Calibri"/>
+          <w:lang w:val="fr-FR"/>
+        </w:rPr>
+      </w:pPr>
+      <w:proofErr w:type="gramStart"/>
+      <w:r>
+        <w:rPr>
+          <w:rFonts w:ascii="Calibri" w:hAnsi="Calibri" w:cs="Calibri"/>
+          <w:lang w:val="fr-FR"/>
+        </w:rPr>
+        <w:t>date:</w:t>
+      </w:r>
+      <w:proofErr w:type="gramEnd"/>
+      <w:r>
+        <w:rPr>
+          <w:rFonts w:ascii="Calibri" w:hAnsi="Calibri" w:cs="Calibri"/>
+          <w:lang w:val="fr-FR"/>
+        </w:rPr>
+        <w:t xml:space="preserve"> </w:t>
       </w:r>
       <w:r>
         <w:rPr>
@@ -1232,6 +1388,7 @@
           <w:lang w:val="fr-FR"/>
         </w:rPr>
       </w:pPr>
+      <w:proofErr w:type="gramStart"/>
       <w:r>
         <w:rPr>
           <w:rFonts w:ascii="Calibri" w:hAnsi="Calibri" w:cs="Calibri"/>
@@ -1239,6 +1396,7 @@
         </w:rPr>
         <w:t>temps:</w:t>
       </w:r>
+      <w:proofErr w:type="gramEnd"/>
       <w:r>
         <w:rPr>
           <w:rFonts w:ascii="Calibri" w:hAnsi="Calibri" w:cs="Calibri"/>
@@ -1279,12 +1437,21 @@
           <w:lang w:val="fr-FR"/>
         </w:rPr>
       </w:pPr>
-      <w:r>
-        <w:rPr>
-          <w:rFonts w:ascii="Calibri" w:hAnsi="Calibri" w:cs="Calibri"/>
-          <w:lang w:val="fr-FR"/>
-        </w:rPr>
-        <w:t xml:space="preserve">fait: </w:t>
+      <w:proofErr w:type="gramStart"/>
+      <w:r>
+        <w:rPr>
+          <w:rFonts w:ascii="Calibri" w:hAnsi="Calibri" w:cs="Calibri"/>
+          <w:lang w:val="fr-FR"/>
+        </w:rPr>
+        <w:t>fait:</w:t>
+      </w:r>
+      <w:proofErr w:type="gramEnd"/>
+      <w:r>
+        <w:rPr>
+          <w:rFonts w:ascii="Calibri" w:hAnsi="Calibri" w:cs="Calibri"/>
+          <w:lang w:val="fr-FR"/>
+        </w:rPr>
+        <w:t xml:space="preserve"> </w:t>
       </w:r>
       <w:r>
         <w:rPr>
@@ -1343,6 +1510,7 @@
         </w:rPr>
       </w:pPr>
       <w:proofErr w:type="spellStart"/>
+      <w:proofErr w:type="gramStart"/>
       <w:r>
         <w:rPr>
           <w:rFonts w:ascii="Calibri" w:hAnsi="Calibri" w:cs="Calibri"/>
@@ -1358,6 +1526,7 @@
         </w:rPr>
         <w:t>:</w:t>
       </w:r>
+      <w:proofErr w:type="gramEnd"/>
       <w:r>
         <w:rPr>
           <w:rFonts w:ascii="Calibri" w:hAnsi="Calibri" w:cs="Calibri"/>
@@ -1396,13 +1565,22 @@
           <w:lang w:val="fr-FR"/>
         </w:rPr>
       </w:pPr>
+      <w:proofErr w:type="gramStart"/>
       <w:r>
         <w:rPr>
           <w:rFonts w:ascii="Calibri" w:hAnsi="Calibri" w:cs="Calibri"/>
           <w:lang w:val="fr-FR"/>
         </w:rPr>
         <w:lastRenderedPageBreak/>
-        <w:t xml:space="preserve">date: </w:t>
+        <w:t>date:</w:t>
+      </w:r>
+      <w:proofErr w:type="gramEnd"/>
+      <w:r>
+        <w:rPr>
+          <w:rFonts w:ascii="Calibri" w:hAnsi="Calibri" w:cs="Calibri"/>
+          <w:lang w:val="fr-FR"/>
+        </w:rPr>
+        <w:t xml:space="preserve"> </w:t>
       </w:r>
       <w:r>
         <w:rPr>
@@ -1423,6 +1601,7 @@
           <w:lang w:val="fr-FR"/>
         </w:rPr>
       </w:pPr>
+      <w:proofErr w:type="gramStart"/>
       <w:r>
         <w:rPr>
           <w:rFonts w:ascii="Calibri" w:hAnsi="Calibri" w:cs="Calibri"/>
@@ -1430,6 +1609,7 @@
         </w:rPr>
         <w:t>temps:</w:t>
       </w:r>
+      <w:proofErr w:type="gramEnd"/>
       <w:r>
         <w:rPr>
           <w:rFonts w:ascii="Calibri" w:hAnsi="Calibri" w:cs="Calibri"/>
@@ -1456,6 +1636,7 @@
           <w:lang w:val="fr-FR"/>
         </w:rPr>
       </w:pPr>
+      <w:proofErr w:type="gramStart"/>
       <w:r>
         <w:rPr>
           <w:rFonts w:ascii="Calibri" w:hAnsi="Calibri" w:cs="Calibri"/>
@@ -1463,6 +1644,7 @@
         </w:rPr>
         <w:t>fait:</w:t>
       </w:r>
+      <w:proofErr w:type="gramEnd"/>
       <w:r>
         <w:rPr>
           <w:rFonts w:ascii="Calibri" w:hAnsi="Calibri" w:cs="Calibri"/>
@@ -1546,6 +1728,7 @@
         </w:rPr>
       </w:pPr>
       <w:proofErr w:type="spellStart"/>
+      <w:proofErr w:type="gramStart"/>
       <w:r>
         <w:rPr>
           <w:rFonts w:ascii="Calibri" w:hAnsi="Calibri" w:cs="Calibri"/>
@@ -1561,6 +1744,7 @@
         </w:rPr>
         <w:t>:</w:t>
       </w:r>
+      <w:proofErr w:type="gramEnd"/>
       <w:r>
         <w:rPr>
           <w:rFonts w:ascii="Calibri" w:hAnsi="Calibri" w:cs="Calibri"/>
@@ -1599,12 +1783,21 @@
           <w:lang w:val="fr-FR"/>
         </w:rPr>
       </w:pPr>
-      <w:r>
-        <w:rPr>
-          <w:rFonts w:ascii="Calibri" w:hAnsi="Calibri" w:cs="Calibri"/>
-          <w:lang w:val="fr-FR"/>
-        </w:rPr>
-        <w:t xml:space="preserve">date: </w:t>
+      <w:proofErr w:type="gramStart"/>
+      <w:r>
+        <w:rPr>
+          <w:rFonts w:ascii="Calibri" w:hAnsi="Calibri" w:cs="Calibri"/>
+          <w:lang w:val="fr-FR"/>
+        </w:rPr>
+        <w:t>date:</w:t>
+      </w:r>
+      <w:proofErr w:type="gramEnd"/>
+      <w:r>
+        <w:rPr>
+          <w:rFonts w:ascii="Calibri" w:hAnsi="Calibri" w:cs="Calibri"/>
+          <w:lang w:val="fr-FR"/>
+        </w:rPr>
+        <w:t xml:space="preserve"> </w:t>
       </w:r>
       <w:r>
         <w:rPr>
@@ -1625,6 +1818,7 @@
           <w:lang w:val="fr-FR"/>
         </w:rPr>
       </w:pPr>
+      <w:proofErr w:type="gramStart"/>
       <w:r>
         <w:rPr>
           <w:rFonts w:ascii="Calibri" w:hAnsi="Calibri" w:cs="Calibri"/>
@@ -1632,6 +1826,7 @@
         </w:rPr>
         <w:t>temps:</w:t>
       </w:r>
+      <w:proofErr w:type="gramEnd"/>
       <w:r>
         <w:rPr>
           <w:rFonts w:ascii="Calibri" w:hAnsi="Calibri" w:cs="Calibri"/>
@@ -1658,12 +1853,21 @@
           <w:lang w:val="fr-FR"/>
         </w:rPr>
       </w:pPr>
-      <w:r>
-        <w:rPr>
-          <w:rFonts w:ascii="Calibri" w:hAnsi="Calibri" w:cs="Calibri"/>
-          <w:lang w:val="fr-FR"/>
-        </w:rPr>
-        <w:t xml:space="preserve">fait: </w:t>
+      <w:proofErr w:type="gramStart"/>
+      <w:r>
+        <w:rPr>
+          <w:rFonts w:ascii="Calibri" w:hAnsi="Calibri" w:cs="Calibri"/>
+          <w:lang w:val="fr-FR"/>
+        </w:rPr>
+        <w:t>fait:</w:t>
+      </w:r>
+      <w:proofErr w:type="gramEnd"/>
+      <w:r>
+        <w:rPr>
+          <w:rFonts w:ascii="Calibri" w:hAnsi="Calibri" w:cs="Calibri"/>
+          <w:lang w:val="fr-FR"/>
+        </w:rPr>
+        <w:t xml:space="preserve"> </w:t>
       </w:r>
       <w:r>
         <w:rPr>
@@ -1692,6 +1896,7 @@
         </w:rPr>
       </w:pPr>
       <w:proofErr w:type="spellStart"/>
+      <w:proofErr w:type="gramStart"/>
       <w:r>
         <w:rPr>
           <w:rFonts w:ascii="Calibri" w:hAnsi="Calibri" w:cs="Calibri"/>
@@ -1707,56 +1912,74 @@
         </w:rPr>
         <w:t>:</w:t>
       </w:r>
-    </w:p>
-    <w:p>
-      <w:pPr>
-        <w:autoSpaceDE w:val="0"/>
-        <w:autoSpaceDN w:val="0"/>
-        <w:adjustRightInd w:val="0"/>
-        <w:spacing w:after="200" w:line="276" w:lineRule="auto"/>
-        <w:rPr>
-          <w:rFonts w:ascii="Calibri" w:hAnsi="Calibri" w:cs="Calibri"/>
-          <w:lang w:val="fr-FR"/>
-        </w:rPr>
-      </w:pPr>
-    </w:p>
-    <w:p>
-      <w:pPr>
-        <w:rPr>
-          <w:lang w:val="fr-FR"/>
-        </w:rPr>
-      </w:pPr>
-    </w:p>
-    <w:p>
-      <w:pPr>
-        <w:autoSpaceDE w:val="0"/>
-        <w:autoSpaceDN w:val="0"/>
-        <w:adjustRightInd w:val="0"/>
-        <w:spacing w:after="200" w:line="276" w:lineRule="auto"/>
-        <w:rPr>
-          <w:rFonts w:ascii="Calibri" w:hAnsi="Calibri" w:cs="Calibri"/>
-          <w:lang w:val="fr-FR"/>
-        </w:rPr>
-      </w:pPr>
-      <w:r>
-        <w:rPr>
-          <w:rFonts w:ascii="Calibri" w:hAnsi="Calibri" w:cs="Calibri"/>
-          <w:lang w:val="fr-FR"/>
-        </w:rPr>
-        <w:t xml:space="preserve">date: </w:t>
-      </w:r>
-    </w:p>
-    <w:p>
-      <w:pPr>
-        <w:autoSpaceDE w:val="0"/>
-        <w:autoSpaceDN w:val="0"/>
-        <w:adjustRightInd w:val="0"/>
-        <w:spacing w:after="200" w:line="276" w:lineRule="auto"/>
-        <w:rPr>
-          <w:rFonts w:ascii="Calibri" w:hAnsi="Calibri" w:cs="Calibri"/>
-          <w:lang w:val="fr-FR"/>
-        </w:rPr>
-      </w:pPr>
+      <w:proofErr w:type="gramEnd"/>
+    </w:p>
+    <w:p>
+      <w:pPr>
+        <w:autoSpaceDE w:val="0"/>
+        <w:autoSpaceDN w:val="0"/>
+        <w:adjustRightInd w:val="0"/>
+        <w:spacing w:after="200" w:line="276" w:lineRule="auto"/>
+        <w:rPr>
+          <w:rFonts w:ascii="Calibri" w:hAnsi="Calibri" w:cs="Calibri"/>
+          <w:lang w:val="fr-FR"/>
+        </w:rPr>
+      </w:pPr>
+    </w:p>
+    <w:p>
+      <w:pPr>
+        <w:rPr>
+          <w:lang w:val="fr-FR"/>
+        </w:rPr>
+      </w:pPr>
+    </w:p>
+    <w:p>
+      <w:pPr>
+        <w:autoSpaceDE w:val="0"/>
+        <w:autoSpaceDN w:val="0"/>
+        <w:adjustRightInd w:val="0"/>
+        <w:spacing w:after="200" w:line="276" w:lineRule="auto"/>
+        <w:rPr>
+          <w:rFonts w:ascii="Calibri" w:hAnsi="Calibri" w:cs="Calibri"/>
+          <w:lang w:val="fr-FR"/>
+        </w:rPr>
+      </w:pPr>
+      <w:proofErr w:type="gramStart"/>
+      <w:r>
+        <w:rPr>
+          <w:rFonts w:ascii="Calibri" w:hAnsi="Calibri" w:cs="Calibri"/>
+          <w:lang w:val="fr-FR"/>
+        </w:rPr>
+        <w:t>date:</w:t>
+      </w:r>
+      <w:proofErr w:type="gramEnd"/>
+      <w:r>
+        <w:rPr>
+          <w:rFonts w:ascii="Calibri" w:hAnsi="Calibri" w:cs="Calibri"/>
+          <w:lang w:val="fr-FR"/>
+        </w:rPr>
+        <w:t xml:space="preserve"> </w:t>
+      </w:r>
+      <w:r>
+        <w:rPr>
+          <w:rFonts w:ascii="Calibri" w:hAnsi="Calibri" w:cs="Calibri"/>
+          <w:lang w:val="fr-FR"/>
+        </w:rPr>
+        <w:t>15 avril</w:t>
+      </w:r>
+    </w:p>
+    <w:p>
+      <w:pPr>
+        <w:autoSpaceDE w:val="0"/>
+        <w:autoSpaceDN w:val="0"/>
+        <w:adjustRightInd w:val="0"/>
+        <w:spacing w:after="200" w:line="276" w:lineRule="auto"/>
+        <w:rPr>
+          <w:rFonts w:ascii="Calibri" w:hAnsi="Calibri" w:cs="Calibri"/>
+          <w:lang w:val="fr-FR"/>
+        </w:rPr>
+      </w:pPr>
+      <w:proofErr w:type="gramStart"/>
       <w:r>
         <w:rPr>
           <w:rFonts w:ascii="Calibri" w:hAnsi="Calibri" w:cs="Calibri"/>
@@ -1764,43 +1987,139 @@
         </w:rPr>
         <w:t>temps:</w:t>
       </w:r>
-    </w:p>
-    <w:p>
-      <w:pPr>
-        <w:autoSpaceDE w:val="0"/>
-        <w:autoSpaceDN w:val="0"/>
-        <w:adjustRightInd w:val="0"/>
-        <w:spacing w:after="200" w:line="276" w:lineRule="auto"/>
-        <w:rPr>
-          <w:rFonts w:ascii="Calibri" w:hAnsi="Calibri" w:cs="Calibri"/>
-          <w:lang w:val="fr-FR"/>
-        </w:rPr>
-      </w:pPr>
-      <w:r>
-        <w:rPr>
-          <w:rFonts w:ascii="Calibri" w:hAnsi="Calibri" w:cs="Calibri"/>
-          <w:lang w:val="fr-FR"/>
-        </w:rPr>
-        <w:t xml:space="preserve">fait: </w:t>
-      </w:r>
-    </w:p>
-    <w:p>
-      <w:pPr>
-        <w:autoSpaceDE w:val="0"/>
-        <w:autoSpaceDN w:val="0"/>
-        <w:adjustRightInd w:val="0"/>
-        <w:spacing w:after="200" w:line="276" w:lineRule="auto"/>
-        <w:rPr>
-          <w:rFonts w:ascii="Calibri" w:hAnsi="Calibri" w:cs="Calibri"/>
-          <w:lang w:val="fr-FR"/>
-        </w:rPr>
-      </w:pPr>
+      <w:proofErr w:type="gramEnd"/>
+      <w:r>
+        <w:rPr>
+          <w:rFonts w:ascii="Calibri" w:hAnsi="Calibri" w:cs="Calibri"/>
+          <w:lang w:val="fr-FR"/>
+        </w:rPr>
+        <w:t xml:space="preserve"> 13h-</w:t>
+      </w:r>
+      <w:r>
+        <w:rPr>
+          <w:rFonts w:ascii="Calibri" w:hAnsi="Calibri" w:cs="Calibri"/>
+          <w:lang w:val="fr-FR"/>
+        </w:rPr>
+        <w:t>13h15</w:t>
+      </w:r>
+    </w:p>
+    <w:p>
+      <w:pPr>
+        <w:autoSpaceDE w:val="0"/>
+        <w:autoSpaceDN w:val="0"/>
+        <w:adjustRightInd w:val="0"/>
+        <w:spacing w:after="200" w:line="276" w:lineRule="auto"/>
+        <w:rPr>
+          <w:rFonts w:ascii="Calibri" w:hAnsi="Calibri" w:cs="Calibri"/>
+          <w:lang w:val="fr-FR"/>
+        </w:rPr>
+      </w:pPr>
+      <w:proofErr w:type="gramStart"/>
+      <w:r>
+        <w:rPr>
+          <w:rFonts w:ascii="Calibri" w:hAnsi="Calibri" w:cs="Calibri"/>
+          <w:lang w:val="fr-FR"/>
+        </w:rPr>
+        <w:t>fait:</w:t>
+      </w:r>
+      <w:proofErr w:type="gramEnd"/>
+      <w:r>
+        <w:rPr>
+          <w:rFonts w:ascii="Calibri" w:hAnsi="Calibri" w:cs="Calibri"/>
+          <w:lang w:val="fr-FR"/>
+        </w:rPr>
+        <w:t xml:space="preserve"> </w:t>
+      </w:r>
       <w:proofErr w:type="spellStart"/>
       <w:r>
         <w:rPr>
           <w:rFonts w:ascii="Calibri" w:hAnsi="Calibri" w:cs="Calibri"/>
           <w:lang w:val="fr-FR"/>
         </w:rPr>
+        <w:t>refactorization</w:t>
+      </w:r>
+      <w:proofErr w:type="spellEnd"/>
+      <w:r>
+        <w:rPr>
+          <w:rFonts w:ascii="Calibri" w:hAnsi="Calibri" w:cs="Calibri"/>
+          <w:lang w:val="fr-FR"/>
+        </w:rPr>
+        <w:t xml:space="preserve"> des </w:t>
+      </w:r>
+      <w:proofErr w:type="spellStart"/>
+      <w:r>
+        <w:rPr>
+          <w:rFonts w:ascii="Calibri" w:hAnsi="Calibri" w:cs="Calibri"/>
+          <w:lang w:val="fr-FR"/>
+        </w:rPr>
+        <w:t>regle</w:t>
+      </w:r>
+      <w:r>
+        <w:rPr>
+          <w:rFonts w:ascii="Calibri" w:hAnsi="Calibri" w:cs="Calibri"/>
+          <w:lang w:val="fr-FR"/>
+        </w:rPr>
+        <w:t>s</w:t>
+      </w:r>
+      <w:proofErr w:type="spellEnd"/>
+      <w:r>
+        <w:rPr>
+          <w:rFonts w:ascii="Calibri" w:hAnsi="Calibri" w:cs="Calibri"/>
+          <w:lang w:val="fr-FR"/>
+        </w:rPr>
+        <w:t xml:space="preserve"> de logique </w:t>
+      </w:r>
+      <w:proofErr w:type="spellStart"/>
+      <w:r>
+        <w:rPr>
+          <w:rFonts w:ascii="Calibri" w:hAnsi="Calibri" w:cs="Calibri"/>
+          <w:lang w:val="fr-FR"/>
+        </w:rPr>
+        <w:t>metier</w:t>
+      </w:r>
+      <w:proofErr w:type="spellEnd"/>
+      <w:r>
+        <w:rPr>
+          <w:rFonts w:ascii="Calibri" w:hAnsi="Calibri" w:cs="Calibri"/>
+          <w:lang w:val="fr-FR"/>
+        </w:rPr>
+        <w:t xml:space="preserve"> en helper </w:t>
+      </w:r>
+      <w:proofErr w:type="spellStart"/>
+      <w:r>
+        <w:rPr>
+          <w:rFonts w:ascii="Calibri" w:hAnsi="Calibri" w:cs="Calibri"/>
+          <w:lang w:val="fr-FR"/>
+        </w:rPr>
+        <w:t>function</w:t>
+      </w:r>
+      <w:proofErr w:type="spellEnd"/>
+      <w:r>
+        <w:rPr>
+          <w:rFonts w:ascii="Calibri" w:hAnsi="Calibri" w:cs="Calibri"/>
+          <w:lang w:val="fr-FR"/>
+        </w:rPr>
+        <w:t>, nom de variables</w:t>
+      </w:r>
+    </w:p>
+    <w:p>
+      <w:pPr>
+        <w:autoSpaceDE w:val="0"/>
+        <w:autoSpaceDN w:val="0"/>
+        <w:adjustRightInd w:val="0"/>
+        <w:spacing w:after="200" w:line="276" w:lineRule="auto"/>
+        <w:rPr>
+          <w:rFonts w:ascii="Calibri" w:hAnsi="Calibri" w:cs="Calibri"/>
+          <w:lang w:val="fr-FR"/>
+        </w:rPr>
+      </w:pPr>
+      <w:proofErr w:type="spellStart"/>
+      <w:proofErr w:type="gramStart"/>
+      <w:r>
+        <w:rPr>
+          <w:rFonts w:ascii="Calibri" w:hAnsi="Calibri" w:cs="Calibri"/>
+          <w:lang w:val="fr-FR"/>
+        </w:rPr>
         <w:t>deroulement</w:t>
       </w:r>
       <w:proofErr w:type="spellEnd"/>
@@ -1811,56 +2130,67 @@
         </w:rPr>
         <w:t>:</w:t>
       </w:r>
-    </w:p>
-    <w:p>
-      <w:pPr>
-        <w:autoSpaceDE w:val="0"/>
-        <w:autoSpaceDN w:val="0"/>
-        <w:adjustRightInd w:val="0"/>
-        <w:spacing w:after="200" w:line="276" w:lineRule="auto"/>
-        <w:rPr>
-          <w:rFonts w:ascii="Calibri" w:hAnsi="Calibri" w:cs="Calibri"/>
-          <w:lang w:val="fr-FR"/>
-        </w:rPr>
-      </w:pPr>
-    </w:p>
-    <w:p>
-      <w:pPr>
-        <w:rPr>
-          <w:lang w:val="fr-FR"/>
-        </w:rPr>
-      </w:pPr>
-    </w:p>
-    <w:p>
-      <w:pPr>
-        <w:autoSpaceDE w:val="0"/>
-        <w:autoSpaceDN w:val="0"/>
-        <w:adjustRightInd w:val="0"/>
-        <w:spacing w:after="200" w:line="276" w:lineRule="auto"/>
-        <w:rPr>
-          <w:rFonts w:ascii="Calibri" w:hAnsi="Calibri" w:cs="Calibri"/>
-          <w:lang w:val="fr-FR"/>
-        </w:rPr>
-      </w:pPr>
-      <w:r>
-        <w:rPr>
-          <w:rFonts w:ascii="Calibri" w:hAnsi="Calibri" w:cs="Calibri"/>
-          <w:lang w:val="fr-FR"/>
-        </w:rPr>
-        <w:t xml:space="preserve">date: </w:t>
-      </w:r>
-    </w:p>
-    <w:p>
-      <w:pPr>
-        <w:autoSpaceDE w:val="0"/>
-        <w:autoSpaceDN w:val="0"/>
-        <w:adjustRightInd w:val="0"/>
-        <w:spacing w:after="200" w:line="276" w:lineRule="auto"/>
-        <w:rPr>
-          <w:rFonts w:ascii="Calibri" w:hAnsi="Calibri" w:cs="Calibri"/>
-          <w:lang w:val="fr-FR"/>
-        </w:rPr>
-      </w:pPr>
+      <w:proofErr w:type="gramEnd"/>
+    </w:p>
+    <w:p>
+      <w:pPr>
+        <w:autoSpaceDE w:val="0"/>
+        <w:autoSpaceDN w:val="0"/>
+        <w:adjustRightInd w:val="0"/>
+        <w:spacing w:after="200" w:line="276" w:lineRule="auto"/>
+        <w:rPr>
+          <w:rFonts w:ascii="Calibri" w:hAnsi="Calibri" w:cs="Calibri"/>
+          <w:lang w:val="fr-FR"/>
+        </w:rPr>
+      </w:pPr>
+    </w:p>
+    <w:p>
+      <w:pPr>
+        <w:rPr>
+          <w:lang w:val="fr-FR"/>
+        </w:rPr>
+      </w:pPr>
+    </w:p>
+    <w:p>
+      <w:pPr>
+        <w:autoSpaceDE w:val="0"/>
+        <w:autoSpaceDN w:val="0"/>
+        <w:adjustRightInd w:val="0"/>
+        <w:spacing w:after="200" w:line="276" w:lineRule="auto"/>
+        <w:rPr>
+          <w:rFonts w:ascii="Calibri" w:hAnsi="Calibri" w:cs="Calibri"/>
+          <w:lang w:val="fr-FR"/>
+        </w:rPr>
+      </w:pPr>
+      <w:proofErr w:type="gramStart"/>
+      <w:r>
+        <w:rPr>
+          <w:rFonts w:ascii="Calibri" w:hAnsi="Calibri" w:cs="Calibri"/>
+          <w:lang w:val="fr-FR"/>
+        </w:rPr>
+        <w:t>date:</w:t>
+      </w:r>
+      <w:proofErr w:type="gramEnd"/>
+      <w:r>
+        <w:rPr>
+          <w:rFonts w:ascii="Calibri" w:hAnsi="Calibri" w:cs="Calibri"/>
+          <w:lang w:val="fr-FR"/>
+        </w:rPr>
+        <w:t xml:space="preserve"> </w:t>
+      </w:r>
+    </w:p>
+    <w:p>
+      <w:pPr>
+        <w:autoSpaceDE w:val="0"/>
+        <w:autoSpaceDN w:val="0"/>
+        <w:adjustRightInd w:val="0"/>
+        <w:spacing w:after="200" w:line="276" w:lineRule="auto"/>
+        <w:rPr>
+          <w:rFonts w:ascii="Calibri" w:hAnsi="Calibri" w:cs="Calibri"/>
+          <w:lang w:val="fr-FR"/>
+        </w:rPr>
+      </w:pPr>
+      <w:proofErr w:type="gramStart"/>
       <w:r>
         <w:rPr>
           <w:rFonts w:ascii="Calibri" w:hAnsi="Calibri" w:cs="Calibri"/>
@@ -1868,24 +2198,34 @@
         </w:rPr>
         <w:t>temps:</w:t>
       </w:r>
-    </w:p>
-    <w:p>
-      <w:pPr>
-        <w:autoSpaceDE w:val="0"/>
-        <w:autoSpaceDN w:val="0"/>
-        <w:adjustRightInd w:val="0"/>
-        <w:spacing w:after="200" w:line="276" w:lineRule="auto"/>
-        <w:rPr>
-          <w:rFonts w:ascii="Calibri" w:hAnsi="Calibri" w:cs="Calibri"/>
-          <w:lang w:val="fr-FR"/>
-        </w:rPr>
-      </w:pPr>
-      <w:r>
-        <w:rPr>
-          <w:rFonts w:ascii="Calibri" w:hAnsi="Calibri" w:cs="Calibri"/>
-          <w:lang w:val="fr-FR"/>
-        </w:rPr>
-        <w:t xml:space="preserve">fait: </w:t>
+      <w:proofErr w:type="gramEnd"/>
+    </w:p>
+    <w:p>
+      <w:pPr>
+        <w:autoSpaceDE w:val="0"/>
+        <w:autoSpaceDN w:val="0"/>
+        <w:adjustRightInd w:val="0"/>
+        <w:spacing w:after="200" w:line="276" w:lineRule="auto"/>
+        <w:rPr>
+          <w:rFonts w:ascii="Calibri" w:hAnsi="Calibri" w:cs="Calibri"/>
+          <w:lang w:val="fr-FR"/>
+        </w:rPr>
+      </w:pPr>
+      <w:proofErr w:type="gramStart"/>
+      <w:r>
+        <w:rPr>
+          <w:rFonts w:ascii="Calibri" w:hAnsi="Calibri" w:cs="Calibri"/>
+          <w:lang w:val="fr-FR"/>
+        </w:rPr>
+        <w:t>fait:</w:t>
+      </w:r>
+      <w:proofErr w:type="gramEnd"/>
+      <w:r>
+        <w:rPr>
+          <w:rFonts w:ascii="Calibri" w:hAnsi="Calibri" w:cs="Calibri"/>
+          <w:lang w:val="fr-FR"/>
+        </w:rPr>
+        <w:t xml:space="preserve"> </w:t>
       </w:r>
     </w:p>
     <w:p>
@@ -1900,6 +2240,7 @@
         </w:rPr>
       </w:pPr>
       <w:proofErr w:type="spellStart"/>
+      <w:proofErr w:type="gramStart"/>
       <w:r>
         <w:rPr>
           <w:rFonts w:ascii="Calibri" w:hAnsi="Calibri" w:cs="Calibri"/>
@@ -1915,56 +2256,67 @@
         </w:rPr>
         <w:t>:</w:t>
       </w:r>
-    </w:p>
-    <w:p>
-      <w:pPr>
-        <w:autoSpaceDE w:val="0"/>
-        <w:autoSpaceDN w:val="0"/>
-        <w:adjustRightInd w:val="0"/>
-        <w:spacing w:after="200" w:line="276" w:lineRule="auto"/>
-        <w:rPr>
-          <w:rFonts w:ascii="Calibri" w:hAnsi="Calibri" w:cs="Calibri"/>
-          <w:lang w:val="fr-FR"/>
-        </w:rPr>
-      </w:pPr>
-    </w:p>
-    <w:p>
-      <w:pPr>
-        <w:rPr>
-          <w:lang w:val="fr-FR"/>
-        </w:rPr>
-      </w:pPr>
-    </w:p>
-    <w:p>
-      <w:pPr>
-        <w:autoSpaceDE w:val="0"/>
-        <w:autoSpaceDN w:val="0"/>
-        <w:adjustRightInd w:val="0"/>
-        <w:spacing w:after="200" w:line="276" w:lineRule="auto"/>
-        <w:rPr>
-          <w:rFonts w:ascii="Calibri" w:hAnsi="Calibri" w:cs="Calibri"/>
-          <w:lang w:val="fr-FR"/>
-        </w:rPr>
-      </w:pPr>
-      <w:r>
-        <w:rPr>
-          <w:rFonts w:ascii="Calibri" w:hAnsi="Calibri" w:cs="Calibri"/>
-          <w:lang w:val="fr-FR"/>
-        </w:rPr>
-        <w:t xml:space="preserve">date: </w:t>
-      </w:r>
-    </w:p>
-    <w:p>
-      <w:pPr>
-        <w:autoSpaceDE w:val="0"/>
-        <w:autoSpaceDN w:val="0"/>
-        <w:adjustRightInd w:val="0"/>
-        <w:spacing w:after="200" w:line="276" w:lineRule="auto"/>
-        <w:rPr>
-          <w:rFonts w:ascii="Calibri" w:hAnsi="Calibri" w:cs="Calibri"/>
-          <w:lang w:val="fr-FR"/>
-        </w:rPr>
-      </w:pPr>
+      <w:proofErr w:type="gramEnd"/>
+    </w:p>
+    <w:p>
+      <w:pPr>
+        <w:autoSpaceDE w:val="0"/>
+        <w:autoSpaceDN w:val="0"/>
+        <w:adjustRightInd w:val="0"/>
+        <w:spacing w:after="200" w:line="276" w:lineRule="auto"/>
+        <w:rPr>
+          <w:rFonts w:ascii="Calibri" w:hAnsi="Calibri" w:cs="Calibri"/>
+          <w:lang w:val="fr-FR"/>
+        </w:rPr>
+      </w:pPr>
+    </w:p>
+    <w:p>
+      <w:pPr>
+        <w:rPr>
+          <w:lang w:val="fr-FR"/>
+        </w:rPr>
+      </w:pPr>
+    </w:p>
+    <w:p>
+      <w:pPr>
+        <w:autoSpaceDE w:val="0"/>
+        <w:autoSpaceDN w:val="0"/>
+        <w:adjustRightInd w:val="0"/>
+        <w:spacing w:after="200" w:line="276" w:lineRule="auto"/>
+        <w:rPr>
+          <w:rFonts w:ascii="Calibri" w:hAnsi="Calibri" w:cs="Calibri"/>
+          <w:lang w:val="fr-FR"/>
+        </w:rPr>
+      </w:pPr>
+      <w:proofErr w:type="gramStart"/>
+      <w:r>
+        <w:rPr>
+          <w:rFonts w:ascii="Calibri" w:hAnsi="Calibri" w:cs="Calibri"/>
+          <w:lang w:val="fr-FR"/>
+        </w:rPr>
+        <w:t>date:</w:t>
+      </w:r>
+      <w:proofErr w:type="gramEnd"/>
+      <w:r>
+        <w:rPr>
+          <w:rFonts w:ascii="Calibri" w:hAnsi="Calibri" w:cs="Calibri"/>
+          <w:lang w:val="fr-FR"/>
+        </w:rPr>
+        <w:t xml:space="preserve"> </w:t>
+      </w:r>
+    </w:p>
+    <w:p>
+      <w:pPr>
+        <w:autoSpaceDE w:val="0"/>
+        <w:autoSpaceDN w:val="0"/>
+        <w:adjustRightInd w:val="0"/>
+        <w:spacing w:after="200" w:line="276" w:lineRule="auto"/>
+        <w:rPr>
+          <w:rFonts w:ascii="Calibri" w:hAnsi="Calibri" w:cs="Calibri"/>
+          <w:lang w:val="fr-FR"/>
+        </w:rPr>
+      </w:pPr>
+      <w:proofErr w:type="gramStart"/>
       <w:r>
         <w:rPr>
           <w:rFonts w:ascii="Calibri" w:hAnsi="Calibri" w:cs="Calibri"/>
@@ -1972,25 +2324,35 @@
         </w:rPr>
         <w:t>temps:</w:t>
       </w:r>
-    </w:p>
-    <w:p>
-      <w:pPr>
-        <w:autoSpaceDE w:val="0"/>
-        <w:autoSpaceDN w:val="0"/>
-        <w:adjustRightInd w:val="0"/>
-        <w:spacing w:after="200" w:line="276" w:lineRule="auto"/>
-        <w:rPr>
-          <w:rFonts w:ascii="Calibri" w:hAnsi="Calibri" w:cs="Calibri"/>
-          <w:lang w:val="fr-FR"/>
-        </w:rPr>
-      </w:pPr>
+      <w:proofErr w:type="gramEnd"/>
+    </w:p>
+    <w:p>
+      <w:pPr>
+        <w:autoSpaceDE w:val="0"/>
+        <w:autoSpaceDN w:val="0"/>
+        <w:adjustRightInd w:val="0"/>
+        <w:spacing w:after="200" w:line="276" w:lineRule="auto"/>
+        <w:rPr>
+          <w:rFonts w:ascii="Calibri" w:hAnsi="Calibri" w:cs="Calibri"/>
+          <w:lang w:val="fr-FR"/>
+        </w:rPr>
+      </w:pPr>
+      <w:proofErr w:type="gramStart"/>
       <w:r>
         <w:rPr>
           <w:rFonts w:ascii="Calibri" w:hAnsi="Calibri" w:cs="Calibri"/>
           <w:lang w:val="fr-FR"/>
         </w:rPr>
         <w:lastRenderedPageBreak/>
-        <w:t xml:space="preserve">fait: </w:t>
+        <w:t>fait:</w:t>
+      </w:r>
+      <w:proofErr w:type="gramEnd"/>
+      <w:r>
+        <w:rPr>
+          <w:rFonts w:ascii="Calibri" w:hAnsi="Calibri" w:cs="Calibri"/>
+          <w:lang w:val="fr-FR"/>
+        </w:rPr>
+        <w:t xml:space="preserve"> </w:t>
       </w:r>
     </w:p>
     <w:p>
@@ -2005,6 +2367,7 @@
         </w:rPr>
       </w:pPr>
       <w:proofErr w:type="spellStart"/>
+      <w:proofErr w:type="gramStart"/>
       <w:r>
         <w:rPr>
           <w:rFonts w:ascii="Calibri" w:hAnsi="Calibri" w:cs="Calibri"/>
@@ -2020,44 +2383,55 @@
         </w:rPr>
         <w:t>:</w:t>
       </w:r>
-    </w:p>
-    <w:p>
-      <w:pPr>
-        <w:rPr>
-          <w:lang w:val="fr-FR"/>
-        </w:rPr>
-      </w:pPr>
-    </w:p>
-    <w:p>
-      <w:pPr>
-        <w:autoSpaceDE w:val="0"/>
-        <w:autoSpaceDN w:val="0"/>
-        <w:adjustRightInd w:val="0"/>
-        <w:spacing w:after="200" w:line="276" w:lineRule="auto"/>
-        <w:rPr>
-          <w:rFonts w:ascii="Calibri" w:hAnsi="Calibri" w:cs="Calibri"/>
-          <w:lang w:val="fr-FR"/>
-        </w:rPr>
-      </w:pPr>
-      <w:r>
-        <w:rPr>
-          <w:rFonts w:ascii="Calibri" w:hAnsi="Calibri" w:cs="Calibri"/>
-          <w:lang w:val="fr-FR"/>
-        </w:rPr>
-        <w:t xml:space="preserve">date: </w:t>
-      </w:r>
-    </w:p>
-    <w:p>
-      <w:pPr>
-        <w:autoSpaceDE w:val="0"/>
-        <w:autoSpaceDN w:val="0"/>
-        <w:adjustRightInd w:val="0"/>
-        <w:spacing w:after="200" w:line="276" w:lineRule="auto"/>
-        <w:rPr>
-          <w:rFonts w:ascii="Calibri" w:hAnsi="Calibri" w:cs="Calibri"/>
-          <w:lang w:val="fr-FR"/>
-        </w:rPr>
-      </w:pPr>
+      <w:proofErr w:type="gramEnd"/>
+    </w:p>
+    <w:p>
+      <w:pPr>
+        <w:rPr>
+          <w:lang w:val="fr-FR"/>
+        </w:rPr>
+      </w:pPr>
+    </w:p>
+    <w:p>
+      <w:pPr>
+        <w:autoSpaceDE w:val="0"/>
+        <w:autoSpaceDN w:val="0"/>
+        <w:adjustRightInd w:val="0"/>
+        <w:spacing w:after="200" w:line="276" w:lineRule="auto"/>
+        <w:rPr>
+          <w:rFonts w:ascii="Calibri" w:hAnsi="Calibri" w:cs="Calibri"/>
+          <w:lang w:val="fr-FR"/>
+        </w:rPr>
+      </w:pPr>
+      <w:proofErr w:type="gramStart"/>
+      <w:r>
+        <w:rPr>
+          <w:rFonts w:ascii="Calibri" w:hAnsi="Calibri" w:cs="Calibri"/>
+          <w:lang w:val="fr-FR"/>
+        </w:rPr>
+        <w:t>date:</w:t>
+      </w:r>
+      <w:proofErr w:type="gramEnd"/>
+      <w:r>
+        <w:rPr>
+          <w:rFonts w:ascii="Calibri" w:hAnsi="Calibri" w:cs="Calibri"/>
+          <w:lang w:val="fr-FR"/>
+        </w:rPr>
+        <w:t xml:space="preserve"> </w:t>
+      </w:r>
+    </w:p>
+    <w:p>
+      <w:pPr>
+        <w:autoSpaceDE w:val="0"/>
+        <w:autoSpaceDN w:val="0"/>
+        <w:adjustRightInd w:val="0"/>
+        <w:spacing w:after="200" w:line="276" w:lineRule="auto"/>
+        <w:rPr>
+          <w:rFonts w:ascii="Calibri" w:hAnsi="Calibri" w:cs="Calibri"/>
+          <w:lang w:val="fr-FR"/>
+        </w:rPr>
+      </w:pPr>
+      <w:proofErr w:type="gramStart"/>
       <w:r>
         <w:rPr>
           <w:rFonts w:ascii="Calibri" w:hAnsi="Calibri" w:cs="Calibri"/>
@@ -2065,24 +2439,34 @@
         </w:rPr>
         <w:t>temps:</w:t>
       </w:r>
-    </w:p>
-    <w:p>
-      <w:pPr>
-        <w:autoSpaceDE w:val="0"/>
-        <w:autoSpaceDN w:val="0"/>
-        <w:adjustRightInd w:val="0"/>
-        <w:spacing w:after="200" w:line="276" w:lineRule="auto"/>
-        <w:rPr>
-          <w:rFonts w:ascii="Calibri" w:hAnsi="Calibri" w:cs="Calibri"/>
-          <w:lang w:val="fr-FR"/>
-        </w:rPr>
-      </w:pPr>
-      <w:r>
-        <w:rPr>
-          <w:rFonts w:ascii="Calibri" w:hAnsi="Calibri" w:cs="Calibri"/>
-          <w:lang w:val="fr-FR"/>
-        </w:rPr>
-        <w:t xml:space="preserve">fait: </w:t>
+      <w:proofErr w:type="gramEnd"/>
+    </w:p>
+    <w:p>
+      <w:pPr>
+        <w:autoSpaceDE w:val="0"/>
+        <w:autoSpaceDN w:val="0"/>
+        <w:adjustRightInd w:val="0"/>
+        <w:spacing w:after="200" w:line="276" w:lineRule="auto"/>
+        <w:rPr>
+          <w:rFonts w:ascii="Calibri" w:hAnsi="Calibri" w:cs="Calibri"/>
+          <w:lang w:val="fr-FR"/>
+        </w:rPr>
+      </w:pPr>
+      <w:proofErr w:type="gramStart"/>
+      <w:r>
+        <w:rPr>
+          <w:rFonts w:ascii="Calibri" w:hAnsi="Calibri" w:cs="Calibri"/>
+          <w:lang w:val="fr-FR"/>
+        </w:rPr>
+        <w:t>fait:</w:t>
+      </w:r>
+      <w:proofErr w:type="gramEnd"/>
+      <w:r>
+        <w:rPr>
+          <w:rFonts w:ascii="Calibri" w:hAnsi="Calibri" w:cs="Calibri"/>
+          <w:lang w:val="fr-FR"/>
+        </w:rPr>
+        <w:t xml:space="preserve"> </w:t>
       </w:r>
     </w:p>
     <w:p>
@@ -2097,6 +2481,7 @@
         </w:rPr>
       </w:pPr>
       <w:proofErr w:type="spellStart"/>
+      <w:proofErr w:type="gramStart"/>
       <w:r>
         <w:rPr>
           <w:rFonts w:ascii="Calibri" w:hAnsi="Calibri" w:cs="Calibri"/>
@@ -2112,56 +2497,67 @@
         </w:rPr>
         <w:t>:</w:t>
       </w:r>
-    </w:p>
-    <w:p>
-      <w:pPr>
-        <w:autoSpaceDE w:val="0"/>
-        <w:autoSpaceDN w:val="0"/>
-        <w:adjustRightInd w:val="0"/>
-        <w:spacing w:after="200" w:line="276" w:lineRule="auto"/>
-        <w:rPr>
-          <w:rFonts w:ascii="Calibri" w:hAnsi="Calibri" w:cs="Calibri"/>
-          <w:lang w:val="fr-FR"/>
-        </w:rPr>
-      </w:pPr>
-    </w:p>
-    <w:p>
-      <w:pPr>
-        <w:rPr>
-          <w:lang w:val="fr-FR"/>
-        </w:rPr>
-      </w:pPr>
-    </w:p>
-    <w:p>
-      <w:pPr>
-        <w:autoSpaceDE w:val="0"/>
-        <w:autoSpaceDN w:val="0"/>
-        <w:adjustRightInd w:val="0"/>
-        <w:spacing w:after="200" w:line="276" w:lineRule="auto"/>
-        <w:rPr>
-          <w:rFonts w:ascii="Calibri" w:hAnsi="Calibri" w:cs="Calibri"/>
-          <w:lang w:val="fr-FR"/>
-        </w:rPr>
-      </w:pPr>
-      <w:r>
-        <w:rPr>
-          <w:rFonts w:ascii="Calibri" w:hAnsi="Calibri" w:cs="Calibri"/>
-          <w:lang w:val="fr-FR"/>
-        </w:rPr>
-        <w:t xml:space="preserve">date: </w:t>
-      </w:r>
-    </w:p>
-    <w:p>
-      <w:pPr>
-        <w:autoSpaceDE w:val="0"/>
-        <w:autoSpaceDN w:val="0"/>
-        <w:adjustRightInd w:val="0"/>
-        <w:spacing w:after="200" w:line="276" w:lineRule="auto"/>
-        <w:rPr>
-          <w:rFonts w:ascii="Calibri" w:hAnsi="Calibri" w:cs="Calibri"/>
-          <w:lang w:val="fr-FR"/>
-        </w:rPr>
-      </w:pPr>
+      <w:proofErr w:type="gramEnd"/>
+    </w:p>
+    <w:p>
+      <w:pPr>
+        <w:autoSpaceDE w:val="0"/>
+        <w:autoSpaceDN w:val="0"/>
+        <w:adjustRightInd w:val="0"/>
+        <w:spacing w:after="200" w:line="276" w:lineRule="auto"/>
+        <w:rPr>
+          <w:rFonts w:ascii="Calibri" w:hAnsi="Calibri" w:cs="Calibri"/>
+          <w:lang w:val="fr-FR"/>
+        </w:rPr>
+      </w:pPr>
+    </w:p>
+    <w:p>
+      <w:pPr>
+        <w:rPr>
+          <w:lang w:val="fr-FR"/>
+        </w:rPr>
+      </w:pPr>
+    </w:p>
+    <w:p>
+      <w:pPr>
+        <w:autoSpaceDE w:val="0"/>
+        <w:autoSpaceDN w:val="0"/>
+        <w:adjustRightInd w:val="0"/>
+        <w:spacing w:after="200" w:line="276" w:lineRule="auto"/>
+        <w:rPr>
+          <w:rFonts w:ascii="Calibri" w:hAnsi="Calibri" w:cs="Calibri"/>
+          <w:lang w:val="fr-FR"/>
+        </w:rPr>
+      </w:pPr>
+      <w:proofErr w:type="gramStart"/>
+      <w:r>
+        <w:rPr>
+          <w:rFonts w:ascii="Calibri" w:hAnsi="Calibri" w:cs="Calibri"/>
+          <w:lang w:val="fr-FR"/>
+        </w:rPr>
+        <w:t>date:</w:t>
+      </w:r>
+      <w:proofErr w:type="gramEnd"/>
+      <w:r>
+        <w:rPr>
+          <w:rFonts w:ascii="Calibri" w:hAnsi="Calibri" w:cs="Calibri"/>
+          <w:lang w:val="fr-FR"/>
+        </w:rPr>
+        <w:t xml:space="preserve"> </w:t>
+      </w:r>
+    </w:p>
+    <w:p>
+      <w:pPr>
+        <w:autoSpaceDE w:val="0"/>
+        <w:autoSpaceDN w:val="0"/>
+        <w:adjustRightInd w:val="0"/>
+        <w:spacing w:after="200" w:line="276" w:lineRule="auto"/>
+        <w:rPr>
+          <w:rFonts w:ascii="Calibri" w:hAnsi="Calibri" w:cs="Calibri"/>
+          <w:lang w:val="fr-FR"/>
+        </w:rPr>
+      </w:pPr>
+      <w:proofErr w:type="gramStart"/>
       <w:r>
         <w:rPr>
           <w:rFonts w:ascii="Calibri" w:hAnsi="Calibri" w:cs="Calibri"/>
@@ -2169,24 +2565,34 @@
         </w:rPr>
         <w:t>temps:</w:t>
       </w:r>
-    </w:p>
-    <w:p>
-      <w:pPr>
-        <w:autoSpaceDE w:val="0"/>
-        <w:autoSpaceDN w:val="0"/>
-        <w:adjustRightInd w:val="0"/>
-        <w:spacing w:after="200" w:line="276" w:lineRule="auto"/>
-        <w:rPr>
-          <w:rFonts w:ascii="Calibri" w:hAnsi="Calibri" w:cs="Calibri"/>
-          <w:lang w:val="fr-FR"/>
-        </w:rPr>
-      </w:pPr>
-      <w:r>
-        <w:rPr>
-          <w:rFonts w:ascii="Calibri" w:hAnsi="Calibri" w:cs="Calibri"/>
-          <w:lang w:val="fr-FR"/>
-        </w:rPr>
-        <w:t xml:space="preserve">fait: </w:t>
+      <w:proofErr w:type="gramEnd"/>
+    </w:p>
+    <w:p>
+      <w:pPr>
+        <w:autoSpaceDE w:val="0"/>
+        <w:autoSpaceDN w:val="0"/>
+        <w:adjustRightInd w:val="0"/>
+        <w:spacing w:after="200" w:line="276" w:lineRule="auto"/>
+        <w:rPr>
+          <w:rFonts w:ascii="Calibri" w:hAnsi="Calibri" w:cs="Calibri"/>
+          <w:lang w:val="fr-FR"/>
+        </w:rPr>
+      </w:pPr>
+      <w:proofErr w:type="gramStart"/>
+      <w:r>
+        <w:rPr>
+          <w:rFonts w:ascii="Calibri" w:hAnsi="Calibri" w:cs="Calibri"/>
+          <w:lang w:val="fr-FR"/>
+        </w:rPr>
+        <w:t>fait:</w:t>
+      </w:r>
+      <w:proofErr w:type="gramEnd"/>
+      <w:r>
+        <w:rPr>
+          <w:rFonts w:ascii="Calibri" w:hAnsi="Calibri" w:cs="Calibri"/>
+          <w:lang w:val="fr-FR"/>
+        </w:rPr>
+        <w:t xml:space="preserve"> </w:t>
       </w:r>
     </w:p>
     <w:p>
@@ -2201,6 +2607,7 @@
         </w:rPr>
       </w:pPr>
       <w:proofErr w:type="spellStart"/>
+      <w:proofErr w:type="gramStart"/>
       <w:r>
         <w:rPr>
           <w:rFonts w:ascii="Calibri" w:hAnsi="Calibri" w:cs="Calibri"/>
@@ -2216,56 +2623,67 @@
         </w:rPr>
         <w:t>:</w:t>
       </w:r>
-    </w:p>
-    <w:p>
-      <w:pPr>
-        <w:autoSpaceDE w:val="0"/>
-        <w:autoSpaceDN w:val="0"/>
-        <w:adjustRightInd w:val="0"/>
-        <w:spacing w:after="200" w:line="276" w:lineRule="auto"/>
-        <w:rPr>
-          <w:rFonts w:ascii="Calibri" w:hAnsi="Calibri" w:cs="Calibri"/>
-          <w:lang w:val="fr-FR"/>
-        </w:rPr>
-      </w:pPr>
-    </w:p>
-    <w:p>
-      <w:pPr>
-        <w:rPr>
-          <w:lang w:val="fr-FR"/>
-        </w:rPr>
-      </w:pPr>
-    </w:p>
-    <w:p>
-      <w:pPr>
-        <w:autoSpaceDE w:val="0"/>
-        <w:autoSpaceDN w:val="0"/>
-        <w:adjustRightInd w:val="0"/>
-        <w:spacing w:after="200" w:line="276" w:lineRule="auto"/>
-        <w:rPr>
-          <w:rFonts w:ascii="Calibri" w:hAnsi="Calibri" w:cs="Calibri"/>
-          <w:lang w:val="fr-FR"/>
-        </w:rPr>
-      </w:pPr>
-      <w:r>
-        <w:rPr>
-          <w:rFonts w:ascii="Calibri" w:hAnsi="Calibri" w:cs="Calibri"/>
-          <w:lang w:val="fr-FR"/>
-        </w:rPr>
-        <w:t xml:space="preserve">date: </w:t>
-      </w:r>
-    </w:p>
-    <w:p>
-      <w:pPr>
-        <w:autoSpaceDE w:val="0"/>
-        <w:autoSpaceDN w:val="0"/>
-        <w:adjustRightInd w:val="0"/>
-        <w:spacing w:after="200" w:line="276" w:lineRule="auto"/>
-        <w:rPr>
-          <w:rFonts w:ascii="Calibri" w:hAnsi="Calibri" w:cs="Calibri"/>
-          <w:lang w:val="fr-FR"/>
-        </w:rPr>
-      </w:pPr>
+      <w:proofErr w:type="gramEnd"/>
+    </w:p>
+    <w:p>
+      <w:pPr>
+        <w:autoSpaceDE w:val="0"/>
+        <w:autoSpaceDN w:val="0"/>
+        <w:adjustRightInd w:val="0"/>
+        <w:spacing w:after="200" w:line="276" w:lineRule="auto"/>
+        <w:rPr>
+          <w:rFonts w:ascii="Calibri" w:hAnsi="Calibri" w:cs="Calibri"/>
+          <w:lang w:val="fr-FR"/>
+        </w:rPr>
+      </w:pPr>
+    </w:p>
+    <w:p>
+      <w:pPr>
+        <w:rPr>
+          <w:lang w:val="fr-FR"/>
+        </w:rPr>
+      </w:pPr>
+    </w:p>
+    <w:p>
+      <w:pPr>
+        <w:autoSpaceDE w:val="0"/>
+        <w:autoSpaceDN w:val="0"/>
+        <w:adjustRightInd w:val="0"/>
+        <w:spacing w:after="200" w:line="276" w:lineRule="auto"/>
+        <w:rPr>
+          <w:rFonts w:ascii="Calibri" w:hAnsi="Calibri" w:cs="Calibri"/>
+          <w:lang w:val="fr-FR"/>
+        </w:rPr>
+      </w:pPr>
+      <w:proofErr w:type="gramStart"/>
+      <w:r>
+        <w:rPr>
+          <w:rFonts w:ascii="Calibri" w:hAnsi="Calibri" w:cs="Calibri"/>
+          <w:lang w:val="fr-FR"/>
+        </w:rPr>
+        <w:t>date:</w:t>
+      </w:r>
+      <w:proofErr w:type="gramEnd"/>
+      <w:r>
+        <w:rPr>
+          <w:rFonts w:ascii="Calibri" w:hAnsi="Calibri" w:cs="Calibri"/>
+          <w:lang w:val="fr-FR"/>
+        </w:rPr>
+        <w:t xml:space="preserve"> </w:t>
+      </w:r>
+    </w:p>
+    <w:p>
+      <w:pPr>
+        <w:autoSpaceDE w:val="0"/>
+        <w:autoSpaceDN w:val="0"/>
+        <w:adjustRightInd w:val="0"/>
+        <w:spacing w:after="200" w:line="276" w:lineRule="auto"/>
+        <w:rPr>
+          <w:rFonts w:ascii="Calibri" w:hAnsi="Calibri" w:cs="Calibri"/>
+          <w:lang w:val="fr-FR"/>
+        </w:rPr>
+      </w:pPr>
+      <w:proofErr w:type="gramStart"/>
       <w:r>
         <w:rPr>
           <w:rFonts w:ascii="Calibri" w:hAnsi="Calibri" w:cs="Calibri"/>
@@ -2273,24 +2691,34 @@
         </w:rPr>
         <w:t>temps:</w:t>
       </w:r>
-    </w:p>
-    <w:p>
-      <w:pPr>
-        <w:autoSpaceDE w:val="0"/>
-        <w:autoSpaceDN w:val="0"/>
-        <w:adjustRightInd w:val="0"/>
-        <w:spacing w:after="200" w:line="276" w:lineRule="auto"/>
-        <w:rPr>
-          <w:rFonts w:ascii="Calibri" w:hAnsi="Calibri" w:cs="Calibri"/>
-          <w:lang w:val="fr-FR"/>
-        </w:rPr>
-      </w:pPr>
-      <w:r>
-        <w:rPr>
-          <w:rFonts w:ascii="Calibri" w:hAnsi="Calibri" w:cs="Calibri"/>
-          <w:lang w:val="fr-FR"/>
-        </w:rPr>
-        <w:t xml:space="preserve">fait: </w:t>
+      <w:proofErr w:type="gramEnd"/>
+    </w:p>
+    <w:p>
+      <w:pPr>
+        <w:autoSpaceDE w:val="0"/>
+        <w:autoSpaceDN w:val="0"/>
+        <w:adjustRightInd w:val="0"/>
+        <w:spacing w:after="200" w:line="276" w:lineRule="auto"/>
+        <w:rPr>
+          <w:rFonts w:ascii="Calibri" w:hAnsi="Calibri" w:cs="Calibri"/>
+          <w:lang w:val="fr-FR"/>
+        </w:rPr>
+      </w:pPr>
+      <w:proofErr w:type="gramStart"/>
+      <w:r>
+        <w:rPr>
+          <w:rFonts w:ascii="Calibri" w:hAnsi="Calibri" w:cs="Calibri"/>
+          <w:lang w:val="fr-FR"/>
+        </w:rPr>
+        <w:t>fait:</w:t>
+      </w:r>
+      <w:proofErr w:type="gramEnd"/>
+      <w:r>
+        <w:rPr>
+          <w:rFonts w:ascii="Calibri" w:hAnsi="Calibri" w:cs="Calibri"/>
+          <w:lang w:val="fr-FR"/>
+        </w:rPr>
+        <w:t xml:space="preserve"> </w:t>
       </w:r>
     </w:p>
     <w:p>
@@ -2305,6 +2733,7 @@
         </w:rPr>
       </w:pPr>
       <w:proofErr w:type="spellStart"/>
+      <w:proofErr w:type="gramStart"/>
       <w:r>
         <w:rPr>
           <w:rFonts w:ascii="Calibri" w:hAnsi="Calibri" w:cs="Calibri"/>
@@ -2320,56 +2749,67 @@
         </w:rPr>
         <w:t>:</w:t>
       </w:r>
-    </w:p>
-    <w:p>
-      <w:pPr>
-        <w:autoSpaceDE w:val="0"/>
-        <w:autoSpaceDN w:val="0"/>
-        <w:adjustRightInd w:val="0"/>
-        <w:spacing w:after="200" w:line="276" w:lineRule="auto"/>
-        <w:rPr>
-          <w:rFonts w:ascii="Calibri" w:hAnsi="Calibri" w:cs="Calibri"/>
-          <w:lang w:val="fr-FR"/>
-        </w:rPr>
-      </w:pPr>
-    </w:p>
-    <w:p>
-      <w:pPr>
-        <w:rPr>
-          <w:lang w:val="fr-FR"/>
-        </w:rPr>
-      </w:pPr>
-    </w:p>
-    <w:p>
-      <w:pPr>
-        <w:autoSpaceDE w:val="0"/>
-        <w:autoSpaceDN w:val="0"/>
-        <w:adjustRightInd w:val="0"/>
-        <w:spacing w:after="200" w:line="276" w:lineRule="auto"/>
-        <w:rPr>
-          <w:rFonts w:ascii="Calibri" w:hAnsi="Calibri" w:cs="Calibri"/>
-          <w:lang w:val="fr-FR"/>
-        </w:rPr>
-      </w:pPr>
-      <w:r>
-        <w:rPr>
-          <w:rFonts w:ascii="Calibri" w:hAnsi="Calibri" w:cs="Calibri"/>
-          <w:lang w:val="fr-FR"/>
-        </w:rPr>
-        <w:t xml:space="preserve">date: </w:t>
-      </w:r>
-    </w:p>
-    <w:p>
-      <w:pPr>
-        <w:autoSpaceDE w:val="0"/>
-        <w:autoSpaceDN w:val="0"/>
-        <w:adjustRightInd w:val="0"/>
-        <w:spacing w:after="200" w:line="276" w:lineRule="auto"/>
-        <w:rPr>
-          <w:rFonts w:ascii="Calibri" w:hAnsi="Calibri" w:cs="Calibri"/>
-          <w:lang w:val="fr-FR"/>
-        </w:rPr>
-      </w:pPr>
+      <w:proofErr w:type="gramEnd"/>
+    </w:p>
+    <w:p>
+      <w:pPr>
+        <w:autoSpaceDE w:val="0"/>
+        <w:autoSpaceDN w:val="0"/>
+        <w:adjustRightInd w:val="0"/>
+        <w:spacing w:after="200" w:line="276" w:lineRule="auto"/>
+        <w:rPr>
+          <w:rFonts w:ascii="Calibri" w:hAnsi="Calibri" w:cs="Calibri"/>
+          <w:lang w:val="fr-FR"/>
+        </w:rPr>
+      </w:pPr>
+    </w:p>
+    <w:p>
+      <w:pPr>
+        <w:rPr>
+          <w:lang w:val="fr-FR"/>
+        </w:rPr>
+      </w:pPr>
+    </w:p>
+    <w:p>
+      <w:pPr>
+        <w:autoSpaceDE w:val="0"/>
+        <w:autoSpaceDN w:val="0"/>
+        <w:adjustRightInd w:val="0"/>
+        <w:spacing w:after="200" w:line="276" w:lineRule="auto"/>
+        <w:rPr>
+          <w:rFonts w:ascii="Calibri" w:hAnsi="Calibri" w:cs="Calibri"/>
+          <w:lang w:val="fr-FR"/>
+        </w:rPr>
+      </w:pPr>
+      <w:proofErr w:type="gramStart"/>
+      <w:r>
+        <w:rPr>
+          <w:rFonts w:ascii="Calibri" w:hAnsi="Calibri" w:cs="Calibri"/>
+          <w:lang w:val="fr-FR"/>
+        </w:rPr>
+        <w:t>date:</w:t>
+      </w:r>
+      <w:proofErr w:type="gramEnd"/>
+      <w:r>
+        <w:rPr>
+          <w:rFonts w:ascii="Calibri" w:hAnsi="Calibri" w:cs="Calibri"/>
+          <w:lang w:val="fr-FR"/>
+        </w:rPr>
+        <w:t xml:space="preserve"> </w:t>
+      </w:r>
+    </w:p>
+    <w:p>
+      <w:pPr>
+        <w:autoSpaceDE w:val="0"/>
+        <w:autoSpaceDN w:val="0"/>
+        <w:adjustRightInd w:val="0"/>
+        <w:spacing w:after="200" w:line="276" w:lineRule="auto"/>
+        <w:rPr>
+          <w:rFonts w:ascii="Calibri" w:hAnsi="Calibri" w:cs="Calibri"/>
+          <w:lang w:val="fr-FR"/>
+        </w:rPr>
+      </w:pPr>
+      <w:proofErr w:type="gramStart"/>
       <w:r>
         <w:rPr>
           <w:rFonts w:ascii="Calibri" w:hAnsi="Calibri" w:cs="Calibri"/>
@@ -2377,24 +2817,34 @@
         </w:rPr>
         <w:t>temps:</w:t>
       </w:r>
-    </w:p>
-    <w:p>
-      <w:pPr>
-        <w:autoSpaceDE w:val="0"/>
-        <w:autoSpaceDN w:val="0"/>
-        <w:adjustRightInd w:val="0"/>
-        <w:spacing w:after="200" w:line="276" w:lineRule="auto"/>
-        <w:rPr>
-          <w:rFonts w:ascii="Calibri" w:hAnsi="Calibri" w:cs="Calibri"/>
-          <w:lang w:val="fr-FR"/>
-        </w:rPr>
-      </w:pPr>
-      <w:r>
-        <w:rPr>
-          <w:rFonts w:ascii="Calibri" w:hAnsi="Calibri" w:cs="Calibri"/>
-          <w:lang w:val="fr-FR"/>
-        </w:rPr>
-        <w:t xml:space="preserve">fait: </w:t>
+      <w:proofErr w:type="gramEnd"/>
+    </w:p>
+    <w:p>
+      <w:pPr>
+        <w:autoSpaceDE w:val="0"/>
+        <w:autoSpaceDN w:val="0"/>
+        <w:adjustRightInd w:val="0"/>
+        <w:spacing w:after="200" w:line="276" w:lineRule="auto"/>
+        <w:rPr>
+          <w:rFonts w:ascii="Calibri" w:hAnsi="Calibri" w:cs="Calibri"/>
+          <w:lang w:val="fr-FR"/>
+        </w:rPr>
+      </w:pPr>
+      <w:proofErr w:type="gramStart"/>
+      <w:r>
+        <w:rPr>
+          <w:rFonts w:ascii="Calibri" w:hAnsi="Calibri" w:cs="Calibri"/>
+          <w:lang w:val="fr-FR"/>
+        </w:rPr>
+        <w:t>fait:</w:t>
+      </w:r>
+      <w:proofErr w:type="gramEnd"/>
+      <w:r>
+        <w:rPr>
+          <w:rFonts w:ascii="Calibri" w:hAnsi="Calibri" w:cs="Calibri"/>
+          <w:lang w:val="fr-FR"/>
+        </w:rPr>
+        <w:t xml:space="preserve"> </w:t>
       </w:r>
     </w:p>
     <w:p>
@@ -2409,6 +2859,7 @@
         </w:rPr>
       </w:pPr>
       <w:proofErr w:type="spellStart"/>
+      <w:proofErr w:type="gramStart"/>
       <w:r>
         <w:rPr>
           <w:rFonts w:ascii="Calibri" w:hAnsi="Calibri" w:cs="Calibri"/>
@@ -2424,56 +2875,67 @@
         </w:rPr>
         <w:t>:</w:t>
       </w:r>
-    </w:p>
-    <w:p>
-      <w:pPr>
-        <w:autoSpaceDE w:val="0"/>
-        <w:autoSpaceDN w:val="0"/>
-        <w:adjustRightInd w:val="0"/>
-        <w:spacing w:after="200" w:line="276" w:lineRule="auto"/>
-        <w:rPr>
-          <w:rFonts w:ascii="Calibri" w:hAnsi="Calibri" w:cs="Calibri"/>
-          <w:lang w:val="fr-FR"/>
-        </w:rPr>
-      </w:pPr>
-    </w:p>
-    <w:p>
-      <w:pPr>
-        <w:rPr>
-          <w:lang w:val="fr-FR"/>
-        </w:rPr>
-      </w:pPr>
-    </w:p>
-    <w:p>
-      <w:pPr>
-        <w:autoSpaceDE w:val="0"/>
-        <w:autoSpaceDN w:val="0"/>
-        <w:adjustRightInd w:val="0"/>
-        <w:spacing w:after="200" w:line="276" w:lineRule="auto"/>
-        <w:rPr>
-          <w:rFonts w:ascii="Calibri" w:hAnsi="Calibri" w:cs="Calibri"/>
-          <w:lang w:val="fr-FR"/>
-        </w:rPr>
-      </w:pPr>
-      <w:r>
-        <w:rPr>
-          <w:rFonts w:ascii="Calibri" w:hAnsi="Calibri" w:cs="Calibri"/>
-          <w:lang w:val="fr-FR"/>
-        </w:rPr>
-        <w:t xml:space="preserve">date: </w:t>
-      </w:r>
-    </w:p>
-    <w:p>
-      <w:pPr>
-        <w:autoSpaceDE w:val="0"/>
-        <w:autoSpaceDN w:val="0"/>
-        <w:adjustRightInd w:val="0"/>
-        <w:spacing w:after="200" w:line="276" w:lineRule="auto"/>
-        <w:rPr>
-          <w:rFonts w:ascii="Calibri" w:hAnsi="Calibri" w:cs="Calibri"/>
-          <w:lang w:val="fr-FR"/>
-        </w:rPr>
-      </w:pPr>
+      <w:proofErr w:type="gramEnd"/>
+    </w:p>
+    <w:p>
+      <w:pPr>
+        <w:autoSpaceDE w:val="0"/>
+        <w:autoSpaceDN w:val="0"/>
+        <w:adjustRightInd w:val="0"/>
+        <w:spacing w:after="200" w:line="276" w:lineRule="auto"/>
+        <w:rPr>
+          <w:rFonts w:ascii="Calibri" w:hAnsi="Calibri" w:cs="Calibri"/>
+          <w:lang w:val="fr-FR"/>
+        </w:rPr>
+      </w:pPr>
+    </w:p>
+    <w:p>
+      <w:pPr>
+        <w:rPr>
+          <w:lang w:val="fr-FR"/>
+        </w:rPr>
+      </w:pPr>
+    </w:p>
+    <w:p>
+      <w:pPr>
+        <w:autoSpaceDE w:val="0"/>
+        <w:autoSpaceDN w:val="0"/>
+        <w:adjustRightInd w:val="0"/>
+        <w:spacing w:after="200" w:line="276" w:lineRule="auto"/>
+        <w:rPr>
+          <w:rFonts w:ascii="Calibri" w:hAnsi="Calibri" w:cs="Calibri"/>
+          <w:lang w:val="fr-FR"/>
+        </w:rPr>
+      </w:pPr>
+      <w:proofErr w:type="gramStart"/>
+      <w:r>
+        <w:rPr>
+          <w:rFonts w:ascii="Calibri" w:hAnsi="Calibri" w:cs="Calibri"/>
+          <w:lang w:val="fr-FR"/>
+        </w:rPr>
+        <w:t>date:</w:t>
+      </w:r>
+      <w:proofErr w:type="gramEnd"/>
+      <w:r>
+        <w:rPr>
+          <w:rFonts w:ascii="Calibri" w:hAnsi="Calibri" w:cs="Calibri"/>
+          <w:lang w:val="fr-FR"/>
+        </w:rPr>
+        <w:t xml:space="preserve"> </w:t>
+      </w:r>
+    </w:p>
+    <w:p>
+      <w:pPr>
+        <w:autoSpaceDE w:val="0"/>
+        <w:autoSpaceDN w:val="0"/>
+        <w:adjustRightInd w:val="0"/>
+        <w:spacing w:after="200" w:line="276" w:lineRule="auto"/>
+        <w:rPr>
+          <w:rFonts w:ascii="Calibri" w:hAnsi="Calibri" w:cs="Calibri"/>
+          <w:lang w:val="fr-FR"/>
+        </w:rPr>
+      </w:pPr>
+      <w:proofErr w:type="gramStart"/>
       <w:r>
         <w:rPr>
           <w:rFonts w:ascii="Calibri" w:hAnsi="Calibri" w:cs="Calibri"/>
@@ -2481,24 +2943,34 @@
         </w:rPr>
         <w:t>temps:</w:t>
       </w:r>
-    </w:p>
-    <w:p>
-      <w:pPr>
-        <w:autoSpaceDE w:val="0"/>
-        <w:autoSpaceDN w:val="0"/>
-        <w:adjustRightInd w:val="0"/>
-        <w:spacing w:after="200" w:line="276" w:lineRule="auto"/>
-        <w:rPr>
-          <w:rFonts w:ascii="Calibri" w:hAnsi="Calibri" w:cs="Calibri"/>
-          <w:lang w:val="fr-FR"/>
-        </w:rPr>
-      </w:pPr>
-      <w:r>
-        <w:rPr>
-          <w:rFonts w:ascii="Calibri" w:hAnsi="Calibri" w:cs="Calibri"/>
-          <w:lang w:val="fr-FR"/>
-        </w:rPr>
-        <w:t xml:space="preserve">fait: </w:t>
+      <w:proofErr w:type="gramEnd"/>
+    </w:p>
+    <w:p>
+      <w:pPr>
+        <w:autoSpaceDE w:val="0"/>
+        <w:autoSpaceDN w:val="0"/>
+        <w:adjustRightInd w:val="0"/>
+        <w:spacing w:after="200" w:line="276" w:lineRule="auto"/>
+        <w:rPr>
+          <w:rFonts w:ascii="Calibri" w:hAnsi="Calibri" w:cs="Calibri"/>
+          <w:lang w:val="fr-FR"/>
+        </w:rPr>
+      </w:pPr>
+      <w:proofErr w:type="gramStart"/>
+      <w:r>
+        <w:rPr>
+          <w:rFonts w:ascii="Calibri" w:hAnsi="Calibri" w:cs="Calibri"/>
+          <w:lang w:val="fr-FR"/>
+        </w:rPr>
+        <w:t>fait:</w:t>
+      </w:r>
+      <w:proofErr w:type="gramEnd"/>
+      <w:r>
+        <w:rPr>
+          <w:rFonts w:ascii="Calibri" w:hAnsi="Calibri" w:cs="Calibri"/>
+          <w:lang w:val="fr-FR"/>
+        </w:rPr>
+        <w:t xml:space="preserve"> </w:t>
       </w:r>
     </w:p>
     <w:p>
@@ -2513,6 +2985,7 @@
         </w:rPr>
       </w:pPr>
       <w:proofErr w:type="spellStart"/>
+      <w:proofErr w:type="gramStart"/>
       <w:r>
         <w:rPr>
           <w:rFonts w:ascii="Calibri" w:hAnsi="Calibri" w:cs="Calibri"/>
@@ -2528,56 +3001,67 @@
         </w:rPr>
         <w:t>:</w:t>
       </w:r>
-    </w:p>
-    <w:p>
-      <w:pPr>
-        <w:autoSpaceDE w:val="0"/>
-        <w:autoSpaceDN w:val="0"/>
-        <w:adjustRightInd w:val="0"/>
-        <w:spacing w:after="200" w:line="276" w:lineRule="auto"/>
-        <w:rPr>
-          <w:rFonts w:ascii="Calibri" w:hAnsi="Calibri" w:cs="Calibri"/>
-          <w:lang w:val="fr-FR"/>
-        </w:rPr>
-      </w:pPr>
-    </w:p>
-    <w:p>
-      <w:pPr>
-        <w:rPr>
-          <w:lang w:val="fr-FR"/>
-        </w:rPr>
-      </w:pPr>
-    </w:p>
-    <w:p>
-      <w:pPr>
-        <w:autoSpaceDE w:val="0"/>
-        <w:autoSpaceDN w:val="0"/>
-        <w:adjustRightInd w:val="0"/>
-        <w:spacing w:after="200" w:line="276" w:lineRule="auto"/>
-        <w:rPr>
-          <w:rFonts w:ascii="Calibri" w:hAnsi="Calibri" w:cs="Calibri"/>
-          <w:lang w:val="fr-FR"/>
-        </w:rPr>
-      </w:pPr>
-      <w:r>
-        <w:rPr>
-          <w:rFonts w:ascii="Calibri" w:hAnsi="Calibri" w:cs="Calibri"/>
-          <w:lang w:val="fr-FR"/>
-        </w:rPr>
-        <w:t xml:space="preserve">date: </w:t>
-      </w:r>
-    </w:p>
-    <w:p>
-      <w:pPr>
-        <w:autoSpaceDE w:val="0"/>
-        <w:autoSpaceDN w:val="0"/>
-        <w:adjustRightInd w:val="0"/>
-        <w:spacing w:after="200" w:line="276" w:lineRule="auto"/>
-        <w:rPr>
-          <w:rFonts w:ascii="Calibri" w:hAnsi="Calibri" w:cs="Calibri"/>
-          <w:lang w:val="fr-FR"/>
-        </w:rPr>
-      </w:pPr>
+      <w:proofErr w:type="gramEnd"/>
+    </w:p>
+    <w:p>
+      <w:pPr>
+        <w:autoSpaceDE w:val="0"/>
+        <w:autoSpaceDN w:val="0"/>
+        <w:adjustRightInd w:val="0"/>
+        <w:spacing w:after="200" w:line="276" w:lineRule="auto"/>
+        <w:rPr>
+          <w:rFonts w:ascii="Calibri" w:hAnsi="Calibri" w:cs="Calibri"/>
+          <w:lang w:val="fr-FR"/>
+        </w:rPr>
+      </w:pPr>
+    </w:p>
+    <w:p>
+      <w:pPr>
+        <w:rPr>
+          <w:lang w:val="fr-FR"/>
+        </w:rPr>
+      </w:pPr>
+    </w:p>
+    <w:p>
+      <w:pPr>
+        <w:autoSpaceDE w:val="0"/>
+        <w:autoSpaceDN w:val="0"/>
+        <w:adjustRightInd w:val="0"/>
+        <w:spacing w:after="200" w:line="276" w:lineRule="auto"/>
+        <w:rPr>
+          <w:rFonts w:ascii="Calibri" w:hAnsi="Calibri" w:cs="Calibri"/>
+          <w:lang w:val="fr-FR"/>
+        </w:rPr>
+      </w:pPr>
+      <w:proofErr w:type="gramStart"/>
+      <w:r>
+        <w:rPr>
+          <w:rFonts w:ascii="Calibri" w:hAnsi="Calibri" w:cs="Calibri"/>
+          <w:lang w:val="fr-FR"/>
+        </w:rPr>
+        <w:t>date:</w:t>
+      </w:r>
+      <w:proofErr w:type="gramEnd"/>
+      <w:r>
+        <w:rPr>
+          <w:rFonts w:ascii="Calibri" w:hAnsi="Calibri" w:cs="Calibri"/>
+          <w:lang w:val="fr-FR"/>
+        </w:rPr>
+        <w:t xml:space="preserve"> </w:t>
+      </w:r>
+    </w:p>
+    <w:p>
+      <w:pPr>
+        <w:autoSpaceDE w:val="0"/>
+        <w:autoSpaceDN w:val="0"/>
+        <w:adjustRightInd w:val="0"/>
+        <w:spacing w:after="200" w:line="276" w:lineRule="auto"/>
+        <w:rPr>
+          <w:rFonts w:ascii="Calibri" w:hAnsi="Calibri" w:cs="Calibri"/>
+          <w:lang w:val="fr-FR"/>
+        </w:rPr>
+      </w:pPr>
+      <w:proofErr w:type="gramStart"/>
       <w:r>
         <w:rPr>
           <w:rFonts w:ascii="Calibri" w:hAnsi="Calibri" w:cs="Calibri"/>
@@ -2585,24 +3069,34 @@
         </w:rPr>
         <w:t>temps:</w:t>
       </w:r>
-    </w:p>
-    <w:p>
-      <w:pPr>
-        <w:autoSpaceDE w:val="0"/>
-        <w:autoSpaceDN w:val="0"/>
-        <w:adjustRightInd w:val="0"/>
-        <w:spacing w:after="200" w:line="276" w:lineRule="auto"/>
-        <w:rPr>
-          <w:rFonts w:ascii="Calibri" w:hAnsi="Calibri" w:cs="Calibri"/>
-          <w:lang w:val="fr-FR"/>
-        </w:rPr>
-      </w:pPr>
-      <w:r>
-        <w:rPr>
-          <w:rFonts w:ascii="Calibri" w:hAnsi="Calibri" w:cs="Calibri"/>
-          <w:lang w:val="fr-FR"/>
-        </w:rPr>
-        <w:t xml:space="preserve">fait: </w:t>
+      <w:proofErr w:type="gramEnd"/>
+    </w:p>
+    <w:p>
+      <w:pPr>
+        <w:autoSpaceDE w:val="0"/>
+        <w:autoSpaceDN w:val="0"/>
+        <w:adjustRightInd w:val="0"/>
+        <w:spacing w:after="200" w:line="276" w:lineRule="auto"/>
+        <w:rPr>
+          <w:rFonts w:ascii="Calibri" w:hAnsi="Calibri" w:cs="Calibri"/>
+          <w:lang w:val="fr-FR"/>
+        </w:rPr>
+      </w:pPr>
+      <w:proofErr w:type="gramStart"/>
+      <w:r>
+        <w:rPr>
+          <w:rFonts w:ascii="Calibri" w:hAnsi="Calibri" w:cs="Calibri"/>
+          <w:lang w:val="fr-FR"/>
+        </w:rPr>
+        <w:t>fait:</w:t>
+      </w:r>
+      <w:proofErr w:type="gramEnd"/>
+      <w:r>
+        <w:rPr>
+          <w:rFonts w:ascii="Calibri" w:hAnsi="Calibri" w:cs="Calibri"/>
+          <w:lang w:val="fr-FR"/>
+        </w:rPr>
+        <w:t xml:space="preserve"> </w:t>
       </w:r>
     </w:p>
     <w:p>
@@ -2617,6 +3111,7 @@
         </w:rPr>
       </w:pPr>
       <w:proofErr w:type="spellStart"/>
+      <w:proofErr w:type="gramStart"/>
       <w:r>
         <w:rPr>
           <w:rFonts w:ascii="Calibri" w:hAnsi="Calibri" w:cs="Calibri"/>
@@ -2632,56 +3127,67 @@
         </w:rPr>
         <w:t>:</w:t>
       </w:r>
-    </w:p>
-    <w:p>
-      <w:pPr>
-        <w:autoSpaceDE w:val="0"/>
-        <w:autoSpaceDN w:val="0"/>
-        <w:adjustRightInd w:val="0"/>
-        <w:spacing w:after="200" w:line="276" w:lineRule="auto"/>
-        <w:rPr>
-          <w:rFonts w:ascii="Calibri" w:hAnsi="Calibri" w:cs="Calibri"/>
-          <w:lang w:val="fr-FR"/>
-        </w:rPr>
-      </w:pPr>
-    </w:p>
-    <w:p>
-      <w:pPr>
-        <w:rPr>
-          <w:lang w:val="fr-FR"/>
-        </w:rPr>
-      </w:pPr>
-    </w:p>
-    <w:p>
-      <w:pPr>
-        <w:autoSpaceDE w:val="0"/>
-        <w:autoSpaceDN w:val="0"/>
-        <w:adjustRightInd w:val="0"/>
-        <w:spacing w:after="200" w:line="276" w:lineRule="auto"/>
-        <w:rPr>
-          <w:rFonts w:ascii="Calibri" w:hAnsi="Calibri" w:cs="Calibri"/>
-          <w:lang w:val="fr-FR"/>
-        </w:rPr>
-      </w:pPr>
-      <w:r>
-        <w:rPr>
-          <w:rFonts w:ascii="Calibri" w:hAnsi="Calibri" w:cs="Calibri"/>
-          <w:lang w:val="fr-FR"/>
-        </w:rPr>
-        <w:t xml:space="preserve">date: </w:t>
-      </w:r>
-    </w:p>
-    <w:p>
-      <w:pPr>
-        <w:autoSpaceDE w:val="0"/>
-        <w:autoSpaceDN w:val="0"/>
-        <w:adjustRightInd w:val="0"/>
-        <w:spacing w:after="200" w:line="276" w:lineRule="auto"/>
-        <w:rPr>
-          <w:rFonts w:ascii="Calibri" w:hAnsi="Calibri" w:cs="Calibri"/>
-          <w:lang w:val="fr-FR"/>
-        </w:rPr>
-      </w:pPr>
+      <w:proofErr w:type="gramEnd"/>
+    </w:p>
+    <w:p>
+      <w:pPr>
+        <w:autoSpaceDE w:val="0"/>
+        <w:autoSpaceDN w:val="0"/>
+        <w:adjustRightInd w:val="0"/>
+        <w:spacing w:after="200" w:line="276" w:lineRule="auto"/>
+        <w:rPr>
+          <w:rFonts w:ascii="Calibri" w:hAnsi="Calibri" w:cs="Calibri"/>
+          <w:lang w:val="fr-FR"/>
+        </w:rPr>
+      </w:pPr>
+    </w:p>
+    <w:p>
+      <w:pPr>
+        <w:rPr>
+          <w:lang w:val="fr-FR"/>
+        </w:rPr>
+      </w:pPr>
+    </w:p>
+    <w:p>
+      <w:pPr>
+        <w:autoSpaceDE w:val="0"/>
+        <w:autoSpaceDN w:val="0"/>
+        <w:adjustRightInd w:val="0"/>
+        <w:spacing w:after="200" w:line="276" w:lineRule="auto"/>
+        <w:rPr>
+          <w:rFonts w:ascii="Calibri" w:hAnsi="Calibri" w:cs="Calibri"/>
+          <w:lang w:val="fr-FR"/>
+        </w:rPr>
+      </w:pPr>
+      <w:proofErr w:type="gramStart"/>
+      <w:r>
+        <w:rPr>
+          <w:rFonts w:ascii="Calibri" w:hAnsi="Calibri" w:cs="Calibri"/>
+          <w:lang w:val="fr-FR"/>
+        </w:rPr>
+        <w:t>date:</w:t>
+      </w:r>
+      <w:proofErr w:type="gramEnd"/>
+      <w:r>
+        <w:rPr>
+          <w:rFonts w:ascii="Calibri" w:hAnsi="Calibri" w:cs="Calibri"/>
+          <w:lang w:val="fr-FR"/>
+        </w:rPr>
+        <w:t xml:space="preserve"> </w:t>
+      </w:r>
+    </w:p>
+    <w:p>
+      <w:pPr>
+        <w:autoSpaceDE w:val="0"/>
+        <w:autoSpaceDN w:val="0"/>
+        <w:adjustRightInd w:val="0"/>
+        <w:spacing w:after="200" w:line="276" w:lineRule="auto"/>
+        <w:rPr>
+          <w:rFonts w:ascii="Calibri" w:hAnsi="Calibri" w:cs="Calibri"/>
+          <w:lang w:val="fr-FR"/>
+        </w:rPr>
+      </w:pPr>
+      <w:proofErr w:type="gramStart"/>
       <w:r>
         <w:rPr>
           <w:rFonts w:ascii="Calibri" w:hAnsi="Calibri" w:cs="Calibri"/>
@@ -2689,24 +3195,34 @@
         </w:rPr>
         <w:t>temps:</w:t>
       </w:r>
-    </w:p>
-    <w:p>
-      <w:pPr>
-        <w:autoSpaceDE w:val="0"/>
-        <w:autoSpaceDN w:val="0"/>
-        <w:adjustRightInd w:val="0"/>
-        <w:spacing w:after="200" w:line="276" w:lineRule="auto"/>
-        <w:rPr>
-          <w:rFonts w:ascii="Calibri" w:hAnsi="Calibri" w:cs="Calibri"/>
-          <w:lang w:val="fr-FR"/>
-        </w:rPr>
-      </w:pPr>
-      <w:r>
-        <w:rPr>
-          <w:rFonts w:ascii="Calibri" w:hAnsi="Calibri" w:cs="Calibri"/>
-          <w:lang w:val="fr-FR"/>
-        </w:rPr>
-        <w:t xml:space="preserve">fait: </w:t>
+      <w:proofErr w:type="gramEnd"/>
+    </w:p>
+    <w:p>
+      <w:pPr>
+        <w:autoSpaceDE w:val="0"/>
+        <w:autoSpaceDN w:val="0"/>
+        <w:adjustRightInd w:val="0"/>
+        <w:spacing w:after="200" w:line="276" w:lineRule="auto"/>
+        <w:rPr>
+          <w:rFonts w:ascii="Calibri" w:hAnsi="Calibri" w:cs="Calibri"/>
+          <w:lang w:val="fr-FR"/>
+        </w:rPr>
+      </w:pPr>
+      <w:proofErr w:type="gramStart"/>
+      <w:r>
+        <w:rPr>
+          <w:rFonts w:ascii="Calibri" w:hAnsi="Calibri" w:cs="Calibri"/>
+          <w:lang w:val="fr-FR"/>
+        </w:rPr>
+        <w:t>fait:</w:t>
+      </w:r>
+      <w:proofErr w:type="gramEnd"/>
+      <w:r>
+        <w:rPr>
+          <w:rFonts w:ascii="Calibri" w:hAnsi="Calibri" w:cs="Calibri"/>
+          <w:lang w:val="fr-FR"/>
+        </w:rPr>
+        <w:t xml:space="preserve"> </w:t>
       </w:r>
     </w:p>
     <w:p>
@@ -2721,6 +3237,7 @@
         </w:rPr>
       </w:pPr>
       <w:proofErr w:type="spellStart"/>
+      <w:proofErr w:type="gramStart"/>
       <w:r>
         <w:rPr>
           <w:rFonts w:ascii="Calibri" w:hAnsi="Calibri" w:cs="Calibri"/>
@@ -2736,56 +3253,67 @@
         </w:rPr>
         <w:t>:</w:t>
       </w:r>
-    </w:p>
-    <w:p>
-      <w:pPr>
-        <w:autoSpaceDE w:val="0"/>
-        <w:autoSpaceDN w:val="0"/>
-        <w:adjustRightInd w:val="0"/>
-        <w:spacing w:after="200" w:line="276" w:lineRule="auto"/>
-        <w:rPr>
-          <w:rFonts w:ascii="Calibri" w:hAnsi="Calibri" w:cs="Calibri"/>
-          <w:lang w:val="fr-FR"/>
-        </w:rPr>
-      </w:pPr>
-    </w:p>
-    <w:p>
-      <w:pPr>
-        <w:rPr>
-          <w:lang w:val="fr-FR"/>
-        </w:rPr>
-      </w:pPr>
-    </w:p>
-    <w:p>
-      <w:pPr>
-        <w:autoSpaceDE w:val="0"/>
-        <w:autoSpaceDN w:val="0"/>
-        <w:adjustRightInd w:val="0"/>
-        <w:spacing w:after="200" w:line="276" w:lineRule="auto"/>
-        <w:rPr>
-          <w:rFonts w:ascii="Calibri" w:hAnsi="Calibri" w:cs="Calibri"/>
-          <w:lang w:val="fr-FR"/>
-        </w:rPr>
-      </w:pPr>
-      <w:r>
-        <w:rPr>
-          <w:rFonts w:ascii="Calibri" w:hAnsi="Calibri" w:cs="Calibri"/>
-          <w:lang w:val="fr-FR"/>
-        </w:rPr>
-        <w:t xml:space="preserve">date: </w:t>
-      </w:r>
-    </w:p>
-    <w:p>
-      <w:pPr>
-        <w:autoSpaceDE w:val="0"/>
-        <w:autoSpaceDN w:val="0"/>
-        <w:adjustRightInd w:val="0"/>
-        <w:spacing w:after="200" w:line="276" w:lineRule="auto"/>
-        <w:rPr>
-          <w:rFonts w:ascii="Calibri" w:hAnsi="Calibri" w:cs="Calibri"/>
-          <w:lang w:val="fr-FR"/>
-        </w:rPr>
-      </w:pPr>
+      <w:proofErr w:type="gramEnd"/>
+    </w:p>
+    <w:p>
+      <w:pPr>
+        <w:autoSpaceDE w:val="0"/>
+        <w:autoSpaceDN w:val="0"/>
+        <w:adjustRightInd w:val="0"/>
+        <w:spacing w:after="200" w:line="276" w:lineRule="auto"/>
+        <w:rPr>
+          <w:rFonts w:ascii="Calibri" w:hAnsi="Calibri" w:cs="Calibri"/>
+          <w:lang w:val="fr-FR"/>
+        </w:rPr>
+      </w:pPr>
+    </w:p>
+    <w:p>
+      <w:pPr>
+        <w:rPr>
+          <w:lang w:val="fr-FR"/>
+        </w:rPr>
+      </w:pPr>
+    </w:p>
+    <w:p>
+      <w:pPr>
+        <w:autoSpaceDE w:val="0"/>
+        <w:autoSpaceDN w:val="0"/>
+        <w:adjustRightInd w:val="0"/>
+        <w:spacing w:after="200" w:line="276" w:lineRule="auto"/>
+        <w:rPr>
+          <w:rFonts w:ascii="Calibri" w:hAnsi="Calibri" w:cs="Calibri"/>
+          <w:lang w:val="fr-FR"/>
+        </w:rPr>
+      </w:pPr>
+      <w:proofErr w:type="gramStart"/>
+      <w:r>
+        <w:rPr>
+          <w:rFonts w:ascii="Calibri" w:hAnsi="Calibri" w:cs="Calibri"/>
+          <w:lang w:val="fr-FR"/>
+        </w:rPr>
+        <w:t>date:</w:t>
+      </w:r>
+      <w:proofErr w:type="gramEnd"/>
+      <w:r>
+        <w:rPr>
+          <w:rFonts w:ascii="Calibri" w:hAnsi="Calibri" w:cs="Calibri"/>
+          <w:lang w:val="fr-FR"/>
+        </w:rPr>
+        <w:t xml:space="preserve"> </w:t>
+      </w:r>
+    </w:p>
+    <w:p>
+      <w:pPr>
+        <w:autoSpaceDE w:val="0"/>
+        <w:autoSpaceDN w:val="0"/>
+        <w:adjustRightInd w:val="0"/>
+        <w:spacing w:after="200" w:line="276" w:lineRule="auto"/>
+        <w:rPr>
+          <w:rFonts w:ascii="Calibri" w:hAnsi="Calibri" w:cs="Calibri"/>
+          <w:lang w:val="fr-FR"/>
+        </w:rPr>
+      </w:pPr>
+      <w:proofErr w:type="gramStart"/>
       <w:r>
         <w:rPr>
           <w:rFonts w:ascii="Calibri" w:hAnsi="Calibri" w:cs="Calibri"/>
@@ -2793,24 +3321,34 @@
         </w:rPr>
         <w:t>temps:</w:t>
       </w:r>
-    </w:p>
-    <w:p>
-      <w:pPr>
-        <w:autoSpaceDE w:val="0"/>
-        <w:autoSpaceDN w:val="0"/>
-        <w:adjustRightInd w:val="0"/>
-        <w:spacing w:after="200" w:line="276" w:lineRule="auto"/>
-        <w:rPr>
-          <w:rFonts w:ascii="Calibri" w:hAnsi="Calibri" w:cs="Calibri"/>
-          <w:lang w:val="fr-FR"/>
-        </w:rPr>
-      </w:pPr>
-      <w:r>
-        <w:rPr>
-          <w:rFonts w:ascii="Calibri" w:hAnsi="Calibri" w:cs="Calibri"/>
-          <w:lang w:val="fr-FR"/>
-        </w:rPr>
-        <w:t xml:space="preserve">fait: </w:t>
+      <w:proofErr w:type="gramEnd"/>
+    </w:p>
+    <w:p>
+      <w:pPr>
+        <w:autoSpaceDE w:val="0"/>
+        <w:autoSpaceDN w:val="0"/>
+        <w:adjustRightInd w:val="0"/>
+        <w:spacing w:after="200" w:line="276" w:lineRule="auto"/>
+        <w:rPr>
+          <w:rFonts w:ascii="Calibri" w:hAnsi="Calibri" w:cs="Calibri"/>
+          <w:lang w:val="fr-FR"/>
+        </w:rPr>
+      </w:pPr>
+      <w:proofErr w:type="gramStart"/>
+      <w:r>
+        <w:rPr>
+          <w:rFonts w:ascii="Calibri" w:hAnsi="Calibri" w:cs="Calibri"/>
+          <w:lang w:val="fr-FR"/>
+        </w:rPr>
+        <w:t>fait:</w:t>
+      </w:r>
+      <w:proofErr w:type="gramEnd"/>
+      <w:r>
+        <w:rPr>
+          <w:rFonts w:ascii="Calibri" w:hAnsi="Calibri" w:cs="Calibri"/>
+          <w:lang w:val="fr-FR"/>
+        </w:rPr>
+        <w:t xml:space="preserve"> </w:t>
       </w:r>
     </w:p>
     <w:p>
@@ -2825,6 +3363,7 @@
         </w:rPr>
       </w:pPr>
       <w:proofErr w:type="spellStart"/>
+      <w:proofErr w:type="gramStart"/>
       <w:r>
         <w:rPr>
           <w:rFonts w:ascii="Calibri" w:hAnsi="Calibri" w:cs="Calibri"/>
@@ -2840,56 +3379,67 @@
         </w:rPr>
         <w:t>:</w:t>
       </w:r>
-    </w:p>
-    <w:p>
-      <w:pPr>
-        <w:autoSpaceDE w:val="0"/>
-        <w:autoSpaceDN w:val="0"/>
-        <w:adjustRightInd w:val="0"/>
-        <w:spacing w:after="200" w:line="276" w:lineRule="auto"/>
-        <w:rPr>
-          <w:rFonts w:ascii="Calibri" w:hAnsi="Calibri" w:cs="Calibri"/>
-          <w:lang w:val="fr-FR"/>
-        </w:rPr>
-      </w:pPr>
-    </w:p>
-    <w:p>
-      <w:pPr>
-        <w:rPr>
-          <w:lang w:val="fr-FR"/>
-        </w:rPr>
-      </w:pPr>
-    </w:p>
-    <w:p>
-      <w:pPr>
-        <w:autoSpaceDE w:val="0"/>
-        <w:autoSpaceDN w:val="0"/>
-        <w:adjustRightInd w:val="0"/>
-        <w:spacing w:after="200" w:line="276" w:lineRule="auto"/>
-        <w:rPr>
-          <w:rFonts w:ascii="Calibri" w:hAnsi="Calibri" w:cs="Calibri"/>
-          <w:lang w:val="fr-FR"/>
-        </w:rPr>
-      </w:pPr>
-      <w:r>
-        <w:rPr>
-          <w:rFonts w:ascii="Calibri" w:hAnsi="Calibri" w:cs="Calibri"/>
-          <w:lang w:val="fr-FR"/>
-        </w:rPr>
-        <w:t xml:space="preserve">date: </w:t>
-      </w:r>
-    </w:p>
-    <w:p>
-      <w:pPr>
-        <w:autoSpaceDE w:val="0"/>
-        <w:autoSpaceDN w:val="0"/>
-        <w:adjustRightInd w:val="0"/>
-        <w:spacing w:after="200" w:line="276" w:lineRule="auto"/>
-        <w:rPr>
-          <w:rFonts w:ascii="Calibri" w:hAnsi="Calibri" w:cs="Calibri"/>
-          <w:lang w:val="fr-FR"/>
-        </w:rPr>
-      </w:pPr>
+      <w:proofErr w:type="gramEnd"/>
+    </w:p>
+    <w:p>
+      <w:pPr>
+        <w:autoSpaceDE w:val="0"/>
+        <w:autoSpaceDN w:val="0"/>
+        <w:adjustRightInd w:val="0"/>
+        <w:spacing w:after="200" w:line="276" w:lineRule="auto"/>
+        <w:rPr>
+          <w:rFonts w:ascii="Calibri" w:hAnsi="Calibri" w:cs="Calibri"/>
+          <w:lang w:val="fr-FR"/>
+        </w:rPr>
+      </w:pPr>
+    </w:p>
+    <w:p>
+      <w:pPr>
+        <w:rPr>
+          <w:lang w:val="fr-FR"/>
+        </w:rPr>
+      </w:pPr>
+    </w:p>
+    <w:p>
+      <w:pPr>
+        <w:autoSpaceDE w:val="0"/>
+        <w:autoSpaceDN w:val="0"/>
+        <w:adjustRightInd w:val="0"/>
+        <w:spacing w:after="200" w:line="276" w:lineRule="auto"/>
+        <w:rPr>
+          <w:rFonts w:ascii="Calibri" w:hAnsi="Calibri" w:cs="Calibri"/>
+          <w:lang w:val="fr-FR"/>
+        </w:rPr>
+      </w:pPr>
+      <w:proofErr w:type="gramStart"/>
+      <w:r>
+        <w:rPr>
+          <w:rFonts w:ascii="Calibri" w:hAnsi="Calibri" w:cs="Calibri"/>
+          <w:lang w:val="fr-FR"/>
+        </w:rPr>
+        <w:t>date:</w:t>
+      </w:r>
+      <w:proofErr w:type="gramEnd"/>
+      <w:r>
+        <w:rPr>
+          <w:rFonts w:ascii="Calibri" w:hAnsi="Calibri" w:cs="Calibri"/>
+          <w:lang w:val="fr-FR"/>
+        </w:rPr>
+        <w:t xml:space="preserve"> </w:t>
+      </w:r>
+    </w:p>
+    <w:p>
+      <w:pPr>
+        <w:autoSpaceDE w:val="0"/>
+        <w:autoSpaceDN w:val="0"/>
+        <w:adjustRightInd w:val="0"/>
+        <w:spacing w:after="200" w:line="276" w:lineRule="auto"/>
+        <w:rPr>
+          <w:rFonts w:ascii="Calibri" w:hAnsi="Calibri" w:cs="Calibri"/>
+          <w:lang w:val="fr-FR"/>
+        </w:rPr>
+      </w:pPr>
+      <w:proofErr w:type="gramStart"/>
       <w:r>
         <w:rPr>
           <w:rFonts w:ascii="Calibri" w:hAnsi="Calibri" w:cs="Calibri"/>
@@ -2898,24 +3448,34 @@
         <w:lastRenderedPageBreak/>
         <w:t>temps:</w:t>
       </w:r>
-    </w:p>
-    <w:p>
-      <w:pPr>
-        <w:autoSpaceDE w:val="0"/>
-        <w:autoSpaceDN w:val="0"/>
-        <w:adjustRightInd w:val="0"/>
-        <w:spacing w:after="200" w:line="276" w:lineRule="auto"/>
-        <w:rPr>
-          <w:rFonts w:ascii="Calibri" w:hAnsi="Calibri" w:cs="Calibri"/>
-          <w:lang w:val="fr-FR"/>
-        </w:rPr>
-      </w:pPr>
-      <w:r>
-        <w:rPr>
-          <w:rFonts w:ascii="Calibri" w:hAnsi="Calibri" w:cs="Calibri"/>
-          <w:lang w:val="fr-FR"/>
-        </w:rPr>
-        <w:t xml:space="preserve">fait: </w:t>
+      <w:proofErr w:type="gramEnd"/>
+    </w:p>
+    <w:p>
+      <w:pPr>
+        <w:autoSpaceDE w:val="0"/>
+        <w:autoSpaceDN w:val="0"/>
+        <w:adjustRightInd w:val="0"/>
+        <w:spacing w:after="200" w:line="276" w:lineRule="auto"/>
+        <w:rPr>
+          <w:rFonts w:ascii="Calibri" w:hAnsi="Calibri" w:cs="Calibri"/>
+          <w:lang w:val="fr-FR"/>
+        </w:rPr>
+      </w:pPr>
+      <w:proofErr w:type="gramStart"/>
+      <w:r>
+        <w:rPr>
+          <w:rFonts w:ascii="Calibri" w:hAnsi="Calibri" w:cs="Calibri"/>
+          <w:lang w:val="fr-FR"/>
+        </w:rPr>
+        <w:t>fait:</w:t>
+      </w:r>
+      <w:proofErr w:type="gramEnd"/>
+      <w:r>
+        <w:rPr>
+          <w:rFonts w:ascii="Calibri" w:hAnsi="Calibri" w:cs="Calibri"/>
+          <w:lang w:val="fr-FR"/>
+        </w:rPr>
+        <w:t xml:space="preserve"> </w:t>
       </w:r>
     </w:p>
     <w:p>
@@ -2930,6 +3490,7 @@
         </w:rPr>
       </w:pPr>
       <w:proofErr w:type="spellStart"/>
+      <w:proofErr w:type="gramStart"/>
       <w:r>
         <w:rPr>
           <w:rFonts w:ascii="Calibri" w:hAnsi="Calibri" w:cs="Calibri"/>
@@ -2945,56 +3506,67 @@
         </w:rPr>
         <w:t>:</w:t>
       </w:r>
-    </w:p>
-    <w:p>
-      <w:pPr>
-        <w:autoSpaceDE w:val="0"/>
-        <w:autoSpaceDN w:val="0"/>
-        <w:adjustRightInd w:val="0"/>
-        <w:spacing w:after="200" w:line="276" w:lineRule="auto"/>
-        <w:rPr>
-          <w:rFonts w:ascii="Calibri" w:hAnsi="Calibri" w:cs="Calibri"/>
-          <w:lang w:val="fr-FR"/>
-        </w:rPr>
-      </w:pPr>
-    </w:p>
-    <w:p>
-      <w:pPr>
-        <w:rPr>
-          <w:lang w:val="fr-FR"/>
-        </w:rPr>
-      </w:pPr>
-    </w:p>
-    <w:p>
-      <w:pPr>
-        <w:autoSpaceDE w:val="0"/>
-        <w:autoSpaceDN w:val="0"/>
-        <w:adjustRightInd w:val="0"/>
-        <w:spacing w:after="200" w:line="276" w:lineRule="auto"/>
-        <w:rPr>
-          <w:rFonts w:ascii="Calibri" w:hAnsi="Calibri" w:cs="Calibri"/>
-          <w:lang w:val="fr-FR"/>
-        </w:rPr>
-      </w:pPr>
-      <w:r>
-        <w:rPr>
-          <w:rFonts w:ascii="Calibri" w:hAnsi="Calibri" w:cs="Calibri"/>
-          <w:lang w:val="fr-FR"/>
-        </w:rPr>
-        <w:t xml:space="preserve">date: </w:t>
-      </w:r>
-    </w:p>
-    <w:p>
-      <w:pPr>
-        <w:autoSpaceDE w:val="0"/>
-        <w:autoSpaceDN w:val="0"/>
-        <w:adjustRightInd w:val="0"/>
-        <w:spacing w:after="200" w:line="276" w:lineRule="auto"/>
-        <w:rPr>
-          <w:rFonts w:ascii="Calibri" w:hAnsi="Calibri" w:cs="Calibri"/>
-          <w:lang w:val="fr-FR"/>
-        </w:rPr>
-      </w:pPr>
+      <w:proofErr w:type="gramEnd"/>
+    </w:p>
+    <w:p>
+      <w:pPr>
+        <w:autoSpaceDE w:val="0"/>
+        <w:autoSpaceDN w:val="0"/>
+        <w:adjustRightInd w:val="0"/>
+        <w:spacing w:after="200" w:line="276" w:lineRule="auto"/>
+        <w:rPr>
+          <w:rFonts w:ascii="Calibri" w:hAnsi="Calibri" w:cs="Calibri"/>
+          <w:lang w:val="fr-FR"/>
+        </w:rPr>
+      </w:pPr>
+    </w:p>
+    <w:p>
+      <w:pPr>
+        <w:rPr>
+          <w:lang w:val="fr-FR"/>
+        </w:rPr>
+      </w:pPr>
+    </w:p>
+    <w:p>
+      <w:pPr>
+        <w:autoSpaceDE w:val="0"/>
+        <w:autoSpaceDN w:val="0"/>
+        <w:adjustRightInd w:val="0"/>
+        <w:spacing w:after="200" w:line="276" w:lineRule="auto"/>
+        <w:rPr>
+          <w:rFonts w:ascii="Calibri" w:hAnsi="Calibri" w:cs="Calibri"/>
+          <w:lang w:val="fr-FR"/>
+        </w:rPr>
+      </w:pPr>
+      <w:proofErr w:type="gramStart"/>
+      <w:r>
+        <w:rPr>
+          <w:rFonts w:ascii="Calibri" w:hAnsi="Calibri" w:cs="Calibri"/>
+          <w:lang w:val="fr-FR"/>
+        </w:rPr>
+        <w:t>date:</w:t>
+      </w:r>
+      <w:proofErr w:type="gramEnd"/>
+      <w:r>
+        <w:rPr>
+          <w:rFonts w:ascii="Calibri" w:hAnsi="Calibri" w:cs="Calibri"/>
+          <w:lang w:val="fr-FR"/>
+        </w:rPr>
+        <w:t xml:space="preserve"> </w:t>
+      </w:r>
+    </w:p>
+    <w:p>
+      <w:pPr>
+        <w:autoSpaceDE w:val="0"/>
+        <w:autoSpaceDN w:val="0"/>
+        <w:adjustRightInd w:val="0"/>
+        <w:spacing w:after="200" w:line="276" w:lineRule="auto"/>
+        <w:rPr>
+          <w:rFonts w:ascii="Calibri" w:hAnsi="Calibri" w:cs="Calibri"/>
+          <w:lang w:val="fr-FR"/>
+        </w:rPr>
+      </w:pPr>
+      <w:proofErr w:type="gramStart"/>
       <w:r>
         <w:rPr>
           <w:rFonts w:ascii="Calibri" w:hAnsi="Calibri" w:cs="Calibri"/>
@@ -3002,24 +3574,34 @@
         </w:rPr>
         <w:t>temps:</w:t>
       </w:r>
-    </w:p>
-    <w:p>
-      <w:pPr>
-        <w:autoSpaceDE w:val="0"/>
-        <w:autoSpaceDN w:val="0"/>
-        <w:adjustRightInd w:val="0"/>
-        <w:spacing w:after="200" w:line="276" w:lineRule="auto"/>
-        <w:rPr>
-          <w:rFonts w:ascii="Calibri" w:hAnsi="Calibri" w:cs="Calibri"/>
-          <w:lang w:val="fr-FR"/>
-        </w:rPr>
-      </w:pPr>
-      <w:r>
-        <w:rPr>
-          <w:rFonts w:ascii="Calibri" w:hAnsi="Calibri" w:cs="Calibri"/>
-          <w:lang w:val="fr-FR"/>
-        </w:rPr>
-        <w:t xml:space="preserve">fait: </w:t>
+      <w:proofErr w:type="gramEnd"/>
+    </w:p>
+    <w:p>
+      <w:pPr>
+        <w:autoSpaceDE w:val="0"/>
+        <w:autoSpaceDN w:val="0"/>
+        <w:adjustRightInd w:val="0"/>
+        <w:spacing w:after="200" w:line="276" w:lineRule="auto"/>
+        <w:rPr>
+          <w:rFonts w:ascii="Calibri" w:hAnsi="Calibri" w:cs="Calibri"/>
+          <w:lang w:val="fr-FR"/>
+        </w:rPr>
+      </w:pPr>
+      <w:proofErr w:type="gramStart"/>
+      <w:r>
+        <w:rPr>
+          <w:rFonts w:ascii="Calibri" w:hAnsi="Calibri" w:cs="Calibri"/>
+          <w:lang w:val="fr-FR"/>
+        </w:rPr>
+        <w:t>fait:</w:t>
+      </w:r>
+      <w:proofErr w:type="gramEnd"/>
+      <w:r>
+        <w:rPr>
+          <w:rFonts w:ascii="Calibri" w:hAnsi="Calibri" w:cs="Calibri"/>
+          <w:lang w:val="fr-FR"/>
+        </w:rPr>
+        <w:t xml:space="preserve"> </w:t>
       </w:r>
     </w:p>
     <w:p>
@@ -3034,6 +3616,7 @@
         </w:rPr>
       </w:pPr>
       <w:proofErr w:type="spellStart"/>
+      <w:proofErr w:type="gramStart"/>
       <w:r>
         <w:rPr>
           <w:rFonts w:ascii="Calibri" w:hAnsi="Calibri" w:cs="Calibri"/>
@@ -3049,56 +3632,67 @@
         </w:rPr>
         <w:t>:</w:t>
       </w:r>
-    </w:p>
-    <w:p>
-      <w:pPr>
-        <w:autoSpaceDE w:val="0"/>
-        <w:autoSpaceDN w:val="0"/>
-        <w:adjustRightInd w:val="0"/>
-        <w:spacing w:after="200" w:line="276" w:lineRule="auto"/>
-        <w:rPr>
-          <w:rFonts w:ascii="Calibri" w:hAnsi="Calibri" w:cs="Calibri"/>
-          <w:lang w:val="fr-FR"/>
-        </w:rPr>
-      </w:pPr>
-    </w:p>
-    <w:p>
-      <w:pPr>
-        <w:rPr>
-          <w:lang w:val="fr-FR"/>
-        </w:rPr>
-      </w:pPr>
-    </w:p>
-    <w:p>
-      <w:pPr>
-        <w:autoSpaceDE w:val="0"/>
-        <w:autoSpaceDN w:val="0"/>
-        <w:adjustRightInd w:val="0"/>
-        <w:spacing w:after="200" w:line="276" w:lineRule="auto"/>
-        <w:rPr>
-          <w:rFonts w:ascii="Calibri" w:hAnsi="Calibri" w:cs="Calibri"/>
-          <w:lang w:val="fr-FR"/>
-        </w:rPr>
-      </w:pPr>
-      <w:r>
-        <w:rPr>
-          <w:rFonts w:ascii="Calibri" w:hAnsi="Calibri" w:cs="Calibri"/>
-          <w:lang w:val="fr-FR"/>
-        </w:rPr>
-        <w:t xml:space="preserve">date: </w:t>
-      </w:r>
-    </w:p>
-    <w:p>
-      <w:pPr>
-        <w:autoSpaceDE w:val="0"/>
-        <w:autoSpaceDN w:val="0"/>
-        <w:adjustRightInd w:val="0"/>
-        <w:spacing w:after="200" w:line="276" w:lineRule="auto"/>
-        <w:rPr>
-          <w:rFonts w:ascii="Calibri" w:hAnsi="Calibri" w:cs="Calibri"/>
-          <w:lang w:val="fr-FR"/>
-        </w:rPr>
-      </w:pPr>
+      <w:proofErr w:type="gramEnd"/>
+    </w:p>
+    <w:p>
+      <w:pPr>
+        <w:autoSpaceDE w:val="0"/>
+        <w:autoSpaceDN w:val="0"/>
+        <w:adjustRightInd w:val="0"/>
+        <w:spacing w:after="200" w:line="276" w:lineRule="auto"/>
+        <w:rPr>
+          <w:rFonts w:ascii="Calibri" w:hAnsi="Calibri" w:cs="Calibri"/>
+          <w:lang w:val="fr-FR"/>
+        </w:rPr>
+      </w:pPr>
+    </w:p>
+    <w:p>
+      <w:pPr>
+        <w:rPr>
+          <w:lang w:val="fr-FR"/>
+        </w:rPr>
+      </w:pPr>
+    </w:p>
+    <w:p>
+      <w:pPr>
+        <w:autoSpaceDE w:val="0"/>
+        <w:autoSpaceDN w:val="0"/>
+        <w:adjustRightInd w:val="0"/>
+        <w:spacing w:after="200" w:line="276" w:lineRule="auto"/>
+        <w:rPr>
+          <w:rFonts w:ascii="Calibri" w:hAnsi="Calibri" w:cs="Calibri"/>
+          <w:lang w:val="fr-FR"/>
+        </w:rPr>
+      </w:pPr>
+      <w:proofErr w:type="gramStart"/>
+      <w:r>
+        <w:rPr>
+          <w:rFonts w:ascii="Calibri" w:hAnsi="Calibri" w:cs="Calibri"/>
+          <w:lang w:val="fr-FR"/>
+        </w:rPr>
+        <w:t>date:</w:t>
+      </w:r>
+      <w:proofErr w:type="gramEnd"/>
+      <w:r>
+        <w:rPr>
+          <w:rFonts w:ascii="Calibri" w:hAnsi="Calibri" w:cs="Calibri"/>
+          <w:lang w:val="fr-FR"/>
+        </w:rPr>
+        <w:t xml:space="preserve"> </w:t>
+      </w:r>
+    </w:p>
+    <w:p>
+      <w:pPr>
+        <w:autoSpaceDE w:val="0"/>
+        <w:autoSpaceDN w:val="0"/>
+        <w:adjustRightInd w:val="0"/>
+        <w:spacing w:after="200" w:line="276" w:lineRule="auto"/>
+        <w:rPr>
+          <w:rFonts w:ascii="Calibri" w:hAnsi="Calibri" w:cs="Calibri"/>
+          <w:lang w:val="fr-FR"/>
+        </w:rPr>
+      </w:pPr>
+      <w:proofErr w:type="gramStart"/>
       <w:r>
         <w:rPr>
           <w:rFonts w:ascii="Calibri" w:hAnsi="Calibri" w:cs="Calibri"/>
@@ -3106,24 +3700,34 @@
         </w:rPr>
         <w:t>temps:</w:t>
       </w:r>
-    </w:p>
-    <w:p>
-      <w:pPr>
-        <w:autoSpaceDE w:val="0"/>
-        <w:autoSpaceDN w:val="0"/>
-        <w:adjustRightInd w:val="0"/>
-        <w:spacing w:after="200" w:line="276" w:lineRule="auto"/>
-        <w:rPr>
-          <w:rFonts w:ascii="Calibri" w:hAnsi="Calibri" w:cs="Calibri"/>
-          <w:lang w:val="fr-FR"/>
-        </w:rPr>
-      </w:pPr>
-      <w:r>
-        <w:rPr>
-          <w:rFonts w:ascii="Calibri" w:hAnsi="Calibri" w:cs="Calibri"/>
-          <w:lang w:val="fr-FR"/>
-        </w:rPr>
-        <w:t xml:space="preserve">fait: </w:t>
+      <w:proofErr w:type="gramEnd"/>
+    </w:p>
+    <w:p>
+      <w:pPr>
+        <w:autoSpaceDE w:val="0"/>
+        <w:autoSpaceDN w:val="0"/>
+        <w:adjustRightInd w:val="0"/>
+        <w:spacing w:after="200" w:line="276" w:lineRule="auto"/>
+        <w:rPr>
+          <w:rFonts w:ascii="Calibri" w:hAnsi="Calibri" w:cs="Calibri"/>
+          <w:lang w:val="fr-FR"/>
+        </w:rPr>
+      </w:pPr>
+      <w:proofErr w:type="gramStart"/>
+      <w:r>
+        <w:rPr>
+          <w:rFonts w:ascii="Calibri" w:hAnsi="Calibri" w:cs="Calibri"/>
+          <w:lang w:val="fr-FR"/>
+        </w:rPr>
+        <w:t>fait:</w:t>
+      </w:r>
+      <w:proofErr w:type="gramEnd"/>
+      <w:r>
+        <w:rPr>
+          <w:rFonts w:ascii="Calibri" w:hAnsi="Calibri" w:cs="Calibri"/>
+          <w:lang w:val="fr-FR"/>
+        </w:rPr>
+        <w:t xml:space="preserve"> </w:t>
       </w:r>
     </w:p>
     <w:p>
@@ -3138,6 +3742,7 @@
         </w:rPr>
       </w:pPr>
       <w:proofErr w:type="spellStart"/>
+      <w:proofErr w:type="gramStart"/>
       <w:r>
         <w:rPr>
           <w:rFonts w:ascii="Calibri" w:hAnsi="Calibri" w:cs="Calibri"/>
@@ -3153,56 +3758,67 @@
         </w:rPr>
         <w:t>:</w:t>
       </w:r>
-    </w:p>
-    <w:p>
-      <w:pPr>
-        <w:autoSpaceDE w:val="0"/>
-        <w:autoSpaceDN w:val="0"/>
-        <w:adjustRightInd w:val="0"/>
-        <w:spacing w:after="200" w:line="276" w:lineRule="auto"/>
-        <w:rPr>
-          <w:rFonts w:ascii="Calibri" w:hAnsi="Calibri" w:cs="Calibri"/>
-          <w:lang w:val="fr-FR"/>
-        </w:rPr>
-      </w:pPr>
-    </w:p>
-    <w:p>
-      <w:pPr>
-        <w:rPr>
-          <w:lang w:val="fr-FR"/>
-        </w:rPr>
-      </w:pPr>
-    </w:p>
-    <w:p>
-      <w:pPr>
-        <w:autoSpaceDE w:val="0"/>
-        <w:autoSpaceDN w:val="0"/>
-        <w:adjustRightInd w:val="0"/>
-        <w:spacing w:after="200" w:line="276" w:lineRule="auto"/>
-        <w:rPr>
-          <w:rFonts w:ascii="Calibri" w:hAnsi="Calibri" w:cs="Calibri"/>
-          <w:lang w:val="fr-FR"/>
-        </w:rPr>
-      </w:pPr>
-      <w:r>
-        <w:rPr>
-          <w:rFonts w:ascii="Calibri" w:hAnsi="Calibri" w:cs="Calibri"/>
-          <w:lang w:val="fr-FR"/>
-        </w:rPr>
-        <w:t xml:space="preserve">date: </w:t>
-      </w:r>
-    </w:p>
-    <w:p>
-      <w:pPr>
-        <w:autoSpaceDE w:val="0"/>
-        <w:autoSpaceDN w:val="0"/>
-        <w:adjustRightInd w:val="0"/>
-        <w:spacing w:after="200" w:line="276" w:lineRule="auto"/>
-        <w:rPr>
-          <w:rFonts w:ascii="Calibri" w:hAnsi="Calibri" w:cs="Calibri"/>
-          <w:lang w:val="fr-FR"/>
-        </w:rPr>
-      </w:pPr>
+      <w:proofErr w:type="gramEnd"/>
+    </w:p>
+    <w:p>
+      <w:pPr>
+        <w:autoSpaceDE w:val="0"/>
+        <w:autoSpaceDN w:val="0"/>
+        <w:adjustRightInd w:val="0"/>
+        <w:spacing w:after="200" w:line="276" w:lineRule="auto"/>
+        <w:rPr>
+          <w:rFonts w:ascii="Calibri" w:hAnsi="Calibri" w:cs="Calibri"/>
+          <w:lang w:val="fr-FR"/>
+        </w:rPr>
+      </w:pPr>
+    </w:p>
+    <w:p>
+      <w:pPr>
+        <w:rPr>
+          <w:lang w:val="fr-FR"/>
+        </w:rPr>
+      </w:pPr>
+    </w:p>
+    <w:p>
+      <w:pPr>
+        <w:autoSpaceDE w:val="0"/>
+        <w:autoSpaceDN w:val="0"/>
+        <w:adjustRightInd w:val="0"/>
+        <w:spacing w:after="200" w:line="276" w:lineRule="auto"/>
+        <w:rPr>
+          <w:rFonts w:ascii="Calibri" w:hAnsi="Calibri" w:cs="Calibri"/>
+          <w:lang w:val="fr-FR"/>
+        </w:rPr>
+      </w:pPr>
+      <w:proofErr w:type="gramStart"/>
+      <w:r>
+        <w:rPr>
+          <w:rFonts w:ascii="Calibri" w:hAnsi="Calibri" w:cs="Calibri"/>
+          <w:lang w:val="fr-FR"/>
+        </w:rPr>
+        <w:t>date:</w:t>
+      </w:r>
+      <w:proofErr w:type="gramEnd"/>
+      <w:r>
+        <w:rPr>
+          <w:rFonts w:ascii="Calibri" w:hAnsi="Calibri" w:cs="Calibri"/>
+          <w:lang w:val="fr-FR"/>
+        </w:rPr>
+        <w:t xml:space="preserve"> </w:t>
+      </w:r>
+    </w:p>
+    <w:p>
+      <w:pPr>
+        <w:autoSpaceDE w:val="0"/>
+        <w:autoSpaceDN w:val="0"/>
+        <w:adjustRightInd w:val="0"/>
+        <w:spacing w:after="200" w:line="276" w:lineRule="auto"/>
+        <w:rPr>
+          <w:rFonts w:ascii="Calibri" w:hAnsi="Calibri" w:cs="Calibri"/>
+          <w:lang w:val="fr-FR"/>
+        </w:rPr>
+      </w:pPr>
+      <w:proofErr w:type="gramStart"/>
       <w:r>
         <w:rPr>
           <w:rFonts w:ascii="Calibri" w:hAnsi="Calibri" w:cs="Calibri"/>
@@ -3210,24 +3826,34 @@
         </w:rPr>
         <w:t>temps:</w:t>
       </w:r>
-    </w:p>
-    <w:p>
-      <w:pPr>
-        <w:autoSpaceDE w:val="0"/>
-        <w:autoSpaceDN w:val="0"/>
-        <w:adjustRightInd w:val="0"/>
-        <w:spacing w:after="200" w:line="276" w:lineRule="auto"/>
-        <w:rPr>
-          <w:rFonts w:ascii="Calibri" w:hAnsi="Calibri" w:cs="Calibri"/>
-          <w:lang w:val="fr-FR"/>
-        </w:rPr>
-      </w:pPr>
-      <w:r>
-        <w:rPr>
-          <w:rFonts w:ascii="Calibri" w:hAnsi="Calibri" w:cs="Calibri"/>
-          <w:lang w:val="fr-FR"/>
-        </w:rPr>
-        <w:t xml:space="preserve">fait: </w:t>
+      <w:proofErr w:type="gramEnd"/>
+    </w:p>
+    <w:p>
+      <w:pPr>
+        <w:autoSpaceDE w:val="0"/>
+        <w:autoSpaceDN w:val="0"/>
+        <w:adjustRightInd w:val="0"/>
+        <w:spacing w:after="200" w:line="276" w:lineRule="auto"/>
+        <w:rPr>
+          <w:rFonts w:ascii="Calibri" w:hAnsi="Calibri" w:cs="Calibri"/>
+          <w:lang w:val="fr-FR"/>
+        </w:rPr>
+      </w:pPr>
+      <w:proofErr w:type="gramStart"/>
+      <w:r>
+        <w:rPr>
+          <w:rFonts w:ascii="Calibri" w:hAnsi="Calibri" w:cs="Calibri"/>
+          <w:lang w:val="fr-FR"/>
+        </w:rPr>
+        <w:t>fait:</w:t>
+      </w:r>
+      <w:proofErr w:type="gramEnd"/>
+      <w:r>
+        <w:rPr>
+          <w:rFonts w:ascii="Calibri" w:hAnsi="Calibri" w:cs="Calibri"/>
+          <w:lang w:val="fr-FR"/>
+        </w:rPr>
+        <w:t xml:space="preserve"> </w:t>
       </w:r>
     </w:p>
     <w:p>
@@ -3242,6 +3868,7 @@
         </w:rPr>
       </w:pPr>
       <w:proofErr w:type="spellStart"/>
+      <w:proofErr w:type="gramStart"/>
       <w:r>
         <w:rPr>
           <w:rFonts w:ascii="Calibri" w:hAnsi="Calibri" w:cs="Calibri"/>
@@ -3257,56 +3884,67 @@
         </w:rPr>
         <w:t>:</w:t>
       </w:r>
-    </w:p>
-    <w:p>
-      <w:pPr>
-        <w:autoSpaceDE w:val="0"/>
-        <w:autoSpaceDN w:val="0"/>
-        <w:adjustRightInd w:val="0"/>
-        <w:spacing w:after="200" w:line="276" w:lineRule="auto"/>
-        <w:rPr>
-          <w:rFonts w:ascii="Calibri" w:hAnsi="Calibri" w:cs="Calibri"/>
-          <w:lang w:val="fr-FR"/>
-        </w:rPr>
-      </w:pPr>
-    </w:p>
-    <w:p>
-      <w:pPr>
-        <w:rPr>
-          <w:lang w:val="fr-FR"/>
-        </w:rPr>
-      </w:pPr>
-    </w:p>
-    <w:p>
-      <w:pPr>
-        <w:autoSpaceDE w:val="0"/>
-        <w:autoSpaceDN w:val="0"/>
-        <w:adjustRightInd w:val="0"/>
-        <w:spacing w:after="200" w:line="276" w:lineRule="auto"/>
-        <w:rPr>
-          <w:rFonts w:ascii="Calibri" w:hAnsi="Calibri" w:cs="Calibri"/>
-          <w:lang w:val="fr-FR"/>
-        </w:rPr>
-      </w:pPr>
-      <w:r>
-        <w:rPr>
-          <w:rFonts w:ascii="Calibri" w:hAnsi="Calibri" w:cs="Calibri"/>
-          <w:lang w:val="fr-FR"/>
-        </w:rPr>
-        <w:t xml:space="preserve">date: </w:t>
-      </w:r>
-    </w:p>
-    <w:p>
-      <w:pPr>
-        <w:autoSpaceDE w:val="0"/>
-        <w:autoSpaceDN w:val="0"/>
-        <w:adjustRightInd w:val="0"/>
-        <w:spacing w:after="200" w:line="276" w:lineRule="auto"/>
-        <w:rPr>
-          <w:rFonts w:ascii="Calibri" w:hAnsi="Calibri" w:cs="Calibri"/>
-          <w:lang w:val="fr-FR"/>
-        </w:rPr>
-      </w:pPr>
+      <w:proofErr w:type="gramEnd"/>
+    </w:p>
+    <w:p>
+      <w:pPr>
+        <w:autoSpaceDE w:val="0"/>
+        <w:autoSpaceDN w:val="0"/>
+        <w:adjustRightInd w:val="0"/>
+        <w:spacing w:after="200" w:line="276" w:lineRule="auto"/>
+        <w:rPr>
+          <w:rFonts w:ascii="Calibri" w:hAnsi="Calibri" w:cs="Calibri"/>
+          <w:lang w:val="fr-FR"/>
+        </w:rPr>
+      </w:pPr>
+    </w:p>
+    <w:p>
+      <w:pPr>
+        <w:rPr>
+          <w:lang w:val="fr-FR"/>
+        </w:rPr>
+      </w:pPr>
+    </w:p>
+    <w:p>
+      <w:pPr>
+        <w:autoSpaceDE w:val="0"/>
+        <w:autoSpaceDN w:val="0"/>
+        <w:adjustRightInd w:val="0"/>
+        <w:spacing w:after="200" w:line="276" w:lineRule="auto"/>
+        <w:rPr>
+          <w:rFonts w:ascii="Calibri" w:hAnsi="Calibri" w:cs="Calibri"/>
+          <w:lang w:val="fr-FR"/>
+        </w:rPr>
+      </w:pPr>
+      <w:proofErr w:type="gramStart"/>
+      <w:r>
+        <w:rPr>
+          <w:rFonts w:ascii="Calibri" w:hAnsi="Calibri" w:cs="Calibri"/>
+          <w:lang w:val="fr-FR"/>
+        </w:rPr>
+        <w:t>date:</w:t>
+      </w:r>
+      <w:proofErr w:type="gramEnd"/>
+      <w:r>
+        <w:rPr>
+          <w:rFonts w:ascii="Calibri" w:hAnsi="Calibri" w:cs="Calibri"/>
+          <w:lang w:val="fr-FR"/>
+        </w:rPr>
+        <w:t xml:space="preserve"> </w:t>
+      </w:r>
+    </w:p>
+    <w:p>
+      <w:pPr>
+        <w:autoSpaceDE w:val="0"/>
+        <w:autoSpaceDN w:val="0"/>
+        <w:adjustRightInd w:val="0"/>
+        <w:spacing w:after="200" w:line="276" w:lineRule="auto"/>
+        <w:rPr>
+          <w:rFonts w:ascii="Calibri" w:hAnsi="Calibri" w:cs="Calibri"/>
+          <w:lang w:val="fr-FR"/>
+        </w:rPr>
+      </w:pPr>
+      <w:proofErr w:type="gramStart"/>
       <w:r>
         <w:rPr>
           <w:rFonts w:ascii="Calibri" w:hAnsi="Calibri" w:cs="Calibri"/>
@@ -3314,24 +3952,34 @@
         </w:rPr>
         <w:t>temps:</w:t>
       </w:r>
-    </w:p>
-    <w:p>
-      <w:pPr>
-        <w:autoSpaceDE w:val="0"/>
-        <w:autoSpaceDN w:val="0"/>
-        <w:adjustRightInd w:val="0"/>
-        <w:spacing w:after="200" w:line="276" w:lineRule="auto"/>
-        <w:rPr>
-          <w:rFonts w:ascii="Calibri" w:hAnsi="Calibri" w:cs="Calibri"/>
-          <w:lang w:val="fr-FR"/>
-        </w:rPr>
-      </w:pPr>
-      <w:r>
-        <w:rPr>
-          <w:rFonts w:ascii="Calibri" w:hAnsi="Calibri" w:cs="Calibri"/>
-          <w:lang w:val="fr-FR"/>
-        </w:rPr>
-        <w:t xml:space="preserve">fait: </w:t>
+      <w:proofErr w:type="gramEnd"/>
+    </w:p>
+    <w:p>
+      <w:pPr>
+        <w:autoSpaceDE w:val="0"/>
+        <w:autoSpaceDN w:val="0"/>
+        <w:adjustRightInd w:val="0"/>
+        <w:spacing w:after="200" w:line="276" w:lineRule="auto"/>
+        <w:rPr>
+          <w:rFonts w:ascii="Calibri" w:hAnsi="Calibri" w:cs="Calibri"/>
+          <w:lang w:val="fr-FR"/>
+        </w:rPr>
+      </w:pPr>
+      <w:proofErr w:type="gramStart"/>
+      <w:r>
+        <w:rPr>
+          <w:rFonts w:ascii="Calibri" w:hAnsi="Calibri" w:cs="Calibri"/>
+          <w:lang w:val="fr-FR"/>
+        </w:rPr>
+        <w:t>fait:</w:t>
+      </w:r>
+      <w:proofErr w:type="gramEnd"/>
+      <w:r>
+        <w:rPr>
+          <w:rFonts w:ascii="Calibri" w:hAnsi="Calibri" w:cs="Calibri"/>
+          <w:lang w:val="fr-FR"/>
+        </w:rPr>
+        <w:t xml:space="preserve"> </w:t>
       </w:r>
     </w:p>
     <w:p>
@@ -3346,6 +3994,7 @@
         </w:rPr>
       </w:pPr>
       <w:proofErr w:type="spellStart"/>
+      <w:proofErr w:type="gramStart"/>
       <w:r>
         <w:rPr>
           <w:rFonts w:ascii="Calibri" w:hAnsi="Calibri" w:cs="Calibri"/>
@@ -3362,56 +4011,67 @@
         </w:rPr>
         <w:t>:</w:t>
       </w:r>
-    </w:p>
-    <w:p>
-      <w:pPr>
-        <w:autoSpaceDE w:val="0"/>
-        <w:autoSpaceDN w:val="0"/>
-        <w:adjustRightInd w:val="0"/>
-        <w:spacing w:after="200" w:line="276" w:lineRule="auto"/>
-        <w:rPr>
-          <w:rFonts w:ascii="Calibri" w:hAnsi="Calibri" w:cs="Calibri"/>
-          <w:lang w:val="fr-FR"/>
-        </w:rPr>
-      </w:pPr>
-    </w:p>
-    <w:p>
-      <w:pPr>
-        <w:rPr>
-          <w:lang w:val="fr-FR"/>
-        </w:rPr>
-      </w:pPr>
-    </w:p>
-    <w:p>
-      <w:pPr>
-        <w:autoSpaceDE w:val="0"/>
-        <w:autoSpaceDN w:val="0"/>
-        <w:adjustRightInd w:val="0"/>
-        <w:spacing w:after="200" w:line="276" w:lineRule="auto"/>
-        <w:rPr>
-          <w:rFonts w:ascii="Calibri" w:hAnsi="Calibri" w:cs="Calibri"/>
-          <w:lang w:val="fr-FR"/>
-        </w:rPr>
-      </w:pPr>
-      <w:r>
-        <w:rPr>
-          <w:rFonts w:ascii="Calibri" w:hAnsi="Calibri" w:cs="Calibri"/>
-          <w:lang w:val="fr-FR"/>
-        </w:rPr>
-        <w:t xml:space="preserve">date: </w:t>
-      </w:r>
-    </w:p>
-    <w:p>
-      <w:pPr>
-        <w:autoSpaceDE w:val="0"/>
-        <w:autoSpaceDN w:val="0"/>
-        <w:adjustRightInd w:val="0"/>
-        <w:spacing w:after="200" w:line="276" w:lineRule="auto"/>
-        <w:rPr>
-          <w:rFonts w:ascii="Calibri" w:hAnsi="Calibri" w:cs="Calibri"/>
-          <w:lang w:val="fr-FR"/>
-        </w:rPr>
-      </w:pPr>
+      <w:proofErr w:type="gramEnd"/>
+    </w:p>
+    <w:p>
+      <w:pPr>
+        <w:autoSpaceDE w:val="0"/>
+        <w:autoSpaceDN w:val="0"/>
+        <w:adjustRightInd w:val="0"/>
+        <w:spacing w:after="200" w:line="276" w:lineRule="auto"/>
+        <w:rPr>
+          <w:rFonts w:ascii="Calibri" w:hAnsi="Calibri" w:cs="Calibri"/>
+          <w:lang w:val="fr-FR"/>
+        </w:rPr>
+      </w:pPr>
+    </w:p>
+    <w:p>
+      <w:pPr>
+        <w:rPr>
+          <w:lang w:val="fr-FR"/>
+        </w:rPr>
+      </w:pPr>
+    </w:p>
+    <w:p>
+      <w:pPr>
+        <w:autoSpaceDE w:val="0"/>
+        <w:autoSpaceDN w:val="0"/>
+        <w:adjustRightInd w:val="0"/>
+        <w:spacing w:after="200" w:line="276" w:lineRule="auto"/>
+        <w:rPr>
+          <w:rFonts w:ascii="Calibri" w:hAnsi="Calibri" w:cs="Calibri"/>
+          <w:lang w:val="fr-FR"/>
+        </w:rPr>
+      </w:pPr>
+      <w:proofErr w:type="gramStart"/>
+      <w:r>
+        <w:rPr>
+          <w:rFonts w:ascii="Calibri" w:hAnsi="Calibri" w:cs="Calibri"/>
+          <w:lang w:val="fr-FR"/>
+        </w:rPr>
+        <w:t>date:</w:t>
+      </w:r>
+      <w:proofErr w:type="gramEnd"/>
+      <w:r>
+        <w:rPr>
+          <w:rFonts w:ascii="Calibri" w:hAnsi="Calibri" w:cs="Calibri"/>
+          <w:lang w:val="fr-FR"/>
+        </w:rPr>
+        <w:t xml:space="preserve"> </w:t>
+      </w:r>
+    </w:p>
+    <w:p>
+      <w:pPr>
+        <w:autoSpaceDE w:val="0"/>
+        <w:autoSpaceDN w:val="0"/>
+        <w:adjustRightInd w:val="0"/>
+        <w:spacing w:after="200" w:line="276" w:lineRule="auto"/>
+        <w:rPr>
+          <w:rFonts w:ascii="Calibri" w:hAnsi="Calibri" w:cs="Calibri"/>
+          <w:lang w:val="fr-FR"/>
+        </w:rPr>
+      </w:pPr>
+      <w:proofErr w:type="gramStart"/>
       <w:r>
         <w:rPr>
           <w:rFonts w:ascii="Calibri" w:hAnsi="Calibri" w:cs="Calibri"/>
@@ -3419,24 +4079,34 @@
         </w:rPr>
         <w:t>temps:</w:t>
       </w:r>
-    </w:p>
-    <w:p>
-      <w:pPr>
-        <w:autoSpaceDE w:val="0"/>
-        <w:autoSpaceDN w:val="0"/>
-        <w:adjustRightInd w:val="0"/>
-        <w:spacing w:after="200" w:line="276" w:lineRule="auto"/>
-        <w:rPr>
-          <w:rFonts w:ascii="Calibri" w:hAnsi="Calibri" w:cs="Calibri"/>
-          <w:lang w:val="fr-FR"/>
-        </w:rPr>
-      </w:pPr>
-      <w:r>
-        <w:rPr>
-          <w:rFonts w:ascii="Calibri" w:hAnsi="Calibri" w:cs="Calibri"/>
-          <w:lang w:val="fr-FR"/>
-        </w:rPr>
-        <w:t xml:space="preserve">fait: </w:t>
+      <w:proofErr w:type="gramEnd"/>
+    </w:p>
+    <w:p>
+      <w:pPr>
+        <w:autoSpaceDE w:val="0"/>
+        <w:autoSpaceDN w:val="0"/>
+        <w:adjustRightInd w:val="0"/>
+        <w:spacing w:after="200" w:line="276" w:lineRule="auto"/>
+        <w:rPr>
+          <w:rFonts w:ascii="Calibri" w:hAnsi="Calibri" w:cs="Calibri"/>
+          <w:lang w:val="fr-FR"/>
+        </w:rPr>
+      </w:pPr>
+      <w:proofErr w:type="gramStart"/>
+      <w:r>
+        <w:rPr>
+          <w:rFonts w:ascii="Calibri" w:hAnsi="Calibri" w:cs="Calibri"/>
+          <w:lang w:val="fr-FR"/>
+        </w:rPr>
+        <w:t>fait:</w:t>
+      </w:r>
+      <w:proofErr w:type="gramEnd"/>
+      <w:r>
+        <w:rPr>
+          <w:rFonts w:ascii="Calibri" w:hAnsi="Calibri" w:cs="Calibri"/>
+          <w:lang w:val="fr-FR"/>
+        </w:rPr>
+        <w:t xml:space="preserve"> </w:t>
       </w:r>
     </w:p>
     <w:p>
@@ -3451,6 +4121,7 @@
         </w:rPr>
       </w:pPr>
       <w:proofErr w:type="spellStart"/>
+      <w:proofErr w:type="gramStart"/>
       <w:r>
         <w:rPr>
           <w:rFonts w:ascii="Calibri" w:hAnsi="Calibri" w:cs="Calibri"/>
@@ -3466,56 +4137,67 @@
         </w:rPr>
         <w:t>:</w:t>
       </w:r>
-    </w:p>
-    <w:p>
-      <w:pPr>
-        <w:autoSpaceDE w:val="0"/>
-        <w:autoSpaceDN w:val="0"/>
-        <w:adjustRightInd w:val="0"/>
-        <w:spacing w:after="200" w:line="276" w:lineRule="auto"/>
-        <w:rPr>
-          <w:rFonts w:ascii="Calibri" w:hAnsi="Calibri" w:cs="Calibri"/>
-          <w:lang w:val="fr-FR"/>
-        </w:rPr>
-      </w:pPr>
-    </w:p>
-    <w:p>
-      <w:pPr>
-        <w:rPr>
-          <w:lang w:val="fr-FR"/>
-        </w:rPr>
-      </w:pPr>
-    </w:p>
-    <w:p>
-      <w:pPr>
-        <w:autoSpaceDE w:val="0"/>
-        <w:autoSpaceDN w:val="0"/>
-        <w:adjustRightInd w:val="0"/>
-        <w:spacing w:after="200" w:line="276" w:lineRule="auto"/>
-        <w:rPr>
-          <w:rFonts w:ascii="Calibri" w:hAnsi="Calibri" w:cs="Calibri"/>
-          <w:lang w:val="fr-FR"/>
-        </w:rPr>
-      </w:pPr>
-      <w:r>
-        <w:rPr>
-          <w:rFonts w:ascii="Calibri" w:hAnsi="Calibri" w:cs="Calibri"/>
-          <w:lang w:val="fr-FR"/>
-        </w:rPr>
-        <w:t xml:space="preserve">date: </w:t>
-      </w:r>
-    </w:p>
-    <w:p>
-      <w:pPr>
-        <w:autoSpaceDE w:val="0"/>
-        <w:autoSpaceDN w:val="0"/>
-        <w:adjustRightInd w:val="0"/>
-        <w:spacing w:after="200" w:line="276" w:lineRule="auto"/>
-        <w:rPr>
-          <w:rFonts w:ascii="Calibri" w:hAnsi="Calibri" w:cs="Calibri"/>
-          <w:lang w:val="fr-FR"/>
-        </w:rPr>
-      </w:pPr>
+      <w:proofErr w:type="gramEnd"/>
+    </w:p>
+    <w:p>
+      <w:pPr>
+        <w:autoSpaceDE w:val="0"/>
+        <w:autoSpaceDN w:val="0"/>
+        <w:adjustRightInd w:val="0"/>
+        <w:spacing w:after="200" w:line="276" w:lineRule="auto"/>
+        <w:rPr>
+          <w:rFonts w:ascii="Calibri" w:hAnsi="Calibri" w:cs="Calibri"/>
+          <w:lang w:val="fr-FR"/>
+        </w:rPr>
+      </w:pPr>
+    </w:p>
+    <w:p>
+      <w:pPr>
+        <w:rPr>
+          <w:lang w:val="fr-FR"/>
+        </w:rPr>
+      </w:pPr>
+    </w:p>
+    <w:p>
+      <w:pPr>
+        <w:autoSpaceDE w:val="0"/>
+        <w:autoSpaceDN w:val="0"/>
+        <w:adjustRightInd w:val="0"/>
+        <w:spacing w:after="200" w:line="276" w:lineRule="auto"/>
+        <w:rPr>
+          <w:rFonts w:ascii="Calibri" w:hAnsi="Calibri" w:cs="Calibri"/>
+          <w:lang w:val="fr-FR"/>
+        </w:rPr>
+      </w:pPr>
+      <w:proofErr w:type="gramStart"/>
+      <w:r>
+        <w:rPr>
+          <w:rFonts w:ascii="Calibri" w:hAnsi="Calibri" w:cs="Calibri"/>
+          <w:lang w:val="fr-FR"/>
+        </w:rPr>
+        <w:t>date:</w:t>
+      </w:r>
+      <w:proofErr w:type="gramEnd"/>
+      <w:r>
+        <w:rPr>
+          <w:rFonts w:ascii="Calibri" w:hAnsi="Calibri" w:cs="Calibri"/>
+          <w:lang w:val="fr-FR"/>
+        </w:rPr>
+        <w:t xml:space="preserve"> </w:t>
+      </w:r>
+    </w:p>
+    <w:p>
+      <w:pPr>
+        <w:autoSpaceDE w:val="0"/>
+        <w:autoSpaceDN w:val="0"/>
+        <w:adjustRightInd w:val="0"/>
+        <w:spacing w:after="200" w:line="276" w:lineRule="auto"/>
+        <w:rPr>
+          <w:rFonts w:ascii="Calibri" w:hAnsi="Calibri" w:cs="Calibri"/>
+          <w:lang w:val="fr-FR"/>
+        </w:rPr>
+      </w:pPr>
+      <w:proofErr w:type="gramStart"/>
       <w:r>
         <w:rPr>
           <w:rFonts w:ascii="Calibri" w:hAnsi="Calibri" w:cs="Calibri"/>
@@ -3523,24 +4205,34 @@
         </w:rPr>
         <w:t>temps:</w:t>
       </w:r>
-    </w:p>
-    <w:p>
-      <w:pPr>
-        <w:autoSpaceDE w:val="0"/>
-        <w:autoSpaceDN w:val="0"/>
-        <w:adjustRightInd w:val="0"/>
-        <w:spacing w:after="200" w:line="276" w:lineRule="auto"/>
-        <w:rPr>
-          <w:rFonts w:ascii="Calibri" w:hAnsi="Calibri" w:cs="Calibri"/>
-          <w:lang w:val="fr-FR"/>
-        </w:rPr>
-      </w:pPr>
-      <w:r>
-        <w:rPr>
-          <w:rFonts w:ascii="Calibri" w:hAnsi="Calibri" w:cs="Calibri"/>
-          <w:lang w:val="fr-FR"/>
-        </w:rPr>
-        <w:t xml:space="preserve">fait: </w:t>
+      <w:proofErr w:type="gramEnd"/>
+    </w:p>
+    <w:p>
+      <w:pPr>
+        <w:autoSpaceDE w:val="0"/>
+        <w:autoSpaceDN w:val="0"/>
+        <w:adjustRightInd w:val="0"/>
+        <w:spacing w:after="200" w:line="276" w:lineRule="auto"/>
+        <w:rPr>
+          <w:rFonts w:ascii="Calibri" w:hAnsi="Calibri" w:cs="Calibri"/>
+          <w:lang w:val="fr-FR"/>
+        </w:rPr>
+      </w:pPr>
+      <w:proofErr w:type="gramStart"/>
+      <w:r>
+        <w:rPr>
+          <w:rFonts w:ascii="Calibri" w:hAnsi="Calibri" w:cs="Calibri"/>
+          <w:lang w:val="fr-FR"/>
+        </w:rPr>
+        <w:t>fait:</w:t>
+      </w:r>
+      <w:proofErr w:type="gramEnd"/>
+      <w:r>
+        <w:rPr>
+          <w:rFonts w:ascii="Calibri" w:hAnsi="Calibri" w:cs="Calibri"/>
+          <w:lang w:val="fr-FR"/>
+        </w:rPr>
+        <w:t xml:space="preserve"> </w:t>
       </w:r>
     </w:p>
     <w:p>
@@ -3555,6 +4247,7 @@
         </w:rPr>
       </w:pPr>
       <w:proofErr w:type="spellStart"/>
+      <w:proofErr w:type="gramStart"/>
       <w:r>
         <w:rPr>
           <w:rFonts w:ascii="Calibri" w:hAnsi="Calibri" w:cs="Calibri"/>
@@ -3570,6 +4263,7 @@
         </w:rPr>
         <w:t>:</w:t>
       </w:r>
+      <w:proofErr w:type="gramEnd"/>
     </w:p>
     <w:p>
       <w:pPr>

</xml_diff>